<commit_message>
Agrego plantilla de cotización
</commit_message>
<xml_diff>
--- a/api-cotizaciones/templates/Plantilla_Cotizacion.docx
+++ b/api-cotizaciones/templates/Plantilla_Cotizacion.docx
@@ -226,6 +226,7 @@
                 <w:tab w:val="left" w:pos="7171"/>
               </w:tabs>
               <w:spacing w:before="150"/>
+              <w:ind w:left="1748" w:hanging="1748"/>
               <w:jc w:val="right"/>
               <w:rPr>
                 <w:b/>
@@ -352,7 +353,7 @@
           </mc:Choice>
           <mc:Fallback>
             <w:pict>
-              <v:shape w14:anchorId="0678C160" id="Graphic 2" o:spid="_x0000_s1026" style="position:absolute;margin-left:38.9pt;margin-top:19.25pt;width:188.4pt;height:.1pt;z-index:251658240;visibility:visible;mso-wrap-style:square;mso-wrap-distance-left:0;mso-wrap-distance-top:0;mso-wrap-distance-right:0;mso-wrap-distance-bottom:0;mso-position-horizontal:absolute;mso-position-horizontal-relative:page;mso-position-vertical:absolute;mso-position-vertical-relative:text;v-text-anchor:top" coordsize="2392680,1270" o:gfxdata="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" path="m,l2392344,e" filled="f" strokecolor="#00a24f" strokeweight=".25483mm">
+              <v:shape w14:anchorId="05D43091" id="Graphic 2" o:spid="_x0000_s1026" style="position:absolute;margin-left:38.9pt;margin-top:19.25pt;width:188.4pt;height:.1pt;z-index:251658240;visibility:visible;mso-wrap-style:square;mso-wrap-distance-left:0;mso-wrap-distance-top:0;mso-wrap-distance-right:0;mso-wrap-distance-bottom:0;mso-position-horizontal:absolute;mso-position-horizontal-relative:page;mso-position-vertical:absolute;mso-position-vertical-relative:text;v-text-anchor:top" coordsize="2392680,1270" o:gfxdata="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" path="m,l2392344,e" filled="f" strokecolor="#00a24f" strokeweight=".25483mm">
                 <v:stroke dashstyle="dash"/>
                 <v:path arrowok="t"/>
                 <w10:wrap anchorx="page"/>
@@ -434,7 +435,7 @@
           </mc:Choice>
           <mc:Fallback>
             <w:pict>
-              <v:shape w14:anchorId="5F035E90" id="Graphic 3" o:spid="_x0000_s1026" style="position:absolute;margin-left:358.55pt;margin-top:19.25pt;width:185.1pt;height:.1pt;z-index:251658241;visibility:visible;mso-wrap-style:square;mso-wrap-distance-left:0;mso-wrap-distance-top:0;mso-wrap-distance-right:0;mso-wrap-distance-bottom:0;mso-position-horizontal:absolute;mso-position-horizontal-relative:page;mso-position-vertical:absolute;mso-position-vertical-relative:text;v-text-anchor:top" coordsize="2350770,1270" o:gfxdata="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" path="m,l2350373,e" filled="f" strokecolor="#00a24f" strokeweight=".25483mm">
+              <v:shape w14:anchorId="3B764128" id="Graphic 3" o:spid="_x0000_s1026" style="position:absolute;margin-left:358.55pt;margin-top:19.25pt;width:185.1pt;height:.1pt;z-index:251658241;visibility:visible;mso-wrap-style:square;mso-wrap-distance-left:0;mso-wrap-distance-top:0;mso-wrap-distance-right:0;mso-wrap-distance-bottom:0;mso-position-horizontal:absolute;mso-position-horizontal-relative:page;mso-position-vertical:absolute;mso-position-vertical-relative:text;v-text-anchor:top" coordsize="2350770,1270" o:gfxdata="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" path="m,l2350373,e" filled="f" strokecolor="#00a24f" strokeweight=".25483mm">
                 <v:stroke dashstyle="dash"/>
                 <v:path arrowok="t"/>
                 <w10:wrap anchorx="page"/>
@@ -526,27 +527,7 @@
           <w:sz w:val="19"/>
         </w:rPr>
         <w:tab/>
-      </w:r>
-      <w:r>
-        <w:rPr>
-          <w:color w:val="064A74"/>
-          <w:sz w:val="19"/>
-        </w:rPr>
-        <w:t>{{</w:t>
-      </w:r>
-      <w:r>
-        <w:rPr>
-          <w:color w:val="064A74"/>
-          <w:sz w:val="19"/>
-        </w:rPr>
-        <w:t>descripcion</w:t>
-      </w:r>
-      <w:r>
-        <w:rPr>
-          <w:color w:val="064A74"/>
-          <w:sz w:val="19"/>
-        </w:rPr>
-        <w:t>}}</w:t>
+        <w:t>{{descripcion}}</w:t>
       </w:r>
     </w:p>
     <w:p>
@@ -725,7 +706,7 @@
           </mc:Choice>
           <mc:Fallback>
             <w:pict>
-              <v:shape w14:anchorId="77843466" id="Graphic 4" o:spid="_x0000_s1026" style="position:absolute;margin-left:38.9pt;margin-top:19.5pt;width:221.45pt;height:.1pt;z-index:251658242;visibility:visible;mso-wrap-style:square;mso-wrap-distance-left:0;mso-wrap-distance-top:0;mso-wrap-distance-right:0;mso-wrap-distance-bottom:0;mso-position-horizontal:absolute;mso-position-horizontal-relative:page;mso-position-vertical:absolute;mso-position-vertical-relative:text;v-text-anchor:top" coordsize="2812415,1270" o:gfxdata="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" path="m,l2812054,e" filled="f" strokecolor="#00a24f" strokeweight=".25483mm">
+              <v:shape w14:anchorId="4DE52927" id="Graphic 4" o:spid="_x0000_s1026" style="position:absolute;margin-left:38.9pt;margin-top:19.5pt;width:221.45pt;height:.1pt;z-index:251658242;visibility:visible;mso-wrap-style:square;mso-wrap-distance-left:0;mso-wrap-distance-top:0;mso-wrap-distance-right:0;mso-wrap-distance-bottom:0;mso-position-horizontal:absolute;mso-position-horizontal-relative:page;mso-position-vertical:absolute;mso-position-vertical-relative:text;v-text-anchor:top" coordsize="2812415,1270" o:gfxdata="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" path="m,l2812054,e" filled="f" strokecolor="#00a24f" strokeweight=".25483mm">
                 <v:stroke dashstyle="dash"/>
                 <v:path arrowok="t"/>
                 <w10:wrap anchorx="page"/>
@@ -807,7 +788,7 @@
           </mc:Choice>
           <mc:Fallback>
             <w:pict>
-              <v:shape w14:anchorId="7D6B133F" id="Graphic 5" o:spid="_x0000_s1026" style="position:absolute;margin-left:329.3pt;margin-top:19.5pt;width:214.85pt;height:.1pt;z-index:251658243;visibility:visible;mso-wrap-style:square;mso-wrap-distance-left:0;mso-wrap-distance-top:0;mso-wrap-distance-right:0;mso-wrap-distance-bottom:0;mso-position-horizontal:absolute;mso-position-horizontal-relative:page;mso-position-vertical:absolute;mso-position-vertical-relative:text;v-text-anchor:top" coordsize="2728595,1270" o:gfxdata="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" path="m,l2728112,e" filled="f" strokecolor="#00a24f" strokeweight=".25483mm">
+              <v:shape w14:anchorId="1F3DC89F" id="Graphic 5" o:spid="_x0000_s1026" style="position:absolute;margin-left:329.3pt;margin-top:19.5pt;width:214.85pt;height:.1pt;z-index:251658243;visibility:visible;mso-wrap-style:square;mso-wrap-distance-left:0;mso-wrap-distance-top:0;mso-wrap-distance-right:0;mso-wrap-distance-bottom:0;mso-position-horizontal:absolute;mso-position-horizontal-relative:page;mso-position-vertical:absolute;mso-position-vertical-relative:text;v-text-anchor:top" coordsize="2728595,1270" o:gfxdata="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" path="m,l2728112,e" filled="f" strokecolor="#00a24f" strokeweight=".25483mm">
                 <v:stroke dashstyle="dash"/>
                 <v:path arrowok="t"/>
                 <w10:wrap anchorx="page"/>
@@ -1141,64 +1122,33 @@
           <w:p>
             <w:pPr>
               <w:pStyle w:val="TableParagraph"/>
-              <w:spacing w:line="220" w:lineRule="exact"/>
+              <w:spacing w:line="198" w:lineRule="exact"/>
               <w:ind w:left="28"/>
               <w:rPr>
-                <w:sz w:val="19"/>
-              </w:rPr>
-            </w:pPr>
-            <w:r>
-              <w:rPr>
-                <w:color w:val="020303"/>
-                <w:sz w:val="19"/>
-              </w:rPr>
-              <w:t>Depósito</w:t>
-            </w:r>
-            <w:r>
-              <w:rPr>
-                <w:color w:val="020303"/>
-                <w:spacing w:val="9"/>
-                <w:sz w:val="19"/>
-              </w:rPr>
-              <w:t xml:space="preserve"> </w:t>
-            </w:r>
-            <w:r>
-              <w:rPr>
-                <w:color w:val="020303"/>
-                <w:sz w:val="19"/>
-              </w:rPr>
-              <w:t>en</w:t>
-            </w:r>
-            <w:r>
-              <w:rPr>
-                <w:color w:val="020303"/>
-                <w:spacing w:val="9"/>
-                <w:sz w:val="19"/>
-              </w:rPr>
-              <w:t xml:space="preserve"> </w:t>
-            </w:r>
-            <w:r>
-              <w:rPr>
-                <w:color w:val="020303"/>
-                <w:sz w:val="19"/>
-              </w:rPr>
-              <w:t>garantía</w:t>
-            </w:r>
-            <w:r>
-              <w:rPr>
-                <w:color w:val="020303"/>
-                <w:spacing w:val="-12"/>
-                <w:sz w:val="19"/>
-              </w:rPr>
-              <w:t xml:space="preserve"> </w:t>
-            </w:r>
-            <w:r>
-              <w:rPr>
-                <w:color w:val="020303"/>
-                <w:spacing w:val="-2"/>
-                <w:sz w:val="19"/>
-              </w:rPr>
-              <w:t>(reembolsable)*</w:t>
+                <w:color w:val="020303"/>
+                <w:sz w:val="19"/>
+              </w:rPr>
+            </w:pPr>
+            <w:r>
+              <w:rPr>
+                <w:color w:val="020303"/>
+                <w:sz w:val="19"/>
+              </w:rPr>
+              <w:t>Depósito en garantía (reembolsable)</w:t>
+            </w:r>
+            <w:r>
+              <w:rPr>
+                <w:color w:val="020303"/>
+                <w:sz w:val="19"/>
+              </w:rPr>
+              <w:t>2</w:t>
+            </w:r>
+            <w:r>
+              <w:rPr>
+                <w:color w:val="020303"/>
+                <w:sz w:val="19"/>
+              </w:rPr>
+              <w:t>*</w:t>
             </w:r>
           </w:p>
         </w:tc>
@@ -1211,7 +1161,6 @@
             <w:pPr>
               <w:pStyle w:val="TableParagraph"/>
               <w:spacing w:line="198" w:lineRule="exact"/>
-              <w:ind w:left="28"/>
               <w:jc w:val="right"/>
               <w:rPr>
                 <w:color w:val="020303"/>
@@ -1225,23 +1174,7 @@
                 <w:spacing w:val="-2"/>
                 <w:sz w:val="19"/>
               </w:rPr>
-              <w:t>{{dep</w:t>
-            </w:r>
-            <w:r>
-              <w:rPr>
-                <w:color w:val="020303"/>
-                <w:spacing w:val="-2"/>
-                <w:sz w:val="19"/>
-              </w:rPr>
-              <w:t>osito</w:t>
-            </w:r>
-            <w:r>
-              <w:rPr>
-                <w:color w:val="020303"/>
-                <w:spacing w:val="-2"/>
-                <w:sz w:val="19"/>
-              </w:rPr>
-              <w:t>24}}</w:t>
+              <w:t>{{deposito24}}</w:t>
             </w:r>
           </w:p>
         </w:tc>
@@ -1254,7 +1187,6 @@
             <w:pPr>
               <w:pStyle w:val="TableParagraph"/>
               <w:spacing w:line="198" w:lineRule="exact"/>
-              <w:ind w:left="28"/>
               <w:jc w:val="right"/>
               <w:rPr>
                 <w:color w:val="020303"/>
@@ -1268,23 +1200,7 @@
                 <w:spacing w:val="-2"/>
                 <w:sz w:val="19"/>
               </w:rPr>
-              <w:t>{{dep</w:t>
-            </w:r>
-            <w:r>
-              <w:rPr>
-                <w:color w:val="020303"/>
-                <w:spacing w:val="-2"/>
-                <w:sz w:val="19"/>
-              </w:rPr>
-              <w:t>osito</w:t>
-            </w:r>
-            <w:r>
-              <w:rPr>
-                <w:color w:val="020303"/>
-                <w:spacing w:val="-2"/>
-                <w:sz w:val="19"/>
-              </w:rPr>
-              <w:t>36}}</w:t>
+              <w:t>{{deposito36}}</w:t>
             </w:r>
           </w:p>
         </w:tc>
@@ -1297,7 +1213,63 @@
             <w:pPr>
               <w:pStyle w:val="TableParagraph"/>
               <w:spacing w:line="198" w:lineRule="exact"/>
+              <w:jc w:val="right"/>
+              <w:rPr>
+                <w:color w:val="020303"/>
+                <w:spacing w:val="-2"/>
+                <w:sz w:val="19"/>
+              </w:rPr>
+            </w:pPr>
+            <w:r>
+              <w:rPr>
+                <w:color w:val="020303"/>
+                <w:spacing w:val="-2"/>
+                <w:sz w:val="19"/>
+              </w:rPr>
+              <w:t>{{deposito48}}</w:t>
+            </w:r>
+          </w:p>
+        </w:tc>
+      </w:tr>
+      <w:tr>
+        <w:trPr>
+          <w:gridAfter w:val="1"/>
+          <w:wAfter w:w="36" w:type="dxa"/>
+          <w:trHeight w:val="244"/>
+          <w:jc w:val="center"/>
+        </w:trPr>
+        <w:tc>
+          <w:tcPr>
+            <w:tcW w:w="3402" w:type="dxa"/>
+          </w:tcPr>
+          <w:p>
+            <w:pPr>
+              <w:pStyle w:val="TableParagraph"/>
+              <w:spacing w:line="198" w:lineRule="exact"/>
               <w:ind w:left="28"/>
+              <w:rPr>
+                <w:color w:val="020303"/>
+                <w:sz w:val="19"/>
+              </w:rPr>
+            </w:pPr>
+            <w:r>
+              <w:rPr>
+                <w:color w:val="020303"/>
+                <w:sz w:val="19"/>
+              </w:rPr>
+              <w:t>Comisión por apertura</w:t>
+            </w:r>
+          </w:p>
+        </w:tc>
+        <w:tc>
+          <w:tcPr>
+            <w:tcW w:w="1521" w:type="dxa"/>
+            <w:gridSpan w:val="2"/>
+          </w:tcPr>
+          <w:p>
+            <w:pPr>
+              <w:pStyle w:val="TableParagraph"/>
+              <w:spacing w:line="198" w:lineRule="exact"/>
               <w:jc w:val="right"/>
               <w:rPr>
                 <w:color w:val="020303"/>
@@ -1311,23 +1283,59 @@
                 <w:spacing w:val="-2"/>
                 <w:sz w:val="19"/>
               </w:rPr>
-              <w:t>{{dep</w:t>
-            </w:r>
-            <w:r>
-              <w:rPr>
-                <w:color w:val="020303"/>
-                <w:spacing w:val="-2"/>
-                <w:sz w:val="19"/>
-              </w:rPr>
-              <w:t>osito</w:t>
-            </w:r>
-            <w:r>
-              <w:rPr>
-                <w:color w:val="020303"/>
-                <w:spacing w:val="-2"/>
-                <w:sz w:val="19"/>
-              </w:rPr>
-              <w:t>48}}</w:t>
+              <w:t>{{comision24}}</w:t>
+            </w:r>
+          </w:p>
+        </w:tc>
+        <w:tc>
+          <w:tcPr>
+            <w:tcW w:w="1521" w:type="dxa"/>
+            <w:gridSpan w:val="2"/>
+          </w:tcPr>
+          <w:p>
+            <w:pPr>
+              <w:pStyle w:val="TableParagraph"/>
+              <w:spacing w:line="198" w:lineRule="exact"/>
+              <w:jc w:val="right"/>
+              <w:rPr>
+                <w:color w:val="020303"/>
+                <w:spacing w:val="-2"/>
+                <w:sz w:val="19"/>
+              </w:rPr>
+            </w:pPr>
+            <w:r>
+              <w:rPr>
+                <w:color w:val="020303"/>
+                <w:spacing w:val="-2"/>
+                <w:sz w:val="19"/>
+              </w:rPr>
+              <w:t>{{comision36}}</w:t>
+            </w:r>
+          </w:p>
+        </w:tc>
+        <w:tc>
+          <w:tcPr>
+            <w:tcW w:w="1521" w:type="dxa"/>
+            <w:gridSpan w:val="2"/>
+          </w:tcPr>
+          <w:p>
+            <w:pPr>
+              <w:pStyle w:val="TableParagraph"/>
+              <w:spacing w:line="198" w:lineRule="exact"/>
+              <w:jc w:val="right"/>
+              <w:rPr>
+                <w:color w:val="020303"/>
+                <w:spacing w:val="-2"/>
+                <w:sz w:val="19"/>
+              </w:rPr>
+            </w:pPr>
+            <w:r>
+              <w:rPr>
+                <w:color w:val="020303"/>
+                <w:spacing w:val="-2"/>
+                <w:sz w:val="19"/>
+              </w:rPr>
+              <w:t>{{comision48}}</w:t>
             </w:r>
           </w:p>
         </w:tc>
@@ -1356,195 +1364,6 @@
                 <w:color w:val="020303"/>
                 <w:sz w:val="19"/>
               </w:rPr>
-              <w:t>Comisión</w:t>
-            </w:r>
-            <w:r>
-              <w:rPr>
-                <w:color w:val="020303"/>
-                <w:spacing w:val="3"/>
-                <w:sz w:val="19"/>
-              </w:rPr>
-              <w:t xml:space="preserve"> </w:t>
-            </w:r>
-            <w:r>
-              <w:rPr>
-                <w:color w:val="020303"/>
-                <w:sz w:val="19"/>
-              </w:rPr>
-              <w:t>por</w:t>
-            </w:r>
-            <w:r>
-              <w:rPr>
-                <w:color w:val="020303"/>
-                <w:spacing w:val="7"/>
-                <w:sz w:val="19"/>
-              </w:rPr>
-              <w:t xml:space="preserve"> </w:t>
-            </w:r>
-            <w:r>
-              <w:rPr>
-                <w:color w:val="020303"/>
-                <w:spacing w:val="-2"/>
-                <w:sz w:val="19"/>
-              </w:rPr>
-              <w:t>apertura</w:t>
-            </w:r>
-          </w:p>
-        </w:tc>
-        <w:tc>
-          <w:tcPr>
-            <w:tcW w:w="1521" w:type="dxa"/>
-            <w:gridSpan w:val="2"/>
-          </w:tcPr>
-          <w:p>
-            <w:pPr>
-              <w:pStyle w:val="TableParagraph"/>
-              <w:spacing w:line="198" w:lineRule="exact"/>
-              <w:ind w:left="28"/>
-              <w:jc w:val="right"/>
-              <w:rPr>
-                <w:color w:val="020303"/>
-                <w:spacing w:val="-2"/>
-                <w:sz w:val="19"/>
-              </w:rPr>
-            </w:pPr>
-            <w:r>
-              <w:rPr>
-                <w:color w:val="020303"/>
-                <w:spacing w:val="-2"/>
-                <w:sz w:val="19"/>
-              </w:rPr>
-              <w:t>{{com</w:t>
-            </w:r>
-            <w:r>
-              <w:rPr>
-                <w:color w:val="020303"/>
-                <w:spacing w:val="-2"/>
-                <w:sz w:val="19"/>
-              </w:rPr>
-              <w:t>ision</w:t>
-            </w:r>
-            <w:r>
-              <w:rPr>
-                <w:color w:val="020303"/>
-                <w:spacing w:val="-2"/>
-                <w:sz w:val="19"/>
-              </w:rPr>
-              <w:t>24}}</w:t>
-            </w:r>
-          </w:p>
-        </w:tc>
-        <w:tc>
-          <w:tcPr>
-            <w:tcW w:w="1521" w:type="dxa"/>
-            <w:gridSpan w:val="2"/>
-          </w:tcPr>
-          <w:p>
-            <w:pPr>
-              <w:pStyle w:val="TableParagraph"/>
-              <w:spacing w:line="198" w:lineRule="exact"/>
-              <w:ind w:left="28"/>
-              <w:jc w:val="right"/>
-              <w:rPr>
-                <w:color w:val="020303"/>
-                <w:spacing w:val="-2"/>
-                <w:sz w:val="19"/>
-              </w:rPr>
-            </w:pPr>
-            <w:r>
-              <w:rPr>
-                <w:color w:val="020303"/>
-                <w:spacing w:val="-2"/>
-                <w:sz w:val="19"/>
-              </w:rPr>
-              <w:t>{{com</w:t>
-            </w:r>
-            <w:r>
-              <w:rPr>
-                <w:color w:val="020303"/>
-                <w:spacing w:val="-2"/>
-                <w:sz w:val="19"/>
-              </w:rPr>
-              <w:t>ision</w:t>
-            </w:r>
-            <w:r>
-              <w:rPr>
-                <w:color w:val="020303"/>
-                <w:spacing w:val="-2"/>
-                <w:sz w:val="19"/>
-              </w:rPr>
-              <w:t>36}}</w:t>
-            </w:r>
-          </w:p>
-        </w:tc>
-        <w:tc>
-          <w:tcPr>
-            <w:tcW w:w="1521" w:type="dxa"/>
-            <w:gridSpan w:val="2"/>
-          </w:tcPr>
-          <w:p>
-            <w:pPr>
-              <w:pStyle w:val="TableParagraph"/>
-              <w:spacing w:line="198" w:lineRule="exact"/>
-              <w:ind w:left="28"/>
-              <w:jc w:val="right"/>
-              <w:rPr>
-                <w:color w:val="020303"/>
-                <w:spacing w:val="-2"/>
-                <w:sz w:val="19"/>
-              </w:rPr>
-            </w:pPr>
-            <w:r>
-              <w:rPr>
-                <w:color w:val="020303"/>
-                <w:spacing w:val="-2"/>
-                <w:sz w:val="19"/>
-              </w:rPr>
-              <w:t>{{com</w:t>
-            </w:r>
-            <w:r>
-              <w:rPr>
-                <w:color w:val="020303"/>
-                <w:spacing w:val="-2"/>
-                <w:sz w:val="19"/>
-              </w:rPr>
-              <w:t>ision</w:t>
-            </w:r>
-            <w:r>
-              <w:rPr>
-                <w:color w:val="020303"/>
-                <w:spacing w:val="-2"/>
-                <w:sz w:val="19"/>
-              </w:rPr>
-              <w:t>48}}</w:t>
-            </w:r>
-          </w:p>
-        </w:tc>
-      </w:tr>
-      <w:tr>
-        <w:trPr>
-          <w:gridAfter w:val="1"/>
-          <w:wAfter w:w="36" w:type="dxa"/>
-          <w:trHeight w:val="249"/>
-          <w:jc w:val="center"/>
-        </w:trPr>
-        <w:tc>
-          <w:tcPr>
-            <w:tcW w:w="3402" w:type="dxa"/>
-          </w:tcPr>
-          <w:p>
-            <w:pPr>
-              <w:pStyle w:val="TableParagraph"/>
-              <w:ind w:left="28"/>
-              <w:rPr>
-                <w:sz w:val="19"/>
-              </w:rPr>
-            </w:pPr>
-            <w:r>
-              <w:rPr>
-                <w:color w:val="020303"/>
-                <w:sz w:val="19"/>
-              </w:rPr>
               <w:t>Seguro</w:t>
             </w:r>
             <w:r>
@@ -1975,25 +1794,7 @@
                 <w:w w:val="105"/>
                 <w:sz w:val="19"/>
               </w:rPr>
-              <w:t>{{IVAinicial</w:t>
-            </w:r>
-            <w:r>
-              <w:rPr>
-                <w:color w:val="064A74"/>
-                <w:spacing w:val="-2"/>
-                <w:w w:val="105"/>
-                <w:sz w:val="19"/>
-              </w:rPr>
-              <w:t>24</w:t>
-            </w:r>
-            <w:r>
-              <w:rPr>
-                <w:color w:val="064A74"/>
-                <w:spacing w:val="-2"/>
-                <w:w w:val="105"/>
-                <w:sz w:val="19"/>
-              </w:rPr>
-              <w:t>}}</w:t>
+              <w:t>{{IVAinicial24}}</w:t>
             </w:r>
           </w:p>
         </w:tc>
@@ -2261,7 +2062,7 @@
           </mc:Choice>
           <mc:Fallback>
             <w:pict>
-              <v:shape w14:anchorId="2F652BE0" id="Graphic 6" o:spid="_x0000_s1026" style="position:absolute;margin-left:38.9pt;margin-top:17.4pt;width:221.45pt;height:.1pt;z-index:251658244;visibility:visible;mso-wrap-style:square;mso-wrap-distance-left:0;mso-wrap-distance-top:0;mso-wrap-distance-right:0;mso-wrap-distance-bottom:0;mso-position-horizontal:absolute;mso-position-horizontal-relative:page;mso-position-vertical:absolute;mso-position-vertical-relative:text;v-text-anchor:top" coordsize="2812415,1270" o:gfxdata="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" path="m,l2812054,e" filled="f" strokecolor="#00a24f" strokeweight=".25483mm">
+              <v:shape w14:anchorId="08E8206D" id="Graphic 6" o:spid="_x0000_s1026" style="position:absolute;margin-left:38.9pt;margin-top:17.4pt;width:221.45pt;height:.1pt;z-index:251658244;visibility:visible;mso-wrap-style:square;mso-wrap-distance-left:0;mso-wrap-distance-top:0;mso-wrap-distance-right:0;mso-wrap-distance-bottom:0;mso-position-horizontal:absolute;mso-position-horizontal-relative:page;mso-position-vertical:absolute;mso-position-vertical-relative:text;v-text-anchor:top" coordsize="2812415,1270" o:gfxdata="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" path="m,l2812054,e" filled="f" strokecolor="#00a24f" strokeweight=".25483mm">
                 <v:stroke dashstyle="dash"/>
                 <v:path arrowok="t"/>
                 <w10:wrap anchorx="page"/>
@@ -2343,7 +2144,7 @@
           </mc:Choice>
           <mc:Fallback>
             <w:pict>
-              <v:shape w14:anchorId="5FE147E5" id="Graphic 7" o:spid="_x0000_s1026" style="position:absolute;margin-left:341.5pt;margin-top:17.4pt;width:201.6pt;height:.1pt;z-index:251658245;visibility:visible;mso-wrap-style:square;mso-wrap-distance-left:0;mso-wrap-distance-top:0;mso-wrap-distance-right:0;mso-wrap-distance-bottom:0;mso-position-horizontal:absolute;mso-position-horizontal-relative:page;mso-position-vertical:absolute;mso-position-vertical-relative:text;v-text-anchor:top" coordsize="2560320,1270" o:gfxdata="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" path="m,l2560228,e" filled="f" strokecolor="#00a24f" strokeweight=".18603mm">
+              <v:shape w14:anchorId="476C9889" id="Graphic 7" o:spid="_x0000_s1026" style="position:absolute;margin-left:341.5pt;margin-top:17.4pt;width:201.6pt;height:.1pt;z-index:251658245;visibility:visible;mso-wrap-style:square;mso-wrap-distance-left:0;mso-wrap-distance-top:0;mso-wrap-distance-right:0;mso-wrap-distance-bottom:0;mso-position-horizontal:absolute;mso-position-horizontal-relative:page;mso-position-vertical:absolute;mso-position-vertical-relative:text;v-text-anchor:top" coordsize="2560320,1270" o:gfxdata="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" path="m,l2560228,e" filled="f" strokecolor="#00a24f" strokeweight=".18603mm">
                 <v:stroke dashstyle="dash"/>
                 <v:path arrowok="t"/>
                 <w10:wrap anchorx="page"/>
@@ -3058,7 +2859,7 @@
           </mc:Choice>
           <mc:Fallback>
             <w:pict>
-              <v:shape w14:anchorId="122A088D" id="Graphic 8" o:spid="_x0000_s1026" style="position:absolute;margin-left:38.9pt;margin-top:17.2pt;width:218.15pt;height:.1pt;z-index:251658246;visibility:visible;mso-wrap-style:square;mso-wrap-distance-left:0;mso-wrap-distance-top:0;mso-wrap-distance-right:0;mso-wrap-distance-bottom:0;mso-position-horizontal:absolute;mso-position-horizontal-relative:page;mso-position-vertical:absolute;mso-position-vertical-relative:text;v-text-anchor:top" coordsize="2770505,1270" o:gfxdata="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" path="m,l2770083,e" filled="f" strokecolor="#00a24f" strokeweight=".25483mm">
+              <v:shape w14:anchorId="47CC50F2" id="Graphic 8" o:spid="_x0000_s1026" style="position:absolute;margin-left:38.9pt;margin-top:17.2pt;width:218.15pt;height:.1pt;z-index:251658246;visibility:visible;mso-wrap-style:square;mso-wrap-distance-left:0;mso-wrap-distance-top:0;mso-wrap-distance-right:0;mso-wrap-distance-bottom:0;mso-position-horizontal:absolute;mso-position-horizontal-relative:page;mso-position-vertical:absolute;mso-position-vertical-relative:text;v-text-anchor:top" coordsize="2770505,1270" o:gfxdata="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" path="m,l2770083,e" filled="f" strokecolor="#00a24f" strokeweight=".25483mm">
                 <v:stroke dashstyle="dash"/>
                 <v:path arrowok="t"/>
                 <w10:wrap anchorx="page"/>
@@ -3141,7 +2942,7 @@
           </mc:Choice>
           <mc:Fallback>
             <w:pict>
-              <v:shape w14:anchorId="48D61E57" id="Graphic 9" o:spid="_x0000_s1026" style="position:absolute;margin-left:341.5pt;margin-top:17.2pt;width:201.6pt;height:.1pt;z-index:251658247;visibility:visible;mso-wrap-style:square;mso-wrap-distance-left:0;mso-wrap-distance-top:0;mso-wrap-distance-right:0;mso-wrap-distance-bottom:0;mso-position-horizontal:absolute;mso-position-horizontal-relative:page;mso-position-vertical:absolute;mso-position-vertical-relative:text;v-text-anchor:top" coordsize="2560320,1270" o:gfxdata="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" path="m,l2560228,e" filled="f" strokecolor="#00a24f" strokeweight=".25483mm">
+              <v:shape w14:anchorId="3A374300" id="Graphic 9" o:spid="_x0000_s1026" style="position:absolute;margin-left:341.5pt;margin-top:17.2pt;width:201.6pt;height:.1pt;z-index:251658247;visibility:visible;mso-wrap-style:square;mso-wrap-distance-left:0;mso-wrap-distance-top:0;mso-wrap-distance-right:0;mso-wrap-distance-bottom:0;mso-position-horizontal:absolute;mso-position-horizontal-relative:page;mso-position-vertical:absolute;mso-position-vertical-relative:text;v-text-anchor:top" coordsize="2560320,1270" o:gfxdata="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" path="m,l2560228,e" filled="f" strokecolor="#00a24f" strokeweight=".25483mm">
                 <v:stroke dashstyle="dash"/>
                 <v:path arrowok="t"/>
                 <w10:wrap anchorx="page"/>
@@ -3320,14 +3121,7 @@
                 <w:color w:val="020303"/>
                 <w:sz w:val="19"/>
               </w:rPr>
-              <w:t>{{</w:t>
-            </w:r>
-            <w:r>
-              <w:rPr>
-                <w:color w:val="020303"/>
-                <w:sz w:val="19"/>
-              </w:rPr>
-              <w:t>residual36}}</w:t>
+              <w:t>{{residual36}}</w:t>
             </w:r>
           </w:p>
         </w:tc>
@@ -3547,25 +3341,7 @@
                 <w:w w:val="105"/>
                 <w:sz w:val="19"/>
               </w:rPr>
-              <w:t>{{</w:t>
-            </w:r>
-            <w:r>
-              <w:rPr>
-                <w:color w:val="064A74"/>
-                <w:spacing w:val="-2"/>
-                <w:w w:val="105"/>
-                <w:sz w:val="19"/>
-              </w:rPr>
-              <w:t>total</w:t>
-            </w:r>
-            <w:r>
-              <w:rPr>
-                <w:color w:val="064A74"/>
-                <w:spacing w:val="-2"/>
-                <w:w w:val="105"/>
-                <w:sz w:val="19"/>
-              </w:rPr>
-              <w:t>residual24}}</w:t>
+              <w:t>{{totalresidual24}}</w:t>
             </w:r>
           </w:p>
         </w:tc>
@@ -3595,25 +3371,7 @@
                 <w:w w:val="105"/>
                 <w:sz w:val="19"/>
               </w:rPr>
-              <w:t>{{</w:t>
-            </w:r>
-            <w:r>
-              <w:rPr>
-                <w:color w:val="064A74"/>
-                <w:spacing w:val="-2"/>
-                <w:w w:val="105"/>
-                <w:sz w:val="19"/>
-              </w:rPr>
-              <w:t>total</w:t>
-            </w:r>
-            <w:r>
-              <w:rPr>
-                <w:color w:val="064A74"/>
-                <w:spacing w:val="-2"/>
-                <w:w w:val="105"/>
-                <w:sz w:val="19"/>
-              </w:rPr>
-              <w:t>residual36}}</w:t>
+              <w:t>{{totalresidual36}}</w:t>
             </w:r>
           </w:p>
         </w:tc>
@@ -3643,25 +3401,7 @@
                 <w:w w:val="105"/>
                 <w:sz w:val="19"/>
               </w:rPr>
-              <w:t>{{</w:t>
-            </w:r>
-            <w:r>
-              <w:rPr>
-                <w:color w:val="064A74"/>
-                <w:spacing w:val="-2"/>
-                <w:w w:val="105"/>
-                <w:sz w:val="19"/>
-              </w:rPr>
-              <w:t>total</w:t>
-            </w:r>
-            <w:r>
-              <w:rPr>
-                <w:color w:val="064A74"/>
-                <w:spacing w:val="-2"/>
-                <w:w w:val="105"/>
-                <w:sz w:val="19"/>
-              </w:rPr>
-              <w:t>residual48}}</w:t>
+              <w:t>{{totalresidual48}}</w:t>
             </w:r>
           </w:p>
         </w:tc>
@@ -3928,7 +3668,6 @@
             <w:pPr>
               <w:pStyle w:val="TableParagraph"/>
               <w:spacing w:line="210" w:lineRule="exact"/>
-              <w:ind w:left="28"/>
               <w:jc w:val="right"/>
               <w:rPr>
                 <w:b/>
@@ -3946,27 +3685,7 @@
                 <w:w w:val="105"/>
                 <w:sz w:val="19"/>
               </w:rPr>
-              <w:t>{{</w:t>
-            </w:r>
-            <w:r>
-              <w:rPr>
-                <w:b/>
-                <w:color w:val="064A74"/>
-                <w:spacing w:val="-2"/>
-                <w:w w:val="105"/>
-                <w:sz w:val="19"/>
-              </w:rPr>
-              <w:t>totalfinal</w:t>
-            </w:r>
-            <w:r>
-              <w:rPr>
-                <w:b/>
-                <w:color w:val="064A74"/>
-                <w:spacing w:val="-2"/>
-                <w:w w:val="105"/>
-                <w:sz w:val="19"/>
-              </w:rPr>
-              <w:t>24}}</w:t>
+              <w:t>{{totalfinal24}}</w:t>
             </w:r>
           </w:p>
         </w:tc>
@@ -3996,27 +3715,7 @@
                 <w:w w:val="105"/>
                 <w:sz w:val="19"/>
               </w:rPr>
-              <w:t>{{</w:t>
-            </w:r>
-            <w:r>
-              <w:rPr>
-                <w:b/>
-                <w:color w:val="064A74"/>
-                <w:spacing w:val="-2"/>
-                <w:w w:val="105"/>
-                <w:sz w:val="19"/>
-              </w:rPr>
-              <w:t>total</w:t>
-            </w:r>
-            <w:r>
-              <w:rPr>
-                <w:b/>
-                <w:color w:val="064A74"/>
-                <w:spacing w:val="-2"/>
-                <w:w w:val="105"/>
-                <w:sz w:val="19"/>
-              </w:rPr>
-              <w:t>final36}}</w:t>
+              <w:t>{{totalfinal36}}</w:t>
             </w:r>
           </w:p>
         </w:tc>
@@ -4046,27 +3745,7 @@
                 <w:w w:val="105"/>
                 <w:sz w:val="19"/>
               </w:rPr>
-              <w:t>{{</w:t>
-            </w:r>
-            <w:r>
-              <w:rPr>
-                <w:b/>
-                <w:color w:val="064A74"/>
-                <w:spacing w:val="-2"/>
-                <w:w w:val="105"/>
-                <w:sz w:val="19"/>
-              </w:rPr>
-              <w:t>total</w:t>
-            </w:r>
-            <w:r>
-              <w:rPr>
-                <w:b/>
-                <w:color w:val="064A74"/>
-                <w:spacing w:val="-2"/>
-                <w:w w:val="105"/>
-                <w:sz w:val="19"/>
-              </w:rPr>
-              <w:t>final48}}</w:t>
+              <w:t>{{totalfinal48}}</w:t>
             </w:r>
           </w:p>
         </w:tc>
@@ -5974,7 +5653,7 @@
           </mc:Choice>
           <mc:Fallback>
             <w:pict>
-              <v:shape w14:anchorId="24659BC2" id="Graphic 10" o:spid="_x0000_s1026" style="position:absolute;margin-left:38.9pt;margin-top:13.35pt;width:508pt;height:.1pt;z-index:-251658232;visibility:visible;mso-wrap-style:square;mso-wrap-distance-left:0;mso-wrap-distance-top:0;mso-wrap-distance-right:0;mso-wrap-distance-bottom:0;mso-position-horizontal:absolute;mso-position-horizontal-relative:page;mso-position-vertical:absolute;mso-position-vertical-relative:text;v-text-anchor:top" coordsize="6451600,1270" o:gfxdata="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" path="m,l6451092,e" filled="f" strokecolor="#054973" strokeweight=".38442mm">
+              <v:shape w14:anchorId="6612E2E6" id="Graphic 10" o:spid="_x0000_s1026" style="position:absolute;margin-left:38.9pt;margin-top:13.35pt;width:508pt;height:.1pt;z-index:-251658232;visibility:visible;mso-wrap-style:square;mso-wrap-distance-left:0;mso-wrap-distance-top:0;mso-wrap-distance-right:0;mso-wrap-distance-bottom:0;mso-position-horizontal:absolute;mso-position-horizontal-relative:page;mso-position-vertical:absolute;mso-position-vertical-relative:text;v-text-anchor:top" coordsize="6451600,1270" o:gfxdata="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" path="m,l6451092,e" filled="f" strokecolor="#054973" strokeweight=".38442mm">
                 <v:path arrowok="t"/>
                 <w10:wrap type="topAndBottom" anchorx="page"/>
               </v:shape>
@@ -7430,28 +7109,10 @@
 </file>
 
 <file path=customXml/item1.xml><?xml version="1.0" encoding="utf-8"?>
-<?mso-contentType ?>
-<FormTemplates xmlns="http://schemas.microsoft.com/sharepoint/v3/contenttype/forms">
-  <Display>DocumentLibraryForm</Display>
-  <Edit>DocumentLibraryForm</Edit>
-  <New>DocumentLibraryForm</New>
-</FormTemplates>
+<b:Sources xmlns:b="http://schemas.openxmlformats.org/officeDocument/2006/bibliography" xmlns="http://schemas.openxmlformats.org/officeDocument/2006/bibliography" SelectedStyle="\APASixthEditionOfficeOnline.xsl" StyleName="APA" Version="6"/>
 </file>
 
 <file path=customXml/item2.xml><?xml version="1.0" encoding="utf-8"?>
-<p:properties xmlns:p="http://schemas.microsoft.com/office/2006/metadata/properties" xmlns:xsi="http://www.w3.org/2001/XMLSchema-instance" xmlns:pc="http://schemas.microsoft.com/office/infopath/2007/PartnerControls">
-  <documentManagement>
-    <EntidadID xmlns="9d37bab0-db27-4cf8-8ed1-04ad69cfbbec" xsi:nil="true"/>
-    <MasterID xmlns="9d37bab0-db27-4cf8-8ed1-04ad69cfbbec" xsi:nil="true"/>
-  </documentManagement>
-</p:properties>
-</file>
-
-<file path=customXml/item3.xml><?xml version="1.0" encoding="utf-8"?>
-<b:Sources xmlns:b="http://schemas.openxmlformats.org/officeDocument/2006/bibliography" xmlns="http://schemas.openxmlformats.org/officeDocument/2006/bibliography" SelectedStyle="\APASixthEditionOfficeOnline.xsl" StyleName="APA" Version="6"/>
-</file>
-
-<file path=customXml/item4.xml><?xml version="1.0" encoding="utf-8"?>
 <ct:contentTypeSchema xmlns:ct="http://schemas.microsoft.com/office/2006/metadata/contentType" xmlns:ma="http://schemas.microsoft.com/office/2006/metadata/properties/metaAttributes" ct:_="" ma:_="" ma:contentTypeName="Documento" ma:contentTypeID="0x0101003897DE994F95D24D84A6E104F8DB27A9" ma:contentTypeVersion="6" ma:contentTypeDescription="Crear nuevo documento." ma:contentTypeScope="" ma:versionID="6a869e6426faf5b478291c5be6b9297b">
   <xsd:schema xmlns:xsd="http://www.w3.org/2001/XMLSchema" xmlns:xs="http://www.w3.org/2001/XMLSchema" xmlns:p="http://schemas.microsoft.com/office/2006/metadata/properties" xmlns:ns2="9d37bab0-db27-4cf8-8ed1-04ad69cfbbec" targetNamespace="http://schemas.microsoft.com/office/2006/metadata/properties" ma:root="true" ma:fieldsID="f18a30f4bde13092f453b34678c2a924" ns2:_="">
     <xsd:import namespace="9d37bab0-db27-4cf8-8ed1-04ad69cfbbec"/>
@@ -7611,25 +7272,25 @@
 </ct:contentTypeSchema>
 </file>
 
-<file path=customXml/itemProps1.xml><?xml version="1.0" encoding="utf-8"?>
-<ds:datastoreItem xmlns:ds="http://schemas.openxmlformats.org/officeDocument/2006/customXml" ds:itemID="{710A968D-E9DC-4219-A620-025DAFAE86E5}">
-  <ds:schemaRefs>
-    <ds:schemaRef ds:uri="http://schemas.microsoft.com/sharepoint/v3/contenttype/forms"/>
-  </ds:schemaRefs>
-</ds:datastoreItem>
+<file path=customXml/item3.xml><?xml version="1.0" encoding="utf-8"?>
+<?mso-contentType ?>
+<FormTemplates xmlns="http://schemas.microsoft.com/sharepoint/v3/contenttype/forms">
+  <Display>DocumentLibraryForm</Display>
+  <Edit>DocumentLibraryForm</Edit>
+  <New>DocumentLibraryForm</New>
+</FormTemplates>
 </file>
 
-<file path=customXml/itemProps2.xml><?xml version="1.0" encoding="utf-8"?>
-<ds:datastoreItem xmlns:ds="http://schemas.openxmlformats.org/officeDocument/2006/customXml" ds:itemID="{3F38ADCE-EA29-439C-B808-0255B65CA1F0}">
-  <ds:schemaRefs>
-    <ds:schemaRef ds:uri="http://schemas.microsoft.com/office/2006/metadata/properties"/>
-    <ds:schemaRef ds:uri="http://schemas.microsoft.com/office/infopath/2007/PartnerControls"/>
-    <ds:schemaRef ds:uri="9d37bab0-db27-4cf8-8ed1-04ad69cfbbec"/>
-  </ds:schemaRefs>
-</ds:datastoreItem>
+<file path=customXml/item4.xml><?xml version="1.0" encoding="utf-8"?>
+<p:properties xmlns:p="http://schemas.microsoft.com/office/2006/metadata/properties" xmlns:xsi="http://www.w3.org/2001/XMLSchema-instance" xmlns:pc="http://schemas.microsoft.com/office/infopath/2007/PartnerControls">
+  <documentManagement>
+    <EntidadID xmlns="9d37bab0-db27-4cf8-8ed1-04ad69cfbbec" xsi:nil="true"/>
+    <MasterID xmlns="9d37bab0-db27-4cf8-8ed1-04ad69cfbbec" xsi:nil="true"/>
+  </documentManagement>
+</p:properties>
 </file>
 
-<file path=customXml/itemProps3.xml><?xml version="1.0" encoding="utf-8"?>
+<file path=customXml/itemProps1.xml><?xml version="1.0" encoding="utf-8"?>
 <ds:datastoreItem xmlns:ds="http://schemas.openxmlformats.org/officeDocument/2006/customXml" ds:itemID="{E88B9EBA-837E-4327-8C24-6A8F43BBDBEF}">
   <ds:schemaRefs>
     <ds:schemaRef ds:uri="http://schemas.openxmlformats.org/officeDocument/2006/bibliography"/>
@@ -7637,7 +7298,7 @@
 </ds:datastoreItem>
 </file>
 
-<file path=customXml/itemProps4.xml><?xml version="1.0" encoding="utf-8"?>
+<file path=customXml/itemProps2.xml><?xml version="1.0" encoding="utf-8"?>
 <ds:datastoreItem xmlns:ds="http://schemas.openxmlformats.org/officeDocument/2006/customXml" ds:itemID="{B390860A-C68B-4D71-945F-E2E66D02B46D}">
   <ds:schemaRefs>
     <ds:schemaRef ds:uri="http://schemas.microsoft.com/office/2006/metadata/contentType"/>
@@ -7653,4 +7314,22 @@
     <ds:schemaRef ds:uri="http://schemas.microsoft.com/internal/obd"/>
   </ds:schemaRefs>
 </ds:datastoreItem>
+</file>
+
+<file path=customXml/itemProps3.xml><?xml version="1.0" encoding="utf-8"?>
+<ds:datastoreItem xmlns:ds="http://schemas.openxmlformats.org/officeDocument/2006/customXml" ds:itemID="{710A968D-E9DC-4219-A620-025DAFAE86E5}">
+  <ds:schemaRefs>
+    <ds:schemaRef ds:uri="http://schemas.microsoft.com/sharepoint/v3/contenttype/forms"/>
+  </ds:schemaRefs>
+</ds:datastoreItem>
+</file>
+
+<file path=customXml/itemProps4.xml><?xml version="1.0" encoding="utf-8"?>
+<ds:datastoreItem xmlns:ds="http://schemas.openxmlformats.org/officeDocument/2006/customXml" ds:itemID="{3F38ADCE-EA29-439C-B808-0255B65CA1F0}">
+  <ds:schemaRefs>
+    <ds:schemaRef ds:uri="http://schemas.microsoft.com/office/2006/metadata/properties"/>
+    <ds:schemaRef ds:uri="http://schemas.microsoft.com/office/infopath/2007/PartnerControls"/>
+    <ds:schemaRef ds:uri="9d37bab0-db27-4cf8-8ed1-04ad69cfbbec"/>
+  </ds:schemaRefs>
+</ds:datastoreItem>
 </file>
</xml_diff>

<commit_message>
Forzar actualización binaria de plantilla
</commit_message>
<xml_diff>
--- a/api-cotizaciones/templates/Plantilla_Cotizacion.docx
+++ b/api-cotizaciones/templates/Plantilla_Cotizacion.docx
@@ -151,7 +151,6 @@
         <w:rPr>
           <w:b/>
           <w:color w:val="064A74"/>
-          <w:spacing w:val="70"/>
           <w:sz w:val="21"/>
         </w:rPr>
         <w:t>{{folio}}</w:t>
@@ -177,6 +176,9 @@
         <w:gridCol w:w="3975"/>
       </w:tblGrid>
       <w:tr>
+        <w:trPr>
+          <w:trHeight w:val="350"/>
+        </w:trPr>
         <w:tc>
           <w:tcPr>
             <w:tcW w:w="5290" w:type="dxa"/>
@@ -192,6 +194,7 @@
                 <w:color w:val="064A74"/>
                 <w:spacing w:val="70"/>
                 <w:sz w:val="21"/>
+                <w:szCs w:val="21"/>
               </w:rPr>
             </w:pPr>
             <w:r>
@@ -200,7 +203,8 @@
                 <w:color w:val="020303"/>
                 <w:spacing w:val="-2"/>
                 <w:w w:val="105"/>
-                <w:sz w:val="19"/>
+                <w:sz w:val="21"/>
+                <w:szCs w:val="21"/>
               </w:rPr>
               <w:t>CLIENTE:</w:t>
             </w:r>
@@ -210,9 +214,21 @@
                 <w:color w:val="020303"/>
                 <w:spacing w:val="30"/>
                 <w:w w:val="105"/>
-                <w:sz w:val="19"/>
-              </w:rPr>
-              <w:t xml:space="preserve"> {{nombre}}</w:t>
+                <w:sz w:val="21"/>
+                <w:szCs w:val="21"/>
+              </w:rPr>
+              <w:t xml:space="preserve"> </w:t>
+            </w:r>
+            <w:r>
+              <w:rPr>
+                <w:b/>
+                <w:color w:val="020303"/>
+                <w:spacing w:val="-2"/>
+                <w:w w:val="105"/>
+                <w:sz w:val="21"/>
+                <w:szCs w:val="21"/>
+              </w:rPr>
+              <w:t>{{nombre}}</w:t>
             </w:r>
           </w:p>
         </w:tc>
@@ -353,7 +369,7 @@
           </mc:Choice>
           <mc:Fallback>
             <w:pict>
-              <v:shape w14:anchorId="05D43091" id="Graphic 2" o:spid="_x0000_s1026" style="position:absolute;margin-left:38.9pt;margin-top:19.25pt;width:188.4pt;height:.1pt;z-index:251658240;visibility:visible;mso-wrap-style:square;mso-wrap-distance-left:0;mso-wrap-distance-top:0;mso-wrap-distance-right:0;mso-wrap-distance-bottom:0;mso-position-horizontal:absolute;mso-position-horizontal-relative:page;mso-position-vertical:absolute;mso-position-vertical-relative:text;v-text-anchor:top" coordsize="2392680,1270" o:gfxdata="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" path="m,l2392344,e" filled="f" strokecolor="#00a24f" strokeweight=".25483mm">
+              <v:shape w14:anchorId="039422FF" id="Graphic 2" o:spid="_x0000_s1026" style="position:absolute;margin-left:38.9pt;margin-top:19.25pt;width:188.4pt;height:.1pt;z-index:251658240;visibility:visible;mso-wrap-style:square;mso-wrap-distance-left:0;mso-wrap-distance-top:0;mso-wrap-distance-right:0;mso-wrap-distance-bottom:0;mso-position-horizontal:absolute;mso-position-horizontal-relative:page;mso-position-vertical:absolute;mso-position-vertical-relative:text;v-text-anchor:top" coordsize="2392680,1270" o:gfxdata="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" path="m,l2392344,e" filled="f" strokecolor="#00a24f" strokeweight=".25483mm">
                 <v:stroke dashstyle="dash"/>
                 <v:path arrowok="t"/>
                 <w10:wrap anchorx="page"/>
@@ -435,7 +451,7 @@
           </mc:Choice>
           <mc:Fallback>
             <w:pict>
-              <v:shape w14:anchorId="3B764128" id="Graphic 3" o:spid="_x0000_s1026" style="position:absolute;margin-left:358.55pt;margin-top:19.25pt;width:185.1pt;height:.1pt;z-index:251658241;visibility:visible;mso-wrap-style:square;mso-wrap-distance-left:0;mso-wrap-distance-top:0;mso-wrap-distance-right:0;mso-wrap-distance-bottom:0;mso-position-horizontal:absolute;mso-position-horizontal-relative:page;mso-position-vertical:absolute;mso-position-vertical-relative:text;v-text-anchor:top" coordsize="2350770,1270" o:gfxdata="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" path="m,l2350373,e" filled="f" strokecolor="#00a24f" strokeweight=".25483mm">
+              <v:shape w14:anchorId="16E742EE" id="Graphic 3" o:spid="_x0000_s1026" style="position:absolute;margin-left:358.55pt;margin-top:19.25pt;width:185.1pt;height:.1pt;z-index:251658241;visibility:visible;mso-wrap-style:square;mso-wrap-distance-left:0;mso-wrap-distance-top:0;mso-wrap-distance-right:0;mso-wrap-distance-bottom:0;mso-position-horizontal:absolute;mso-position-horizontal-relative:page;mso-position-vertical:absolute;mso-position-vertical-relative:text;v-text-anchor:top" coordsize="2350770,1270" o:gfxdata="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" path="m,l2350373,e" filled="f" strokecolor="#00a24f" strokeweight=".25483mm">
                 <v:stroke dashstyle="dash"/>
                 <v:path arrowok="t"/>
                 <w10:wrap anchorx="page"/>
@@ -527,7 +543,23 @@
           <w:sz w:val="19"/>
         </w:rPr>
         <w:tab/>
-        <w:t>{{descripcion}}</w:t>
+        <w:t>{{</w:t>
+      </w:r>
+      <w:proofErr w:type="spellStart"/>
+      <w:r>
+        <w:rPr>
+          <w:color w:val="064A74"/>
+          <w:sz w:val="19"/>
+        </w:rPr>
+        <w:t>descripcion</w:t>
+      </w:r>
+      <w:proofErr w:type="spellEnd"/>
+      <w:r>
+        <w:rPr>
+          <w:color w:val="064A74"/>
+          <w:sz w:val="19"/>
+        </w:rPr>
+        <w:t>}}</w:t>
       </w:r>
     </w:p>
     <w:p>
@@ -706,7 +738,7 @@
           </mc:Choice>
           <mc:Fallback>
             <w:pict>
-              <v:shape w14:anchorId="4DE52927" id="Graphic 4" o:spid="_x0000_s1026" style="position:absolute;margin-left:38.9pt;margin-top:19.5pt;width:221.45pt;height:.1pt;z-index:251658242;visibility:visible;mso-wrap-style:square;mso-wrap-distance-left:0;mso-wrap-distance-top:0;mso-wrap-distance-right:0;mso-wrap-distance-bottom:0;mso-position-horizontal:absolute;mso-position-horizontal-relative:page;mso-position-vertical:absolute;mso-position-vertical-relative:text;v-text-anchor:top" coordsize="2812415,1270" o:gfxdata="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" path="m,l2812054,e" filled="f" strokecolor="#00a24f" strokeweight=".25483mm">
+              <v:shape w14:anchorId="0831F703" id="Graphic 4" o:spid="_x0000_s1026" style="position:absolute;margin-left:38.9pt;margin-top:19.5pt;width:221.45pt;height:.1pt;z-index:251658242;visibility:visible;mso-wrap-style:square;mso-wrap-distance-left:0;mso-wrap-distance-top:0;mso-wrap-distance-right:0;mso-wrap-distance-bottom:0;mso-position-horizontal:absolute;mso-position-horizontal-relative:page;mso-position-vertical:absolute;mso-position-vertical-relative:text;v-text-anchor:top" coordsize="2812415,1270" o:gfxdata="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" path="m,l2812054,e" filled="f" strokecolor="#00a24f" strokeweight=".25483mm">
                 <v:stroke dashstyle="dash"/>
                 <v:path arrowok="t"/>
                 <w10:wrap anchorx="page"/>
@@ -788,7 +820,7 @@
           </mc:Choice>
           <mc:Fallback>
             <w:pict>
-              <v:shape w14:anchorId="1F3DC89F" id="Graphic 5" o:spid="_x0000_s1026" style="position:absolute;margin-left:329.3pt;margin-top:19.5pt;width:214.85pt;height:.1pt;z-index:251658243;visibility:visible;mso-wrap-style:square;mso-wrap-distance-left:0;mso-wrap-distance-top:0;mso-wrap-distance-right:0;mso-wrap-distance-bottom:0;mso-position-horizontal:absolute;mso-position-horizontal-relative:page;mso-position-vertical:absolute;mso-position-vertical-relative:text;v-text-anchor:top" coordsize="2728595,1270" o:gfxdata="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" path="m,l2728112,e" filled="f" strokecolor="#00a24f" strokeweight=".25483mm">
+              <v:shape w14:anchorId="079D21A8" id="Graphic 5" o:spid="_x0000_s1026" style="position:absolute;margin-left:329.3pt;margin-top:19.5pt;width:214.85pt;height:.1pt;z-index:251658243;visibility:visible;mso-wrap-style:square;mso-wrap-distance-left:0;mso-wrap-distance-top:0;mso-wrap-distance-right:0;mso-wrap-distance-bottom:0;mso-position-horizontal:absolute;mso-position-horizontal-relative:page;mso-position-vertical:absolute;mso-position-vertical-relative:text;v-text-anchor:top" coordsize="2728595,1270" o:gfxdata="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" path="m,l2728112,e" filled="f" strokecolor="#00a24f" strokeweight=".25483mm">
                 <v:stroke dashstyle="dash"/>
                 <v:path arrowok="t"/>
                 <w10:wrap anchorx="page"/>
@@ -1134,21 +1166,7 @@
                 <w:color w:val="020303"/>
                 <w:sz w:val="19"/>
               </w:rPr>
-              <w:t>Depósito en garantía (reembolsable)</w:t>
-            </w:r>
-            <w:r>
-              <w:rPr>
-                <w:color w:val="020303"/>
-                <w:sz w:val="19"/>
-              </w:rPr>
-              <w:t>2</w:t>
-            </w:r>
-            <w:r>
-              <w:rPr>
-                <w:color w:val="020303"/>
-                <w:sz w:val="19"/>
-              </w:rPr>
-              <w:t>*</w:t>
+              <w:t>Depósito en garantía (reembolsable)*</w:t>
             </w:r>
           </w:p>
         </w:tc>
@@ -2062,7 +2080,7 @@
           </mc:Choice>
           <mc:Fallback>
             <w:pict>
-              <v:shape w14:anchorId="08E8206D" id="Graphic 6" o:spid="_x0000_s1026" style="position:absolute;margin-left:38.9pt;margin-top:17.4pt;width:221.45pt;height:.1pt;z-index:251658244;visibility:visible;mso-wrap-style:square;mso-wrap-distance-left:0;mso-wrap-distance-top:0;mso-wrap-distance-right:0;mso-wrap-distance-bottom:0;mso-position-horizontal:absolute;mso-position-horizontal-relative:page;mso-position-vertical:absolute;mso-position-vertical-relative:text;v-text-anchor:top" coordsize="2812415,1270" o:gfxdata="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" path="m,l2812054,e" filled="f" strokecolor="#00a24f" strokeweight=".25483mm">
+              <v:shape w14:anchorId="548CCCF5" id="Graphic 6" o:spid="_x0000_s1026" style="position:absolute;margin-left:38.9pt;margin-top:17.4pt;width:221.45pt;height:.1pt;z-index:251658244;visibility:visible;mso-wrap-style:square;mso-wrap-distance-left:0;mso-wrap-distance-top:0;mso-wrap-distance-right:0;mso-wrap-distance-bottom:0;mso-position-horizontal:absolute;mso-position-horizontal-relative:page;mso-position-vertical:absolute;mso-position-vertical-relative:text;v-text-anchor:top" coordsize="2812415,1270" o:gfxdata="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" path="m,l2812054,e" filled="f" strokecolor="#00a24f" strokeweight=".25483mm">
                 <v:stroke dashstyle="dash"/>
                 <v:path arrowok="t"/>
                 <w10:wrap anchorx="page"/>
@@ -2144,7 +2162,7 @@
           </mc:Choice>
           <mc:Fallback>
             <w:pict>
-              <v:shape w14:anchorId="476C9889" id="Graphic 7" o:spid="_x0000_s1026" style="position:absolute;margin-left:341.5pt;margin-top:17.4pt;width:201.6pt;height:.1pt;z-index:251658245;visibility:visible;mso-wrap-style:square;mso-wrap-distance-left:0;mso-wrap-distance-top:0;mso-wrap-distance-right:0;mso-wrap-distance-bottom:0;mso-position-horizontal:absolute;mso-position-horizontal-relative:page;mso-position-vertical:absolute;mso-position-vertical-relative:text;v-text-anchor:top" coordsize="2560320,1270" o:gfxdata="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" path="m,l2560228,e" filled="f" strokecolor="#00a24f" strokeweight=".18603mm">
+              <v:shape w14:anchorId="2E467F9C" id="Graphic 7" o:spid="_x0000_s1026" style="position:absolute;margin-left:341.5pt;margin-top:17.4pt;width:201.6pt;height:.1pt;z-index:251658245;visibility:visible;mso-wrap-style:square;mso-wrap-distance-left:0;mso-wrap-distance-top:0;mso-wrap-distance-right:0;mso-wrap-distance-bottom:0;mso-position-horizontal:absolute;mso-position-horizontal-relative:page;mso-position-vertical:absolute;mso-position-vertical-relative:text;v-text-anchor:top" coordsize="2560320,1270" o:gfxdata="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" path="m,l2560228,e" filled="f" strokecolor="#00a24f" strokeweight=".18603mm">
                 <v:stroke dashstyle="dash"/>
                 <v:path arrowok="t"/>
                 <w10:wrap anchorx="page"/>
@@ -2859,7 +2877,7 @@
           </mc:Choice>
           <mc:Fallback>
             <w:pict>
-              <v:shape w14:anchorId="47CC50F2" id="Graphic 8" o:spid="_x0000_s1026" style="position:absolute;margin-left:38.9pt;margin-top:17.2pt;width:218.15pt;height:.1pt;z-index:251658246;visibility:visible;mso-wrap-style:square;mso-wrap-distance-left:0;mso-wrap-distance-top:0;mso-wrap-distance-right:0;mso-wrap-distance-bottom:0;mso-position-horizontal:absolute;mso-position-horizontal-relative:page;mso-position-vertical:absolute;mso-position-vertical-relative:text;v-text-anchor:top" coordsize="2770505,1270" o:gfxdata="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" path="m,l2770083,e" filled="f" strokecolor="#00a24f" strokeweight=".25483mm">
+              <v:shape w14:anchorId="4968EC16" id="Graphic 8" o:spid="_x0000_s1026" style="position:absolute;margin-left:38.9pt;margin-top:17.2pt;width:218.15pt;height:.1pt;z-index:251658246;visibility:visible;mso-wrap-style:square;mso-wrap-distance-left:0;mso-wrap-distance-top:0;mso-wrap-distance-right:0;mso-wrap-distance-bottom:0;mso-position-horizontal:absolute;mso-position-horizontal-relative:page;mso-position-vertical:absolute;mso-position-vertical-relative:text;v-text-anchor:top" coordsize="2770505,1270" o:gfxdata="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" path="m,l2770083,e" filled="f" strokecolor="#00a24f" strokeweight=".25483mm">
                 <v:stroke dashstyle="dash"/>
                 <v:path arrowok="t"/>
                 <w10:wrap anchorx="page"/>
@@ -2942,7 +2960,7 @@
           </mc:Choice>
           <mc:Fallback>
             <w:pict>
-              <v:shape w14:anchorId="3A374300" id="Graphic 9" o:spid="_x0000_s1026" style="position:absolute;margin-left:341.5pt;margin-top:17.2pt;width:201.6pt;height:.1pt;z-index:251658247;visibility:visible;mso-wrap-style:square;mso-wrap-distance-left:0;mso-wrap-distance-top:0;mso-wrap-distance-right:0;mso-wrap-distance-bottom:0;mso-position-horizontal:absolute;mso-position-horizontal-relative:page;mso-position-vertical:absolute;mso-position-vertical-relative:text;v-text-anchor:top" coordsize="2560320,1270" o:gfxdata="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" path="m,l2560228,e" filled="f" strokecolor="#00a24f" strokeweight=".25483mm">
+              <v:shape w14:anchorId="13351871" id="Graphic 9" o:spid="_x0000_s1026" style="position:absolute;margin-left:341.5pt;margin-top:17.2pt;width:201.6pt;height:.1pt;z-index:251658247;visibility:visible;mso-wrap-style:square;mso-wrap-distance-left:0;mso-wrap-distance-top:0;mso-wrap-distance-right:0;mso-wrap-distance-bottom:0;mso-position-horizontal:absolute;mso-position-horizontal-relative:page;mso-position-vertical:absolute;mso-position-vertical-relative:text;v-text-anchor:top" coordsize="2560320,1270" o:gfxdata="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" path="m,l2560228,e" filled="f" strokecolor="#00a24f" strokeweight=".25483mm">
                 <v:stroke dashstyle="dash"/>
                 <v:path arrowok="t"/>
                 <w10:wrap anchorx="page"/>
@@ -3591,6 +3609,7 @@
                 <w:sz w:val="19"/>
               </w:rPr>
             </w:pPr>
+            <w:proofErr w:type="gramStart"/>
             <w:r>
               <w:rPr>
                 <w:b/>
@@ -3600,6 +3619,7 @@
               </w:rPr>
               <w:t>Total</w:t>
             </w:r>
+            <w:proofErr w:type="gramEnd"/>
             <w:r>
               <w:rPr>
                 <w:b/>
@@ -3869,7 +3889,25 @@
           <w:spacing w:val="-2"/>
           <w:sz w:val="16"/>
         </w:rPr>
-        <w:t>{{Be_Gasolina}}</w:t>
+        <w:t>{{</w:t>
+      </w:r>
+      <w:proofErr w:type="spellStart"/>
+      <w:r>
+        <w:rPr>
+          <w:color w:val="064A74"/>
+          <w:spacing w:val="-2"/>
+          <w:sz w:val="16"/>
+        </w:rPr>
+        <w:t>Be_Gasolina</w:t>
+      </w:r>
+      <w:proofErr w:type="spellEnd"/>
+      <w:r>
+        <w:rPr>
+          <w:color w:val="064A74"/>
+          <w:spacing w:val="-2"/>
+          <w:sz w:val="16"/>
+        </w:rPr>
+        <w:t>}}</w:t>
       </w:r>
       <w:r>
         <w:rPr>
@@ -3893,7 +3931,25 @@
           <w:spacing w:val="-2"/>
           <w:sz w:val="16"/>
         </w:rPr>
-        <w:t>(ii)</w:t>
+        <w:t>(</w:t>
+      </w:r>
+      <w:proofErr w:type="spellStart"/>
+      <w:r>
+        <w:rPr>
+          <w:color w:val="064A74"/>
+          <w:spacing w:val="-2"/>
+          <w:sz w:val="16"/>
+        </w:rPr>
+        <w:t>ii</w:t>
+      </w:r>
+      <w:proofErr w:type="spellEnd"/>
+      <w:r>
+        <w:rPr>
+          <w:color w:val="064A74"/>
+          <w:spacing w:val="-2"/>
+          <w:sz w:val="16"/>
+        </w:rPr>
+        <w:t>)</w:t>
       </w:r>
       <w:r>
         <w:rPr>
@@ -3981,7 +4037,25 @@
           <w:spacing w:val="-2"/>
           <w:sz w:val="16"/>
         </w:rPr>
-        <w:t>{{Be_Hibirido}}</w:t>
+        <w:t>{{</w:t>
+      </w:r>
+      <w:proofErr w:type="spellStart"/>
+      <w:r>
+        <w:rPr>
+          <w:color w:val="064A74"/>
+          <w:spacing w:val="-2"/>
+          <w:sz w:val="16"/>
+        </w:rPr>
+        <w:t>Be_Hibirido</w:t>
+      </w:r>
+      <w:proofErr w:type="spellEnd"/>
+      <w:r>
+        <w:rPr>
+          <w:color w:val="064A74"/>
+          <w:spacing w:val="-2"/>
+          <w:sz w:val="16"/>
+        </w:rPr>
+        <w:t>}}</w:t>
       </w:r>
     </w:p>
     <w:p>
@@ -4286,6 +4360,7 @@
         </w:rPr>
         <w:t xml:space="preserve"> </w:t>
       </w:r>
+      <w:proofErr w:type="spellStart"/>
       <w:r>
         <w:rPr>
           <w:color w:val="064A74"/>
@@ -4293,6 +4368,7 @@
         </w:rPr>
         <w:t>S.A.P.I.de</w:t>
       </w:r>
+      <w:proofErr w:type="spellEnd"/>
       <w:r>
         <w:rPr>
           <w:color w:val="064A74"/>
@@ -4301,6 +4377,7 @@
         </w:rPr>
         <w:t xml:space="preserve"> </w:t>
       </w:r>
+      <w:proofErr w:type="spellStart"/>
       <w:r>
         <w:rPr>
           <w:color w:val="064A74"/>
@@ -4308,6 +4385,7 @@
         </w:rPr>
         <w:t>C.V.y</w:t>
       </w:r>
+      <w:proofErr w:type="spellEnd"/>
       <w:r>
         <w:rPr>
           <w:color w:val="064A74"/>
@@ -5169,13 +5247,23 @@
         </w:rPr>
         <w:t xml:space="preserve"> </w:t>
       </w:r>
-      <w:r>
-        <w:rPr>
-          <w:color w:val="064A74"/>
-          <w:spacing w:val="-2"/>
-          <w:sz w:val="16"/>
-        </w:rPr>
-        <w:t>kms.</w:t>
+      <w:proofErr w:type="spellStart"/>
+      <w:r>
+        <w:rPr>
+          <w:color w:val="064A74"/>
+          <w:spacing w:val="-2"/>
+          <w:sz w:val="16"/>
+        </w:rPr>
+        <w:t>kms</w:t>
+      </w:r>
+      <w:proofErr w:type="spellEnd"/>
+      <w:r>
+        <w:rPr>
+          <w:color w:val="064A74"/>
+          <w:spacing w:val="-2"/>
+          <w:sz w:val="16"/>
+        </w:rPr>
+        <w:t>.</w:t>
       </w:r>
       <w:r>
         <w:rPr>
@@ -5653,7 +5741,7 @@
           </mc:Choice>
           <mc:Fallback>
             <w:pict>
-              <v:shape w14:anchorId="6612E2E6" id="Graphic 10" o:spid="_x0000_s1026" style="position:absolute;margin-left:38.9pt;margin-top:13.35pt;width:508pt;height:.1pt;z-index:-251658232;visibility:visible;mso-wrap-style:square;mso-wrap-distance-left:0;mso-wrap-distance-top:0;mso-wrap-distance-right:0;mso-wrap-distance-bottom:0;mso-position-horizontal:absolute;mso-position-horizontal-relative:page;mso-position-vertical:absolute;mso-position-vertical-relative:text;v-text-anchor:top" coordsize="6451600,1270" o:gfxdata="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" path="m,l6451092,e" filled="f" strokecolor="#054973" strokeweight=".38442mm">
+              <v:shape w14:anchorId="76649091" id="Graphic 10" o:spid="_x0000_s1026" style="position:absolute;margin-left:38.9pt;margin-top:13.35pt;width:508pt;height:.1pt;z-index:-251658232;visibility:visible;mso-wrap-style:square;mso-wrap-distance-left:0;mso-wrap-distance-top:0;mso-wrap-distance-right:0;mso-wrap-distance-bottom:0;mso-position-horizontal:absolute;mso-position-horizontal-relative:page;mso-position-vertical:absolute;mso-position-vertical-relative:text;v-text-anchor:top" coordsize="6451600,1270" o:gfxdata="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" path="m,l6451092,e" filled="f" strokecolor="#054973" strokeweight=".38442mm">
                 <v:path arrowok="t"/>
                 <w10:wrap type="topAndBottom" anchorx="page"/>
               </v:shape>
@@ -7109,10 +7197,6 @@
 </file>
 
 <file path=customXml/item1.xml><?xml version="1.0" encoding="utf-8"?>
-<b:Sources xmlns:b="http://schemas.openxmlformats.org/officeDocument/2006/bibliography" xmlns="http://schemas.openxmlformats.org/officeDocument/2006/bibliography" SelectedStyle="\APASixthEditionOfficeOnline.xsl" StyleName="APA" Version="6"/>
-</file>
-
-<file path=customXml/item2.xml><?xml version="1.0" encoding="utf-8"?>
 <ct:contentTypeSchema xmlns:ct="http://schemas.microsoft.com/office/2006/metadata/contentType" xmlns:ma="http://schemas.microsoft.com/office/2006/metadata/properties/metaAttributes" ct:_="" ma:_="" ma:contentTypeName="Documento" ma:contentTypeID="0x0101003897DE994F95D24D84A6E104F8DB27A9" ma:contentTypeVersion="6" ma:contentTypeDescription="Crear nuevo documento." ma:contentTypeScope="" ma:versionID="6a869e6426faf5b478291c5be6b9297b">
   <xsd:schema xmlns:xsd="http://www.w3.org/2001/XMLSchema" xmlns:xs="http://www.w3.org/2001/XMLSchema" xmlns:p="http://schemas.microsoft.com/office/2006/metadata/properties" xmlns:ns2="9d37bab0-db27-4cf8-8ed1-04ad69cfbbec" targetNamespace="http://schemas.microsoft.com/office/2006/metadata/properties" ma:root="true" ma:fieldsID="f18a30f4bde13092f453b34678c2a924" ns2:_="">
     <xsd:import namespace="9d37bab0-db27-4cf8-8ed1-04ad69cfbbec"/>
@@ -7272,7 +7356,20 @@
 </ct:contentTypeSchema>
 </file>
 
+<file path=customXml/item2.xml><?xml version="1.0" encoding="utf-8"?>
+<b:Sources xmlns:b="http://schemas.openxmlformats.org/officeDocument/2006/bibliography" xmlns="http://schemas.openxmlformats.org/officeDocument/2006/bibliography" SelectedStyle="\APASixthEditionOfficeOnline.xsl" StyleName="APA" Version="6"/>
+</file>
+
 <file path=customXml/item3.xml><?xml version="1.0" encoding="utf-8"?>
+<p:properties xmlns:p="http://schemas.microsoft.com/office/2006/metadata/properties" xmlns:xsi="http://www.w3.org/2001/XMLSchema-instance" xmlns:pc="http://schemas.microsoft.com/office/infopath/2007/PartnerControls">
+  <documentManagement>
+    <EntidadID xmlns="9d37bab0-db27-4cf8-8ed1-04ad69cfbbec" xsi:nil="true"/>
+    <MasterID xmlns="9d37bab0-db27-4cf8-8ed1-04ad69cfbbec" xsi:nil="true"/>
+  </documentManagement>
+</p:properties>
+</file>
+
+<file path=customXml/item4.xml><?xml version="1.0" encoding="utf-8"?>
 <?mso-contentType ?>
 <FormTemplates xmlns="http://schemas.microsoft.com/sharepoint/v3/contenttype/forms">
   <Display>DocumentLibraryForm</Display>
@@ -7281,24 +7378,7 @@
 </FormTemplates>
 </file>
 
-<file path=customXml/item4.xml><?xml version="1.0" encoding="utf-8"?>
-<p:properties xmlns:p="http://schemas.microsoft.com/office/2006/metadata/properties" xmlns:xsi="http://www.w3.org/2001/XMLSchema-instance" xmlns:pc="http://schemas.microsoft.com/office/infopath/2007/PartnerControls">
-  <documentManagement>
-    <EntidadID xmlns="9d37bab0-db27-4cf8-8ed1-04ad69cfbbec" xsi:nil="true"/>
-    <MasterID xmlns="9d37bab0-db27-4cf8-8ed1-04ad69cfbbec" xsi:nil="true"/>
-  </documentManagement>
-</p:properties>
-</file>
-
 <file path=customXml/itemProps1.xml><?xml version="1.0" encoding="utf-8"?>
-<ds:datastoreItem xmlns:ds="http://schemas.openxmlformats.org/officeDocument/2006/customXml" ds:itemID="{E88B9EBA-837E-4327-8C24-6A8F43BBDBEF}">
-  <ds:schemaRefs>
-    <ds:schemaRef ds:uri="http://schemas.openxmlformats.org/officeDocument/2006/bibliography"/>
-  </ds:schemaRefs>
-</ds:datastoreItem>
-</file>
-
-<file path=customXml/itemProps2.xml><?xml version="1.0" encoding="utf-8"?>
 <ds:datastoreItem xmlns:ds="http://schemas.openxmlformats.org/officeDocument/2006/customXml" ds:itemID="{B390860A-C68B-4D71-945F-E2E66D02B46D}">
   <ds:schemaRefs>
     <ds:schemaRef ds:uri="http://schemas.microsoft.com/office/2006/metadata/contentType"/>
@@ -7316,15 +7396,15 @@
 </ds:datastoreItem>
 </file>
 
-<file path=customXml/itemProps3.xml><?xml version="1.0" encoding="utf-8"?>
-<ds:datastoreItem xmlns:ds="http://schemas.openxmlformats.org/officeDocument/2006/customXml" ds:itemID="{710A968D-E9DC-4219-A620-025DAFAE86E5}">
+<file path=customXml/itemProps2.xml><?xml version="1.0" encoding="utf-8"?>
+<ds:datastoreItem xmlns:ds="http://schemas.openxmlformats.org/officeDocument/2006/customXml" ds:itemID="{E88B9EBA-837E-4327-8C24-6A8F43BBDBEF}">
   <ds:schemaRefs>
-    <ds:schemaRef ds:uri="http://schemas.microsoft.com/sharepoint/v3/contenttype/forms"/>
+    <ds:schemaRef ds:uri="http://schemas.openxmlformats.org/officeDocument/2006/bibliography"/>
   </ds:schemaRefs>
 </ds:datastoreItem>
 </file>
 
-<file path=customXml/itemProps4.xml><?xml version="1.0" encoding="utf-8"?>
+<file path=customXml/itemProps3.xml><?xml version="1.0" encoding="utf-8"?>
 <ds:datastoreItem xmlns:ds="http://schemas.openxmlformats.org/officeDocument/2006/customXml" ds:itemID="{3F38ADCE-EA29-439C-B808-0255B65CA1F0}">
   <ds:schemaRefs>
     <ds:schemaRef ds:uri="http://schemas.microsoft.com/office/2006/metadata/properties"/>
@@ -7332,4 +7412,12 @@
     <ds:schemaRef ds:uri="9d37bab0-db27-4cf8-8ed1-04ad69cfbbec"/>
   </ds:schemaRefs>
 </ds:datastoreItem>
+</file>
+
+<file path=customXml/itemProps4.xml><?xml version="1.0" encoding="utf-8"?>
+<ds:datastoreItem xmlns:ds="http://schemas.openxmlformats.org/officeDocument/2006/customXml" ds:itemID="{710A968D-E9DC-4219-A620-025DAFAE86E5}">
+  <ds:schemaRefs>
+    <ds:schemaRef ds:uri="http://schemas.microsoft.com/sharepoint/v3/contenttype/forms"/>
+  </ds:schemaRefs>
+</ds:datastoreItem>
 </file>
</xml_diff>

<commit_message>
Actualizo main.py y plantilla de cotización
</commit_message>
<xml_diff>
--- a/api-cotizaciones/templates/Plantilla_Cotizacion.docx
+++ b/api-cotizaciones/templates/Plantilla_Cotizacion.docx
@@ -369,7 +369,7 @@
           </mc:Choice>
           <mc:Fallback>
             <w:pict>
-              <v:shape w14:anchorId="039422FF" id="Graphic 2" o:spid="_x0000_s1026" style="position:absolute;margin-left:38.9pt;margin-top:19.25pt;width:188.4pt;height:.1pt;z-index:251658240;visibility:visible;mso-wrap-style:square;mso-wrap-distance-left:0;mso-wrap-distance-top:0;mso-wrap-distance-right:0;mso-wrap-distance-bottom:0;mso-position-horizontal:absolute;mso-position-horizontal-relative:page;mso-position-vertical:absolute;mso-position-vertical-relative:text;v-text-anchor:top" coordsize="2392680,1270" o:gfxdata="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" path="m,l2392344,e" filled="f" strokecolor="#00a24f" strokeweight=".25483mm">
+              <v:shape w14:anchorId="57BF2409" id="Graphic 2" o:spid="_x0000_s1026" style="position:absolute;margin-left:38.9pt;margin-top:19.25pt;width:188.4pt;height:.1pt;z-index:251658240;visibility:visible;mso-wrap-style:square;mso-wrap-distance-left:0;mso-wrap-distance-top:0;mso-wrap-distance-right:0;mso-wrap-distance-bottom:0;mso-position-horizontal:absolute;mso-position-horizontal-relative:page;mso-position-vertical:absolute;mso-position-vertical-relative:text;v-text-anchor:top" coordsize="2392680,1270" o:gfxdata="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" path="m,l2392344,e" filled="f" strokecolor="#00a24f" strokeweight=".25483mm">
                 <v:stroke dashstyle="dash"/>
                 <v:path arrowok="t"/>
                 <w10:wrap anchorx="page"/>
@@ -451,7 +451,7 @@
           </mc:Choice>
           <mc:Fallback>
             <w:pict>
-              <v:shape w14:anchorId="16E742EE" id="Graphic 3" o:spid="_x0000_s1026" style="position:absolute;margin-left:358.55pt;margin-top:19.25pt;width:185.1pt;height:.1pt;z-index:251658241;visibility:visible;mso-wrap-style:square;mso-wrap-distance-left:0;mso-wrap-distance-top:0;mso-wrap-distance-right:0;mso-wrap-distance-bottom:0;mso-position-horizontal:absolute;mso-position-horizontal-relative:page;mso-position-vertical:absolute;mso-position-vertical-relative:text;v-text-anchor:top" coordsize="2350770,1270" o:gfxdata="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" path="m,l2350373,e" filled="f" strokecolor="#00a24f" strokeweight=".25483mm">
+              <v:shape w14:anchorId="307850C0" id="Graphic 3" o:spid="_x0000_s1026" style="position:absolute;margin-left:358.55pt;margin-top:19.25pt;width:185.1pt;height:.1pt;z-index:251658241;visibility:visible;mso-wrap-style:square;mso-wrap-distance-left:0;mso-wrap-distance-top:0;mso-wrap-distance-right:0;mso-wrap-distance-bottom:0;mso-position-horizontal:absolute;mso-position-horizontal-relative:page;mso-position-vertical:absolute;mso-position-vertical-relative:text;v-text-anchor:top" coordsize="2350770,1270" o:gfxdata="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" path="m,l2350373,e" filled="f" strokecolor="#00a24f" strokeweight=".25483mm">
                 <v:stroke dashstyle="dash"/>
                 <v:path arrowok="t"/>
                 <w10:wrap anchorx="page"/>
@@ -540,26 +540,11 @@
       <w:r>
         <w:rPr>
           <w:color w:val="064A74"/>
+          <w:spacing w:val="-4"/>
           <w:sz w:val="19"/>
         </w:rPr>
         <w:tab/>
-        <w:t>{{</w:t>
-      </w:r>
-      <w:proofErr w:type="spellStart"/>
-      <w:r>
-        <w:rPr>
-          <w:color w:val="064A74"/>
-          <w:sz w:val="19"/>
-        </w:rPr>
-        <w:t>descripcion</w:t>
-      </w:r>
-      <w:proofErr w:type="spellEnd"/>
-      <w:r>
-        <w:rPr>
-          <w:color w:val="064A74"/>
-          <w:sz w:val="19"/>
-        </w:rPr>
-        <w:t>}}</w:t>
+        <w:t>{{descripcion}}</w:t>
       </w:r>
     </w:p>
     <w:p>
@@ -738,7 +723,7 @@
           </mc:Choice>
           <mc:Fallback>
             <w:pict>
-              <v:shape w14:anchorId="0831F703" id="Graphic 4" o:spid="_x0000_s1026" style="position:absolute;margin-left:38.9pt;margin-top:19.5pt;width:221.45pt;height:.1pt;z-index:251658242;visibility:visible;mso-wrap-style:square;mso-wrap-distance-left:0;mso-wrap-distance-top:0;mso-wrap-distance-right:0;mso-wrap-distance-bottom:0;mso-position-horizontal:absolute;mso-position-horizontal-relative:page;mso-position-vertical:absolute;mso-position-vertical-relative:text;v-text-anchor:top" coordsize="2812415,1270" o:gfxdata="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" path="m,l2812054,e" filled="f" strokecolor="#00a24f" strokeweight=".25483mm">
+              <v:shape w14:anchorId="4EFE58C4" id="Graphic 4" o:spid="_x0000_s1026" style="position:absolute;margin-left:38.9pt;margin-top:19.5pt;width:221.45pt;height:.1pt;z-index:251658242;visibility:visible;mso-wrap-style:square;mso-wrap-distance-left:0;mso-wrap-distance-top:0;mso-wrap-distance-right:0;mso-wrap-distance-bottom:0;mso-position-horizontal:absolute;mso-position-horizontal-relative:page;mso-position-vertical:absolute;mso-position-vertical-relative:text;v-text-anchor:top" coordsize="2812415,1270" o:gfxdata="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" path="m,l2812054,e" filled="f" strokecolor="#00a24f" strokeweight=".25483mm">
                 <v:stroke dashstyle="dash"/>
                 <v:path arrowok="t"/>
                 <w10:wrap anchorx="page"/>
@@ -820,7 +805,7 @@
           </mc:Choice>
           <mc:Fallback>
             <w:pict>
-              <v:shape w14:anchorId="079D21A8" id="Graphic 5" o:spid="_x0000_s1026" style="position:absolute;margin-left:329.3pt;margin-top:19.5pt;width:214.85pt;height:.1pt;z-index:251658243;visibility:visible;mso-wrap-style:square;mso-wrap-distance-left:0;mso-wrap-distance-top:0;mso-wrap-distance-right:0;mso-wrap-distance-bottom:0;mso-position-horizontal:absolute;mso-position-horizontal-relative:page;mso-position-vertical:absolute;mso-position-vertical-relative:text;v-text-anchor:top" coordsize="2728595,1270" o:gfxdata="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" path="m,l2728112,e" filled="f" strokecolor="#00a24f" strokeweight=".25483mm">
+              <v:shape w14:anchorId="3EE83222" id="Graphic 5" o:spid="_x0000_s1026" style="position:absolute;margin-left:329.3pt;margin-top:19.5pt;width:214.85pt;height:.1pt;z-index:251658243;visibility:visible;mso-wrap-style:square;mso-wrap-distance-left:0;mso-wrap-distance-top:0;mso-wrap-distance-right:0;mso-wrap-distance-bottom:0;mso-position-horizontal:absolute;mso-position-horizontal-relative:page;mso-position-vertical:absolute;mso-position-vertical-relative:text;v-text-anchor:top" coordsize="2728595,1270" o:gfxdata="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" path="m,l2728112,e" filled="f" strokecolor="#00a24f" strokeweight=".25483mm">
                 <v:stroke dashstyle="dash"/>
                 <v:path arrowok="t"/>
                 <w10:wrap anchorx="page"/>
@@ -2080,7 +2065,7 @@
           </mc:Choice>
           <mc:Fallback>
             <w:pict>
-              <v:shape w14:anchorId="548CCCF5" id="Graphic 6" o:spid="_x0000_s1026" style="position:absolute;margin-left:38.9pt;margin-top:17.4pt;width:221.45pt;height:.1pt;z-index:251658244;visibility:visible;mso-wrap-style:square;mso-wrap-distance-left:0;mso-wrap-distance-top:0;mso-wrap-distance-right:0;mso-wrap-distance-bottom:0;mso-position-horizontal:absolute;mso-position-horizontal-relative:page;mso-position-vertical:absolute;mso-position-vertical-relative:text;v-text-anchor:top" coordsize="2812415,1270" o:gfxdata="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" path="m,l2812054,e" filled="f" strokecolor="#00a24f" strokeweight=".25483mm">
+              <v:shape w14:anchorId="7C8F0628" id="Graphic 6" o:spid="_x0000_s1026" style="position:absolute;margin-left:38.9pt;margin-top:17.4pt;width:221.45pt;height:.1pt;z-index:251658244;visibility:visible;mso-wrap-style:square;mso-wrap-distance-left:0;mso-wrap-distance-top:0;mso-wrap-distance-right:0;mso-wrap-distance-bottom:0;mso-position-horizontal:absolute;mso-position-horizontal-relative:page;mso-position-vertical:absolute;mso-position-vertical-relative:text;v-text-anchor:top" coordsize="2812415,1270" o:gfxdata="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" path="m,l2812054,e" filled="f" strokecolor="#00a24f" strokeweight=".25483mm">
                 <v:stroke dashstyle="dash"/>
                 <v:path arrowok="t"/>
                 <w10:wrap anchorx="page"/>
@@ -2162,7 +2147,7 @@
           </mc:Choice>
           <mc:Fallback>
             <w:pict>
-              <v:shape w14:anchorId="2E467F9C" id="Graphic 7" o:spid="_x0000_s1026" style="position:absolute;margin-left:341.5pt;margin-top:17.4pt;width:201.6pt;height:.1pt;z-index:251658245;visibility:visible;mso-wrap-style:square;mso-wrap-distance-left:0;mso-wrap-distance-top:0;mso-wrap-distance-right:0;mso-wrap-distance-bottom:0;mso-position-horizontal:absolute;mso-position-horizontal-relative:page;mso-position-vertical:absolute;mso-position-vertical-relative:text;v-text-anchor:top" coordsize="2560320,1270" o:gfxdata="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" path="m,l2560228,e" filled="f" strokecolor="#00a24f" strokeweight=".18603mm">
+              <v:shape w14:anchorId="29742290" id="Graphic 7" o:spid="_x0000_s1026" style="position:absolute;margin-left:341.5pt;margin-top:17.4pt;width:201.6pt;height:.1pt;z-index:251658245;visibility:visible;mso-wrap-style:square;mso-wrap-distance-left:0;mso-wrap-distance-top:0;mso-wrap-distance-right:0;mso-wrap-distance-bottom:0;mso-position-horizontal:absolute;mso-position-horizontal-relative:page;mso-position-vertical:absolute;mso-position-vertical-relative:text;v-text-anchor:top" coordsize="2560320,1270" o:gfxdata="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" path="m,l2560228,e" filled="f" strokecolor="#00a24f" strokeweight=".18603mm">
                 <v:stroke dashstyle="dash"/>
                 <v:path arrowok="t"/>
                 <w10:wrap anchorx="page"/>
@@ -2877,7 +2862,7 @@
           </mc:Choice>
           <mc:Fallback>
             <w:pict>
-              <v:shape w14:anchorId="4968EC16" id="Graphic 8" o:spid="_x0000_s1026" style="position:absolute;margin-left:38.9pt;margin-top:17.2pt;width:218.15pt;height:.1pt;z-index:251658246;visibility:visible;mso-wrap-style:square;mso-wrap-distance-left:0;mso-wrap-distance-top:0;mso-wrap-distance-right:0;mso-wrap-distance-bottom:0;mso-position-horizontal:absolute;mso-position-horizontal-relative:page;mso-position-vertical:absolute;mso-position-vertical-relative:text;v-text-anchor:top" coordsize="2770505,1270" o:gfxdata="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" path="m,l2770083,e" filled="f" strokecolor="#00a24f" strokeweight=".25483mm">
+              <v:shape w14:anchorId="775A7E30" id="Graphic 8" o:spid="_x0000_s1026" style="position:absolute;margin-left:38.9pt;margin-top:17.2pt;width:218.15pt;height:.1pt;z-index:251658246;visibility:visible;mso-wrap-style:square;mso-wrap-distance-left:0;mso-wrap-distance-top:0;mso-wrap-distance-right:0;mso-wrap-distance-bottom:0;mso-position-horizontal:absolute;mso-position-horizontal-relative:page;mso-position-vertical:absolute;mso-position-vertical-relative:text;v-text-anchor:top" coordsize="2770505,1270" o:gfxdata="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" path="m,l2770083,e" filled="f" strokecolor="#00a24f" strokeweight=".25483mm">
                 <v:stroke dashstyle="dash"/>
                 <v:path arrowok="t"/>
                 <w10:wrap anchorx="page"/>
@@ -2960,7 +2945,7 @@
           </mc:Choice>
           <mc:Fallback>
             <w:pict>
-              <v:shape w14:anchorId="13351871" id="Graphic 9" o:spid="_x0000_s1026" style="position:absolute;margin-left:341.5pt;margin-top:17.2pt;width:201.6pt;height:.1pt;z-index:251658247;visibility:visible;mso-wrap-style:square;mso-wrap-distance-left:0;mso-wrap-distance-top:0;mso-wrap-distance-right:0;mso-wrap-distance-bottom:0;mso-position-horizontal:absolute;mso-position-horizontal-relative:page;mso-position-vertical:absolute;mso-position-vertical-relative:text;v-text-anchor:top" coordsize="2560320,1270" o:gfxdata="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" path="m,l2560228,e" filled="f" strokecolor="#00a24f" strokeweight=".25483mm">
+              <v:shape w14:anchorId="166FDE6E" id="Graphic 9" o:spid="_x0000_s1026" style="position:absolute;margin-left:341.5pt;margin-top:17.2pt;width:201.6pt;height:.1pt;z-index:251658247;visibility:visible;mso-wrap-style:square;mso-wrap-distance-left:0;mso-wrap-distance-top:0;mso-wrap-distance-right:0;mso-wrap-distance-bottom:0;mso-position-horizontal:absolute;mso-position-horizontal-relative:page;mso-position-vertical:absolute;mso-position-vertical-relative:text;v-text-anchor:top" coordsize="2560320,1270" o:gfxdata="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" path="m,l2560228,e" filled="f" strokecolor="#00a24f" strokeweight=".25483mm">
                 <v:stroke dashstyle="dash"/>
                 <v:path arrowok="t"/>
                 <w10:wrap anchorx="page"/>
@@ -3609,7 +3594,6 @@
                 <w:sz w:val="19"/>
               </w:rPr>
             </w:pPr>
-            <w:proofErr w:type="gramStart"/>
             <w:r>
               <w:rPr>
                 <w:b/>
@@ -3619,7 +3603,6 @@
               </w:rPr>
               <w:t>Total</w:t>
             </w:r>
-            <w:proofErr w:type="gramEnd"/>
             <w:r>
               <w:rPr>
                 <w:b/>
@@ -3889,25 +3872,7 @@
           <w:spacing w:val="-2"/>
           <w:sz w:val="16"/>
         </w:rPr>
-        <w:t>{{</w:t>
-      </w:r>
-      <w:proofErr w:type="spellStart"/>
-      <w:r>
-        <w:rPr>
-          <w:color w:val="064A74"/>
-          <w:spacing w:val="-2"/>
-          <w:sz w:val="16"/>
-        </w:rPr>
-        <w:t>Be_Gasolina</w:t>
-      </w:r>
-      <w:proofErr w:type="spellEnd"/>
-      <w:r>
-        <w:rPr>
-          <w:color w:val="064A74"/>
-          <w:spacing w:val="-2"/>
-          <w:sz w:val="16"/>
-        </w:rPr>
-        <w:t>}}</w:t>
+        <w:t>{{Be_Gasolina}}</w:t>
       </w:r>
       <w:r>
         <w:rPr>
@@ -3931,25 +3896,7 @@
           <w:spacing w:val="-2"/>
           <w:sz w:val="16"/>
         </w:rPr>
-        <w:t>(</w:t>
-      </w:r>
-      <w:proofErr w:type="spellStart"/>
-      <w:r>
-        <w:rPr>
-          <w:color w:val="064A74"/>
-          <w:spacing w:val="-2"/>
-          <w:sz w:val="16"/>
-        </w:rPr>
-        <w:t>ii</w:t>
-      </w:r>
-      <w:proofErr w:type="spellEnd"/>
-      <w:r>
-        <w:rPr>
-          <w:color w:val="064A74"/>
-          <w:spacing w:val="-2"/>
-          <w:sz w:val="16"/>
-        </w:rPr>
-        <w:t>)</w:t>
+        <w:t>(ii)</w:t>
       </w:r>
       <w:r>
         <w:rPr>
@@ -4037,25 +3984,7 @@
           <w:spacing w:val="-2"/>
           <w:sz w:val="16"/>
         </w:rPr>
-        <w:t>{{</w:t>
-      </w:r>
-      <w:proofErr w:type="spellStart"/>
-      <w:r>
-        <w:rPr>
-          <w:color w:val="064A74"/>
-          <w:spacing w:val="-2"/>
-          <w:sz w:val="16"/>
-        </w:rPr>
-        <w:t>Be_Hibirido</w:t>
-      </w:r>
-      <w:proofErr w:type="spellEnd"/>
-      <w:r>
-        <w:rPr>
-          <w:color w:val="064A74"/>
-          <w:spacing w:val="-2"/>
-          <w:sz w:val="16"/>
-        </w:rPr>
-        <w:t>}}</w:t>
+        <w:t>{{Be_Hibirido}}</w:t>
       </w:r>
     </w:p>
     <w:p>
@@ -4360,7 +4289,6 @@
         </w:rPr>
         <w:t xml:space="preserve"> </w:t>
       </w:r>
-      <w:proofErr w:type="spellStart"/>
       <w:r>
         <w:rPr>
           <w:color w:val="064A74"/>
@@ -4368,7 +4296,6 @@
         </w:rPr>
         <w:t>S.A.P.I.de</w:t>
       </w:r>
-      <w:proofErr w:type="spellEnd"/>
       <w:r>
         <w:rPr>
           <w:color w:val="064A74"/>
@@ -4377,7 +4304,6 @@
         </w:rPr>
         <w:t xml:space="preserve"> </w:t>
       </w:r>
-      <w:proofErr w:type="spellStart"/>
       <w:r>
         <w:rPr>
           <w:color w:val="064A74"/>
@@ -4385,7 +4311,6 @@
         </w:rPr>
         <w:t>C.V.y</w:t>
       </w:r>
-      <w:proofErr w:type="spellEnd"/>
       <w:r>
         <w:rPr>
           <w:color w:val="064A74"/>
@@ -5247,23 +5172,13 @@
         </w:rPr>
         <w:t xml:space="preserve"> </w:t>
       </w:r>
-      <w:proofErr w:type="spellStart"/>
-      <w:r>
-        <w:rPr>
-          <w:color w:val="064A74"/>
-          <w:spacing w:val="-2"/>
-          <w:sz w:val="16"/>
-        </w:rPr>
-        <w:t>kms</w:t>
-      </w:r>
-      <w:proofErr w:type="spellEnd"/>
-      <w:r>
-        <w:rPr>
-          <w:color w:val="064A74"/>
-          <w:spacing w:val="-2"/>
-          <w:sz w:val="16"/>
-        </w:rPr>
-        <w:t>.</w:t>
+      <w:r>
+        <w:rPr>
+          <w:color w:val="064A74"/>
+          <w:spacing w:val="-2"/>
+          <w:sz w:val="16"/>
+        </w:rPr>
+        <w:t>kms.</w:t>
       </w:r>
       <w:r>
         <w:rPr>
@@ -5741,7 +5656,7 @@
           </mc:Choice>
           <mc:Fallback>
             <w:pict>
-              <v:shape w14:anchorId="76649091" id="Graphic 10" o:spid="_x0000_s1026" style="position:absolute;margin-left:38.9pt;margin-top:13.35pt;width:508pt;height:.1pt;z-index:-251658232;visibility:visible;mso-wrap-style:square;mso-wrap-distance-left:0;mso-wrap-distance-top:0;mso-wrap-distance-right:0;mso-wrap-distance-bottom:0;mso-position-horizontal:absolute;mso-position-horizontal-relative:page;mso-position-vertical:absolute;mso-position-vertical-relative:text;v-text-anchor:top" coordsize="6451600,1270" o:gfxdata="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" path="m,l6451092,e" filled="f" strokecolor="#054973" strokeweight=".38442mm">
+              <v:shape w14:anchorId="5DCAFF57" id="Graphic 10" o:spid="_x0000_s1026" style="position:absolute;margin-left:38.9pt;margin-top:13.35pt;width:508pt;height:.1pt;z-index:-251658232;visibility:visible;mso-wrap-style:square;mso-wrap-distance-left:0;mso-wrap-distance-top:0;mso-wrap-distance-right:0;mso-wrap-distance-bottom:0;mso-position-horizontal:absolute;mso-position-horizontal-relative:page;mso-position-vertical:absolute;mso-position-vertical-relative:text;v-text-anchor:top" coordsize="6451600,1270" o:gfxdata="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" path="m,l6451092,e" filled="f" strokecolor="#054973" strokeweight=".38442mm">
                 <v:path arrowok="t"/>
                 <w10:wrap type="topAndBottom" anchorx="page"/>
               </v:shape>
@@ -7197,6 +7112,28 @@
 </file>
 
 <file path=customXml/item1.xml><?xml version="1.0" encoding="utf-8"?>
+<?mso-contentType ?>
+<FormTemplates xmlns="http://schemas.microsoft.com/sharepoint/v3/contenttype/forms">
+  <Display>DocumentLibraryForm</Display>
+  <Edit>DocumentLibraryForm</Edit>
+  <New>DocumentLibraryForm</New>
+</FormTemplates>
+</file>
+
+<file path=customXml/item2.xml><?xml version="1.0" encoding="utf-8"?>
+<p:properties xmlns:p="http://schemas.microsoft.com/office/2006/metadata/properties" xmlns:xsi="http://www.w3.org/2001/XMLSchema-instance" xmlns:pc="http://schemas.microsoft.com/office/infopath/2007/PartnerControls">
+  <documentManagement>
+    <EntidadID xmlns="9d37bab0-db27-4cf8-8ed1-04ad69cfbbec" xsi:nil="true"/>
+    <MasterID xmlns="9d37bab0-db27-4cf8-8ed1-04ad69cfbbec" xsi:nil="true"/>
+  </documentManagement>
+</p:properties>
+</file>
+
+<file path=customXml/item3.xml><?xml version="1.0" encoding="utf-8"?>
+<b:Sources xmlns:b="http://schemas.openxmlformats.org/officeDocument/2006/bibliography" xmlns="http://schemas.openxmlformats.org/officeDocument/2006/bibliography" SelectedStyle="\APASixthEditionOfficeOnline.xsl" StyleName="APA" Version="6"/>
+</file>
+
+<file path=customXml/item4.xml><?xml version="1.0" encoding="utf-8"?>
 <ct:contentTypeSchema xmlns:ct="http://schemas.microsoft.com/office/2006/metadata/contentType" xmlns:ma="http://schemas.microsoft.com/office/2006/metadata/properties/metaAttributes" ct:_="" ma:_="" ma:contentTypeName="Documento" ma:contentTypeID="0x0101003897DE994F95D24D84A6E104F8DB27A9" ma:contentTypeVersion="6" ma:contentTypeDescription="Crear nuevo documento." ma:contentTypeScope="" ma:versionID="6a869e6426faf5b478291c5be6b9297b">
   <xsd:schema xmlns:xsd="http://www.w3.org/2001/XMLSchema" xmlns:xs="http://www.w3.org/2001/XMLSchema" xmlns:p="http://schemas.microsoft.com/office/2006/metadata/properties" xmlns:ns2="9d37bab0-db27-4cf8-8ed1-04ad69cfbbec" targetNamespace="http://schemas.microsoft.com/office/2006/metadata/properties" ma:root="true" ma:fieldsID="f18a30f4bde13092f453b34678c2a924" ns2:_="">
     <xsd:import namespace="9d37bab0-db27-4cf8-8ed1-04ad69cfbbec"/>
@@ -7356,29 +7293,33 @@
 </ct:contentTypeSchema>
 </file>
 
-<file path=customXml/item2.xml><?xml version="1.0" encoding="utf-8"?>
-<b:Sources xmlns:b="http://schemas.openxmlformats.org/officeDocument/2006/bibliography" xmlns="http://schemas.openxmlformats.org/officeDocument/2006/bibliography" SelectedStyle="\APASixthEditionOfficeOnline.xsl" StyleName="APA" Version="6"/>
+<file path=customXml/itemProps1.xml><?xml version="1.0" encoding="utf-8"?>
+<ds:datastoreItem xmlns:ds="http://schemas.openxmlformats.org/officeDocument/2006/customXml" ds:itemID="{710A968D-E9DC-4219-A620-025DAFAE86E5}">
+  <ds:schemaRefs>
+    <ds:schemaRef ds:uri="http://schemas.microsoft.com/sharepoint/v3/contenttype/forms"/>
+  </ds:schemaRefs>
+</ds:datastoreItem>
 </file>
 
-<file path=customXml/item3.xml><?xml version="1.0" encoding="utf-8"?>
-<p:properties xmlns:p="http://schemas.microsoft.com/office/2006/metadata/properties" xmlns:xsi="http://www.w3.org/2001/XMLSchema-instance" xmlns:pc="http://schemas.microsoft.com/office/infopath/2007/PartnerControls">
-  <documentManagement>
-    <EntidadID xmlns="9d37bab0-db27-4cf8-8ed1-04ad69cfbbec" xsi:nil="true"/>
-    <MasterID xmlns="9d37bab0-db27-4cf8-8ed1-04ad69cfbbec" xsi:nil="true"/>
-  </documentManagement>
-</p:properties>
+<file path=customXml/itemProps2.xml><?xml version="1.0" encoding="utf-8"?>
+<ds:datastoreItem xmlns:ds="http://schemas.openxmlformats.org/officeDocument/2006/customXml" ds:itemID="{3F38ADCE-EA29-439C-B808-0255B65CA1F0}">
+  <ds:schemaRefs>
+    <ds:schemaRef ds:uri="http://schemas.microsoft.com/office/2006/metadata/properties"/>
+    <ds:schemaRef ds:uri="http://schemas.microsoft.com/office/infopath/2007/PartnerControls"/>
+    <ds:schemaRef ds:uri="9d37bab0-db27-4cf8-8ed1-04ad69cfbbec"/>
+  </ds:schemaRefs>
+</ds:datastoreItem>
 </file>
 
-<file path=customXml/item4.xml><?xml version="1.0" encoding="utf-8"?>
-<?mso-contentType ?>
-<FormTemplates xmlns="http://schemas.microsoft.com/sharepoint/v3/contenttype/forms">
-  <Display>DocumentLibraryForm</Display>
-  <Edit>DocumentLibraryForm</Edit>
-  <New>DocumentLibraryForm</New>
-</FormTemplates>
+<file path=customXml/itemProps3.xml><?xml version="1.0" encoding="utf-8"?>
+<ds:datastoreItem xmlns:ds="http://schemas.openxmlformats.org/officeDocument/2006/customXml" ds:itemID="{E88B9EBA-837E-4327-8C24-6A8F43BBDBEF}">
+  <ds:schemaRefs>
+    <ds:schemaRef ds:uri="http://schemas.openxmlformats.org/officeDocument/2006/bibliography"/>
+  </ds:schemaRefs>
+</ds:datastoreItem>
 </file>
 
-<file path=customXml/itemProps1.xml><?xml version="1.0" encoding="utf-8"?>
+<file path=customXml/itemProps4.xml><?xml version="1.0" encoding="utf-8"?>
 <ds:datastoreItem xmlns:ds="http://schemas.openxmlformats.org/officeDocument/2006/customXml" ds:itemID="{B390860A-C68B-4D71-945F-E2E66D02B46D}">
   <ds:schemaRefs>
     <ds:schemaRef ds:uri="http://schemas.microsoft.com/office/2006/metadata/contentType"/>
@@ -7394,30 +7335,4 @@
     <ds:schemaRef ds:uri="http://schemas.microsoft.com/internal/obd"/>
   </ds:schemaRefs>
 </ds:datastoreItem>
-</file>
-
-<file path=customXml/itemProps2.xml><?xml version="1.0" encoding="utf-8"?>
-<ds:datastoreItem xmlns:ds="http://schemas.openxmlformats.org/officeDocument/2006/customXml" ds:itemID="{E88B9EBA-837E-4327-8C24-6A8F43BBDBEF}">
-  <ds:schemaRefs>
-    <ds:schemaRef ds:uri="http://schemas.openxmlformats.org/officeDocument/2006/bibliography"/>
-  </ds:schemaRefs>
-</ds:datastoreItem>
-</file>
-
-<file path=customXml/itemProps3.xml><?xml version="1.0" encoding="utf-8"?>
-<ds:datastoreItem xmlns:ds="http://schemas.openxmlformats.org/officeDocument/2006/customXml" ds:itemID="{3F38ADCE-EA29-439C-B808-0255B65CA1F0}">
-  <ds:schemaRefs>
-    <ds:schemaRef ds:uri="http://schemas.microsoft.com/office/2006/metadata/properties"/>
-    <ds:schemaRef ds:uri="http://schemas.microsoft.com/office/infopath/2007/PartnerControls"/>
-    <ds:schemaRef ds:uri="9d37bab0-db27-4cf8-8ed1-04ad69cfbbec"/>
-  </ds:schemaRefs>
-</ds:datastoreItem>
-</file>
-
-<file path=customXml/itemProps4.xml><?xml version="1.0" encoding="utf-8"?>
-<ds:datastoreItem xmlns:ds="http://schemas.openxmlformats.org/officeDocument/2006/customXml" ds:itemID="{710A968D-E9DC-4219-A620-025DAFAE86E5}">
-  <ds:schemaRefs>
-    <ds:schemaRef ds:uri="http://schemas.microsoft.com/sharepoint/v3/contenttype/forms"/>
-  </ds:schemaRefs>
-</ds:datastoreItem>
 </file>
</xml_diff>

<commit_message>
Actualizo main.py y la plantilla de cotización
</commit_message>
<xml_diff>
--- a/api-cotizaciones/templates/Plantilla_Cotizacion.docx
+++ b/api-cotizaciones/templates/Plantilla_Cotizacion.docx
@@ -369,7 +369,7 @@
           </mc:Choice>
           <mc:Fallback>
             <w:pict>
-              <v:shape w14:anchorId="3841AF0A" id="Graphic 2" o:spid="_x0000_s1026" style="position:absolute;margin-left:38.9pt;margin-top:19.25pt;width:188.4pt;height:.1pt;z-index:251658240;visibility:visible;mso-wrap-style:square;mso-wrap-distance-left:0;mso-wrap-distance-top:0;mso-wrap-distance-right:0;mso-wrap-distance-bottom:0;mso-position-horizontal:absolute;mso-position-horizontal-relative:page;mso-position-vertical:absolute;mso-position-vertical-relative:text;v-text-anchor:top" coordsize="2392680,1270" o:gfxdata="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" path="m,l2392344,e" filled="f" strokecolor="#00a24f" strokeweight=".25483mm">
+              <v:shape w14:anchorId="088EA63D" id="Graphic 2" o:spid="_x0000_s1026" style="position:absolute;margin-left:38.9pt;margin-top:19.25pt;width:188.4pt;height:.1pt;z-index:251658240;visibility:visible;mso-wrap-style:square;mso-wrap-distance-left:0;mso-wrap-distance-top:0;mso-wrap-distance-right:0;mso-wrap-distance-bottom:0;mso-position-horizontal:absolute;mso-position-horizontal-relative:page;mso-position-vertical:absolute;mso-position-vertical-relative:text;v-text-anchor:top" coordsize="2392680,1270" o:gfxdata="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" path="m,l2392344,e" filled="f" strokecolor="#00a24f" strokeweight=".25483mm">
                 <v:stroke dashstyle="dash"/>
                 <v:path arrowok="t"/>
                 <w10:wrap anchorx="page"/>
@@ -451,7 +451,7 @@
           </mc:Choice>
           <mc:Fallback>
             <w:pict>
-              <v:shape w14:anchorId="5B66237F" id="Graphic 3" o:spid="_x0000_s1026" style="position:absolute;margin-left:358.55pt;margin-top:19.25pt;width:185.1pt;height:.1pt;z-index:251658241;visibility:visible;mso-wrap-style:square;mso-wrap-distance-left:0;mso-wrap-distance-top:0;mso-wrap-distance-right:0;mso-wrap-distance-bottom:0;mso-position-horizontal:absolute;mso-position-horizontal-relative:page;mso-position-vertical:absolute;mso-position-vertical-relative:text;v-text-anchor:top" coordsize="2350770,1270" o:gfxdata="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" path="m,l2350373,e" filled="f" strokecolor="#00a24f" strokeweight=".25483mm">
+              <v:shape w14:anchorId="5A87ACCA" id="Graphic 3" o:spid="_x0000_s1026" style="position:absolute;margin-left:358.55pt;margin-top:19.25pt;width:185.1pt;height:.1pt;z-index:251658241;visibility:visible;mso-wrap-style:square;mso-wrap-distance-left:0;mso-wrap-distance-top:0;mso-wrap-distance-right:0;mso-wrap-distance-bottom:0;mso-position-horizontal:absolute;mso-position-horizontal-relative:page;mso-position-vertical:absolute;mso-position-vertical-relative:text;v-text-anchor:top" coordsize="2350770,1270" o:gfxdata="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" path="m,l2350373,e" filled="f" strokecolor="#00a24f" strokeweight=".25483mm">
                 <v:stroke dashstyle="dash"/>
                 <v:path arrowok="t"/>
                 <w10:wrap anchorx="page"/>
@@ -544,23 +544,7 @@
           <w:sz w:val="19"/>
         </w:rPr>
         <w:tab/>
-        <w:t>{{</w:t>
-      </w:r>
-      <w:r>
-        <w:rPr>
-          <w:color w:val="064A74"/>
-          <w:spacing w:val="-4"/>
-          <w:sz w:val="19"/>
-        </w:rPr>
-        <w:t>descripcion</w:t>
-      </w:r>
-      <w:r>
-        <w:rPr>
-          <w:color w:val="064A74"/>
-          <w:spacing w:val="-4"/>
-          <w:sz w:val="19"/>
-        </w:rPr>
-        <w:t>}}</w:t>
+        <w:t>{{descripcion}}</w:t>
       </w:r>
     </w:p>
     <w:p>
@@ -739,7 +723,7 @@
           </mc:Choice>
           <mc:Fallback>
             <w:pict>
-              <v:shape w14:anchorId="52B1F03F" id="Graphic 4" o:spid="_x0000_s1026" style="position:absolute;margin-left:38.9pt;margin-top:19.5pt;width:221.45pt;height:.1pt;z-index:251658242;visibility:visible;mso-wrap-style:square;mso-wrap-distance-left:0;mso-wrap-distance-top:0;mso-wrap-distance-right:0;mso-wrap-distance-bottom:0;mso-position-horizontal:absolute;mso-position-horizontal-relative:page;mso-position-vertical:absolute;mso-position-vertical-relative:text;v-text-anchor:top" coordsize="2812415,1270" o:gfxdata="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" path="m,l2812054,e" filled="f" strokecolor="#00a24f" strokeweight=".25483mm">
+              <v:shape w14:anchorId="7C0EB2BC" id="Graphic 4" o:spid="_x0000_s1026" style="position:absolute;margin-left:38.9pt;margin-top:19.5pt;width:221.45pt;height:.1pt;z-index:251658242;visibility:visible;mso-wrap-style:square;mso-wrap-distance-left:0;mso-wrap-distance-top:0;mso-wrap-distance-right:0;mso-wrap-distance-bottom:0;mso-position-horizontal:absolute;mso-position-horizontal-relative:page;mso-position-vertical:absolute;mso-position-vertical-relative:text;v-text-anchor:top" coordsize="2812415,1270" o:gfxdata="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" path="m,l2812054,e" filled="f" strokecolor="#00a24f" strokeweight=".25483mm">
                 <v:stroke dashstyle="dash"/>
                 <v:path arrowok="t"/>
                 <w10:wrap anchorx="page"/>
@@ -821,7 +805,7 @@
           </mc:Choice>
           <mc:Fallback>
             <w:pict>
-              <v:shape w14:anchorId="2F0EC52C" id="Graphic 5" o:spid="_x0000_s1026" style="position:absolute;margin-left:329.3pt;margin-top:19.5pt;width:214.85pt;height:.1pt;z-index:251658243;visibility:visible;mso-wrap-style:square;mso-wrap-distance-left:0;mso-wrap-distance-top:0;mso-wrap-distance-right:0;mso-wrap-distance-bottom:0;mso-position-horizontal:absolute;mso-position-horizontal-relative:page;mso-position-vertical:absolute;mso-position-vertical-relative:text;v-text-anchor:top" coordsize="2728595,1270" o:gfxdata="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" path="m,l2728112,e" filled="f" strokecolor="#00a24f" strokeweight=".25483mm">
+              <v:shape w14:anchorId="7D8B05E7" id="Graphic 5" o:spid="_x0000_s1026" style="position:absolute;margin-left:329.3pt;margin-top:19.5pt;width:214.85pt;height:.1pt;z-index:251658243;visibility:visible;mso-wrap-style:square;mso-wrap-distance-left:0;mso-wrap-distance-top:0;mso-wrap-distance-right:0;mso-wrap-distance-bottom:0;mso-position-horizontal:absolute;mso-position-horizontal-relative:page;mso-position-vertical:absolute;mso-position-vertical-relative:text;v-text-anchor:top" coordsize="2728595,1270" o:gfxdata="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" path="m,l2728112,e" filled="f" strokecolor="#00a24f" strokeweight=".25483mm">
                 <v:stroke dashstyle="dash"/>
                 <v:path arrowok="t"/>
                 <w10:wrap anchorx="page"/>
@@ -926,14 +910,18 @@
               <w:ind w:right="19"/>
               <w:jc w:val="center"/>
               <w:rPr>
-                <w:color w:val="020303"/>
-                <w:spacing w:val="-2"/>
-                <w:w w:val="105"/>
-                <w:sz w:val="19"/>
-              </w:rPr>
-            </w:pPr>
-            <w:r>
-              <w:rPr>
+                <w:b/>
+                <w:bCs/>
+                <w:color w:val="020303"/>
+                <w:spacing w:val="-2"/>
+                <w:w w:val="105"/>
+                <w:sz w:val="19"/>
+              </w:rPr>
+            </w:pPr>
+            <w:r>
+              <w:rPr>
+                <w:b/>
+                <w:bCs/>
                 <w:color w:val="020303"/>
                 <w:spacing w:val="-2"/>
                 <w:w w:val="105"/>
@@ -943,12 +931,14 @@
             </w:r>
             <w:r>
               <w:rPr>
-                <w:color w:val="020303"/>
-                <w:spacing w:val="-2"/>
-                <w:w w:val="105"/>
-                <w:sz w:val="19"/>
-              </w:rPr>
-              <w:t xml:space="preserve">    </w:t>
+                <w:b/>
+                <w:bCs/>
+                <w:color w:val="020303"/>
+                <w:spacing w:val="-2"/>
+                <w:w w:val="105"/>
+                <w:sz w:val="19"/>
+              </w:rPr>
+              <w:t xml:space="preserve"> </w:t>
             </w:r>
           </w:p>
         </w:tc>
@@ -967,14 +957,18 @@
               <w:ind w:right="19"/>
               <w:jc w:val="center"/>
               <w:rPr>
-                <w:color w:val="020303"/>
-                <w:spacing w:val="-2"/>
-                <w:w w:val="105"/>
-                <w:sz w:val="19"/>
-              </w:rPr>
-            </w:pPr>
-            <w:r>
-              <w:rPr>
+                <w:b/>
+                <w:bCs/>
+                <w:color w:val="020303"/>
+                <w:spacing w:val="-2"/>
+                <w:w w:val="105"/>
+                <w:sz w:val="19"/>
+              </w:rPr>
+            </w:pPr>
+            <w:r>
+              <w:rPr>
+                <w:b/>
+                <w:bCs/>
                 <w:color w:val="020303"/>
                 <w:spacing w:val="-2"/>
                 <w:w w:val="105"/>
@@ -999,14 +993,18 @@
               <w:ind w:right="19"/>
               <w:jc w:val="center"/>
               <w:rPr>
-                <w:color w:val="020303"/>
-                <w:spacing w:val="-2"/>
-                <w:w w:val="105"/>
-                <w:sz w:val="19"/>
-              </w:rPr>
-            </w:pPr>
-            <w:r>
-              <w:rPr>
+                <w:b/>
+                <w:bCs/>
+                <w:color w:val="020303"/>
+                <w:spacing w:val="-2"/>
+                <w:w w:val="105"/>
+                <w:sz w:val="19"/>
+              </w:rPr>
+            </w:pPr>
+            <w:r>
+              <w:rPr>
+                <w:b/>
+                <w:bCs/>
                 <w:color w:val="020303"/>
                 <w:spacing w:val="-2"/>
                 <w:w w:val="105"/>
@@ -2081,7 +2079,7 @@
           </mc:Choice>
           <mc:Fallback>
             <w:pict>
-              <v:shape w14:anchorId="6981FF00" id="Graphic 6" o:spid="_x0000_s1026" style="position:absolute;margin-left:38.9pt;margin-top:17.4pt;width:221.45pt;height:.1pt;z-index:251658244;visibility:visible;mso-wrap-style:square;mso-wrap-distance-left:0;mso-wrap-distance-top:0;mso-wrap-distance-right:0;mso-wrap-distance-bottom:0;mso-position-horizontal:absolute;mso-position-horizontal-relative:page;mso-position-vertical:absolute;mso-position-vertical-relative:text;v-text-anchor:top" coordsize="2812415,1270" o:gfxdata="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" path="m,l2812054,e" filled="f" strokecolor="#00a24f" strokeweight=".25483mm">
+              <v:shape w14:anchorId="1662ACED" id="Graphic 6" o:spid="_x0000_s1026" style="position:absolute;margin-left:38.9pt;margin-top:17.4pt;width:221.45pt;height:.1pt;z-index:251658244;visibility:visible;mso-wrap-style:square;mso-wrap-distance-left:0;mso-wrap-distance-top:0;mso-wrap-distance-right:0;mso-wrap-distance-bottom:0;mso-position-horizontal:absolute;mso-position-horizontal-relative:page;mso-position-vertical:absolute;mso-position-vertical-relative:text;v-text-anchor:top" coordsize="2812415,1270" o:gfxdata="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" path="m,l2812054,e" filled="f" strokecolor="#00a24f" strokeweight=".25483mm">
                 <v:stroke dashstyle="dash"/>
                 <v:path arrowok="t"/>
                 <w10:wrap anchorx="page"/>
@@ -2163,7 +2161,7 @@
           </mc:Choice>
           <mc:Fallback>
             <w:pict>
-              <v:shape w14:anchorId="3F51DB26" id="Graphic 7" o:spid="_x0000_s1026" style="position:absolute;margin-left:341.5pt;margin-top:17.4pt;width:201.6pt;height:.1pt;z-index:251658245;visibility:visible;mso-wrap-style:square;mso-wrap-distance-left:0;mso-wrap-distance-top:0;mso-wrap-distance-right:0;mso-wrap-distance-bottom:0;mso-position-horizontal:absolute;mso-position-horizontal-relative:page;mso-position-vertical:absolute;mso-position-vertical-relative:text;v-text-anchor:top" coordsize="2560320,1270" o:gfxdata="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" path="m,l2560228,e" filled="f" strokecolor="#00a24f" strokeweight=".18603mm">
+              <v:shape w14:anchorId="5F2BF9D4" id="Graphic 7" o:spid="_x0000_s1026" style="position:absolute;margin-left:341.5pt;margin-top:17.4pt;width:201.6pt;height:.1pt;z-index:251658245;visibility:visible;mso-wrap-style:square;mso-wrap-distance-left:0;mso-wrap-distance-top:0;mso-wrap-distance-right:0;mso-wrap-distance-bottom:0;mso-position-horizontal:absolute;mso-position-horizontal-relative:page;mso-position-vertical:absolute;mso-position-vertical-relative:text;v-text-anchor:top" coordsize="2560320,1270" o:gfxdata="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" path="m,l2560228,e" filled="f" strokecolor="#00a24f" strokeweight=".18603mm">
                 <v:stroke dashstyle="dash"/>
                 <v:path arrowok="t"/>
                 <w10:wrap anchorx="page"/>
@@ -2878,7 +2876,7 @@
           </mc:Choice>
           <mc:Fallback>
             <w:pict>
-              <v:shape w14:anchorId="47F17DAF" id="Graphic 8" o:spid="_x0000_s1026" style="position:absolute;margin-left:38.9pt;margin-top:17.2pt;width:218.15pt;height:.1pt;z-index:251658246;visibility:visible;mso-wrap-style:square;mso-wrap-distance-left:0;mso-wrap-distance-top:0;mso-wrap-distance-right:0;mso-wrap-distance-bottom:0;mso-position-horizontal:absolute;mso-position-horizontal-relative:page;mso-position-vertical:absolute;mso-position-vertical-relative:text;v-text-anchor:top" coordsize="2770505,1270" o:gfxdata="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" path="m,l2770083,e" filled="f" strokecolor="#00a24f" strokeweight=".25483mm">
+              <v:shape w14:anchorId="7DB369BC" id="Graphic 8" o:spid="_x0000_s1026" style="position:absolute;margin-left:38.9pt;margin-top:17.2pt;width:218.15pt;height:.1pt;z-index:251658246;visibility:visible;mso-wrap-style:square;mso-wrap-distance-left:0;mso-wrap-distance-top:0;mso-wrap-distance-right:0;mso-wrap-distance-bottom:0;mso-position-horizontal:absolute;mso-position-horizontal-relative:page;mso-position-vertical:absolute;mso-position-vertical-relative:text;v-text-anchor:top" coordsize="2770505,1270" o:gfxdata="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" path="m,l2770083,e" filled="f" strokecolor="#00a24f" strokeweight=".25483mm">
                 <v:stroke dashstyle="dash"/>
                 <v:path arrowok="t"/>
                 <w10:wrap anchorx="page"/>
@@ -2961,7 +2959,7 @@
           </mc:Choice>
           <mc:Fallback>
             <w:pict>
-              <v:shape w14:anchorId="7CA94389" id="Graphic 9" o:spid="_x0000_s1026" style="position:absolute;margin-left:341.5pt;margin-top:17.2pt;width:201.6pt;height:.1pt;z-index:251658247;visibility:visible;mso-wrap-style:square;mso-wrap-distance-left:0;mso-wrap-distance-top:0;mso-wrap-distance-right:0;mso-wrap-distance-bottom:0;mso-position-horizontal:absolute;mso-position-horizontal-relative:page;mso-position-vertical:absolute;mso-position-vertical-relative:text;v-text-anchor:top" coordsize="2560320,1270" o:gfxdata="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" path="m,l2560228,e" filled="f" strokecolor="#00a24f" strokeweight=".25483mm">
+              <v:shape w14:anchorId="485ECEDE" id="Graphic 9" o:spid="_x0000_s1026" style="position:absolute;margin-left:341.5pt;margin-top:17.2pt;width:201.6pt;height:.1pt;z-index:251658247;visibility:visible;mso-wrap-style:square;mso-wrap-distance-left:0;mso-wrap-distance-top:0;mso-wrap-distance-right:0;mso-wrap-distance-bottom:0;mso-position-horizontal:absolute;mso-position-horizontal-relative:page;mso-position-vertical:absolute;mso-position-vertical-relative:text;v-text-anchor:top" coordsize="2560320,1270" o:gfxdata="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" path="m,l2560228,e" filled="f" strokecolor="#00a24f" strokeweight=".25483mm">
                 <v:stroke dashstyle="dash"/>
                 <v:path arrowok="t"/>
                 <w10:wrap anchorx="page"/>
@@ -3610,6 +3608,7 @@
                 <w:sz w:val="19"/>
               </w:rPr>
             </w:pPr>
+            <w:proofErr w:type="gramStart"/>
             <w:r>
               <w:rPr>
                 <w:b/>
@@ -3619,6 +3618,7 @@
               </w:rPr>
               <w:t>Total</w:t>
             </w:r>
+            <w:proofErr w:type="gramEnd"/>
             <w:r>
               <w:rPr>
                 <w:b/>
@@ -3779,229 +3779,6 @@
           <w:sz w:val="21"/>
         </w:rPr>
       </w:pPr>
-    </w:p>
-    <w:p>
-      <w:pPr>
-        <w:pStyle w:val="Prrafodelista"/>
-        <w:numPr>
-          <w:ilvl w:val="0"/>
-          <w:numId w:val="2"/>
-        </w:numPr>
-        <w:tabs>
-          <w:tab w:val="left" w:pos="1073"/>
-        </w:tabs>
-        <w:spacing w:before="1" w:line="177" w:lineRule="exact"/>
-        <w:ind w:left="1073" w:hanging="267"/>
-        <w:rPr>
-          <w:sz w:val="16"/>
-        </w:rPr>
-      </w:pPr>
-      <w:r>
-        <w:rPr>
-          <w:color w:val="064A74"/>
-          <w:spacing w:val="-2"/>
-          <w:sz w:val="16"/>
-        </w:rPr>
-        <w:t>Beneficios</w:t>
-      </w:r>
-      <w:r>
-        <w:rPr>
-          <w:color w:val="064A74"/>
-          <w:spacing w:val="-4"/>
-          <w:sz w:val="16"/>
-        </w:rPr>
-        <w:t xml:space="preserve"> </w:t>
-      </w:r>
-      <w:r>
-        <w:rPr>
-          <w:color w:val="064A74"/>
-          <w:spacing w:val="-2"/>
-          <w:sz w:val="16"/>
-        </w:rPr>
-        <w:t>estimados:</w:t>
-      </w:r>
-      <w:r>
-        <w:rPr>
-          <w:color w:val="064A74"/>
-          <w:spacing w:val="4"/>
-          <w:sz w:val="16"/>
-        </w:rPr>
-        <w:t xml:space="preserve"> </w:t>
-      </w:r>
-      <w:r>
-        <w:rPr>
-          <w:color w:val="064A74"/>
-          <w:spacing w:val="-2"/>
-          <w:sz w:val="16"/>
-        </w:rPr>
-        <w:t>(i)</w:t>
-      </w:r>
-      <w:r>
-        <w:rPr>
-          <w:color w:val="064A74"/>
-          <w:sz w:val="16"/>
-        </w:rPr>
-        <w:t xml:space="preserve"> </w:t>
-      </w:r>
-      <w:r>
-        <w:rPr>
-          <w:color w:val="064A74"/>
-          <w:spacing w:val="-2"/>
-          <w:sz w:val="16"/>
-        </w:rPr>
-        <w:t>para</w:t>
-      </w:r>
-      <w:r>
-        <w:rPr>
-          <w:color w:val="064A74"/>
-          <w:spacing w:val="-3"/>
-          <w:sz w:val="16"/>
-        </w:rPr>
-        <w:t xml:space="preserve"> </w:t>
-      </w:r>
-      <w:r>
-        <w:rPr>
-          <w:color w:val="064A74"/>
-          <w:spacing w:val="-2"/>
-          <w:sz w:val="16"/>
-        </w:rPr>
-        <w:t>vehículos de gasolina</w:t>
-      </w:r>
-      <w:r>
-        <w:rPr>
-          <w:color w:val="064A74"/>
-          <w:sz w:val="16"/>
-        </w:rPr>
-        <w:t xml:space="preserve"> </w:t>
-      </w:r>
-      <w:r>
-        <w:rPr>
-          <w:color w:val="064A74"/>
-          <w:spacing w:val="-2"/>
-          <w:sz w:val="16"/>
-        </w:rPr>
-        <w:t>= $</w:t>
-      </w:r>
-      <w:r>
-        <w:rPr>
-          <w:color w:val="064A74"/>
-          <w:spacing w:val="-2"/>
-          <w:sz w:val="16"/>
-        </w:rPr>
-        <w:t>{{Be_Gasolina}}</w:t>
-      </w:r>
-      <w:r>
-        <w:rPr>
-          <w:color w:val="064A74"/>
-          <w:spacing w:val="-2"/>
-          <w:sz w:val="16"/>
-        </w:rPr>
-        <w:t>,</w:t>
-      </w:r>
-      <w:r>
-        <w:rPr>
-          <w:color w:val="064A74"/>
-          <w:spacing w:val="13"/>
-          <w:sz w:val="16"/>
-        </w:rPr>
-        <w:t xml:space="preserve"> </w:t>
-      </w:r>
-      <w:r>
-        <w:rPr>
-          <w:color w:val="064A74"/>
-          <w:spacing w:val="-2"/>
-          <w:sz w:val="16"/>
-        </w:rPr>
-        <w:t>(ii)</w:t>
-      </w:r>
-      <w:r>
-        <w:rPr>
-          <w:color w:val="064A74"/>
-          <w:spacing w:val="-1"/>
-          <w:sz w:val="16"/>
-        </w:rPr>
-        <w:t xml:space="preserve"> </w:t>
-      </w:r>
-      <w:r>
-        <w:rPr>
-          <w:color w:val="064A74"/>
-          <w:spacing w:val="-2"/>
-          <w:sz w:val="16"/>
-        </w:rPr>
-        <w:t>para</w:t>
-      </w:r>
-      <w:r>
-        <w:rPr>
-          <w:color w:val="064A74"/>
-          <w:spacing w:val="-3"/>
-          <w:sz w:val="16"/>
-        </w:rPr>
-        <w:t xml:space="preserve"> </w:t>
-      </w:r>
-      <w:r>
-        <w:rPr>
-          <w:color w:val="064A74"/>
-          <w:spacing w:val="-2"/>
-          <w:sz w:val="16"/>
-        </w:rPr>
-        <w:t>vehículos híbridos</w:t>
-      </w:r>
-      <w:r>
-        <w:rPr>
-          <w:color w:val="064A74"/>
-          <w:spacing w:val="-7"/>
-          <w:sz w:val="16"/>
-        </w:rPr>
-        <w:t xml:space="preserve"> </w:t>
-      </w:r>
-      <w:r>
-        <w:rPr>
-          <w:color w:val="064A74"/>
-          <w:spacing w:val="-2"/>
-          <w:sz w:val="16"/>
-        </w:rPr>
-        <w:t>o</w:t>
-      </w:r>
-      <w:r>
-        <w:rPr>
-          <w:color w:val="064A74"/>
-          <w:spacing w:val="-1"/>
-          <w:sz w:val="16"/>
-        </w:rPr>
-        <w:t xml:space="preserve"> </w:t>
-      </w:r>
-      <w:r>
-        <w:rPr>
-          <w:color w:val="064A74"/>
-          <w:spacing w:val="-2"/>
-          <w:sz w:val="16"/>
-        </w:rPr>
-        <w:t>eléctricos</w:t>
-      </w:r>
-      <w:r>
-        <w:rPr>
-          <w:color w:val="064A74"/>
-          <w:spacing w:val="-6"/>
-          <w:sz w:val="16"/>
-        </w:rPr>
-        <w:t xml:space="preserve"> </w:t>
-      </w:r>
-      <w:r>
-        <w:rPr>
-          <w:color w:val="064A74"/>
-          <w:spacing w:val="-2"/>
-          <w:sz w:val="16"/>
-        </w:rPr>
-        <w:t>= $</w:t>
-      </w:r>
-      <w:r>
-        <w:rPr>
-          <w:color w:val="064A74"/>
-          <w:spacing w:val="-2"/>
-          <w:sz w:val="16"/>
-        </w:rPr>
-        <w:t>{{Be_Hibirido}}</w:t>
-      </w:r>
     </w:p>
     <w:p>
       <w:pPr>
@@ -4305,6 +4082,7 @@
         </w:rPr>
         <w:t xml:space="preserve"> </w:t>
       </w:r>
+      <w:proofErr w:type="spellStart"/>
       <w:r>
         <w:rPr>
           <w:color w:val="064A74"/>
@@ -4312,6 +4090,7 @@
         </w:rPr>
         <w:t>S.A.P.I.de</w:t>
       </w:r>
+      <w:proofErr w:type="spellEnd"/>
       <w:r>
         <w:rPr>
           <w:color w:val="064A74"/>
@@ -4320,6 +4099,7 @@
         </w:rPr>
         <w:t xml:space="preserve"> </w:t>
       </w:r>
+      <w:proofErr w:type="spellStart"/>
       <w:r>
         <w:rPr>
           <w:color w:val="064A74"/>
@@ -4327,6 +4107,7 @@
         </w:rPr>
         <w:t>C.V.y</w:t>
       </w:r>
+      <w:proofErr w:type="spellEnd"/>
       <w:r>
         <w:rPr>
           <w:color w:val="064A74"/>
@@ -5188,13 +4969,23 @@
         </w:rPr>
         <w:t xml:space="preserve"> </w:t>
       </w:r>
-      <w:r>
-        <w:rPr>
-          <w:color w:val="064A74"/>
-          <w:spacing w:val="-2"/>
-          <w:sz w:val="16"/>
-        </w:rPr>
-        <w:t>kms.</w:t>
+      <w:proofErr w:type="spellStart"/>
+      <w:r>
+        <w:rPr>
+          <w:color w:val="064A74"/>
+          <w:spacing w:val="-2"/>
+          <w:sz w:val="16"/>
+        </w:rPr>
+        <w:t>kms</w:t>
+      </w:r>
+      <w:proofErr w:type="spellEnd"/>
+      <w:r>
+        <w:rPr>
+          <w:color w:val="064A74"/>
+          <w:spacing w:val="-2"/>
+          <w:sz w:val="16"/>
+        </w:rPr>
+        <w:t>.</w:t>
       </w:r>
       <w:r>
         <w:rPr>
@@ -5672,7 +5463,7 @@
           </mc:Choice>
           <mc:Fallback>
             <w:pict>
-              <v:shape w14:anchorId="0A312836" id="Graphic 10" o:spid="_x0000_s1026" style="position:absolute;margin-left:38.9pt;margin-top:13.35pt;width:508pt;height:.1pt;z-index:-251658232;visibility:visible;mso-wrap-style:square;mso-wrap-distance-left:0;mso-wrap-distance-top:0;mso-wrap-distance-right:0;mso-wrap-distance-bottom:0;mso-position-horizontal:absolute;mso-position-horizontal-relative:page;mso-position-vertical:absolute;mso-position-vertical-relative:text;v-text-anchor:top" coordsize="6451600,1270" o:gfxdata="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" path="m,l6451092,e" filled="f" strokecolor="#054973" strokeweight=".38442mm">
+              <v:shape w14:anchorId="61DBEBDF" id="Graphic 10" o:spid="_x0000_s1026" style="position:absolute;margin-left:38.9pt;margin-top:13.35pt;width:508pt;height:.1pt;z-index:-251658232;visibility:visible;mso-wrap-style:square;mso-wrap-distance-left:0;mso-wrap-distance-top:0;mso-wrap-distance-right:0;mso-wrap-distance-bottom:0;mso-position-horizontal:absolute;mso-position-horizontal-relative:page;mso-position-vertical:absolute;mso-position-vertical-relative:text;v-text-anchor:top" coordsize="6451600,1270" o:gfxdata="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" path="m,l6451092,e" filled="f" strokecolor="#054973" strokeweight=".38442mm">
                 <v:path arrowok="t"/>
                 <w10:wrap type="topAndBottom" anchorx="page"/>
               </v:shape>
@@ -7128,28 +6919,6 @@
 </file>
 
 <file path=customXml/item1.xml><?xml version="1.0" encoding="utf-8"?>
-<b:Sources xmlns:b="http://schemas.openxmlformats.org/officeDocument/2006/bibliography" xmlns="http://schemas.openxmlformats.org/officeDocument/2006/bibliography" SelectedStyle="\APASixthEditionOfficeOnline.xsl" StyleName="APA" Version="6"/>
-</file>
-
-<file path=customXml/item2.xml><?xml version="1.0" encoding="utf-8"?>
-<p:properties xmlns:p="http://schemas.microsoft.com/office/2006/metadata/properties" xmlns:xsi="http://www.w3.org/2001/XMLSchema-instance" xmlns:pc="http://schemas.microsoft.com/office/infopath/2007/PartnerControls">
-  <documentManagement>
-    <EntidadID xmlns="9d37bab0-db27-4cf8-8ed1-04ad69cfbbec" xsi:nil="true"/>
-    <MasterID xmlns="9d37bab0-db27-4cf8-8ed1-04ad69cfbbec" xsi:nil="true"/>
-  </documentManagement>
-</p:properties>
-</file>
-
-<file path=customXml/item3.xml><?xml version="1.0" encoding="utf-8"?>
-<?mso-contentType ?>
-<FormTemplates xmlns="http://schemas.microsoft.com/sharepoint/v3/contenttype/forms">
-  <Display>DocumentLibraryForm</Display>
-  <Edit>DocumentLibraryForm</Edit>
-  <New>DocumentLibraryForm</New>
-</FormTemplates>
-</file>
-
-<file path=customXml/item4.xml><?xml version="1.0" encoding="utf-8"?>
 <ct:contentTypeSchema xmlns:ct="http://schemas.microsoft.com/office/2006/metadata/contentType" xmlns:ma="http://schemas.microsoft.com/office/2006/metadata/properties/metaAttributes" ct:_="" ma:_="" ma:contentTypeName="Documento" ma:contentTypeID="0x0101003897DE994F95D24D84A6E104F8DB27A9" ma:contentTypeVersion="6" ma:contentTypeDescription="Crear nuevo documento." ma:contentTypeScope="" ma:versionID="6a869e6426faf5b478291c5be6b9297b">
   <xsd:schema xmlns:xsd="http://www.w3.org/2001/XMLSchema" xmlns:xs="http://www.w3.org/2001/XMLSchema" xmlns:p="http://schemas.microsoft.com/office/2006/metadata/properties" xmlns:ns2="9d37bab0-db27-4cf8-8ed1-04ad69cfbbec" targetNamespace="http://schemas.microsoft.com/office/2006/metadata/properties" ma:root="true" ma:fieldsID="f18a30f4bde13092f453b34678c2a924" ns2:_="">
     <xsd:import namespace="9d37bab0-db27-4cf8-8ed1-04ad69cfbbec"/>
@@ -7309,33 +7078,29 @@
 </ct:contentTypeSchema>
 </file>
 
-<file path=customXml/itemProps1.xml><?xml version="1.0" encoding="utf-8"?>
-<ds:datastoreItem xmlns:ds="http://schemas.openxmlformats.org/officeDocument/2006/customXml" ds:itemID="{E88B9EBA-837E-4327-8C24-6A8F43BBDBEF}">
-  <ds:schemaRefs>
-    <ds:schemaRef ds:uri="http://schemas.openxmlformats.org/officeDocument/2006/bibliography"/>
-  </ds:schemaRefs>
-</ds:datastoreItem>
+<file path=customXml/item2.xml><?xml version="1.0" encoding="utf-8"?>
+<?mso-contentType ?>
+<FormTemplates xmlns="http://schemas.microsoft.com/sharepoint/v3/contenttype/forms">
+  <Display>DocumentLibraryForm</Display>
+  <Edit>DocumentLibraryForm</Edit>
+  <New>DocumentLibraryForm</New>
+</FormTemplates>
 </file>
 
-<file path=customXml/itemProps2.xml><?xml version="1.0" encoding="utf-8"?>
-<ds:datastoreItem xmlns:ds="http://schemas.openxmlformats.org/officeDocument/2006/customXml" ds:itemID="{3F38ADCE-EA29-439C-B808-0255B65CA1F0}">
-  <ds:schemaRefs>
-    <ds:schemaRef ds:uri="http://schemas.microsoft.com/office/2006/metadata/properties"/>
-    <ds:schemaRef ds:uri="http://schemas.microsoft.com/office/infopath/2007/PartnerControls"/>
-    <ds:schemaRef ds:uri="9d37bab0-db27-4cf8-8ed1-04ad69cfbbec"/>
-  </ds:schemaRefs>
-</ds:datastoreItem>
+<file path=customXml/item3.xml><?xml version="1.0" encoding="utf-8"?>
+<p:properties xmlns:p="http://schemas.microsoft.com/office/2006/metadata/properties" xmlns:xsi="http://www.w3.org/2001/XMLSchema-instance" xmlns:pc="http://schemas.microsoft.com/office/infopath/2007/PartnerControls">
+  <documentManagement>
+    <EntidadID xmlns="9d37bab0-db27-4cf8-8ed1-04ad69cfbbec" xsi:nil="true"/>
+    <MasterID xmlns="9d37bab0-db27-4cf8-8ed1-04ad69cfbbec" xsi:nil="true"/>
+  </documentManagement>
+</p:properties>
 </file>
 
-<file path=customXml/itemProps3.xml><?xml version="1.0" encoding="utf-8"?>
-<ds:datastoreItem xmlns:ds="http://schemas.openxmlformats.org/officeDocument/2006/customXml" ds:itemID="{710A968D-E9DC-4219-A620-025DAFAE86E5}">
-  <ds:schemaRefs>
-    <ds:schemaRef ds:uri="http://schemas.microsoft.com/sharepoint/v3/contenttype/forms"/>
-  </ds:schemaRefs>
-</ds:datastoreItem>
+<file path=customXml/item4.xml><?xml version="1.0" encoding="utf-8"?>
+<b:Sources xmlns:b="http://schemas.openxmlformats.org/officeDocument/2006/bibliography" xmlns="http://schemas.openxmlformats.org/officeDocument/2006/bibliography" SelectedStyle="\APASixthEditionOfficeOnline.xsl" StyleName="APA" Version="6"/>
 </file>
 
-<file path=customXml/itemProps4.xml><?xml version="1.0" encoding="utf-8"?>
+<file path=customXml/itemProps1.xml><?xml version="1.0" encoding="utf-8"?>
 <ds:datastoreItem xmlns:ds="http://schemas.openxmlformats.org/officeDocument/2006/customXml" ds:itemID="{B390860A-C68B-4D71-945F-E2E66D02B46D}">
   <ds:schemaRefs>
     <ds:schemaRef ds:uri="http://schemas.microsoft.com/office/2006/metadata/contentType"/>
@@ -7351,4 +7116,30 @@
     <ds:schemaRef ds:uri="http://schemas.microsoft.com/internal/obd"/>
   </ds:schemaRefs>
 </ds:datastoreItem>
+</file>
+
+<file path=customXml/itemProps2.xml><?xml version="1.0" encoding="utf-8"?>
+<ds:datastoreItem xmlns:ds="http://schemas.openxmlformats.org/officeDocument/2006/customXml" ds:itemID="{710A968D-E9DC-4219-A620-025DAFAE86E5}">
+  <ds:schemaRefs>
+    <ds:schemaRef ds:uri="http://schemas.microsoft.com/sharepoint/v3/contenttype/forms"/>
+  </ds:schemaRefs>
+</ds:datastoreItem>
+</file>
+
+<file path=customXml/itemProps3.xml><?xml version="1.0" encoding="utf-8"?>
+<ds:datastoreItem xmlns:ds="http://schemas.openxmlformats.org/officeDocument/2006/customXml" ds:itemID="{3F38ADCE-EA29-439C-B808-0255B65CA1F0}">
+  <ds:schemaRefs>
+    <ds:schemaRef ds:uri="http://schemas.microsoft.com/office/2006/metadata/properties"/>
+    <ds:schemaRef ds:uri="http://schemas.microsoft.com/office/infopath/2007/PartnerControls"/>
+    <ds:schemaRef ds:uri="9d37bab0-db27-4cf8-8ed1-04ad69cfbbec"/>
+  </ds:schemaRefs>
+</ds:datastoreItem>
+</file>
+
+<file path=customXml/itemProps4.xml><?xml version="1.0" encoding="utf-8"?>
+<ds:datastoreItem xmlns:ds="http://schemas.openxmlformats.org/officeDocument/2006/customXml" ds:itemID="{E88B9EBA-837E-4327-8C24-6A8F43BBDBEF}">
+  <ds:schemaRefs>
+    <ds:schemaRef ds:uri="http://schemas.openxmlformats.org/officeDocument/2006/bibliography"/>
+  </ds:schemaRefs>
+</ds:datastoreItem>
 </file>
</xml_diff>

<commit_message>
Actualizo plantilla Word con nuevas variables
</commit_message>
<xml_diff>
--- a/api-cotizaciones/templates/Plantilla_Cotizacion.docx
+++ b/api-cotizaciones/templates/Plantilla_Cotizacion.docx
@@ -369,7 +369,7 @@
           </mc:Choice>
           <mc:Fallback>
             <w:pict>
-              <v:shape w14:anchorId="088EA63D" id="Graphic 2" o:spid="_x0000_s1026" style="position:absolute;margin-left:38.9pt;margin-top:19.25pt;width:188.4pt;height:.1pt;z-index:251658240;visibility:visible;mso-wrap-style:square;mso-wrap-distance-left:0;mso-wrap-distance-top:0;mso-wrap-distance-right:0;mso-wrap-distance-bottom:0;mso-position-horizontal:absolute;mso-position-horizontal-relative:page;mso-position-vertical:absolute;mso-position-vertical-relative:text;v-text-anchor:top" coordsize="2392680,1270" o:gfxdata="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" path="m,l2392344,e" filled="f" strokecolor="#00a24f" strokeweight=".25483mm">
+              <v:shape w14:anchorId="414C8B8C" id="Graphic 2" o:spid="_x0000_s1026" style="position:absolute;margin-left:38.9pt;margin-top:19.25pt;width:188.4pt;height:.1pt;z-index:251658240;visibility:visible;mso-wrap-style:square;mso-wrap-distance-left:0;mso-wrap-distance-top:0;mso-wrap-distance-right:0;mso-wrap-distance-bottom:0;mso-position-horizontal:absolute;mso-position-horizontal-relative:page;mso-position-vertical:absolute;mso-position-vertical-relative:text;v-text-anchor:top" coordsize="2392680,1270" o:gfxdata="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" path="m,l2392344,e" filled="f" strokecolor="#00a24f" strokeweight=".25483mm">
                 <v:stroke dashstyle="dash"/>
                 <v:path arrowok="t"/>
                 <w10:wrap anchorx="page"/>
@@ -451,7 +451,7 @@
           </mc:Choice>
           <mc:Fallback>
             <w:pict>
-              <v:shape w14:anchorId="5A87ACCA" id="Graphic 3" o:spid="_x0000_s1026" style="position:absolute;margin-left:358.55pt;margin-top:19.25pt;width:185.1pt;height:.1pt;z-index:251658241;visibility:visible;mso-wrap-style:square;mso-wrap-distance-left:0;mso-wrap-distance-top:0;mso-wrap-distance-right:0;mso-wrap-distance-bottom:0;mso-position-horizontal:absolute;mso-position-horizontal-relative:page;mso-position-vertical:absolute;mso-position-vertical-relative:text;v-text-anchor:top" coordsize="2350770,1270" o:gfxdata="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" path="m,l2350373,e" filled="f" strokecolor="#00a24f" strokeweight=".25483mm">
+              <v:shape w14:anchorId="19B4633E" id="Graphic 3" o:spid="_x0000_s1026" style="position:absolute;margin-left:358.55pt;margin-top:19.25pt;width:185.1pt;height:.1pt;z-index:251658241;visibility:visible;mso-wrap-style:square;mso-wrap-distance-left:0;mso-wrap-distance-top:0;mso-wrap-distance-right:0;mso-wrap-distance-bottom:0;mso-position-horizontal:absolute;mso-position-horizontal-relative:page;mso-position-vertical:absolute;mso-position-vertical-relative:text;v-text-anchor:top" coordsize="2350770,1270" o:gfxdata="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" path="m,l2350373,e" filled="f" strokecolor="#00a24f" strokeweight=".25483mm">
                 <v:stroke dashstyle="dash"/>
                 <v:path arrowok="t"/>
                 <w10:wrap anchorx="page"/>
@@ -723,7 +723,7 @@
           </mc:Choice>
           <mc:Fallback>
             <w:pict>
-              <v:shape w14:anchorId="7C0EB2BC" id="Graphic 4" o:spid="_x0000_s1026" style="position:absolute;margin-left:38.9pt;margin-top:19.5pt;width:221.45pt;height:.1pt;z-index:251658242;visibility:visible;mso-wrap-style:square;mso-wrap-distance-left:0;mso-wrap-distance-top:0;mso-wrap-distance-right:0;mso-wrap-distance-bottom:0;mso-position-horizontal:absolute;mso-position-horizontal-relative:page;mso-position-vertical:absolute;mso-position-vertical-relative:text;v-text-anchor:top" coordsize="2812415,1270" o:gfxdata="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" path="m,l2812054,e" filled="f" strokecolor="#00a24f" strokeweight=".25483mm">
+              <v:shape w14:anchorId="2CFF0F8D" id="Graphic 4" o:spid="_x0000_s1026" style="position:absolute;margin-left:38.9pt;margin-top:19.5pt;width:221.45pt;height:.1pt;z-index:251658242;visibility:visible;mso-wrap-style:square;mso-wrap-distance-left:0;mso-wrap-distance-top:0;mso-wrap-distance-right:0;mso-wrap-distance-bottom:0;mso-position-horizontal:absolute;mso-position-horizontal-relative:page;mso-position-vertical:absolute;mso-position-vertical-relative:text;v-text-anchor:top" coordsize="2812415,1270" o:gfxdata="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" path="m,l2812054,e" filled="f" strokecolor="#00a24f" strokeweight=".25483mm">
                 <v:stroke dashstyle="dash"/>
                 <v:path arrowok="t"/>
                 <w10:wrap anchorx="page"/>
@@ -805,7 +805,7 @@
           </mc:Choice>
           <mc:Fallback>
             <w:pict>
-              <v:shape w14:anchorId="7D8B05E7" id="Graphic 5" o:spid="_x0000_s1026" style="position:absolute;margin-left:329.3pt;margin-top:19.5pt;width:214.85pt;height:.1pt;z-index:251658243;visibility:visible;mso-wrap-style:square;mso-wrap-distance-left:0;mso-wrap-distance-top:0;mso-wrap-distance-right:0;mso-wrap-distance-bottom:0;mso-position-horizontal:absolute;mso-position-horizontal-relative:page;mso-position-vertical:absolute;mso-position-vertical-relative:text;v-text-anchor:top" coordsize="2728595,1270" o:gfxdata="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" path="m,l2728112,e" filled="f" strokecolor="#00a24f" strokeweight=".25483mm">
+              <v:shape w14:anchorId="2AE40CD0" id="Graphic 5" o:spid="_x0000_s1026" style="position:absolute;margin-left:329.3pt;margin-top:19.5pt;width:214.85pt;height:.1pt;z-index:251658243;visibility:visible;mso-wrap-style:square;mso-wrap-distance-left:0;mso-wrap-distance-top:0;mso-wrap-distance-right:0;mso-wrap-distance-bottom:0;mso-position-horizontal:absolute;mso-position-horizontal-relative:page;mso-position-vertical:absolute;mso-position-vertical-relative:text;v-text-anchor:top" coordsize="2728595,1270" o:gfxdata="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" path="m,l2728112,e" filled="f" strokecolor="#00a24f" strokeweight=".25483mm">
                 <v:stroke dashstyle="dash"/>
                 <v:path arrowok="t"/>
                 <w10:wrap anchorx="page"/>
@@ -1446,8 +1446,16 @@
                 <w:color w:val="020303"/>
                 <w:spacing w:val="-2"/>
                 <w:sz w:val="19"/>
-              </w:rPr>
-            </w:pPr>
+                <w:szCs w:val="19"/>
+              </w:rPr>
+            </w:pPr>
+            <w:r>
+              <w:rPr>
+                <w:sz w:val="19"/>
+                <w:szCs w:val="19"/>
+              </w:rPr>
+              <w:t>{{segurocontado24}}</w:t>
+            </w:r>
           </w:p>
         </w:tc>
         <w:tc>
@@ -1465,8 +1473,18 @@
                 <w:color w:val="020303"/>
                 <w:spacing w:val="-2"/>
                 <w:sz w:val="19"/>
-              </w:rPr>
-            </w:pPr>
+                <w:szCs w:val="19"/>
+              </w:rPr>
+            </w:pPr>
+            <w:r>
+              <w:rPr>
+                <w:color w:val="020303"/>
+                <w:spacing w:val="-2"/>
+                <w:sz w:val="19"/>
+                <w:szCs w:val="19"/>
+              </w:rPr>
+              <w:t>{{segurocontado36}}</w:t>
+            </w:r>
           </w:p>
         </w:tc>
         <w:tc>
@@ -1484,8 +1502,18 @@
                 <w:color w:val="020303"/>
                 <w:spacing w:val="-2"/>
                 <w:sz w:val="19"/>
-              </w:rPr>
-            </w:pPr>
+                <w:szCs w:val="19"/>
+              </w:rPr>
+            </w:pPr>
+            <w:r>
+              <w:rPr>
+                <w:color w:val="020303"/>
+                <w:spacing w:val="-2"/>
+                <w:sz w:val="19"/>
+                <w:szCs w:val="19"/>
+              </w:rPr>
+              <w:t>{{segurocontado48}}</w:t>
+            </w:r>
           </w:p>
         </w:tc>
       </w:tr>
@@ -1562,7 +1590,7 @@
                 <w:spacing w:val="-2"/>
                 <w:sz w:val="19"/>
               </w:rPr>
-              <w:t>{{mensualidad24}}</w:t>
+              <w:t>{{primermes24}}</w:t>
             </w:r>
           </w:p>
         </w:tc>
@@ -1592,7 +1620,23 @@
                 <w:spacing w:val="-2"/>
                 <w:sz w:val="19"/>
               </w:rPr>
-              <w:t>{{mensualidad36}}</w:t>
+              <w:t>{{</w:t>
+            </w:r>
+            <w:r>
+              <w:rPr>
+                <w:color w:val="020303"/>
+                <w:spacing w:val="-2"/>
+                <w:sz w:val="19"/>
+              </w:rPr>
+              <w:t>primermes</w:t>
+            </w:r>
+            <w:r>
+              <w:rPr>
+                <w:color w:val="020303"/>
+                <w:spacing w:val="-2"/>
+                <w:sz w:val="19"/>
+              </w:rPr>
+              <w:t>36}}</w:t>
             </w:r>
           </w:p>
         </w:tc>
@@ -1622,7 +1666,23 @@
                 <w:spacing w:val="-2"/>
                 <w:sz w:val="19"/>
               </w:rPr>
-              <w:t>{{mensualidad48}}</w:t>
+              <w:t>{{</w:t>
+            </w:r>
+            <w:r>
+              <w:rPr>
+                <w:color w:val="020303"/>
+                <w:spacing w:val="-2"/>
+                <w:sz w:val="19"/>
+              </w:rPr>
+              <w:t>primermes</w:t>
+            </w:r>
+            <w:r>
+              <w:rPr>
+                <w:color w:val="020303"/>
+                <w:spacing w:val="-2"/>
+                <w:sz w:val="19"/>
+              </w:rPr>
+              <w:t>48}}</w:t>
             </w:r>
           </w:p>
         </w:tc>
@@ -2079,7 +2139,7 @@
           </mc:Choice>
           <mc:Fallback>
             <w:pict>
-              <v:shape w14:anchorId="1662ACED" id="Graphic 6" o:spid="_x0000_s1026" style="position:absolute;margin-left:38.9pt;margin-top:17.4pt;width:221.45pt;height:.1pt;z-index:251658244;visibility:visible;mso-wrap-style:square;mso-wrap-distance-left:0;mso-wrap-distance-top:0;mso-wrap-distance-right:0;mso-wrap-distance-bottom:0;mso-position-horizontal:absolute;mso-position-horizontal-relative:page;mso-position-vertical:absolute;mso-position-vertical-relative:text;v-text-anchor:top" coordsize="2812415,1270" o:gfxdata="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" path="m,l2812054,e" filled="f" strokecolor="#00a24f" strokeweight=".25483mm">
+              <v:shape w14:anchorId="7A880BE5" id="Graphic 6" o:spid="_x0000_s1026" style="position:absolute;margin-left:38.9pt;margin-top:17.4pt;width:221.45pt;height:.1pt;z-index:251658244;visibility:visible;mso-wrap-style:square;mso-wrap-distance-left:0;mso-wrap-distance-top:0;mso-wrap-distance-right:0;mso-wrap-distance-bottom:0;mso-position-horizontal:absolute;mso-position-horizontal-relative:page;mso-position-vertical:absolute;mso-position-vertical-relative:text;v-text-anchor:top" coordsize="2812415,1270" o:gfxdata="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" path="m,l2812054,e" filled="f" strokecolor="#00a24f" strokeweight=".25483mm">
                 <v:stroke dashstyle="dash"/>
                 <v:path arrowok="t"/>
                 <w10:wrap anchorx="page"/>
@@ -2161,7 +2221,7 @@
           </mc:Choice>
           <mc:Fallback>
             <w:pict>
-              <v:shape w14:anchorId="5F2BF9D4" id="Graphic 7" o:spid="_x0000_s1026" style="position:absolute;margin-left:341.5pt;margin-top:17.4pt;width:201.6pt;height:.1pt;z-index:251658245;visibility:visible;mso-wrap-style:square;mso-wrap-distance-left:0;mso-wrap-distance-top:0;mso-wrap-distance-right:0;mso-wrap-distance-bottom:0;mso-position-horizontal:absolute;mso-position-horizontal-relative:page;mso-position-vertical:absolute;mso-position-vertical-relative:text;v-text-anchor:top" coordsize="2560320,1270" o:gfxdata="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" path="m,l2560228,e" filled="f" strokecolor="#00a24f" strokeweight=".18603mm">
+              <v:shape w14:anchorId="20492D83" id="Graphic 7" o:spid="_x0000_s1026" style="position:absolute;margin-left:341.5pt;margin-top:17.4pt;width:201.6pt;height:.1pt;z-index:251658245;visibility:visible;mso-wrap-style:square;mso-wrap-distance-left:0;mso-wrap-distance-top:0;mso-wrap-distance-right:0;mso-wrap-distance-bottom:0;mso-position-horizontal:absolute;mso-position-horizontal-relative:page;mso-position-vertical:absolute;mso-position-vertical-relative:text;v-text-anchor:top" coordsize="2560320,1270" o:gfxdata="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" path="m,l2560228,e" filled="f" strokecolor="#00a24f" strokeweight=".18603mm">
                 <v:stroke dashstyle="dash"/>
                 <v:path arrowok="t"/>
                 <w10:wrap anchorx="page"/>
@@ -2371,7 +2431,7 @@
                 <w:w w:val="105"/>
                 <w:sz w:val="19"/>
               </w:rPr>
-              <w:t>Seguro</w:t>
+              <w:t>Renta Plan</w:t>
             </w:r>
           </w:p>
         </w:tc>
@@ -2392,6 +2452,13 @@
                 <w:sz w:val="19"/>
               </w:rPr>
             </w:pPr>
+            <w:r>
+              <w:rPr>
+                <w:sz w:val="20"/>
+                <w:szCs w:val="20"/>
+              </w:rPr>
+              <w:t>{{rentaplan24}}</w:t>
+            </w:r>
           </w:p>
         </w:tc>
         <w:tc>
@@ -2406,13 +2473,35 @@
               <w:pStyle w:val="TableParagraph"/>
               <w:spacing w:line="227" w:lineRule="exact"/>
               <w:ind w:left="48"/>
-              <w:rPr>
-                <w:color w:val="020303"/>
-                <w:spacing w:val="-2"/>
-                <w:w w:val="105"/>
-                <w:sz w:val="19"/>
-              </w:rPr>
-            </w:pPr>
+              <w:jc w:val="right"/>
+              <w:rPr>
+                <w:color w:val="020303"/>
+                <w:spacing w:val="-2"/>
+                <w:w w:val="105"/>
+                <w:sz w:val="19"/>
+              </w:rPr>
+            </w:pPr>
+            <w:r>
+              <w:rPr>
+                <w:sz w:val="20"/>
+                <w:szCs w:val="20"/>
+              </w:rPr>
+              <w:t>{{rentaplan</w:t>
+            </w:r>
+            <w:r>
+              <w:rPr>
+                <w:sz w:val="20"/>
+                <w:szCs w:val="20"/>
+              </w:rPr>
+              <w:t>36</w:t>
+            </w:r>
+            <w:r>
+              <w:rPr>
+                <w:sz w:val="20"/>
+                <w:szCs w:val="20"/>
+              </w:rPr>
+              <w:t>}}</w:t>
+            </w:r>
           </w:p>
         </w:tc>
         <w:tc>
@@ -2427,13 +2516,35 @@
               <w:pStyle w:val="TableParagraph"/>
               <w:spacing w:line="227" w:lineRule="exact"/>
               <w:ind w:left="48"/>
-              <w:rPr>
-                <w:color w:val="020303"/>
-                <w:spacing w:val="-2"/>
-                <w:w w:val="105"/>
-                <w:sz w:val="19"/>
-              </w:rPr>
-            </w:pPr>
+              <w:jc w:val="right"/>
+              <w:rPr>
+                <w:color w:val="020303"/>
+                <w:spacing w:val="-2"/>
+                <w:w w:val="105"/>
+                <w:sz w:val="19"/>
+              </w:rPr>
+            </w:pPr>
+            <w:r>
+              <w:rPr>
+                <w:sz w:val="20"/>
+                <w:szCs w:val="20"/>
+              </w:rPr>
+              <w:t>{{rentaplan</w:t>
+            </w:r>
+            <w:r>
+              <w:rPr>
+                <w:sz w:val="20"/>
+                <w:szCs w:val="20"/>
+              </w:rPr>
+              <w:t>48</w:t>
+            </w:r>
+            <w:r>
+              <w:rPr>
+                <w:sz w:val="20"/>
+                <w:szCs w:val="20"/>
+              </w:rPr>
+              <w:t>}}</w:t>
+            </w:r>
           </w:p>
         </w:tc>
       </w:tr>
@@ -2876,7 +2987,7 @@
           </mc:Choice>
           <mc:Fallback>
             <w:pict>
-              <v:shape w14:anchorId="7DB369BC" id="Graphic 8" o:spid="_x0000_s1026" style="position:absolute;margin-left:38.9pt;margin-top:17.2pt;width:218.15pt;height:.1pt;z-index:251658246;visibility:visible;mso-wrap-style:square;mso-wrap-distance-left:0;mso-wrap-distance-top:0;mso-wrap-distance-right:0;mso-wrap-distance-bottom:0;mso-position-horizontal:absolute;mso-position-horizontal-relative:page;mso-position-vertical:absolute;mso-position-vertical-relative:text;v-text-anchor:top" coordsize="2770505,1270" o:gfxdata="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" path="m,l2770083,e" filled="f" strokecolor="#00a24f" strokeweight=".25483mm">
+              <v:shape w14:anchorId="72CEB3B6" id="Graphic 8" o:spid="_x0000_s1026" style="position:absolute;margin-left:38.9pt;margin-top:17.2pt;width:218.15pt;height:.1pt;z-index:251658246;visibility:visible;mso-wrap-style:square;mso-wrap-distance-left:0;mso-wrap-distance-top:0;mso-wrap-distance-right:0;mso-wrap-distance-bottom:0;mso-position-horizontal:absolute;mso-position-horizontal-relative:page;mso-position-vertical:absolute;mso-position-vertical-relative:text;v-text-anchor:top" coordsize="2770505,1270" o:gfxdata="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" path="m,l2770083,e" filled="f" strokecolor="#00a24f" strokeweight=".25483mm">
                 <v:stroke dashstyle="dash"/>
                 <v:path arrowok="t"/>
                 <w10:wrap anchorx="page"/>
@@ -2959,7 +3070,7 @@
           </mc:Choice>
           <mc:Fallback>
             <w:pict>
-              <v:shape w14:anchorId="485ECEDE" id="Graphic 9" o:spid="_x0000_s1026" style="position:absolute;margin-left:341.5pt;margin-top:17.2pt;width:201.6pt;height:.1pt;z-index:251658247;visibility:visible;mso-wrap-style:square;mso-wrap-distance-left:0;mso-wrap-distance-top:0;mso-wrap-distance-right:0;mso-wrap-distance-bottom:0;mso-position-horizontal:absolute;mso-position-horizontal-relative:page;mso-position-vertical:absolute;mso-position-vertical-relative:text;v-text-anchor:top" coordsize="2560320,1270" o:gfxdata="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" path="m,l2560228,e" filled="f" strokecolor="#00a24f" strokeweight=".25483mm">
+              <v:shape w14:anchorId="37F32CDD" id="Graphic 9" o:spid="_x0000_s1026" style="position:absolute;margin-left:341.5pt;margin-top:17.2pt;width:201.6pt;height:.1pt;z-index:251658247;visibility:visible;mso-wrap-style:square;mso-wrap-distance-left:0;mso-wrap-distance-top:0;mso-wrap-distance-right:0;mso-wrap-distance-bottom:0;mso-position-horizontal:absolute;mso-position-horizontal-relative:page;mso-position-vertical:absolute;mso-position-vertical-relative:text;v-text-anchor:top" coordsize="2560320,1270" o:gfxdata="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" path="m,l2560228,e" filled="f" strokecolor="#00a24f" strokeweight=".25483mm">
                 <v:stroke dashstyle="dash"/>
                 <v:path arrowok="t"/>
                 <w10:wrap anchorx="page"/>
@@ -5463,7 +5574,7 @@
           </mc:Choice>
           <mc:Fallback>
             <w:pict>
-              <v:shape w14:anchorId="61DBEBDF" id="Graphic 10" o:spid="_x0000_s1026" style="position:absolute;margin-left:38.9pt;margin-top:13.35pt;width:508pt;height:.1pt;z-index:-251658232;visibility:visible;mso-wrap-style:square;mso-wrap-distance-left:0;mso-wrap-distance-top:0;mso-wrap-distance-right:0;mso-wrap-distance-bottom:0;mso-position-horizontal:absolute;mso-position-horizontal-relative:page;mso-position-vertical:absolute;mso-position-vertical-relative:text;v-text-anchor:top" coordsize="6451600,1270" o:gfxdata="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" path="m,l6451092,e" filled="f" strokecolor="#054973" strokeweight=".38442mm">
+              <v:shape w14:anchorId="651A6506" id="Graphic 10" o:spid="_x0000_s1026" style="position:absolute;margin-left:38.9pt;margin-top:13.35pt;width:508pt;height:.1pt;z-index:-251658232;visibility:visible;mso-wrap-style:square;mso-wrap-distance-left:0;mso-wrap-distance-top:0;mso-wrap-distance-right:0;mso-wrap-distance-bottom:0;mso-position-horizontal:absolute;mso-position-horizontal-relative:page;mso-position-vertical:absolute;mso-position-vertical-relative:text;v-text-anchor:top" coordsize="6451600,1270" o:gfxdata="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" path="m,l6451092,e" filled="f" strokecolor="#054973" strokeweight=".38442mm">
                 <v:path arrowok="t"/>
                 <w10:wrap type="topAndBottom" anchorx="page"/>
               </v:shape>
@@ -6919,6 +7030,24 @@
 </file>
 
 <file path=customXml/item1.xml><?xml version="1.0" encoding="utf-8"?>
+<p:properties xmlns:p="http://schemas.microsoft.com/office/2006/metadata/properties" xmlns:xsi="http://www.w3.org/2001/XMLSchema-instance" xmlns:pc="http://schemas.microsoft.com/office/infopath/2007/PartnerControls">
+  <documentManagement>
+    <EntidadID xmlns="9d37bab0-db27-4cf8-8ed1-04ad69cfbbec" xsi:nil="true"/>
+    <MasterID xmlns="9d37bab0-db27-4cf8-8ed1-04ad69cfbbec" xsi:nil="true"/>
+  </documentManagement>
+</p:properties>
+</file>
+
+<file path=customXml/item2.xml><?xml version="1.0" encoding="utf-8"?>
+<?mso-contentType ?>
+<FormTemplates xmlns="http://schemas.microsoft.com/sharepoint/v3/contenttype/forms">
+  <Display>DocumentLibraryForm</Display>
+  <Edit>DocumentLibraryForm</Edit>
+  <New>DocumentLibraryForm</New>
+</FormTemplates>
+</file>
+
+<file path=customXml/item3.xml><?xml version="1.0" encoding="utf-8"?>
 <ct:contentTypeSchema xmlns:ct="http://schemas.microsoft.com/office/2006/metadata/contentType" xmlns:ma="http://schemas.microsoft.com/office/2006/metadata/properties/metaAttributes" ct:_="" ma:_="" ma:contentTypeName="Documento" ma:contentTypeID="0x0101003897DE994F95D24D84A6E104F8DB27A9" ma:contentTypeVersion="6" ma:contentTypeDescription="Crear nuevo documento." ma:contentTypeScope="" ma:versionID="6a869e6426faf5b478291c5be6b9297b">
   <xsd:schema xmlns:xsd="http://www.w3.org/2001/XMLSchema" xmlns:xs="http://www.w3.org/2001/XMLSchema" xmlns:p="http://schemas.microsoft.com/office/2006/metadata/properties" xmlns:ns2="9d37bab0-db27-4cf8-8ed1-04ad69cfbbec" targetNamespace="http://schemas.microsoft.com/office/2006/metadata/properties" ma:root="true" ma:fieldsID="f18a30f4bde13092f453b34678c2a924" ns2:_="">
     <xsd:import namespace="9d37bab0-db27-4cf8-8ed1-04ad69cfbbec"/>
@@ -7078,29 +7207,29 @@
 </ct:contentTypeSchema>
 </file>
 
-<file path=customXml/item2.xml><?xml version="1.0" encoding="utf-8"?>
-<?mso-contentType ?>
-<FormTemplates xmlns="http://schemas.microsoft.com/sharepoint/v3/contenttype/forms">
-  <Display>DocumentLibraryForm</Display>
-  <Edit>DocumentLibraryForm</Edit>
-  <New>DocumentLibraryForm</New>
-</FormTemplates>
-</file>
-
-<file path=customXml/item3.xml><?xml version="1.0" encoding="utf-8"?>
-<p:properties xmlns:p="http://schemas.microsoft.com/office/2006/metadata/properties" xmlns:xsi="http://www.w3.org/2001/XMLSchema-instance" xmlns:pc="http://schemas.microsoft.com/office/infopath/2007/PartnerControls">
-  <documentManagement>
-    <EntidadID xmlns="9d37bab0-db27-4cf8-8ed1-04ad69cfbbec" xsi:nil="true"/>
-    <MasterID xmlns="9d37bab0-db27-4cf8-8ed1-04ad69cfbbec" xsi:nil="true"/>
-  </documentManagement>
-</p:properties>
-</file>
-
 <file path=customXml/item4.xml><?xml version="1.0" encoding="utf-8"?>
 <b:Sources xmlns:b="http://schemas.openxmlformats.org/officeDocument/2006/bibliography" xmlns="http://schemas.openxmlformats.org/officeDocument/2006/bibliography" SelectedStyle="\APASixthEditionOfficeOnline.xsl" StyleName="APA" Version="6"/>
 </file>
 
 <file path=customXml/itemProps1.xml><?xml version="1.0" encoding="utf-8"?>
+<ds:datastoreItem xmlns:ds="http://schemas.openxmlformats.org/officeDocument/2006/customXml" ds:itemID="{3F38ADCE-EA29-439C-B808-0255B65CA1F0}">
+  <ds:schemaRefs>
+    <ds:schemaRef ds:uri="http://schemas.microsoft.com/office/2006/metadata/properties"/>
+    <ds:schemaRef ds:uri="http://schemas.microsoft.com/office/infopath/2007/PartnerControls"/>
+    <ds:schemaRef ds:uri="9d37bab0-db27-4cf8-8ed1-04ad69cfbbec"/>
+  </ds:schemaRefs>
+</ds:datastoreItem>
+</file>
+
+<file path=customXml/itemProps2.xml><?xml version="1.0" encoding="utf-8"?>
+<ds:datastoreItem xmlns:ds="http://schemas.openxmlformats.org/officeDocument/2006/customXml" ds:itemID="{710A968D-E9DC-4219-A620-025DAFAE86E5}">
+  <ds:schemaRefs>
+    <ds:schemaRef ds:uri="http://schemas.microsoft.com/sharepoint/v3/contenttype/forms"/>
+  </ds:schemaRefs>
+</ds:datastoreItem>
+</file>
+
+<file path=customXml/itemProps3.xml><?xml version="1.0" encoding="utf-8"?>
 <ds:datastoreItem xmlns:ds="http://schemas.openxmlformats.org/officeDocument/2006/customXml" ds:itemID="{B390860A-C68B-4D71-945F-E2E66D02B46D}">
   <ds:schemaRefs>
     <ds:schemaRef ds:uri="http://schemas.microsoft.com/office/2006/metadata/contentType"/>
@@ -7118,24 +7247,6 @@
 </ds:datastoreItem>
 </file>
 
-<file path=customXml/itemProps2.xml><?xml version="1.0" encoding="utf-8"?>
-<ds:datastoreItem xmlns:ds="http://schemas.openxmlformats.org/officeDocument/2006/customXml" ds:itemID="{710A968D-E9DC-4219-A620-025DAFAE86E5}">
-  <ds:schemaRefs>
-    <ds:schemaRef ds:uri="http://schemas.microsoft.com/sharepoint/v3/contenttype/forms"/>
-  </ds:schemaRefs>
-</ds:datastoreItem>
-</file>
-
-<file path=customXml/itemProps3.xml><?xml version="1.0" encoding="utf-8"?>
-<ds:datastoreItem xmlns:ds="http://schemas.openxmlformats.org/officeDocument/2006/customXml" ds:itemID="{3F38ADCE-EA29-439C-B808-0255B65CA1F0}">
-  <ds:schemaRefs>
-    <ds:schemaRef ds:uri="http://schemas.microsoft.com/office/2006/metadata/properties"/>
-    <ds:schemaRef ds:uri="http://schemas.microsoft.com/office/infopath/2007/PartnerControls"/>
-    <ds:schemaRef ds:uri="9d37bab0-db27-4cf8-8ed1-04ad69cfbbec"/>
-  </ds:schemaRefs>
-</ds:datastoreItem>
-</file>
-
 <file path=customXml/itemProps4.xml><?xml version="1.0" encoding="utf-8"?>
 <ds:datastoreItem xmlns:ds="http://schemas.openxmlformats.org/officeDocument/2006/customXml" ds:itemID="{E88B9EBA-837E-4327-8C24-6A8F43BBDBEF}">
   <ds:schemaRefs>

</xml_diff>

<commit_message>
Se agrega hipervinculo pagina web
</commit_message>
<xml_diff>
--- a/api-cotizaciones/templates/Plantilla_Cotizacion.docx
+++ b/api-cotizaciones/templates/Plantilla_Cotizacion.docx
@@ -369,7 +369,7 @@
           </mc:Choice>
           <mc:Fallback>
             <w:pict>
-              <v:shape w14:anchorId="06FA2206" id="Graphic 2" o:spid="_x0000_s1026" style="position:absolute;margin-left:38.9pt;margin-top:19.25pt;width:188.4pt;height:.1pt;z-index:251658240;visibility:visible;mso-wrap-style:square;mso-wrap-distance-left:0;mso-wrap-distance-top:0;mso-wrap-distance-right:0;mso-wrap-distance-bottom:0;mso-position-horizontal:absolute;mso-position-horizontal-relative:page;mso-position-vertical:absolute;mso-position-vertical-relative:text;v-text-anchor:top" coordsize="2392680,1270" o:gfxdata="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" path="m,l2392344,e" filled="f" strokecolor="#00a24f" strokeweight=".25483mm">
+              <v:shape w14:anchorId="022D39B1" id="Graphic 2" o:spid="_x0000_s1026" style="position:absolute;margin-left:38.9pt;margin-top:19.25pt;width:188.4pt;height:.1pt;z-index:251658240;visibility:visible;mso-wrap-style:square;mso-wrap-distance-left:0;mso-wrap-distance-top:0;mso-wrap-distance-right:0;mso-wrap-distance-bottom:0;mso-position-horizontal:absolute;mso-position-horizontal-relative:page;mso-position-vertical:absolute;mso-position-vertical-relative:text;v-text-anchor:top" coordsize="2392680,1270" o:gfxdata="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" path="m,l2392344,e" filled="f" strokecolor="#00a24f" strokeweight=".25483mm">
                 <v:stroke dashstyle="dash"/>
                 <v:path arrowok="t"/>
                 <w10:wrap anchorx="page"/>
@@ -451,7 +451,7 @@
           </mc:Choice>
           <mc:Fallback>
             <w:pict>
-              <v:shape w14:anchorId="6304FD9C" id="Graphic 3" o:spid="_x0000_s1026" style="position:absolute;margin-left:358.55pt;margin-top:19.25pt;width:185.1pt;height:.1pt;z-index:251658241;visibility:visible;mso-wrap-style:square;mso-wrap-distance-left:0;mso-wrap-distance-top:0;mso-wrap-distance-right:0;mso-wrap-distance-bottom:0;mso-position-horizontal:absolute;mso-position-horizontal-relative:page;mso-position-vertical:absolute;mso-position-vertical-relative:text;v-text-anchor:top" coordsize="2350770,1270" o:gfxdata="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" path="m,l2350373,e" filled="f" strokecolor="#00a24f" strokeweight=".25483mm">
+              <v:shape w14:anchorId="4D48A2DF" id="Graphic 3" o:spid="_x0000_s1026" style="position:absolute;margin-left:358.55pt;margin-top:19.25pt;width:185.1pt;height:.1pt;z-index:251658241;visibility:visible;mso-wrap-style:square;mso-wrap-distance-left:0;mso-wrap-distance-top:0;mso-wrap-distance-right:0;mso-wrap-distance-bottom:0;mso-position-horizontal:absolute;mso-position-horizontal-relative:page;mso-position-vertical:absolute;mso-position-vertical-relative:text;v-text-anchor:top" coordsize="2350770,1270" o:gfxdata="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" path="m,l2350373,e" filled="f" strokecolor="#00a24f" strokeweight=".25483mm">
                 <v:stroke dashstyle="dash"/>
                 <v:path arrowok="t"/>
                 <w10:wrap anchorx="page"/>
@@ -723,7 +723,7 @@
           </mc:Choice>
           <mc:Fallback>
             <w:pict>
-              <v:shape w14:anchorId="2CD0FABA" id="Graphic 4" o:spid="_x0000_s1026" style="position:absolute;margin-left:38.9pt;margin-top:19.5pt;width:221.45pt;height:.1pt;z-index:251658242;visibility:visible;mso-wrap-style:square;mso-wrap-distance-left:0;mso-wrap-distance-top:0;mso-wrap-distance-right:0;mso-wrap-distance-bottom:0;mso-position-horizontal:absolute;mso-position-horizontal-relative:page;mso-position-vertical:absolute;mso-position-vertical-relative:text;v-text-anchor:top" coordsize="2812415,1270" o:gfxdata="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" path="m,l2812054,e" filled="f" strokecolor="#00a24f" strokeweight=".25483mm">
+              <v:shape w14:anchorId="6573EE6D" id="Graphic 4" o:spid="_x0000_s1026" style="position:absolute;margin-left:38.9pt;margin-top:19.5pt;width:221.45pt;height:.1pt;z-index:251658242;visibility:visible;mso-wrap-style:square;mso-wrap-distance-left:0;mso-wrap-distance-top:0;mso-wrap-distance-right:0;mso-wrap-distance-bottom:0;mso-position-horizontal:absolute;mso-position-horizontal-relative:page;mso-position-vertical:absolute;mso-position-vertical-relative:text;v-text-anchor:top" coordsize="2812415,1270" o:gfxdata="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" path="m,l2812054,e" filled="f" strokecolor="#00a24f" strokeweight=".25483mm">
                 <v:stroke dashstyle="dash"/>
                 <v:path arrowok="t"/>
                 <w10:wrap anchorx="page"/>
@@ -805,7 +805,7 @@
           </mc:Choice>
           <mc:Fallback>
             <w:pict>
-              <v:shape w14:anchorId="17C4DB64" id="Graphic 5" o:spid="_x0000_s1026" style="position:absolute;margin-left:329.3pt;margin-top:19.5pt;width:214.85pt;height:.1pt;z-index:251658243;visibility:visible;mso-wrap-style:square;mso-wrap-distance-left:0;mso-wrap-distance-top:0;mso-wrap-distance-right:0;mso-wrap-distance-bottom:0;mso-position-horizontal:absolute;mso-position-horizontal-relative:page;mso-position-vertical:absolute;mso-position-vertical-relative:text;v-text-anchor:top" coordsize="2728595,1270" o:gfxdata="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" path="m,l2728112,e" filled="f" strokecolor="#00a24f" strokeweight=".25483mm">
+              <v:shape w14:anchorId="73C27EC7" id="Graphic 5" o:spid="_x0000_s1026" style="position:absolute;margin-left:329.3pt;margin-top:19.5pt;width:214.85pt;height:.1pt;z-index:251658243;visibility:visible;mso-wrap-style:square;mso-wrap-distance-left:0;mso-wrap-distance-top:0;mso-wrap-distance-right:0;mso-wrap-distance-bottom:0;mso-position-horizontal:absolute;mso-position-horizontal-relative:page;mso-position-vertical:absolute;mso-position-vertical-relative:text;v-text-anchor:top" coordsize="2728595,1270" o:gfxdata="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" path="m,l2728112,e" filled="f" strokecolor="#00a24f" strokeweight=".25483mm">
                 <v:stroke dashstyle="dash"/>
                 <v:path arrowok="t"/>
                 <w10:wrap anchorx="page"/>
@@ -2106,7 +2106,7 @@
           </mc:Choice>
           <mc:Fallback>
             <w:pict>
-              <v:shape w14:anchorId="3D2ED040" id="Graphic 6" o:spid="_x0000_s1026" style="position:absolute;margin-left:38.9pt;margin-top:17.4pt;width:221.45pt;height:.1pt;z-index:251658244;visibility:visible;mso-wrap-style:square;mso-wrap-distance-left:0;mso-wrap-distance-top:0;mso-wrap-distance-right:0;mso-wrap-distance-bottom:0;mso-position-horizontal:absolute;mso-position-horizontal-relative:page;mso-position-vertical:absolute;mso-position-vertical-relative:text;v-text-anchor:top" coordsize="2812415,1270" o:gfxdata="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" path="m,l2812054,e" filled="f" strokecolor="#00a24f" strokeweight=".25483mm">
+              <v:shape w14:anchorId="34620240" id="Graphic 6" o:spid="_x0000_s1026" style="position:absolute;margin-left:38.9pt;margin-top:17.4pt;width:221.45pt;height:.1pt;z-index:251658244;visibility:visible;mso-wrap-style:square;mso-wrap-distance-left:0;mso-wrap-distance-top:0;mso-wrap-distance-right:0;mso-wrap-distance-bottom:0;mso-position-horizontal:absolute;mso-position-horizontal-relative:page;mso-position-vertical:absolute;mso-position-vertical-relative:text;v-text-anchor:top" coordsize="2812415,1270" o:gfxdata="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" path="m,l2812054,e" filled="f" strokecolor="#00a24f" strokeweight=".25483mm">
                 <v:stroke dashstyle="dash"/>
                 <v:path arrowok="t"/>
                 <w10:wrap anchorx="page"/>
@@ -2188,7 +2188,7 @@
           </mc:Choice>
           <mc:Fallback>
             <w:pict>
-              <v:shape w14:anchorId="55695F96" id="Graphic 7" o:spid="_x0000_s1026" style="position:absolute;margin-left:341.5pt;margin-top:17.4pt;width:201.6pt;height:.1pt;z-index:251658245;visibility:visible;mso-wrap-style:square;mso-wrap-distance-left:0;mso-wrap-distance-top:0;mso-wrap-distance-right:0;mso-wrap-distance-bottom:0;mso-position-horizontal:absolute;mso-position-horizontal-relative:page;mso-position-vertical:absolute;mso-position-vertical-relative:text;v-text-anchor:top" coordsize="2560320,1270" o:gfxdata="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" path="m,l2560228,e" filled="f" strokecolor="#00a24f" strokeweight=".18603mm">
+              <v:shape w14:anchorId="07EFC466" id="Graphic 7" o:spid="_x0000_s1026" style="position:absolute;margin-left:341.5pt;margin-top:17.4pt;width:201.6pt;height:.1pt;z-index:251658245;visibility:visible;mso-wrap-style:square;mso-wrap-distance-left:0;mso-wrap-distance-top:0;mso-wrap-distance-right:0;mso-wrap-distance-bottom:0;mso-position-horizontal:absolute;mso-position-horizontal-relative:page;mso-position-vertical:absolute;mso-position-vertical-relative:text;v-text-anchor:top" coordsize="2560320,1270" o:gfxdata="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" path="m,l2560228,e" filled="f" strokecolor="#00a24f" strokeweight=".18603mm">
                 <v:stroke dashstyle="dash"/>
                 <v:path arrowok="t"/>
                 <w10:wrap anchorx="page"/>
@@ -2929,7 +2929,7 @@
           </mc:Choice>
           <mc:Fallback>
             <w:pict>
-              <v:shape w14:anchorId="60F5FE84" id="Graphic 8" o:spid="_x0000_s1026" style="position:absolute;margin-left:38.9pt;margin-top:17.2pt;width:218.15pt;height:.1pt;z-index:251658246;visibility:visible;mso-wrap-style:square;mso-wrap-distance-left:0;mso-wrap-distance-top:0;mso-wrap-distance-right:0;mso-wrap-distance-bottom:0;mso-position-horizontal:absolute;mso-position-horizontal-relative:page;mso-position-vertical:absolute;mso-position-vertical-relative:text;v-text-anchor:top" coordsize="2770505,1270" o:gfxdata="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" path="m,l2770083,e" filled="f" strokecolor="#00a24f" strokeweight=".25483mm">
+              <v:shape w14:anchorId="3447D19E" id="Graphic 8" o:spid="_x0000_s1026" style="position:absolute;margin-left:38.9pt;margin-top:17.2pt;width:218.15pt;height:.1pt;z-index:251658246;visibility:visible;mso-wrap-style:square;mso-wrap-distance-left:0;mso-wrap-distance-top:0;mso-wrap-distance-right:0;mso-wrap-distance-bottom:0;mso-position-horizontal:absolute;mso-position-horizontal-relative:page;mso-position-vertical:absolute;mso-position-vertical-relative:text;v-text-anchor:top" coordsize="2770505,1270" o:gfxdata="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" path="m,l2770083,e" filled="f" strokecolor="#00a24f" strokeweight=".25483mm">
                 <v:stroke dashstyle="dash"/>
                 <v:path arrowok="t"/>
                 <w10:wrap anchorx="page"/>
@@ -3012,7 +3012,7 @@
           </mc:Choice>
           <mc:Fallback>
             <w:pict>
-              <v:shape w14:anchorId="7457FBEF" id="Graphic 9" o:spid="_x0000_s1026" style="position:absolute;margin-left:341.5pt;margin-top:17.2pt;width:201.6pt;height:.1pt;z-index:251658247;visibility:visible;mso-wrap-style:square;mso-wrap-distance-left:0;mso-wrap-distance-top:0;mso-wrap-distance-right:0;mso-wrap-distance-bottom:0;mso-position-horizontal:absolute;mso-position-horizontal-relative:page;mso-position-vertical:absolute;mso-position-vertical-relative:text;v-text-anchor:top" coordsize="2560320,1270" o:gfxdata="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" path="m,l2560228,e" filled="f" strokecolor="#00a24f" strokeweight=".25483mm">
+              <v:shape w14:anchorId="0728D6F7" id="Graphic 9" o:spid="_x0000_s1026" style="position:absolute;margin-left:341.5pt;margin-top:17.2pt;width:201.6pt;height:.1pt;z-index:251658247;visibility:visible;mso-wrap-style:square;mso-wrap-distance-left:0;mso-wrap-distance-top:0;mso-wrap-distance-right:0;mso-wrap-distance-bottom:0;mso-position-horizontal:absolute;mso-position-horizontal-relative:page;mso-position-vertical:absolute;mso-position-vertical-relative:text;v-text-anchor:top" coordsize="2560320,1270" o:gfxdata="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" path="m,l2560228,e" filled="f" strokecolor="#00a24f" strokeweight=".25483mm">
                 <v:stroke dashstyle="dash"/>
                 <v:path arrowok="t"/>
                 <w10:wrap anchorx="page"/>
@@ -4105,60 +4105,71 @@
         </w:rPr>
         <w:t xml:space="preserve"> </w:t>
       </w:r>
-      <w:r>
-        <w:rPr>
-          <w:color w:val="064A74"/>
-          <w:sz w:val="16"/>
-        </w:rPr>
-        <w:t>First</w:t>
-      </w:r>
-      <w:r>
-        <w:rPr>
-          <w:color w:val="064A74"/>
-          <w:spacing w:val="-10"/>
-          <w:sz w:val="16"/>
-        </w:rPr>
-        <w:t xml:space="preserve"> </w:t>
-      </w:r>
-      <w:r>
-        <w:rPr>
-          <w:color w:val="064A74"/>
-          <w:sz w:val="16"/>
-        </w:rPr>
-        <w:t>Lease,</w:t>
-      </w:r>
-      <w:r>
-        <w:rPr>
-          <w:color w:val="064A74"/>
-          <w:spacing w:val="-9"/>
-          <w:sz w:val="16"/>
-        </w:rPr>
-        <w:t xml:space="preserve"> </w:t>
-      </w:r>
-      <w:proofErr w:type="spellStart"/>
-      <w:r>
-        <w:rPr>
-          <w:color w:val="064A74"/>
-          <w:sz w:val="16"/>
-        </w:rPr>
-        <w:t>S.A.P.I.de</w:t>
-      </w:r>
-      <w:proofErr w:type="spellEnd"/>
-      <w:r>
-        <w:rPr>
-          <w:color w:val="064A74"/>
-          <w:spacing w:val="-9"/>
-          <w:sz w:val="16"/>
-        </w:rPr>
-        <w:t xml:space="preserve"> </w:t>
-      </w:r>
-      <w:proofErr w:type="spellStart"/>
-      <w:r>
-        <w:rPr>
-          <w:color w:val="064A74"/>
-          <w:sz w:val="16"/>
-        </w:rPr>
-        <w:t>C.V.y</w:t>
+      <w:hyperlink r:id="rId10" w:history="1">
+        <w:r>
+          <w:rPr>
+            <w:rStyle w:val="Hipervnculo"/>
+            <w:sz w:val="16"/>
+          </w:rPr>
+          <w:t>First</w:t>
+        </w:r>
+        <w:r>
+          <w:rPr>
+            <w:rStyle w:val="Hipervnculo"/>
+            <w:spacing w:val="-10"/>
+            <w:sz w:val="16"/>
+          </w:rPr>
+          <w:t xml:space="preserve"> </w:t>
+        </w:r>
+        <w:r>
+          <w:rPr>
+            <w:rStyle w:val="Hipervnculo"/>
+            <w:sz w:val="16"/>
+          </w:rPr>
+          <w:t>Lease,</w:t>
+        </w:r>
+        <w:r>
+          <w:rPr>
+            <w:rStyle w:val="Hipervnculo"/>
+            <w:spacing w:val="-9"/>
+            <w:sz w:val="16"/>
+          </w:rPr>
+          <w:t xml:space="preserve"> </w:t>
+        </w:r>
+        <w:proofErr w:type="spellStart"/>
+        <w:r>
+          <w:rPr>
+            <w:rStyle w:val="Hipervnculo"/>
+            <w:sz w:val="16"/>
+          </w:rPr>
+          <w:t>S.A.P.I.de</w:t>
+        </w:r>
+        <w:proofErr w:type="spellEnd"/>
+        <w:r>
+          <w:rPr>
+            <w:rStyle w:val="Hipervnculo"/>
+            <w:spacing w:val="-9"/>
+            <w:sz w:val="16"/>
+          </w:rPr>
+          <w:t xml:space="preserve"> </w:t>
+        </w:r>
+        <w:proofErr w:type="spellStart"/>
+        <w:proofErr w:type="gramStart"/>
+        <w:r>
+          <w:rPr>
+            <w:rStyle w:val="Hipervnculo"/>
+            <w:sz w:val="16"/>
+          </w:rPr>
+          <w:t>C.V</w:t>
+        </w:r>
+        <w:proofErr w:type="gramEnd"/>
+      </w:hyperlink>
+      <w:r>
+        <w:rPr>
+          <w:color w:val="064A74"/>
+          <w:sz w:val="16"/>
+        </w:rPr>
+        <w:t>.y</w:t>
       </w:r>
       <w:proofErr w:type="spellEnd"/>
       <w:r>
@@ -5318,7 +5329,7 @@
         </w:rPr>
         <w:t xml:space="preserve"> </w:t>
       </w:r>
-      <w:hyperlink r:id="rId10">
+      <w:hyperlink r:id="rId11">
         <w:r>
           <w:rPr>
             <w:color w:val="064A74"/>
@@ -5516,7 +5527,7 @@
           </mc:Choice>
           <mc:Fallback>
             <w:pict>
-              <v:shape w14:anchorId="4244DB1B" id="Graphic 10" o:spid="_x0000_s1026" style="position:absolute;margin-left:38.9pt;margin-top:13.35pt;width:508pt;height:.1pt;z-index:-251658232;visibility:visible;mso-wrap-style:square;mso-wrap-distance-left:0;mso-wrap-distance-top:0;mso-wrap-distance-right:0;mso-wrap-distance-bottom:0;mso-position-horizontal:absolute;mso-position-horizontal-relative:page;mso-position-vertical:absolute;mso-position-vertical-relative:text;v-text-anchor:top" coordsize="6451600,1270" o:gfxdata="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" path="m,l6451092,e" filled="f" strokecolor="#054973" strokeweight=".38442mm">
+              <v:shape w14:anchorId="00D41342" id="Graphic 10" o:spid="_x0000_s1026" style="position:absolute;margin-left:38.9pt;margin-top:13.35pt;width:508pt;height:.1pt;z-index:-251658232;visibility:visible;mso-wrap-style:square;mso-wrap-distance-left:0;mso-wrap-distance-top:0;mso-wrap-distance-right:0;mso-wrap-distance-bottom:0;mso-position-horizontal:absolute;mso-position-horizontal-relative:page;mso-position-vertical:absolute;mso-position-vertical-relative:text;v-text-anchor:top" coordsize="6451600,1270" o:gfxdata="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" path="m,l6451092,e" filled="f" strokecolor="#054973" strokeweight=".38442mm">
                 <v:path arrowok="t"/>
                 <w10:wrap type="topAndBottom" anchorx="page"/>
               </v:shape>
@@ -5879,7 +5890,7 @@
       <w:pPr>
         <w:pStyle w:val="Ttulo2"/>
       </w:pPr>
-      <w:hyperlink r:id="rId11">
+      <w:hyperlink r:id="rId12">
         <w:r>
           <w:rPr>
             <w:color w:val="064A74"/>
@@ -6685,6 +6696,29 @@
       </w:tblBorders>
     </w:tblPr>
   </w:style>
+  <w:style w:type="character" w:styleId="Hipervnculo">
+    <w:name w:val="Hyperlink"/>
+    <w:basedOn w:val="Fuentedeprrafopredeter"/>
+    <w:uiPriority w:val="99"/>
+    <w:unhideWhenUsed/>
+    <w:rsid w:val="00124038"/>
+    <w:rPr>
+      <w:color w:val="0000FF" w:themeColor="hyperlink"/>
+      <w:u w:val="single"/>
+    </w:rPr>
+  </w:style>
+  <w:style w:type="character" w:styleId="Mencinsinresolver">
+    <w:name w:val="Unresolved Mention"/>
+    <w:basedOn w:val="Fuentedeprrafopredeter"/>
+    <w:uiPriority w:val="99"/>
+    <w:semiHidden/>
+    <w:unhideWhenUsed/>
+    <w:rsid w:val="00124038"/>
+    <w:rPr>
+      <w:color w:val="605E5C"/>
+      <w:shd w:val="clear" w:color="auto" w:fill="E1DFDD"/>
+    </w:rPr>
+  </w:style>
 </w:styles>
 </file>
 
@@ -6972,7 +7006,12 @@
 </file>
 
 <file path=customXml/item1.xml><?xml version="1.0" encoding="utf-8"?>
-<b:Sources xmlns:b="http://schemas.openxmlformats.org/officeDocument/2006/bibliography" xmlns="http://schemas.openxmlformats.org/officeDocument/2006/bibliography" SelectedStyle="\APASixthEditionOfficeOnline.xsl" StyleName="APA" Version="6"/>
+<?mso-contentType ?>
+<FormTemplates xmlns="http://schemas.microsoft.com/sharepoint/v3/contenttype/forms">
+  <Display>DocumentLibraryForm</Display>
+  <Edit>DocumentLibraryForm</Edit>
+  <New>DocumentLibraryForm</New>
+</FormTemplates>
 </file>
 
 <file path=customXml/item2.xml><?xml version="1.0" encoding="utf-8"?>
@@ -6985,12 +7024,7 @@
 </file>
 
 <file path=customXml/item3.xml><?xml version="1.0" encoding="utf-8"?>
-<?mso-contentType ?>
-<FormTemplates xmlns="http://schemas.microsoft.com/sharepoint/v3/contenttype/forms">
-  <Display>DocumentLibraryForm</Display>
-  <Edit>DocumentLibraryForm</Edit>
-  <New>DocumentLibraryForm</New>
-</FormTemplates>
+<b:Sources xmlns:b="http://schemas.openxmlformats.org/officeDocument/2006/bibliography" xmlns="http://schemas.openxmlformats.org/officeDocument/2006/bibliography" SelectedStyle="\APASixthEditionOfficeOnline.xsl" StyleName="APA" Version="6"/>
 </file>
 
 <file path=customXml/item4.xml><?xml version="1.0" encoding="utf-8"?>
@@ -7154,9 +7188,9 @@
 </file>
 
 <file path=customXml/itemProps1.xml><?xml version="1.0" encoding="utf-8"?>
-<ds:datastoreItem xmlns:ds="http://schemas.openxmlformats.org/officeDocument/2006/customXml" ds:itemID="{E88B9EBA-837E-4327-8C24-6A8F43BBDBEF}">
+<ds:datastoreItem xmlns:ds="http://schemas.openxmlformats.org/officeDocument/2006/customXml" ds:itemID="{710A968D-E9DC-4219-A620-025DAFAE86E5}">
   <ds:schemaRefs>
-    <ds:schemaRef ds:uri="http://schemas.openxmlformats.org/officeDocument/2006/bibliography"/>
+    <ds:schemaRef ds:uri="http://schemas.microsoft.com/sharepoint/v3/contenttype/forms"/>
   </ds:schemaRefs>
 </ds:datastoreItem>
 </file>
@@ -7172,9 +7206,9 @@
 </file>
 
 <file path=customXml/itemProps3.xml><?xml version="1.0" encoding="utf-8"?>
-<ds:datastoreItem xmlns:ds="http://schemas.openxmlformats.org/officeDocument/2006/customXml" ds:itemID="{710A968D-E9DC-4219-A620-025DAFAE86E5}">
+<ds:datastoreItem xmlns:ds="http://schemas.openxmlformats.org/officeDocument/2006/customXml" ds:itemID="{E88B9EBA-837E-4327-8C24-6A8F43BBDBEF}">
   <ds:schemaRefs>
-    <ds:schemaRef ds:uri="http://schemas.microsoft.com/sharepoint/v3/contenttype/forms"/>
+    <ds:schemaRef ds:uri="http://schemas.openxmlformats.org/officeDocument/2006/bibliography"/>
   </ds:schemaRefs>
 </ds:datastoreItem>
 </file>

</xml_diff>

<commit_message>
Ajuste en formato de celdas
</commit_message>
<xml_diff>
--- a/api-cotizaciones/templates/Plantilla_Cotizacion.docx
+++ b/api-cotizaciones/templates/Plantilla_Cotizacion.docx
@@ -4,7 +4,7 @@
   <w:body>
     <w:tbl>
       <w:tblPr>
-        <w:tblW w:w="0" w:type="auto"/>
+        <w:tblW w:w="16716" w:type="dxa"/>
         <w:tblInd w:w="-709" w:type="dxa"/>
         <w:tblLayout w:type="fixed"/>
         <w:tblCellMar>
@@ -23,34 +23,34 @@
         <w:gridCol w:w="441"/>
         <w:gridCol w:w="139"/>
         <w:gridCol w:w="227"/>
-        <w:gridCol w:w="1027"/>
+        <w:gridCol w:w="365"/>
+        <w:gridCol w:w="662"/>
         <w:gridCol w:w="184"/>
         <w:gridCol w:w="463"/>
-        <w:gridCol w:w="815"/>
+        <w:gridCol w:w="422"/>
+        <w:gridCol w:w="296"/>
+        <w:gridCol w:w="97"/>
         <w:gridCol w:w="400"/>
         <w:gridCol w:w="225"/>
         <w:gridCol w:w="184"/>
         <w:gridCol w:w="63"/>
         <w:gridCol w:w="341"/>
-        <w:gridCol w:w="1349"/>
+        <w:gridCol w:w="1255"/>
+        <w:gridCol w:w="94"/>
         <w:gridCol w:w="80"/>
         <w:gridCol w:w="1835"/>
         <w:gridCol w:w="336"/>
-        <w:gridCol w:w="70"/>
-        <w:gridCol w:w="331"/>
-        <w:gridCol w:w="34"/>
-        <w:gridCol w:w="1480"/>
+        <w:gridCol w:w="401"/>
+        <w:gridCol w:w="1514"/>
         <w:gridCol w:w="59"/>
-        <w:gridCol w:w="192"/>
-        <w:gridCol w:w="150"/>
-        <w:gridCol w:w="146"/>
-        <w:gridCol w:w="1427"/>
-        <w:gridCol w:w="1138"/>
+        <w:gridCol w:w="342"/>
+        <w:gridCol w:w="1573"/>
       </w:tblGrid>
       <w:tr>
         <w:trPr>
-          <w:gridAfter w:val="12"/>
-          <w:trHeight w:val="255"/>
+          <w:gridAfter w:val="7"/>
+          <w:wAfter w:w="6060" w:type="dxa"/>
+          <w:trHeight w:val="227"/>
         </w:trPr>
         <w:tc>
           <w:tcPr>
@@ -197,7 +197,7 @@
         <w:tc>
           <w:tcPr>
             <w:tcW w:w="5131" w:type="dxa"/>
-            <w:gridSpan w:val="11"/>
+            <w:gridSpan w:val="15"/>
             <w:tcBorders>
               <w:top w:val="nil"/>
               <w:left w:val="nil"/>
@@ -228,8 +228,9 @@
       </w:tr>
       <w:tr>
         <w:trPr>
-          <w:gridAfter w:val="12"/>
-          <w:trHeight w:val="255"/>
+          <w:gridAfter w:val="7"/>
+          <w:wAfter w:w="6060" w:type="dxa"/>
+          <w:trHeight w:val="227"/>
         </w:trPr>
         <w:tc>
           <w:tcPr>
@@ -288,7 +289,7 @@
         <w:tc>
           <w:tcPr>
             <w:tcW w:w="5131" w:type="dxa"/>
-            <w:gridSpan w:val="11"/>
+            <w:gridSpan w:val="15"/>
             <w:tcBorders>
               <w:top w:val="nil"/>
               <w:left w:val="nil"/>
@@ -334,8 +335,9 @@
       </w:tr>
       <w:tr>
         <w:trPr>
-          <w:gridAfter w:val="12"/>
-          <w:trHeight w:val="255"/>
+          <w:gridAfter w:val="7"/>
+          <w:wAfter w:w="6060" w:type="dxa"/>
+          <w:trHeight w:val="227"/>
         </w:trPr>
         <w:tc>
           <w:tcPr>
@@ -399,7 +401,7 @@
         <w:tc>
           <w:tcPr>
             <w:tcW w:w="5131" w:type="dxa"/>
-            <w:gridSpan w:val="11"/>
+            <w:gridSpan w:val="15"/>
             <w:tcBorders>
               <w:top w:val="nil"/>
               <w:left w:val="nil"/>
@@ -445,7 +447,9 @@
       </w:tr>
       <w:tr>
         <w:trPr>
-          <w:trHeight w:val="255"/>
+          <w:gridAfter w:val="9"/>
+          <w:wAfter w:w="6234" w:type="dxa"/>
+          <w:trHeight w:val="227"/>
         </w:trPr>
         <w:tc>
           <w:tcPr>
@@ -508,63 +512,7 @@
         </w:tc>
         <w:tc>
           <w:tcPr>
-            <w:tcW w:w="5131" w:type="dxa"/>
-            <w:gridSpan w:val="11"/>
-            <w:tcBorders>
-              <w:top w:val="nil"/>
-              <w:left w:val="nil"/>
-              <w:bottom w:val="nil"/>
-              <w:right w:val="nil"/>
-            </w:tcBorders>
-            <w:noWrap/>
-            <w:vAlign w:val="bottom"/>
-            <w:hideMark/>
-          </w:tcPr>
-          <w:p>
-            <w:pPr>
-              <w:spacing w:after="0" w:line="240" w:lineRule="auto"/>
-              <w:rPr>
-                <w:rFonts w:ascii="Calibri Light" w:eastAsia="Times New Roman" w:hAnsi="Calibri Light" w:cs="Calibri Light"/>
-                <w:kern w:val="0"/>
-                <w:sz w:val="19"/>
-                <w:szCs w:val="19"/>
-                <w:lang w:eastAsia="es-MX"/>
-                <w14:ligatures w14:val="none"/>
-              </w:rPr>
-            </w:pPr>
-          </w:p>
-        </w:tc>
-        <w:tc>
-          <w:tcPr>
-            <w:tcW w:w="2241" w:type="dxa"/>
-            <w:gridSpan w:val="3"/>
-            <w:tcBorders>
-              <w:top w:val="nil"/>
-              <w:left w:val="nil"/>
-              <w:bottom w:val="nil"/>
-              <w:right w:val="nil"/>
-            </w:tcBorders>
-            <w:noWrap/>
-            <w:vAlign w:val="bottom"/>
-          </w:tcPr>
-          <w:p>
-            <w:pPr>
-              <w:spacing w:after="0" w:line="240" w:lineRule="auto"/>
-              <w:rPr>
-                <w:rFonts w:ascii="Calibri Light" w:eastAsia="Times New Roman" w:hAnsi="Calibri Light" w:cs="Calibri Light"/>
-                <w:kern w:val="0"/>
-                <w:sz w:val="19"/>
-                <w:szCs w:val="19"/>
-                <w:lang w:eastAsia="es-MX"/>
-                <w14:ligatures w14:val="none"/>
-              </w:rPr>
-            </w:pPr>
-          </w:p>
-        </w:tc>
-        <w:tc>
-          <w:tcPr>
             <w:tcW w:w="365" w:type="dxa"/>
-            <w:gridSpan w:val="2"/>
             <w:tcBorders>
               <w:top w:val="nil"/>
               <w:left w:val="nil"/>
@@ -592,7 +540,7 @@
         <w:tc>
           <w:tcPr>
             <w:tcW w:w="1731" w:type="dxa"/>
-            <w:gridSpan w:val="3"/>
+            <w:gridSpan w:val="4"/>
             <w:tcBorders>
               <w:top w:val="nil"/>
               <w:left w:val="nil"/>
@@ -620,7 +568,6 @@
         <w:tc>
           <w:tcPr>
             <w:tcW w:w="296" w:type="dxa"/>
-            <w:gridSpan w:val="2"/>
             <w:tcBorders>
               <w:top w:val="nil"/>
               <w:left w:val="nil"/>
@@ -648,7 +595,7 @@
         <w:tc>
           <w:tcPr>
             <w:tcW w:w="2565" w:type="dxa"/>
-            <w:gridSpan w:val="2"/>
+            <w:gridSpan w:val="7"/>
             <w:tcBorders>
               <w:top w:val="nil"/>
               <w:left w:val="nil"/>
@@ -676,13 +623,14 @@
       </w:tr>
       <w:tr>
         <w:trPr>
-          <w:gridAfter w:val="12"/>
-          <w:trHeight w:val="255"/>
+          <w:gridAfter w:val="7"/>
+          <w:wAfter w:w="6060" w:type="dxa"/>
+          <w:trHeight w:val="227"/>
         </w:trPr>
         <w:tc>
           <w:tcPr>
             <w:tcW w:w="8014" w:type="dxa"/>
-            <w:gridSpan w:val="13"/>
+            <w:gridSpan w:val="16"/>
             <w:tcBorders>
               <w:top w:val="nil"/>
               <w:left w:val="nil"/>
@@ -769,7 +717,7 @@
         <w:tc>
           <w:tcPr>
             <w:tcW w:w="2242" w:type="dxa"/>
-            <w:gridSpan w:val="6"/>
+            <w:gridSpan w:val="7"/>
             <w:tcBorders>
               <w:top w:val="nil"/>
               <w:left w:val="nil"/>
@@ -825,8 +773,9 @@
       </w:tr>
       <w:tr>
         <w:trPr>
-          <w:gridAfter w:val="12"/>
-          <w:trHeight w:val="255"/>
+          <w:gridAfter w:val="7"/>
+          <w:wAfter w:w="6060" w:type="dxa"/>
+          <w:trHeight w:val="227"/>
         </w:trPr>
         <w:tc>
           <w:tcPr>
@@ -945,7 +894,7 @@
         <w:tc>
           <w:tcPr>
             <w:tcW w:w="2489" w:type="dxa"/>
-            <w:gridSpan w:val="4"/>
+            <w:gridSpan w:val="7"/>
             <w:tcBorders>
               <w:top w:val="nil"/>
               <w:left w:val="nil"/>
@@ -1000,7 +949,7 @@
         <w:tc>
           <w:tcPr>
             <w:tcW w:w="2242" w:type="dxa"/>
-            <w:gridSpan w:val="6"/>
+            <w:gridSpan w:val="7"/>
             <w:tcBorders>
               <w:top w:val="nil"/>
               <w:left w:val="nil"/>
@@ -1028,8 +977,9 @@
       </w:tr>
       <w:tr>
         <w:trPr>
-          <w:gridAfter w:val="12"/>
-          <w:trHeight w:val="255"/>
+          <w:gridAfter w:val="7"/>
+          <w:wAfter w:w="6060" w:type="dxa"/>
+          <w:trHeight w:val="227"/>
         </w:trPr>
         <w:tc>
           <w:tcPr>
@@ -1191,7 +1141,7 @@
         <w:tc>
           <w:tcPr>
             <w:tcW w:w="6107" w:type="dxa"/>
-            <w:gridSpan w:val="15"/>
+            <w:gridSpan w:val="19"/>
             <w:tcBorders>
               <w:top w:val="single" w:sz="4" w:space="0" w:color="auto"/>
               <w:left w:val="single" w:sz="4" w:space="0" w:color="auto"/>
@@ -1238,8 +1188,9 @@
       </w:tr>
       <w:tr>
         <w:trPr>
-          <w:gridAfter w:val="12"/>
-          <w:trHeight w:val="255"/>
+          <w:gridAfter w:val="7"/>
+          <w:wAfter w:w="6060" w:type="dxa"/>
+          <w:trHeight w:val="227"/>
         </w:trPr>
         <w:tc>
           <w:tcPr>
@@ -1317,7 +1268,7 @@
         <w:tc>
           <w:tcPr>
             <w:tcW w:w="4337" w:type="dxa"/>
-            <w:gridSpan w:val="12"/>
+            <w:gridSpan w:val="15"/>
             <w:tcBorders>
               <w:top w:val="nil"/>
               <w:left w:val="single" w:sz="4" w:space="0" w:color="auto"/>
@@ -1392,7 +1343,7 @@
         <w:tc>
           <w:tcPr>
             <w:tcW w:w="1429" w:type="dxa"/>
-            <w:gridSpan w:val="2"/>
+            <w:gridSpan w:val="3"/>
             <w:tcBorders>
               <w:top w:val="nil"/>
               <w:left w:val="nil"/>
@@ -1433,8 +1384,9 @@
       </w:tr>
       <w:tr>
         <w:trPr>
-          <w:gridAfter w:val="12"/>
-          <w:trHeight w:val="255"/>
+          <w:gridAfter w:val="7"/>
+          <w:wAfter w:w="6060" w:type="dxa"/>
+          <w:trHeight w:val="227"/>
         </w:trPr>
         <w:tc>
           <w:tcPr>
@@ -1496,7 +1448,7 @@
         <w:tc>
           <w:tcPr>
             <w:tcW w:w="4337" w:type="dxa"/>
-            <w:gridSpan w:val="12"/>
+            <w:gridSpan w:val="15"/>
             <w:tcBorders>
               <w:top w:val="nil"/>
               <w:left w:val="single" w:sz="4" w:space="0" w:color="auto"/>
@@ -1571,7 +1523,7 @@
         <w:tc>
           <w:tcPr>
             <w:tcW w:w="1429" w:type="dxa"/>
-            <w:gridSpan w:val="2"/>
+            <w:gridSpan w:val="3"/>
             <w:tcBorders>
               <w:top w:val="nil"/>
               <w:left w:val="nil"/>
@@ -1612,8 +1564,9 @@
       </w:tr>
       <w:tr>
         <w:trPr>
-          <w:gridAfter w:val="12"/>
-          <w:trHeight w:val="255"/>
+          <w:gridAfter w:val="7"/>
+          <w:wAfter w:w="6060" w:type="dxa"/>
+          <w:trHeight w:val="227"/>
         </w:trPr>
         <w:tc>
           <w:tcPr>
@@ -1761,7 +1714,7 @@
         <w:tc>
           <w:tcPr>
             <w:tcW w:w="4337" w:type="dxa"/>
-            <w:gridSpan w:val="12"/>
+            <w:gridSpan w:val="15"/>
             <w:tcBorders>
               <w:top w:val="nil"/>
               <w:left w:val="single" w:sz="4" w:space="0" w:color="auto"/>
@@ -1836,7 +1789,7 @@
         <w:tc>
           <w:tcPr>
             <w:tcW w:w="1429" w:type="dxa"/>
-            <w:gridSpan w:val="2"/>
+            <w:gridSpan w:val="3"/>
             <w:tcBorders>
               <w:top w:val="nil"/>
               <w:left w:val="nil"/>
@@ -1877,8 +1830,9 @@
       </w:tr>
       <w:tr>
         <w:trPr>
-          <w:gridAfter w:val="12"/>
-          <w:trHeight w:val="255"/>
+          <w:gridAfter w:val="7"/>
+          <w:wAfter w:w="6060" w:type="dxa"/>
+          <w:trHeight w:val="227"/>
         </w:trPr>
         <w:tc>
           <w:tcPr>
@@ -2026,7 +1980,7 @@
         <w:tc>
           <w:tcPr>
             <w:tcW w:w="2650" w:type="dxa"/>
-            <w:gridSpan w:val="7"/>
+            <w:gridSpan w:val="8"/>
             <w:tcBorders>
               <w:top w:val="nil"/>
               <w:left w:val="single" w:sz="4" w:space="0" w:color="auto"/>
@@ -2071,7 +2025,7 @@
         <w:tc>
           <w:tcPr>
             <w:tcW w:w="1687" w:type="dxa"/>
-            <w:gridSpan w:val="5"/>
+            <w:gridSpan w:val="7"/>
             <w:tcBorders>
               <w:top w:val="nil"/>
               <w:left w:val="nil"/>
@@ -2129,7 +2083,7 @@
         <w:tc>
           <w:tcPr>
             <w:tcW w:w="1429" w:type="dxa"/>
-            <w:gridSpan w:val="2"/>
+            <w:gridSpan w:val="3"/>
             <w:tcBorders>
               <w:top w:val="nil"/>
               <w:left w:val="nil"/>
@@ -2170,8 +2124,9 @@
       </w:tr>
       <w:tr>
         <w:trPr>
-          <w:gridAfter w:val="12"/>
-          <w:trHeight w:val="255"/>
+          <w:gridAfter w:val="7"/>
+          <w:wAfter w:w="6060" w:type="dxa"/>
+          <w:trHeight w:val="227"/>
         </w:trPr>
         <w:tc>
           <w:tcPr>
@@ -2349,7 +2304,7 @@
         <w:tc>
           <w:tcPr>
             <w:tcW w:w="4337" w:type="dxa"/>
-            <w:gridSpan w:val="12"/>
+            <w:gridSpan w:val="15"/>
             <w:tcBorders>
               <w:top w:val="nil"/>
               <w:left w:val="single" w:sz="4" w:space="0" w:color="auto"/>
@@ -2434,7 +2389,7 @@
         <w:tc>
           <w:tcPr>
             <w:tcW w:w="1429" w:type="dxa"/>
-            <w:gridSpan w:val="2"/>
+            <w:gridSpan w:val="3"/>
             <w:tcBorders>
               <w:top w:val="nil"/>
               <w:left w:val="nil"/>
@@ -2475,8 +2430,9 @@
       </w:tr>
       <w:tr>
         <w:trPr>
-          <w:gridAfter w:val="5"/>
-          <w:trHeight w:val="255"/>
+          <w:gridAfter w:val="2"/>
+          <w:wAfter w:w="1915" w:type="dxa"/>
+          <w:trHeight w:val="227"/>
         </w:trPr>
         <w:tc>
           <w:tcPr>
@@ -2536,7 +2492,7 @@
         <w:tc>
           <w:tcPr>
             <w:tcW w:w="7890" w:type="dxa"/>
-            <w:gridSpan w:val="17"/>
+            <w:gridSpan w:val="21"/>
             <w:tcBorders>
               <w:top w:val="nil"/>
               <w:left w:val="nil"/>
@@ -2592,35 +2548,34 @@
         <w:tc>
           <w:tcPr>
             <w:tcW w:w="401" w:type="dxa"/>
+            <w:tcBorders>
+              <w:top w:val="nil"/>
+              <w:left w:val="nil"/>
+              <w:bottom w:val="nil"/>
+              <w:right w:val="nil"/>
+            </w:tcBorders>
+            <w:noWrap/>
+            <w:vAlign w:val="bottom"/>
+            <w:hideMark/>
+          </w:tcPr>
+          <w:p>
+            <w:pPr>
+              <w:spacing w:after="0" w:line="240" w:lineRule="auto"/>
+              <w:rPr>
+                <w:rFonts w:ascii="Calibri Light" w:eastAsia="Times New Roman" w:hAnsi="Calibri Light" w:cs="Calibri Light"/>
+                <w:kern w:val="0"/>
+                <w:sz w:val="19"/>
+                <w:szCs w:val="19"/>
+                <w:lang w:eastAsia="es-MX"/>
+                <w14:ligatures w14:val="none"/>
+              </w:rPr>
+            </w:pPr>
+          </w:p>
+        </w:tc>
+        <w:tc>
+          <w:tcPr>
+            <w:tcW w:w="1573" w:type="dxa"/>
             <w:gridSpan w:val="2"/>
-            <w:tcBorders>
-              <w:top w:val="nil"/>
-              <w:left w:val="nil"/>
-              <w:bottom w:val="nil"/>
-              <w:right w:val="nil"/>
-            </w:tcBorders>
-            <w:noWrap/>
-            <w:vAlign w:val="bottom"/>
-            <w:hideMark/>
-          </w:tcPr>
-          <w:p>
-            <w:pPr>
-              <w:spacing w:after="0" w:line="240" w:lineRule="auto"/>
-              <w:rPr>
-                <w:rFonts w:ascii="Calibri Light" w:eastAsia="Times New Roman" w:hAnsi="Calibri Light" w:cs="Calibri Light"/>
-                <w:kern w:val="0"/>
-                <w:sz w:val="19"/>
-                <w:szCs w:val="19"/>
-                <w:lang w:eastAsia="es-MX"/>
-                <w14:ligatures w14:val="none"/>
-              </w:rPr>
-            </w:pPr>
-          </w:p>
-        </w:tc>
-        <w:tc>
-          <w:tcPr>
-            <w:tcW w:w="1573" w:type="dxa"/>
-            <w:gridSpan w:val="3"/>
             <w:tcBorders>
               <w:top w:val="nil"/>
               <w:left w:val="nil"/>
@@ -2648,8 +2603,9 @@
       </w:tr>
       <w:tr>
         <w:trPr>
-          <w:gridAfter w:val="12"/>
-          <w:trHeight w:val="255"/>
+          <w:gridAfter w:val="7"/>
+          <w:wAfter w:w="6060" w:type="dxa"/>
+          <w:trHeight w:val="227"/>
         </w:trPr>
         <w:tc>
           <w:tcPr>
@@ -2729,7 +2685,7 @@
         <w:tc>
           <w:tcPr>
             <w:tcW w:w="7970" w:type="dxa"/>
-            <w:gridSpan w:val="18"/>
+            <w:gridSpan w:val="22"/>
             <w:tcBorders>
               <w:top w:val="nil"/>
               <w:left w:val="nil"/>
@@ -2776,8 +2732,7 @@
       </w:tr>
       <w:tr>
         <w:trPr>
-          <w:gridAfter w:val="1"/>
-          <w:trHeight w:val="154"/>
+          <w:trHeight w:val="227"/>
         </w:trPr>
         <w:tc>
           <w:tcPr>
@@ -2840,7 +2795,7 @@
         <w:tc>
           <w:tcPr>
             <w:tcW w:w="7970" w:type="dxa"/>
-            <w:gridSpan w:val="18"/>
+            <w:gridSpan w:val="22"/>
             <w:tcBorders>
               <w:top w:val="nil"/>
               <w:left w:val="nil"/>
@@ -2895,7 +2850,7 @@
         <w:tc>
           <w:tcPr>
             <w:tcW w:w="2251" w:type="dxa"/>
-            <w:gridSpan w:val="5"/>
+            <w:gridSpan w:val="3"/>
             <w:tcBorders>
               <w:top w:val="nil"/>
               <w:left w:val="nil"/>
@@ -2923,7 +2878,7 @@
         <w:tc>
           <w:tcPr>
             <w:tcW w:w="401" w:type="dxa"/>
-            <w:gridSpan w:val="3"/>
+            <w:gridSpan w:val="2"/>
             <w:tcBorders>
               <w:top w:val="nil"/>
               <w:left w:val="nil"/>
@@ -2951,7 +2906,6 @@
         <w:tc>
           <w:tcPr>
             <w:tcW w:w="1573" w:type="dxa"/>
-            <w:gridSpan w:val="2"/>
             <w:tcBorders>
               <w:top w:val="nil"/>
               <w:left w:val="nil"/>
@@ -2979,8 +2933,9 @@
       </w:tr>
       <w:tr>
         <w:trPr>
-          <w:gridAfter w:val="12"/>
-          <w:trHeight w:val="255"/>
+          <w:gridAfter w:val="7"/>
+          <w:wAfter w:w="6060" w:type="dxa"/>
+          <w:trHeight w:val="227"/>
         </w:trPr>
         <w:tc>
           <w:tcPr>
@@ -3154,7 +3109,7 @@
         <w:tc>
           <w:tcPr>
             <w:tcW w:w="1834" w:type="dxa"/>
-            <w:gridSpan w:val="4"/>
+            <w:gridSpan w:val="5"/>
             <w:tcBorders>
               <w:top w:val="nil"/>
               <w:left w:val="nil"/>
@@ -3247,7 +3202,7 @@
         <w:tc>
           <w:tcPr>
             <w:tcW w:w="1903" w:type="dxa"/>
-            <w:gridSpan w:val="4"/>
+            <w:gridSpan w:val="6"/>
             <w:tcBorders>
               <w:top w:val="nil"/>
               <w:left w:val="nil"/>
@@ -3340,7 +3295,7 @@
         <w:tc>
           <w:tcPr>
             <w:tcW w:w="1833" w:type="dxa"/>
-            <w:gridSpan w:val="4"/>
+            <w:gridSpan w:val="5"/>
             <w:tcBorders>
               <w:top w:val="nil"/>
               <w:left w:val="nil"/>
@@ -3387,8 +3342,9 @@
       </w:tr>
       <w:tr>
         <w:trPr>
-          <w:gridAfter w:val="12"/>
-          <w:trHeight w:val="113"/>
+          <w:gridAfter w:val="7"/>
+          <w:wAfter w:w="6060" w:type="dxa"/>
+          <w:trHeight w:val="227"/>
         </w:trPr>
         <w:tc>
           <w:tcPr>
@@ -3507,7 +3463,7 @@
         <w:tc>
           <w:tcPr>
             <w:tcW w:w="1834" w:type="dxa"/>
-            <w:gridSpan w:val="4"/>
+            <w:gridSpan w:val="5"/>
             <w:tcBorders>
               <w:top w:val="nil"/>
               <w:left w:val="nil"/>
@@ -3562,7 +3518,7 @@
         <w:tc>
           <w:tcPr>
             <w:tcW w:w="1903" w:type="dxa"/>
-            <w:gridSpan w:val="4"/>
+            <w:gridSpan w:val="6"/>
             <w:tcBorders>
               <w:top w:val="nil"/>
               <w:left w:val="nil"/>
@@ -3617,7 +3573,7 @@
         <w:tc>
           <w:tcPr>
             <w:tcW w:w="1833" w:type="dxa"/>
-            <w:gridSpan w:val="4"/>
+            <w:gridSpan w:val="5"/>
             <w:tcBorders>
               <w:top w:val="nil"/>
               <w:left w:val="nil"/>
@@ -3645,8 +3601,9 @@
       </w:tr>
       <w:tr>
         <w:trPr>
-          <w:gridAfter w:val="12"/>
-          <w:trHeight w:val="255"/>
+          <w:gridAfter w:val="7"/>
+          <w:wAfter w:w="6060" w:type="dxa"/>
+          <w:trHeight w:val="227"/>
         </w:trPr>
         <w:tc>
           <w:tcPr>
@@ -3800,7 +3757,7 @@
         <w:tc>
           <w:tcPr>
             <w:tcW w:w="1834" w:type="dxa"/>
-            <w:gridSpan w:val="4"/>
+            <w:gridSpan w:val="5"/>
             <w:tcBorders>
               <w:top w:val="single" w:sz="4" w:space="0" w:color="auto"/>
               <w:left w:val="nil"/>
@@ -3868,7 +3825,7 @@
         <w:tc>
           <w:tcPr>
             <w:tcW w:w="1903" w:type="dxa"/>
-            <w:gridSpan w:val="4"/>
+            <w:gridSpan w:val="6"/>
             <w:tcBorders>
               <w:top w:val="single" w:sz="4" w:space="0" w:color="auto"/>
               <w:left w:val="nil"/>
@@ -3936,7 +3893,7 @@
         <w:tc>
           <w:tcPr>
             <w:tcW w:w="1833" w:type="dxa"/>
-            <w:gridSpan w:val="4"/>
+            <w:gridSpan w:val="5"/>
             <w:tcBorders>
               <w:top w:val="single" w:sz="4" w:space="0" w:color="auto"/>
               <w:left w:val="nil"/>
@@ -3976,8 +3933,9 @@
       </w:tr>
       <w:tr>
         <w:trPr>
-          <w:gridAfter w:val="12"/>
-          <w:trHeight w:val="255"/>
+          <w:gridAfter w:val="7"/>
+          <w:wAfter w:w="6060" w:type="dxa"/>
+          <w:trHeight w:val="227"/>
         </w:trPr>
         <w:tc>
           <w:tcPr>
@@ -4119,7 +4077,7 @@
         <w:tc>
           <w:tcPr>
             <w:tcW w:w="1834" w:type="dxa"/>
-            <w:gridSpan w:val="4"/>
+            <w:gridSpan w:val="5"/>
             <w:tcBorders>
               <w:top w:val="nil"/>
               <w:left w:val="nil"/>
@@ -4187,7 +4145,7 @@
         <w:tc>
           <w:tcPr>
             <w:tcW w:w="1903" w:type="dxa"/>
-            <w:gridSpan w:val="4"/>
+            <w:gridSpan w:val="6"/>
             <w:tcBorders>
               <w:top w:val="nil"/>
               <w:left w:val="nil"/>
@@ -4255,7 +4213,7 @@
         <w:tc>
           <w:tcPr>
             <w:tcW w:w="1833" w:type="dxa"/>
-            <w:gridSpan w:val="4"/>
+            <w:gridSpan w:val="5"/>
             <w:tcBorders>
               <w:top w:val="nil"/>
               <w:left w:val="nil"/>
@@ -4295,8 +4253,9 @@
       </w:tr>
       <w:tr>
         <w:trPr>
-          <w:gridAfter w:val="12"/>
-          <w:trHeight w:val="255"/>
+          <w:gridAfter w:val="7"/>
+          <w:wAfter w:w="6060" w:type="dxa"/>
+          <w:trHeight w:val="227"/>
         </w:trPr>
         <w:tc>
           <w:tcPr>
@@ -4438,7 +4397,7 @@
         <w:tc>
           <w:tcPr>
             <w:tcW w:w="1834" w:type="dxa"/>
-            <w:gridSpan w:val="4"/>
+            <w:gridSpan w:val="5"/>
             <w:tcBorders>
               <w:top w:val="nil"/>
               <w:left w:val="nil"/>
@@ -4506,7 +4465,7 @@
         <w:tc>
           <w:tcPr>
             <w:tcW w:w="1903" w:type="dxa"/>
-            <w:gridSpan w:val="4"/>
+            <w:gridSpan w:val="6"/>
             <w:tcBorders>
               <w:top w:val="nil"/>
               <w:left w:val="nil"/>
@@ -4574,7 +4533,7 @@
         <w:tc>
           <w:tcPr>
             <w:tcW w:w="1833" w:type="dxa"/>
-            <w:gridSpan w:val="4"/>
+            <w:gridSpan w:val="5"/>
             <w:tcBorders>
               <w:top w:val="nil"/>
               <w:left w:val="nil"/>
@@ -4614,8 +4573,9 @@
       </w:tr>
       <w:tr>
         <w:trPr>
-          <w:gridAfter w:val="12"/>
-          <w:trHeight w:val="255"/>
+          <w:gridAfter w:val="7"/>
+          <w:wAfter w:w="6060" w:type="dxa"/>
+          <w:trHeight w:val="227"/>
         </w:trPr>
         <w:tc>
           <w:tcPr>
@@ -4769,7 +4729,7 @@
         <w:tc>
           <w:tcPr>
             <w:tcW w:w="1834" w:type="dxa"/>
-            <w:gridSpan w:val="4"/>
+            <w:gridSpan w:val="5"/>
             <w:tcBorders>
               <w:top w:val="nil"/>
               <w:left w:val="nil"/>
@@ -4837,7 +4797,7 @@
         <w:tc>
           <w:tcPr>
             <w:tcW w:w="1903" w:type="dxa"/>
-            <w:gridSpan w:val="4"/>
+            <w:gridSpan w:val="6"/>
             <w:tcBorders>
               <w:top w:val="nil"/>
               <w:left w:val="nil"/>
@@ -4905,7 +4865,7 @@
         <w:tc>
           <w:tcPr>
             <w:tcW w:w="1833" w:type="dxa"/>
-            <w:gridSpan w:val="4"/>
+            <w:gridSpan w:val="5"/>
             <w:tcBorders>
               <w:top w:val="nil"/>
               <w:left w:val="nil"/>
@@ -4945,8 +4905,9 @@
       </w:tr>
       <w:tr>
         <w:trPr>
-          <w:gridAfter w:val="12"/>
-          <w:trHeight w:val="113"/>
+          <w:gridAfter w:val="7"/>
+          <w:wAfter w:w="6060" w:type="dxa"/>
+          <w:trHeight w:val="227"/>
         </w:trPr>
         <w:tc>
           <w:tcPr>
@@ -5064,7 +5025,7 @@
         <w:tc>
           <w:tcPr>
             <w:tcW w:w="1834" w:type="dxa"/>
-            <w:gridSpan w:val="4"/>
+            <w:gridSpan w:val="5"/>
             <w:tcBorders>
               <w:top w:val="nil"/>
               <w:left w:val="nil"/>
@@ -5121,7 +5082,7 @@
         <w:tc>
           <w:tcPr>
             <w:tcW w:w="1903" w:type="dxa"/>
-            <w:gridSpan w:val="4"/>
+            <w:gridSpan w:val="6"/>
             <w:tcBorders>
               <w:top w:val="nil"/>
               <w:left w:val="nil"/>
@@ -5178,7 +5139,7 @@
         <w:tc>
           <w:tcPr>
             <w:tcW w:w="1833" w:type="dxa"/>
-            <w:gridSpan w:val="4"/>
+            <w:gridSpan w:val="5"/>
             <w:tcBorders>
               <w:top w:val="nil"/>
               <w:left w:val="nil"/>
@@ -5207,8 +5168,9 @@
       </w:tr>
       <w:tr>
         <w:trPr>
-          <w:gridAfter w:val="12"/>
-          <w:trHeight w:val="255"/>
+          <w:gridAfter w:val="7"/>
+          <w:wAfter w:w="6060" w:type="dxa"/>
+          <w:trHeight w:val="227"/>
         </w:trPr>
         <w:tc>
           <w:tcPr>
@@ -5362,7 +5324,7 @@
         <w:tc>
           <w:tcPr>
             <w:tcW w:w="1834" w:type="dxa"/>
-            <w:gridSpan w:val="4"/>
+            <w:gridSpan w:val="5"/>
             <w:tcBorders>
               <w:top w:val="single" w:sz="4" w:space="0" w:color="auto"/>
               <w:left w:val="nil"/>
@@ -5430,7 +5392,7 @@
         <w:tc>
           <w:tcPr>
             <w:tcW w:w="1903" w:type="dxa"/>
-            <w:gridSpan w:val="4"/>
+            <w:gridSpan w:val="6"/>
             <w:tcBorders>
               <w:top w:val="single" w:sz="4" w:space="0" w:color="auto"/>
               <w:left w:val="nil"/>
@@ -5498,7 +5460,7 @@
         <w:tc>
           <w:tcPr>
             <w:tcW w:w="1833" w:type="dxa"/>
-            <w:gridSpan w:val="4"/>
+            <w:gridSpan w:val="5"/>
             <w:tcBorders>
               <w:top w:val="single" w:sz="4" w:space="0" w:color="auto"/>
               <w:left w:val="nil"/>
@@ -5538,8 +5500,9 @@
       </w:tr>
       <w:tr>
         <w:trPr>
-          <w:gridAfter w:val="12"/>
-          <w:trHeight w:val="255"/>
+          <w:gridAfter w:val="7"/>
+          <w:wAfter w:w="6060" w:type="dxa"/>
+          <w:trHeight w:val="227"/>
         </w:trPr>
         <w:tc>
           <w:tcPr>
@@ -5681,7 +5644,7 @@
         <w:tc>
           <w:tcPr>
             <w:tcW w:w="1834" w:type="dxa"/>
-            <w:gridSpan w:val="4"/>
+            <w:gridSpan w:val="5"/>
             <w:tcBorders>
               <w:top w:val="nil"/>
               <w:left w:val="nil"/>
@@ -5749,7 +5712,7 @@
         <w:tc>
           <w:tcPr>
             <w:tcW w:w="1903" w:type="dxa"/>
-            <w:gridSpan w:val="4"/>
+            <w:gridSpan w:val="6"/>
             <w:tcBorders>
               <w:top w:val="nil"/>
               <w:left w:val="nil"/>
@@ -5817,7 +5780,7 @@
         <w:tc>
           <w:tcPr>
             <w:tcW w:w="1833" w:type="dxa"/>
-            <w:gridSpan w:val="4"/>
+            <w:gridSpan w:val="5"/>
             <w:tcBorders>
               <w:top w:val="nil"/>
               <w:left w:val="nil"/>
@@ -5857,8 +5820,9 @@
       </w:tr>
       <w:tr>
         <w:trPr>
-          <w:gridAfter w:val="12"/>
-          <w:trHeight w:val="255"/>
+          <w:gridAfter w:val="7"/>
+          <w:wAfter w:w="6060" w:type="dxa"/>
+          <w:trHeight w:val="227"/>
         </w:trPr>
         <w:tc>
           <w:tcPr>
@@ -6026,7 +5990,7 @@
         <w:tc>
           <w:tcPr>
             <w:tcW w:w="1834" w:type="dxa"/>
-            <w:gridSpan w:val="4"/>
+            <w:gridSpan w:val="5"/>
             <w:tcBorders>
               <w:top w:val="nil"/>
               <w:left w:val="nil"/>
@@ -6100,7 +6064,7 @@
         <w:tc>
           <w:tcPr>
             <w:tcW w:w="1903" w:type="dxa"/>
-            <w:gridSpan w:val="4"/>
+            <w:gridSpan w:val="6"/>
             <w:tcBorders>
               <w:top w:val="nil"/>
               <w:left w:val="nil"/>
@@ -6174,7 +6138,7 @@
         <w:tc>
           <w:tcPr>
             <w:tcW w:w="1833" w:type="dxa"/>
-            <w:gridSpan w:val="4"/>
+            <w:gridSpan w:val="5"/>
             <w:tcBorders>
               <w:top w:val="nil"/>
               <w:left w:val="nil"/>
@@ -6218,8 +6182,9 @@
       </w:tr>
       <w:tr>
         <w:trPr>
-          <w:gridAfter w:val="12"/>
-          <w:trHeight w:val="113"/>
+          <w:gridAfter w:val="7"/>
+          <w:wAfter w:w="6060" w:type="dxa"/>
+          <w:trHeight w:val="227"/>
         </w:trPr>
         <w:tc>
           <w:tcPr>
@@ -6335,7 +6300,7 @@
         <w:tc>
           <w:tcPr>
             <w:tcW w:w="1834" w:type="dxa"/>
-            <w:gridSpan w:val="4"/>
+            <w:gridSpan w:val="5"/>
             <w:tcBorders>
               <w:top w:val="nil"/>
               <w:left w:val="nil"/>
@@ -6388,7 +6353,7 @@
         <w:tc>
           <w:tcPr>
             <w:tcW w:w="1903" w:type="dxa"/>
-            <w:gridSpan w:val="4"/>
+            <w:gridSpan w:val="6"/>
             <w:tcBorders>
               <w:top w:val="nil"/>
               <w:left w:val="nil"/>
@@ -6441,7 +6406,7 @@
         <w:tc>
           <w:tcPr>
             <w:tcW w:w="1833" w:type="dxa"/>
-            <w:gridSpan w:val="4"/>
+            <w:gridSpan w:val="5"/>
             <w:tcBorders>
               <w:top w:val="nil"/>
               <w:left w:val="nil"/>
@@ -6468,8 +6433,9 @@
       </w:tr>
       <w:tr>
         <w:trPr>
-          <w:gridAfter w:val="12"/>
-          <w:trHeight w:val="255"/>
+          <w:gridAfter w:val="7"/>
+          <w:wAfter w:w="6060" w:type="dxa"/>
+          <w:trHeight w:val="227"/>
         </w:trPr>
         <w:tc>
           <w:tcPr>
@@ -6643,7 +6609,7 @@
         <w:tc>
           <w:tcPr>
             <w:tcW w:w="1834" w:type="dxa"/>
-            <w:gridSpan w:val="4"/>
+            <w:gridSpan w:val="5"/>
             <w:tcBorders>
               <w:top w:val="nil"/>
               <w:left w:val="nil"/>
@@ -6736,7 +6702,7 @@
         <w:tc>
           <w:tcPr>
             <w:tcW w:w="1903" w:type="dxa"/>
-            <w:gridSpan w:val="4"/>
+            <w:gridSpan w:val="6"/>
             <w:tcBorders>
               <w:top w:val="nil"/>
               <w:left w:val="nil"/>
@@ -6829,7 +6795,7 @@
         <w:tc>
           <w:tcPr>
             <w:tcW w:w="1833" w:type="dxa"/>
-            <w:gridSpan w:val="4"/>
+            <w:gridSpan w:val="5"/>
             <w:tcBorders>
               <w:top w:val="nil"/>
               <w:left w:val="nil"/>
@@ -6876,8 +6842,9 @@
       </w:tr>
       <w:tr>
         <w:trPr>
-          <w:gridAfter w:val="12"/>
-          <w:trHeight w:val="113"/>
+          <w:gridAfter w:val="7"/>
+          <w:wAfter w:w="6060" w:type="dxa"/>
+          <w:trHeight w:val="227"/>
         </w:trPr>
         <w:tc>
           <w:tcPr>
@@ -6996,7 +6963,7 @@
         <w:tc>
           <w:tcPr>
             <w:tcW w:w="1834" w:type="dxa"/>
-            <w:gridSpan w:val="4"/>
+            <w:gridSpan w:val="5"/>
             <w:tcBorders>
               <w:top w:val="nil"/>
               <w:left w:val="nil"/>
@@ -7051,7 +7018,7 @@
         <w:tc>
           <w:tcPr>
             <w:tcW w:w="1903" w:type="dxa"/>
-            <w:gridSpan w:val="4"/>
+            <w:gridSpan w:val="6"/>
             <w:tcBorders>
               <w:top w:val="nil"/>
               <w:left w:val="nil"/>
@@ -7106,7 +7073,7 @@
         <w:tc>
           <w:tcPr>
             <w:tcW w:w="1833" w:type="dxa"/>
-            <w:gridSpan w:val="4"/>
+            <w:gridSpan w:val="5"/>
             <w:tcBorders>
               <w:top w:val="nil"/>
               <w:left w:val="nil"/>
@@ -7134,8 +7101,9 @@
       </w:tr>
       <w:tr>
         <w:trPr>
-          <w:gridAfter w:val="12"/>
-          <w:trHeight w:val="255"/>
+          <w:gridAfter w:val="7"/>
+          <w:wAfter w:w="6060" w:type="dxa"/>
+          <w:trHeight w:val="227"/>
         </w:trPr>
         <w:tc>
           <w:tcPr>
@@ -7289,7 +7257,7 @@
         <w:tc>
           <w:tcPr>
             <w:tcW w:w="1834" w:type="dxa"/>
-            <w:gridSpan w:val="4"/>
+            <w:gridSpan w:val="5"/>
             <w:tcBorders>
               <w:top w:val="single" w:sz="4" w:space="0" w:color="auto"/>
               <w:left w:val="nil"/>
@@ -7357,7 +7325,7 @@
         <w:tc>
           <w:tcPr>
             <w:tcW w:w="1903" w:type="dxa"/>
-            <w:gridSpan w:val="4"/>
+            <w:gridSpan w:val="6"/>
             <w:tcBorders>
               <w:top w:val="single" w:sz="4" w:space="0" w:color="auto"/>
               <w:left w:val="nil"/>
@@ -7425,7 +7393,7 @@
         <w:tc>
           <w:tcPr>
             <w:tcW w:w="1833" w:type="dxa"/>
-            <w:gridSpan w:val="4"/>
+            <w:gridSpan w:val="5"/>
             <w:tcBorders>
               <w:top w:val="single" w:sz="4" w:space="0" w:color="auto"/>
               <w:left w:val="nil"/>
@@ -7465,8 +7433,9 @@
       </w:tr>
       <w:tr>
         <w:trPr>
-          <w:gridAfter w:val="12"/>
-          <w:trHeight w:val="255"/>
+          <w:gridAfter w:val="7"/>
+          <w:wAfter w:w="6060" w:type="dxa"/>
+          <w:trHeight w:val="227"/>
         </w:trPr>
         <w:tc>
           <w:tcPr>
@@ -7620,7 +7589,7 @@
         <w:tc>
           <w:tcPr>
             <w:tcW w:w="1834" w:type="dxa"/>
-            <w:gridSpan w:val="4"/>
+            <w:gridSpan w:val="5"/>
             <w:tcBorders>
               <w:top w:val="nil"/>
               <w:left w:val="nil"/>
@@ -7688,7 +7657,7 @@
         <w:tc>
           <w:tcPr>
             <w:tcW w:w="1903" w:type="dxa"/>
-            <w:gridSpan w:val="4"/>
+            <w:gridSpan w:val="6"/>
             <w:tcBorders>
               <w:top w:val="nil"/>
               <w:left w:val="nil"/>
@@ -7756,7 +7725,7 @@
         <w:tc>
           <w:tcPr>
             <w:tcW w:w="1833" w:type="dxa"/>
-            <w:gridSpan w:val="4"/>
+            <w:gridSpan w:val="5"/>
             <w:tcBorders>
               <w:top w:val="nil"/>
               <w:left w:val="nil"/>
@@ -7796,8 +7765,9 @@
       </w:tr>
       <w:tr>
         <w:trPr>
-          <w:gridAfter w:val="12"/>
-          <w:trHeight w:val="113"/>
+          <w:gridAfter w:val="7"/>
+          <w:wAfter w:w="6060" w:type="dxa"/>
+          <w:trHeight w:val="227"/>
         </w:trPr>
         <w:tc>
           <w:tcPr>
@@ -7914,7 +7884,7 @@
         <w:tc>
           <w:tcPr>
             <w:tcW w:w="1834" w:type="dxa"/>
-            <w:gridSpan w:val="4"/>
+            <w:gridSpan w:val="5"/>
             <w:tcBorders>
               <w:top w:val="nil"/>
               <w:left w:val="nil"/>
@@ -7969,7 +7939,7 @@
         <w:tc>
           <w:tcPr>
             <w:tcW w:w="1903" w:type="dxa"/>
-            <w:gridSpan w:val="4"/>
+            <w:gridSpan w:val="6"/>
             <w:tcBorders>
               <w:top w:val="nil"/>
               <w:left w:val="nil"/>
@@ -8024,7 +7994,7 @@
         <w:tc>
           <w:tcPr>
             <w:tcW w:w="1833" w:type="dxa"/>
-            <w:gridSpan w:val="4"/>
+            <w:gridSpan w:val="5"/>
             <w:tcBorders>
               <w:top w:val="nil"/>
               <w:left w:val="nil"/>
@@ -8052,8 +8022,9 @@
       </w:tr>
       <w:tr>
         <w:trPr>
-          <w:gridAfter w:val="12"/>
-          <w:trHeight w:val="255"/>
+          <w:gridAfter w:val="7"/>
+          <w:wAfter w:w="6060" w:type="dxa"/>
+          <w:trHeight w:val="227"/>
         </w:trPr>
         <w:tc>
           <w:tcPr>
@@ -8207,7 +8178,7 @@
         <w:tc>
           <w:tcPr>
             <w:tcW w:w="1834" w:type="dxa"/>
-            <w:gridSpan w:val="4"/>
+            <w:gridSpan w:val="5"/>
             <w:tcBorders>
               <w:top w:val="single" w:sz="4" w:space="0" w:color="auto"/>
               <w:left w:val="nil"/>
@@ -8275,7 +8246,7 @@
         <w:tc>
           <w:tcPr>
             <w:tcW w:w="1903" w:type="dxa"/>
-            <w:gridSpan w:val="4"/>
+            <w:gridSpan w:val="6"/>
             <w:tcBorders>
               <w:top w:val="single" w:sz="4" w:space="0" w:color="auto"/>
               <w:left w:val="nil"/>
@@ -8343,7 +8314,7 @@
         <w:tc>
           <w:tcPr>
             <w:tcW w:w="1833" w:type="dxa"/>
-            <w:gridSpan w:val="4"/>
+            <w:gridSpan w:val="5"/>
             <w:tcBorders>
               <w:top w:val="single" w:sz="4" w:space="0" w:color="auto"/>
               <w:left w:val="nil"/>
@@ -8383,8 +8354,9 @@
       </w:tr>
       <w:tr>
         <w:trPr>
-          <w:gridAfter w:val="12"/>
-          <w:trHeight w:val="255"/>
+          <w:gridAfter w:val="7"/>
+          <w:wAfter w:w="6060" w:type="dxa"/>
+          <w:trHeight w:val="227"/>
         </w:trPr>
         <w:tc>
           <w:tcPr>
@@ -8526,7 +8498,7 @@
         <w:tc>
           <w:tcPr>
             <w:tcW w:w="1834" w:type="dxa"/>
-            <w:gridSpan w:val="4"/>
+            <w:gridSpan w:val="5"/>
             <w:tcBorders>
               <w:top w:val="nil"/>
               <w:left w:val="nil"/>
@@ -8594,7 +8566,7 @@
         <w:tc>
           <w:tcPr>
             <w:tcW w:w="1903" w:type="dxa"/>
-            <w:gridSpan w:val="4"/>
+            <w:gridSpan w:val="6"/>
             <w:tcBorders>
               <w:top w:val="nil"/>
               <w:left w:val="nil"/>
@@ -8662,7 +8634,7 @@
         <w:tc>
           <w:tcPr>
             <w:tcW w:w="1833" w:type="dxa"/>
-            <w:gridSpan w:val="4"/>
+            <w:gridSpan w:val="5"/>
             <w:tcBorders>
               <w:top w:val="nil"/>
               <w:left w:val="nil"/>
@@ -8702,8 +8674,9 @@
       </w:tr>
       <w:tr>
         <w:trPr>
-          <w:gridAfter w:val="12"/>
-          <w:trHeight w:val="255"/>
+          <w:gridAfter w:val="7"/>
+          <w:wAfter w:w="6060" w:type="dxa"/>
+          <w:trHeight w:val="227"/>
         </w:trPr>
         <w:tc>
           <w:tcPr>
@@ -8870,7 +8843,7 @@
         <w:tc>
           <w:tcPr>
             <w:tcW w:w="1834" w:type="dxa"/>
-            <w:gridSpan w:val="4"/>
+            <w:gridSpan w:val="5"/>
             <w:tcBorders>
               <w:top w:val="nil"/>
               <w:left w:val="nil"/>
@@ -8943,7 +8916,7 @@
         <w:tc>
           <w:tcPr>
             <w:tcW w:w="1903" w:type="dxa"/>
-            <w:gridSpan w:val="4"/>
+            <w:gridSpan w:val="6"/>
             <w:tcBorders>
               <w:top w:val="nil"/>
               <w:left w:val="nil"/>
@@ -9016,7 +8989,7 @@
         <w:tc>
           <w:tcPr>
             <w:tcW w:w="1833" w:type="dxa"/>
-            <w:gridSpan w:val="4"/>
+            <w:gridSpan w:val="5"/>
             <w:tcBorders>
               <w:top w:val="nil"/>
               <w:left w:val="nil"/>
@@ -9060,8 +9033,9 @@
       </w:tr>
       <w:tr>
         <w:trPr>
-          <w:gridAfter w:val="12"/>
-          <w:trHeight w:val="113"/>
+          <w:gridAfter w:val="7"/>
+          <w:wAfter w:w="6060" w:type="dxa"/>
+          <w:trHeight w:val="227"/>
         </w:trPr>
         <w:tc>
           <w:tcPr>
@@ -9179,7 +9153,7 @@
         <w:tc>
           <w:tcPr>
             <w:tcW w:w="1834" w:type="dxa"/>
-            <w:gridSpan w:val="4"/>
+            <w:gridSpan w:val="5"/>
             <w:tcBorders>
               <w:top w:val="nil"/>
               <w:left w:val="nil"/>
@@ -9234,7 +9208,7 @@
         <w:tc>
           <w:tcPr>
             <w:tcW w:w="1903" w:type="dxa"/>
-            <w:gridSpan w:val="4"/>
+            <w:gridSpan w:val="6"/>
             <w:tcBorders>
               <w:top w:val="nil"/>
               <w:left w:val="nil"/>
@@ -9289,7 +9263,7 @@
         <w:tc>
           <w:tcPr>
             <w:tcW w:w="1833" w:type="dxa"/>
-            <w:gridSpan w:val="4"/>
+            <w:gridSpan w:val="5"/>
             <w:tcBorders>
               <w:top w:val="nil"/>
               <w:left w:val="nil"/>
@@ -9317,8 +9291,9 @@
       </w:tr>
       <w:tr>
         <w:trPr>
-          <w:gridAfter w:val="12"/>
-          <w:trHeight w:val="255"/>
+          <w:gridAfter w:val="7"/>
+          <w:wAfter w:w="6060" w:type="dxa"/>
+          <w:trHeight w:val="227"/>
         </w:trPr>
         <w:tc>
           <w:tcPr>
@@ -9495,7 +9470,7 @@
         <w:tc>
           <w:tcPr>
             <w:tcW w:w="1834" w:type="dxa"/>
-            <w:gridSpan w:val="4"/>
+            <w:gridSpan w:val="5"/>
             <w:tcBorders>
               <w:top w:val="nil"/>
               <w:left w:val="nil"/>
@@ -9580,7 +9555,7 @@
         <w:tc>
           <w:tcPr>
             <w:tcW w:w="1903" w:type="dxa"/>
-            <w:gridSpan w:val="4"/>
+            <w:gridSpan w:val="6"/>
             <w:tcBorders>
               <w:top w:val="nil"/>
               <w:left w:val="nil"/>
@@ -9665,7 +9640,7 @@
         <w:tc>
           <w:tcPr>
             <w:tcW w:w="1833" w:type="dxa"/>
-            <w:gridSpan w:val="4"/>
+            <w:gridSpan w:val="5"/>
             <w:tcBorders>
               <w:top w:val="nil"/>
               <w:left w:val="nil"/>
@@ -9708,8 +9683,9 @@
       </w:tr>
       <w:tr>
         <w:trPr>
-          <w:gridAfter w:val="12"/>
-          <w:trHeight w:val="113"/>
+          <w:gridAfter w:val="7"/>
+          <w:wAfter w:w="6060" w:type="dxa"/>
+          <w:trHeight w:val="227"/>
         </w:trPr>
         <w:tc>
           <w:tcPr>
@@ -9826,7 +9802,7 @@
         <w:tc>
           <w:tcPr>
             <w:tcW w:w="1834" w:type="dxa"/>
-            <w:gridSpan w:val="4"/>
+            <w:gridSpan w:val="5"/>
             <w:tcBorders>
               <w:top w:val="nil"/>
               <w:left w:val="nil"/>
@@ -9881,7 +9857,7 @@
         <w:tc>
           <w:tcPr>
             <w:tcW w:w="1903" w:type="dxa"/>
-            <w:gridSpan w:val="4"/>
+            <w:gridSpan w:val="6"/>
             <w:tcBorders>
               <w:top w:val="nil"/>
               <w:left w:val="nil"/>
@@ -9936,7 +9912,7 @@
         <w:tc>
           <w:tcPr>
             <w:tcW w:w="1833" w:type="dxa"/>
-            <w:gridSpan w:val="4"/>
+            <w:gridSpan w:val="5"/>
             <w:tcBorders>
               <w:top w:val="nil"/>
               <w:left w:val="nil"/>
@@ -9964,8 +9940,9 @@
       </w:tr>
       <w:tr>
         <w:trPr>
-          <w:gridAfter w:val="12"/>
-          <w:trHeight w:val="255"/>
+          <w:gridAfter w:val="7"/>
+          <w:wAfter w:w="6060" w:type="dxa"/>
+          <w:trHeight w:val="227"/>
         </w:trPr>
         <w:tc>
           <w:tcPr>
@@ -10119,7 +10096,7 @@
         <w:tc>
           <w:tcPr>
             <w:tcW w:w="1834" w:type="dxa"/>
-            <w:gridSpan w:val="4"/>
+            <w:gridSpan w:val="5"/>
             <w:tcBorders>
               <w:top w:val="single" w:sz="4" w:space="0" w:color="auto"/>
               <w:left w:val="nil"/>
@@ -10187,7 +10164,7 @@
         <w:tc>
           <w:tcPr>
             <w:tcW w:w="1903" w:type="dxa"/>
-            <w:gridSpan w:val="4"/>
+            <w:gridSpan w:val="6"/>
             <w:tcBorders>
               <w:top w:val="single" w:sz="4" w:space="0" w:color="auto"/>
               <w:left w:val="nil"/>
@@ -10255,7 +10232,7 @@
         <w:tc>
           <w:tcPr>
             <w:tcW w:w="1833" w:type="dxa"/>
-            <w:gridSpan w:val="4"/>
+            <w:gridSpan w:val="5"/>
             <w:tcBorders>
               <w:top w:val="single" w:sz="4" w:space="0" w:color="auto"/>
               <w:left w:val="nil"/>
@@ -10295,8 +10272,9 @@
       </w:tr>
       <w:tr>
         <w:trPr>
-          <w:gridAfter w:val="12"/>
-          <w:trHeight w:val="255"/>
+          <w:gridAfter w:val="7"/>
+          <w:wAfter w:w="6060" w:type="dxa"/>
+          <w:trHeight w:val="227"/>
         </w:trPr>
         <w:tc>
           <w:tcPr>
@@ -10438,7 +10416,7 @@
         <w:tc>
           <w:tcPr>
             <w:tcW w:w="1834" w:type="dxa"/>
-            <w:gridSpan w:val="4"/>
+            <w:gridSpan w:val="5"/>
             <w:tcBorders>
               <w:top w:val="nil"/>
               <w:left w:val="nil"/>
@@ -10506,7 +10484,7 @@
         <w:tc>
           <w:tcPr>
             <w:tcW w:w="1903" w:type="dxa"/>
-            <w:gridSpan w:val="4"/>
+            <w:gridSpan w:val="6"/>
             <w:tcBorders>
               <w:top w:val="nil"/>
               <w:left w:val="nil"/>
@@ -10574,7 +10552,7 @@
         <w:tc>
           <w:tcPr>
             <w:tcW w:w="1833" w:type="dxa"/>
-            <w:gridSpan w:val="4"/>
+            <w:gridSpan w:val="5"/>
             <w:tcBorders>
               <w:top w:val="nil"/>
               <w:left w:val="nil"/>
@@ -10614,8 +10592,9 @@
       </w:tr>
       <w:tr>
         <w:trPr>
-          <w:gridAfter w:val="12"/>
-          <w:trHeight w:val="255"/>
+          <w:gridAfter w:val="7"/>
+          <w:wAfter w:w="6060" w:type="dxa"/>
+          <w:trHeight w:val="227"/>
         </w:trPr>
         <w:tc>
           <w:tcPr>
@@ -10763,7 +10742,7 @@
         <w:tc>
           <w:tcPr>
             <w:tcW w:w="1834" w:type="dxa"/>
-            <w:gridSpan w:val="4"/>
+            <w:gridSpan w:val="5"/>
             <w:tcBorders>
               <w:top w:val="nil"/>
               <w:left w:val="nil"/>
@@ -10837,7 +10816,7 @@
         <w:tc>
           <w:tcPr>
             <w:tcW w:w="1903" w:type="dxa"/>
-            <w:gridSpan w:val="4"/>
+            <w:gridSpan w:val="6"/>
             <w:tcBorders>
               <w:top w:val="nil"/>
               <w:left w:val="nil"/>
@@ -10911,7 +10890,7 @@
         <w:tc>
           <w:tcPr>
             <w:tcW w:w="1833" w:type="dxa"/>
-            <w:gridSpan w:val="4"/>
+            <w:gridSpan w:val="5"/>
             <w:tcBorders>
               <w:top w:val="nil"/>
               <w:left w:val="nil"/>
@@ -10955,8 +10934,9 @@
       </w:tr>
       <w:tr>
         <w:trPr>
-          <w:gridAfter w:val="12"/>
-          <w:trHeight w:val="255"/>
+          <w:gridAfter w:val="7"/>
+          <w:wAfter w:w="6060" w:type="dxa"/>
+          <w:trHeight w:val="227"/>
         </w:trPr>
         <w:tc>
           <w:tcPr>
@@ -11117,7 +11097,7 @@
         <w:tc>
           <w:tcPr>
             <w:tcW w:w="1834" w:type="dxa"/>
-            <w:gridSpan w:val="4"/>
+            <w:gridSpan w:val="5"/>
             <w:tcBorders>
               <w:top w:val="nil"/>
               <w:left w:val="nil"/>
@@ -11188,7 +11168,7 @@
         <w:tc>
           <w:tcPr>
             <w:tcW w:w="1903" w:type="dxa"/>
-            <w:gridSpan w:val="4"/>
+            <w:gridSpan w:val="6"/>
             <w:tcBorders>
               <w:top w:val="nil"/>
               <w:left w:val="nil"/>
@@ -11259,7 +11239,7 @@
         <w:tc>
           <w:tcPr>
             <w:tcW w:w="1833" w:type="dxa"/>
-            <w:gridSpan w:val="4"/>
+            <w:gridSpan w:val="5"/>
             <w:tcBorders>
               <w:top w:val="nil"/>
               <w:left w:val="nil"/>

</xml_diff>

<commit_message>
Ajuste en plantilla variables no reconocidas
</commit_message>
<xml_diff>
--- a/api-cotizaciones/templates/Plantilla_Cotizacion.docx
+++ b/api-cotizaciones/templates/Plantilla_Cotizacion.docx
@@ -187,7 +187,6 @@
                 <w:szCs w:val="20"/>
               </w:rPr>
             </w:pPr>
-            <w:proofErr w:type="gramStart"/>
             <w:r>
               <w:rPr>
                 <w:rFonts w:ascii="Calibri Light" w:hAnsi="Calibri Light" w:cs="Calibri Light"/>
@@ -196,9 +195,8 @@
                 <w:sz w:val="20"/>
                 <w:szCs w:val="20"/>
               </w:rPr>
-              <w:t>Folio:{</w:t>
-            </w:r>
-            <w:proofErr w:type="gramEnd"/>
+              <w:t>Folio:</w:t>
+            </w:r>
             <w:r>
               <w:rPr>
                 <w:rFonts w:ascii="Calibri Light" w:hAnsi="Calibri Light" w:cs="Calibri Light"/>
@@ -207,7 +205,7 @@
                 <w:sz w:val="20"/>
                 <w:szCs w:val="20"/>
               </w:rPr>
-              <w:t>{folio}}</w:t>
+              <w:t xml:space="preserve"> {{folio}}</w:t>
             </w:r>
           </w:p>
         </w:tc>
@@ -243,25 +241,29 @@
                 <w:rFonts w:ascii="Calibri Light" w:hAnsi="Calibri Light" w:cs="Calibri Light"/>
                 <w:b/>
                 <w:bCs/>
-              </w:rPr>
-            </w:pPr>
-            <w:proofErr w:type="gramStart"/>
-            <w:r>
-              <w:rPr>
-                <w:rFonts w:ascii="Calibri Light" w:hAnsi="Calibri Light" w:cs="Calibri Light"/>
-                <w:b/>
-                <w:bCs/>
-              </w:rPr>
-              <w:t>Cliente:{</w:t>
-            </w:r>
-            <w:proofErr w:type="gramEnd"/>
-            <w:r>
-              <w:rPr>
-                <w:rFonts w:ascii="Calibri Light" w:hAnsi="Calibri Light" w:cs="Calibri Light"/>
-                <w:b/>
-                <w:bCs/>
-              </w:rPr>
-              <w:t>{nombre}}</w:t>
+                <w:sz w:val="22"/>
+                <w:szCs w:val="22"/>
+              </w:rPr>
+            </w:pPr>
+            <w:r>
+              <w:rPr>
+                <w:rFonts w:ascii="Calibri Light" w:hAnsi="Calibri Light" w:cs="Calibri Light"/>
+                <w:b/>
+                <w:bCs/>
+                <w:sz w:val="22"/>
+                <w:szCs w:val="22"/>
+              </w:rPr>
+              <w:t>Cliente:</w:t>
+            </w:r>
+            <w:r>
+              <w:rPr>
+                <w:rFonts w:ascii="Calibri Light" w:hAnsi="Calibri Light" w:cs="Calibri Light"/>
+                <w:b/>
+                <w:bCs/>
+                <w:sz w:val="22"/>
+                <w:szCs w:val="22"/>
+              </w:rPr>
+              <w:t xml:space="preserve"> {{nombre}}</w:t>
             </w:r>
           </w:p>
         </w:tc>
@@ -276,13 +278,17 @@
                 <w:rFonts w:ascii="Calibri Light" w:hAnsi="Calibri Light" w:cs="Calibri Light"/>
                 <w:b/>
                 <w:bCs/>
-              </w:rPr>
-            </w:pPr>
-            <w:r>
-              <w:rPr>
-                <w:rFonts w:ascii="Calibri Light" w:hAnsi="Calibri Light" w:cs="Calibri Light"/>
-                <w:b/>
-                <w:bCs/>
+                <w:sz w:val="22"/>
+                <w:szCs w:val="22"/>
+              </w:rPr>
+            </w:pPr>
+            <w:r>
+              <w:rPr>
+                <w:rFonts w:ascii="Calibri Light" w:hAnsi="Calibri Light" w:cs="Calibri Light"/>
+                <w:b/>
+                <w:bCs/>
+                <w:sz w:val="22"/>
+                <w:szCs w:val="22"/>
               </w:rPr>
               <w:t>PLAN: PREMIUM</w:t>
             </w:r>
@@ -294,8 +300,8 @@
       <w:pPr>
         <w:spacing w:after="0"/>
         <w:rPr>
-          <w:sz w:val="18"/>
-          <w:szCs w:val="18"/>
+          <w:sz w:val="16"/>
+          <w:szCs w:val="16"/>
         </w:rPr>
       </w:pPr>
     </w:p>
@@ -343,8 +349,8 @@
                 <w:b/>
                 <w:bCs/>
                 <w:color w:val="FFFFFF" w:themeColor="background1"/>
-                <w:sz w:val="20"/>
-                <w:szCs w:val="20"/>
+                <w:sz w:val="18"/>
+                <w:szCs w:val="18"/>
               </w:rPr>
             </w:pPr>
             <w:r>
@@ -353,8 +359,8 @@
                 <w:b/>
                 <w:bCs/>
                 <w:color w:val="FFFFFF" w:themeColor="background1"/>
-                <w:sz w:val="20"/>
-                <w:szCs w:val="20"/>
+                <w:sz w:val="18"/>
+                <w:szCs w:val="18"/>
               </w:rPr>
               <w:t>INFORMACIÓN DEL ACTIVO</w:t>
             </w:r>
@@ -373,8 +379,8 @@
             <w:pPr>
               <w:rPr>
                 <w:rFonts w:ascii="Calibri Light" w:hAnsi="Calibri Light" w:cs="Calibri Light"/>
-                <w:sz w:val="20"/>
-                <w:szCs w:val="20"/>
+                <w:sz w:val="18"/>
+                <w:szCs w:val="18"/>
               </w:rPr>
             </w:pPr>
           </w:p>
@@ -398,8 +404,8 @@
                 <w:b/>
                 <w:bCs/>
                 <w:color w:val="FFFFFF" w:themeColor="background1"/>
-                <w:sz w:val="20"/>
-                <w:szCs w:val="20"/>
+                <w:sz w:val="18"/>
+                <w:szCs w:val="18"/>
               </w:rPr>
             </w:pPr>
             <w:r>
@@ -408,8 +414,8 @@
                 <w:b/>
                 <w:bCs/>
                 <w:color w:val="FFFFFF" w:themeColor="background1"/>
-                <w:sz w:val="20"/>
-                <w:szCs w:val="20"/>
+                <w:sz w:val="18"/>
+                <w:szCs w:val="18"/>
               </w:rPr>
               <w:t>BENEFICIOS DEL PLAN PREMIUM</w:t>
             </w:r>
@@ -431,37 +437,29 @@
             <w:pPr>
               <w:rPr>
                 <w:rFonts w:ascii="Calibri Light" w:hAnsi="Calibri Light" w:cs="Calibri Light"/>
-                <w:sz w:val="20"/>
-                <w:szCs w:val="20"/>
-              </w:rPr>
-            </w:pPr>
-            <w:proofErr w:type="gramStart"/>
-            <w:r>
-              <w:rPr>
-                <w:rFonts w:ascii="Calibri Light" w:hAnsi="Calibri Light" w:cs="Calibri Light"/>
-                <w:b/>
-                <w:bCs/>
-                <w:sz w:val="20"/>
-                <w:szCs w:val="20"/>
+                <w:sz w:val="18"/>
+                <w:szCs w:val="18"/>
+              </w:rPr>
+            </w:pPr>
+            <w:r>
+              <w:rPr>
+                <w:rFonts w:ascii="Calibri Light" w:hAnsi="Calibri Light" w:cs="Calibri Light"/>
+                <w:b/>
+                <w:bCs/>
+                <w:sz w:val="18"/>
+                <w:szCs w:val="18"/>
               </w:rPr>
               <w:t>DESCRIPCIÓN:</w:t>
             </w:r>
             <w:r>
               <w:rPr>
                 <w:rFonts w:ascii="Calibri Light" w:hAnsi="Calibri Light" w:cs="Calibri Light"/>
-                <w:sz w:val="20"/>
-                <w:szCs w:val="20"/>
-              </w:rPr>
-              <w:t>{</w:t>
-            </w:r>
-            <w:proofErr w:type="gramEnd"/>
-            <w:r>
-              <w:rPr>
-                <w:rFonts w:ascii="Calibri Light" w:hAnsi="Calibri Light" w:cs="Calibri Light"/>
-                <w:sz w:val="20"/>
-                <w:szCs w:val="20"/>
-              </w:rPr>
-              <w:t>{descripcion}}</w:t>
+                <w:b/>
+                <w:bCs/>
+                <w:sz w:val="18"/>
+                <w:szCs w:val="18"/>
+              </w:rPr>
+              <w:t xml:space="preserve"> {{descripcion}}</w:t>
             </w:r>
           </w:p>
         </w:tc>
@@ -478,8 +476,8 @@
             <w:pPr>
               <w:rPr>
                 <w:rFonts w:ascii="Calibri Light" w:hAnsi="Calibri Light" w:cs="Calibri Light"/>
-                <w:sz w:val="20"/>
-                <w:szCs w:val="20"/>
+                <w:sz w:val="18"/>
+                <w:szCs w:val="18"/>
               </w:rPr>
             </w:pPr>
           </w:p>
@@ -498,17 +496,17 @@
                 <w:rFonts w:ascii="Calibri Light" w:hAnsi="Calibri Light" w:cs="Calibri Light"/>
                 <w:b/>
                 <w:bCs/>
-                <w:sz w:val="20"/>
-                <w:szCs w:val="20"/>
-              </w:rPr>
-            </w:pPr>
-            <w:r>
-              <w:rPr>
-                <w:rFonts w:ascii="Calibri Light" w:hAnsi="Calibri Light" w:cs="Calibri Light"/>
-                <w:b/>
-                <w:bCs/>
-                <w:sz w:val="20"/>
-                <w:szCs w:val="20"/>
+                <w:sz w:val="18"/>
+                <w:szCs w:val="18"/>
+              </w:rPr>
+            </w:pPr>
+            <w:r>
+              <w:rPr>
+                <w:rFonts w:ascii="Calibri Light" w:hAnsi="Calibri Light" w:cs="Calibri Light"/>
+                <w:b/>
+                <w:bCs/>
+                <w:sz w:val="18"/>
+                <w:szCs w:val="18"/>
               </w:rPr>
               <w:t>Gestoría de Alta de Placas en CDMX</w:t>
             </w:r>
@@ -526,15 +524,15 @@
             <w:pPr>
               <w:rPr>
                 <w:rFonts w:ascii="Calibri Light" w:hAnsi="Calibri Light" w:cs="Calibri Light"/>
-                <w:sz w:val="20"/>
-                <w:szCs w:val="20"/>
-              </w:rPr>
-            </w:pPr>
-            <w:r>
-              <w:rPr>
-                <w:rFonts w:ascii="Calibri Light" w:hAnsi="Calibri Light" w:cs="Calibri Light"/>
-                <w:sz w:val="20"/>
-                <w:szCs w:val="20"/>
+                <w:sz w:val="18"/>
+                <w:szCs w:val="18"/>
+              </w:rPr>
+            </w:pPr>
+            <w:r>
+              <w:rPr>
+                <w:rFonts w:ascii="Calibri Light" w:hAnsi="Calibri Light" w:cs="Calibri Light"/>
+                <w:sz w:val="18"/>
+                <w:szCs w:val="18"/>
               </w:rPr>
               <w:t>Incluido</w:t>
             </w:r>
@@ -556,8 +554,8 @@
             <w:pPr>
               <w:rPr>
                 <w:rFonts w:ascii="Calibri Light" w:hAnsi="Calibri Light" w:cs="Calibri Light"/>
-                <w:sz w:val="20"/>
-                <w:szCs w:val="20"/>
+                <w:sz w:val="18"/>
+                <w:szCs w:val="18"/>
               </w:rPr>
             </w:pPr>
           </w:p>
@@ -575,8 +573,8 @@
             <w:pPr>
               <w:rPr>
                 <w:rFonts w:ascii="Calibri Light" w:hAnsi="Calibri Light" w:cs="Calibri Light"/>
-                <w:sz w:val="20"/>
-                <w:szCs w:val="20"/>
+                <w:sz w:val="18"/>
+                <w:szCs w:val="18"/>
               </w:rPr>
             </w:pPr>
           </w:p>
@@ -595,17 +593,17 @@
                 <w:rFonts w:ascii="Calibri Light" w:hAnsi="Calibri Light" w:cs="Calibri Light"/>
                 <w:b/>
                 <w:bCs/>
-                <w:sz w:val="20"/>
-                <w:szCs w:val="20"/>
-              </w:rPr>
-            </w:pPr>
-            <w:r>
-              <w:rPr>
-                <w:rFonts w:ascii="Calibri Light" w:hAnsi="Calibri Light" w:cs="Calibri Light"/>
-                <w:b/>
-                <w:bCs/>
-                <w:sz w:val="20"/>
-                <w:szCs w:val="20"/>
+                <w:sz w:val="18"/>
+                <w:szCs w:val="18"/>
+              </w:rPr>
+            </w:pPr>
+            <w:r>
+              <w:rPr>
+                <w:rFonts w:ascii="Calibri Light" w:hAnsi="Calibri Light" w:cs="Calibri Light"/>
+                <w:b/>
+                <w:bCs/>
+                <w:sz w:val="18"/>
+                <w:szCs w:val="18"/>
               </w:rPr>
               <w:t>Seguro de Daños Premium</w:t>
             </w:r>
@@ -623,15 +621,15 @@
             <w:pPr>
               <w:rPr>
                 <w:rFonts w:ascii="Calibri Light" w:hAnsi="Calibri Light" w:cs="Calibri Light"/>
-                <w:sz w:val="20"/>
-                <w:szCs w:val="20"/>
-              </w:rPr>
-            </w:pPr>
-            <w:r>
-              <w:rPr>
-                <w:rFonts w:ascii="Calibri Light" w:hAnsi="Calibri Light" w:cs="Calibri Light"/>
-                <w:sz w:val="20"/>
-                <w:szCs w:val="20"/>
+                <w:sz w:val="18"/>
+                <w:szCs w:val="18"/>
+              </w:rPr>
+            </w:pPr>
+            <w:r>
+              <w:rPr>
+                <w:rFonts w:ascii="Calibri Light" w:hAnsi="Calibri Light" w:cs="Calibri Light"/>
+                <w:sz w:val="18"/>
+                <w:szCs w:val="18"/>
               </w:rPr>
               <w:t>Incluido</w:t>
             </w:r>
@@ -652,17 +650,17 @@
                 <w:rFonts w:ascii="Calibri Light" w:hAnsi="Calibri Light" w:cs="Calibri Light"/>
                 <w:b/>
                 <w:bCs/>
-                <w:sz w:val="20"/>
-                <w:szCs w:val="20"/>
-              </w:rPr>
-            </w:pPr>
-            <w:r>
-              <w:rPr>
-                <w:rFonts w:ascii="Calibri Light" w:hAnsi="Calibri Light" w:cs="Calibri Light"/>
-                <w:b/>
-                <w:bCs/>
-                <w:sz w:val="20"/>
-                <w:szCs w:val="20"/>
+                <w:sz w:val="18"/>
+                <w:szCs w:val="18"/>
+              </w:rPr>
+            </w:pPr>
+            <w:r>
+              <w:rPr>
+                <w:rFonts w:ascii="Calibri Light" w:hAnsi="Calibri Light" w:cs="Calibri Light"/>
+                <w:b/>
+                <w:bCs/>
+                <w:sz w:val="18"/>
+                <w:szCs w:val="18"/>
               </w:rPr>
               <w:t>PRECIO CON IVA:</w:t>
             </w:r>
@@ -680,15 +678,23 @@
             <w:pPr>
               <w:rPr>
                 <w:rFonts w:ascii="Calibri Light" w:hAnsi="Calibri Light" w:cs="Calibri Light"/>
-                <w:sz w:val="20"/>
-                <w:szCs w:val="20"/>
-              </w:rPr>
-            </w:pPr>
-            <w:r>
-              <w:rPr>
-                <w:rFonts w:ascii="Calibri Light" w:hAnsi="Calibri Light" w:cs="Calibri Light"/>
-                <w:sz w:val="20"/>
-                <w:szCs w:val="20"/>
+                <w:sz w:val="18"/>
+                <w:szCs w:val="18"/>
+              </w:rPr>
+            </w:pPr>
+            <w:r>
+              <w:rPr>
+                <w:rFonts w:ascii="Calibri Light" w:hAnsi="Calibri Light" w:cs="Calibri Light"/>
+                <w:sz w:val="18"/>
+                <w:szCs w:val="18"/>
+              </w:rPr>
+              <w:t>$</w:t>
+            </w:r>
+            <w:r>
+              <w:rPr>
+                <w:rFonts w:ascii="Calibri Light" w:hAnsi="Calibri Light" w:cs="Calibri Light"/>
+                <w:sz w:val="18"/>
+                <w:szCs w:val="18"/>
               </w:rPr>
               <w:t>{{precio}}</w:t>
             </w:r>
@@ -707,8 +713,8 @@
             <w:pPr>
               <w:rPr>
                 <w:rFonts w:ascii="Calibri Light" w:hAnsi="Calibri Light" w:cs="Calibri Light"/>
-                <w:sz w:val="20"/>
-                <w:szCs w:val="20"/>
+                <w:sz w:val="18"/>
+                <w:szCs w:val="18"/>
               </w:rPr>
             </w:pPr>
           </w:p>
@@ -727,17 +733,17 @@
                 <w:rFonts w:ascii="Calibri Light" w:hAnsi="Calibri Light" w:cs="Calibri Light"/>
                 <w:b/>
                 <w:bCs/>
-                <w:sz w:val="20"/>
-                <w:szCs w:val="20"/>
-              </w:rPr>
-            </w:pPr>
-            <w:r>
-              <w:rPr>
-                <w:rFonts w:ascii="Calibri Light" w:hAnsi="Calibri Light" w:cs="Calibri Light"/>
-                <w:b/>
-                <w:bCs/>
-                <w:sz w:val="20"/>
-                <w:szCs w:val="20"/>
+                <w:sz w:val="18"/>
+                <w:szCs w:val="18"/>
+              </w:rPr>
+            </w:pPr>
+            <w:r>
+              <w:rPr>
+                <w:rFonts w:ascii="Calibri Light" w:hAnsi="Calibri Light" w:cs="Calibri Light"/>
+                <w:b/>
+                <w:bCs/>
+                <w:sz w:val="18"/>
+                <w:szCs w:val="18"/>
               </w:rPr>
               <w:t>Auto Sustituto en caso de Siniestro</w:t>
             </w:r>
@@ -754,15 +760,15 @@
             <w:pPr>
               <w:rPr>
                 <w:rFonts w:ascii="Calibri Light" w:hAnsi="Calibri Light" w:cs="Calibri Light"/>
-                <w:sz w:val="20"/>
-                <w:szCs w:val="20"/>
-              </w:rPr>
-            </w:pPr>
-            <w:r>
-              <w:rPr>
-                <w:rFonts w:ascii="Calibri Light" w:hAnsi="Calibri Light" w:cs="Calibri Light"/>
-                <w:sz w:val="20"/>
-                <w:szCs w:val="20"/>
+                <w:sz w:val="18"/>
+                <w:szCs w:val="18"/>
+              </w:rPr>
+            </w:pPr>
+            <w:r>
+              <w:rPr>
+                <w:rFonts w:ascii="Calibri Light" w:hAnsi="Calibri Light" w:cs="Calibri Light"/>
+                <w:sz w:val="18"/>
+                <w:szCs w:val="18"/>
               </w:rPr>
               <w:t>Incluido</w:t>
             </w:r>
@@ -783,17 +789,17 @@
                 <w:rFonts w:ascii="Calibri Light" w:hAnsi="Calibri Light" w:cs="Calibri Light"/>
                 <w:b/>
                 <w:bCs/>
-                <w:sz w:val="20"/>
-                <w:szCs w:val="20"/>
-              </w:rPr>
-            </w:pPr>
-            <w:r>
-              <w:rPr>
-                <w:rFonts w:ascii="Calibri Light" w:hAnsi="Calibri Light" w:cs="Calibri Light"/>
-                <w:b/>
-                <w:bCs/>
-                <w:sz w:val="20"/>
-                <w:szCs w:val="20"/>
+                <w:sz w:val="18"/>
+                <w:szCs w:val="18"/>
+              </w:rPr>
+            </w:pPr>
+            <w:r>
+              <w:rPr>
+                <w:rFonts w:ascii="Calibri Light" w:hAnsi="Calibri Light" w:cs="Calibri Light"/>
+                <w:b/>
+                <w:bCs/>
+                <w:sz w:val="18"/>
+                <w:szCs w:val="18"/>
               </w:rPr>
               <w:t>ACCESORIOS CON IVA:</w:t>
             </w:r>
@@ -811,15 +817,15 @@
             <w:pPr>
               <w:rPr>
                 <w:rFonts w:ascii="Calibri Light" w:hAnsi="Calibri Light" w:cs="Calibri Light"/>
-                <w:sz w:val="20"/>
-                <w:szCs w:val="20"/>
-              </w:rPr>
-            </w:pPr>
-            <w:r>
-              <w:rPr>
-                <w:rFonts w:ascii="Calibri Light" w:hAnsi="Calibri Light" w:cs="Calibri Light"/>
-                <w:sz w:val="20"/>
-                <w:szCs w:val="20"/>
+                <w:sz w:val="18"/>
+                <w:szCs w:val="18"/>
+              </w:rPr>
+            </w:pPr>
+            <w:r>
+              <w:rPr>
+                <w:rFonts w:ascii="Calibri Light" w:hAnsi="Calibri Light" w:cs="Calibri Light"/>
+                <w:sz w:val="18"/>
+                <w:szCs w:val="18"/>
               </w:rPr>
               <w:t>$0</w:t>
             </w:r>
@@ -838,8 +844,8 @@
             <w:pPr>
               <w:rPr>
                 <w:rFonts w:ascii="Calibri Light" w:hAnsi="Calibri Light" w:cs="Calibri Light"/>
-                <w:sz w:val="20"/>
-                <w:szCs w:val="20"/>
+                <w:sz w:val="18"/>
+                <w:szCs w:val="18"/>
               </w:rPr>
             </w:pPr>
           </w:p>
@@ -858,17 +864,17 @@
                 <w:rFonts w:ascii="Calibri Light" w:hAnsi="Calibri Light" w:cs="Calibri Light"/>
                 <w:b/>
                 <w:bCs/>
-                <w:sz w:val="20"/>
-                <w:szCs w:val="20"/>
-              </w:rPr>
-            </w:pPr>
-            <w:r>
-              <w:rPr>
-                <w:rFonts w:ascii="Calibri Light" w:hAnsi="Calibri Light" w:cs="Calibri Light"/>
-                <w:b/>
-                <w:bCs/>
-                <w:sz w:val="20"/>
-                <w:szCs w:val="20"/>
+                <w:sz w:val="18"/>
+                <w:szCs w:val="18"/>
+              </w:rPr>
+            </w:pPr>
+            <w:r>
+              <w:rPr>
+                <w:rFonts w:ascii="Calibri Light" w:hAnsi="Calibri Light" w:cs="Calibri Light"/>
+                <w:b/>
+                <w:bCs/>
+                <w:sz w:val="18"/>
+                <w:szCs w:val="18"/>
               </w:rPr>
               <w:t>Asistencia Vial Plus</w:t>
             </w:r>
@@ -885,15 +891,15 @@
             <w:pPr>
               <w:rPr>
                 <w:rFonts w:ascii="Calibri Light" w:hAnsi="Calibri Light" w:cs="Calibri Light"/>
-                <w:sz w:val="20"/>
-                <w:szCs w:val="20"/>
-              </w:rPr>
-            </w:pPr>
-            <w:r>
-              <w:rPr>
-                <w:rFonts w:ascii="Calibri Light" w:hAnsi="Calibri Light" w:cs="Calibri Light"/>
-                <w:sz w:val="20"/>
-                <w:szCs w:val="20"/>
+                <w:sz w:val="18"/>
+                <w:szCs w:val="18"/>
+              </w:rPr>
+            </w:pPr>
+            <w:r>
+              <w:rPr>
+                <w:rFonts w:ascii="Calibri Light" w:hAnsi="Calibri Light" w:cs="Calibri Light"/>
+                <w:sz w:val="18"/>
+                <w:szCs w:val="18"/>
               </w:rPr>
               <w:t>Incluido</w:t>
             </w:r>
@@ -915,31 +921,19 @@
                 <w:rFonts w:ascii="Calibri Light" w:hAnsi="Calibri Light" w:cs="Calibri Light"/>
                 <w:b/>
                 <w:bCs/>
-                <w:sz w:val="20"/>
-                <w:szCs w:val="20"/>
-              </w:rPr>
-            </w:pPr>
-            <w:proofErr w:type="gramStart"/>
-            <w:r>
-              <w:rPr>
-                <w:rFonts w:ascii="Calibri Light" w:hAnsi="Calibri Light" w:cs="Calibri Light"/>
-                <w:b/>
-                <w:bCs/>
-                <w:sz w:val="20"/>
-                <w:szCs w:val="20"/>
-              </w:rPr>
-              <w:t>TOTAL</w:t>
-            </w:r>
-            <w:proofErr w:type="gramEnd"/>
-            <w:r>
-              <w:rPr>
-                <w:rFonts w:ascii="Calibri Light" w:hAnsi="Calibri Light" w:cs="Calibri Light"/>
-                <w:b/>
-                <w:bCs/>
-                <w:sz w:val="20"/>
-                <w:szCs w:val="20"/>
-              </w:rPr>
-              <w:t xml:space="preserve"> CON IVA:</w:t>
+                <w:sz w:val="18"/>
+                <w:szCs w:val="18"/>
+              </w:rPr>
+            </w:pPr>
+            <w:r>
+              <w:rPr>
+                <w:rFonts w:ascii="Calibri Light" w:hAnsi="Calibri Light" w:cs="Calibri Light"/>
+                <w:b/>
+                <w:bCs/>
+                <w:sz w:val="18"/>
+                <w:szCs w:val="18"/>
+              </w:rPr>
+              <w:t>TOTAL CON IVA:</w:t>
             </w:r>
           </w:p>
         </w:tc>
@@ -956,15 +950,23 @@
             <w:pPr>
               <w:rPr>
                 <w:rFonts w:ascii="Calibri Light" w:hAnsi="Calibri Light" w:cs="Calibri Light"/>
-                <w:sz w:val="20"/>
-                <w:szCs w:val="20"/>
-              </w:rPr>
-            </w:pPr>
-            <w:r>
-              <w:rPr>
-                <w:rFonts w:ascii="Calibri Light" w:hAnsi="Calibri Light" w:cs="Calibri Light"/>
-                <w:sz w:val="20"/>
-                <w:szCs w:val="20"/>
+                <w:sz w:val="18"/>
+                <w:szCs w:val="18"/>
+              </w:rPr>
+            </w:pPr>
+            <w:r>
+              <w:rPr>
+                <w:rFonts w:ascii="Calibri Light" w:hAnsi="Calibri Light" w:cs="Calibri Light"/>
+                <w:sz w:val="18"/>
+                <w:szCs w:val="18"/>
+              </w:rPr>
+              <w:t>$</w:t>
+            </w:r>
+            <w:r>
+              <w:rPr>
+                <w:rFonts w:ascii="Calibri Light" w:hAnsi="Calibri Light" w:cs="Calibri Light"/>
+                <w:sz w:val="18"/>
+                <w:szCs w:val="18"/>
               </w:rPr>
               <w:t>{{precio}}</w:t>
             </w:r>
@@ -983,8 +985,8 @@
             <w:pPr>
               <w:rPr>
                 <w:rFonts w:ascii="Calibri Light" w:hAnsi="Calibri Light" w:cs="Calibri Light"/>
-                <w:sz w:val="20"/>
-                <w:szCs w:val="20"/>
+                <w:sz w:val="18"/>
+                <w:szCs w:val="18"/>
               </w:rPr>
             </w:pPr>
           </w:p>
@@ -1004,17 +1006,17 @@
                 <w:rFonts w:ascii="Calibri Light" w:hAnsi="Calibri Light" w:cs="Calibri Light"/>
                 <w:b/>
                 <w:bCs/>
-                <w:sz w:val="20"/>
-                <w:szCs w:val="20"/>
-              </w:rPr>
-            </w:pPr>
-            <w:r>
-              <w:rPr>
-                <w:rFonts w:ascii="Calibri Light" w:hAnsi="Calibri Light" w:cs="Calibri Light"/>
-                <w:b/>
-                <w:bCs/>
-                <w:sz w:val="20"/>
-                <w:szCs w:val="20"/>
+                <w:sz w:val="18"/>
+                <w:szCs w:val="18"/>
+              </w:rPr>
+            </w:pPr>
+            <w:r>
+              <w:rPr>
+                <w:rFonts w:ascii="Calibri Light" w:hAnsi="Calibri Light" w:cs="Calibri Light"/>
+                <w:b/>
+                <w:bCs/>
+                <w:sz w:val="18"/>
+                <w:szCs w:val="18"/>
               </w:rPr>
               <w:t>Incremento en deducibilidad</w:t>
             </w:r>
@@ -1032,15 +1034,15 @@
             <w:pPr>
               <w:rPr>
                 <w:rFonts w:ascii="Calibri Light" w:hAnsi="Calibri Light" w:cs="Calibri Light"/>
-                <w:sz w:val="20"/>
-                <w:szCs w:val="20"/>
-              </w:rPr>
-            </w:pPr>
-            <w:r>
-              <w:rPr>
-                <w:rFonts w:ascii="Calibri Light" w:hAnsi="Calibri Light" w:cs="Calibri Light"/>
-                <w:sz w:val="20"/>
-                <w:szCs w:val="20"/>
+                <w:sz w:val="18"/>
+                <w:szCs w:val="18"/>
+              </w:rPr>
+            </w:pPr>
+            <w:r>
+              <w:rPr>
+                <w:rFonts w:ascii="Calibri Light" w:hAnsi="Calibri Light" w:cs="Calibri Light"/>
+                <w:sz w:val="18"/>
+                <w:szCs w:val="18"/>
               </w:rPr>
               <w:t>Incluido</w:t>
             </w:r>
@@ -1051,6 +1053,10 @@
     <w:p>
       <w:pPr>
         <w:spacing w:after="0"/>
+        <w:rPr>
+          <w:sz w:val="22"/>
+          <w:szCs w:val="22"/>
+        </w:rPr>
       </w:pPr>
     </w:p>
     <w:tbl>
@@ -1088,8 +1094,8 @@
                 <w:b/>
                 <w:bCs/>
                 <w:color w:val="FFFFFF" w:themeColor="background1"/>
-                <w:sz w:val="20"/>
-                <w:szCs w:val="20"/>
+                <w:sz w:val="18"/>
+                <w:szCs w:val="18"/>
               </w:rPr>
             </w:pPr>
             <w:r>
@@ -1098,8 +1104,8 @@
                 <w:b/>
                 <w:bCs/>
                 <w:color w:val="FFFFFF" w:themeColor="background1"/>
-                <w:sz w:val="20"/>
-                <w:szCs w:val="20"/>
+                <w:sz w:val="18"/>
+                <w:szCs w:val="18"/>
               </w:rPr>
               <w:t>CONCEPTO</w:t>
             </w:r>
@@ -1113,8 +1119,8 @@
             <w:pPr>
               <w:rPr>
                 <w:rFonts w:ascii="Calibri Light" w:hAnsi="Calibri Light" w:cs="Calibri Light"/>
-                <w:sz w:val="20"/>
-                <w:szCs w:val="20"/>
+                <w:sz w:val="18"/>
+                <w:szCs w:val="18"/>
               </w:rPr>
             </w:pPr>
           </w:p>
@@ -1132,8 +1138,8 @@
                 <w:rFonts w:ascii="Calibri Light" w:hAnsi="Calibri Light" w:cs="Calibri Light"/>
                 <w:b/>
                 <w:bCs/>
-                <w:sz w:val="20"/>
-                <w:szCs w:val="20"/>
+                <w:sz w:val="18"/>
+                <w:szCs w:val="18"/>
               </w:rPr>
             </w:pPr>
             <w:r>
@@ -1142,8 +1148,8 @@
                 <w:b/>
                 <w:bCs/>
                 <w:color w:val="FFFFFF" w:themeColor="background1"/>
-                <w:sz w:val="20"/>
-                <w:szCs w:val="20"/>
+                <w:sz w:val="18"/>
+                <w:szCs w:val="18"/>
               </w:rPr>
               <w:t>PLAZO (MESES)</w:t>
             </w:r>
@@ -1159,8 +1165,8 @@
             <w:pPr>
               <w:rPr>
                 <w:rFonts w:ascii="Calibri Light" w:hAnsi="Calibri Light" w:cs="Calibri Light"/>
-                <w:sz w:val="20"/>
-                <w:szCs w:val="20"/>
+                <w:sz w:val="18"/>
+                <w:szCs w:val="18"/>
               </w:rPr>
             </w:pPr>
           </w:p>
@@ -1173,8 +1179,8 @@
             <w:pPr>
               <w:rPr>
                 <w:rFonts w:ascii="Calibri Light" w:hAnsi="Calibri Light" w:cs="Calibri Light"/>
-                <w:sz w:val="20"/>
-                <w:szCs w:val="20"/>
+                <w:sz w:val="18"/>
+                <w:szCs w:val="18"/>
               </w:rPr>
             </w:pPr>
           </w:p>
@@ -1188,8 +1194,8 @@
             <w:pPr>
               <w:rPr>
                 <w:rFonts w:ascii="Calibri Light" w:hAnsi="Calibri Light" w:cs="Calibri Light"/>
-                <w:sz w:val="20"/>
-                <w:szCs w:val="20"/>
+                <w:sz w:val="18"/>
+                <w:szCs w:val="18"/>
               </w:rPr>
             </w:pPr>
           </w:p>
@@ -1224,8 +1230,8 @@
                 <w:b/>
                 <w:bCs/>
                 <w:color w:val="FFFFFF" w:themeColor="background1"/>
-                <w:sz w:val="20"/>
-                <w:szCs w:val="20"/>
+                <w:sz w:val="18"/>
+                <w:szCs w:val="18"/>
               </w:rPr>
             </w:pPr>
             <w:r>
@@ -1234,8 +1240,8 @@
                 <w:b/>
                 <w:bCs/>
                 <w:color w:val="FFFFFF" w:themeColor="background1"/>
-                <w:sz w:val="20"/>
-                <w:szCs w:val="20"/>
+                <w:sz w:val="18"/>
+                <w:szCs w:val="18"/>
               </w:rPr>
               <w:t>PAGO INICIAL</w:t>
             </w:r>
@@ -1255,8 +1261,8 @@
             <w:pPr>
               <w:rPr>
                 <w:rFonts w:ascii="Calibri Light" w:hAnsi="Calibri Light" w:cs="Calibri Light"/>
-                <w:sz w:val="20"/>
-                <w:szCs w:val="20"/>
+                <w:sz w:val="18"/>
+                <w:szCs w:val="18"/>
               </w:rPr>
             </w:pPr>
           </w:p>
@@ -1280,8 +1286,8 @@
                 <w:b/>
                 <w:bCs/>
                 <w:color w:val="FFFFFF" w:themeColor="background1"/>
-                <w:sz w:val="20"/>
-                <w:szCs w:val="20"/>
+                <w:sz w:val="18"/>
+                <w:szCs w:val="18"/>
               </w:rPr>
             </w:pPr>
             <w:r>
@@ -1290,8 +1296,8 @@
                 <w:b/>
                 <w:bCs/>
                 <w:color w:val="FFFFFF" w:themeColor="background1"/>
-                <w:sz w:val="20"/>
-                <w:szCs w:val="20"/>
+                <w:sz w:val="18"/>
+                <w:szCs w:val="18"/>
               </w:rPr>
               <w:t>24</w:t>
             </w:r>
@@ -1316,8 +1322,8 @@
                 <w:b/>
                 <w:bCs/>
                 <w:color w:val="FFFFFF" w:themeColor="background1"/>
-                <w:sz w:val="20"/>
-                <w:szCs w:val="20"/>
+                <w:sz w:val="18"/>
+                <w:szCs w:val="18"/>
               </w:rPr>
             </w:pPr>
             <w:r>
@@ -1326,8 +1332,8 @@
                 <w:b/>
                 <w:bCs/>
                 <w:color w:val="FFFFFF" w:themeColor="background1"/>
-                <w:sz w:val="20"/>
-                <w:szCs w:val="20"/>
+                <w:sz w:val="18"/>
+                <w:szCs w:val="18"/>
               </w:rPr>
               <w:t>36</w:t>
             </w:r>
@@ -1352,8 +1358,8 @@
                 <w:b/>
                 <w:bCs/>
                 <w:color w:val="FFFFFF" w:themeColor="background1"/>
-                <w:sz w:val="20"/>
-                <w:szCs w:val="20"/>
+                <w:sz w:val="18"/>
+                <w:szCs w:val="18"/>
               </w:rPr>
             </w:pPr>
             <w:r>
@@ -1362,8 +1368,8 @@
                 <w:b/>
                 <w:bCs/>
                 <w:color w:val="FFFFFF" w:themeColor="background1"/>
-                <w:sz w:val="20"/>
-                <w:szCs w:val="20"/>
+                <w:sz w:val="18"/>
+                <w:szCs w:val="18"/>
               </w:rPr>
               <w:t>48</w:t>
             </w:r>
@@ -1388,8 +1394,8 @@
                 <w:b/>
                 <w:bCs/>
                 <w:color w:val="FFFFFF" w:themeColor="background1"/>
-                <w:sz w:val="20"/>
-                <w:szCs w:val="20"/>
+                <w:sz w:val="18"/>
+                <w:szCs w:val="18"/>
               </w:rPr>
             </w:pPr>
             <w:r>
@@ -1398,8 +1404,8 @@
                 <w:b/>
                 <w:bCs/>
                 <w:color w:val="FFFFFF" w:themeColor="background1"/>
-                <w:sz w:val="20"/>
-                <w:szCs w:val="20"/>
+                <w:sz w:val="18"/>
+                <w:szCs w:val="18"/>
               </w:rPr>
               <w:t>60</w:t>
             </w:r>
@@ -1431,8 +1437,8 @@
             <w:pPr>
               <w:rPr>
                 <w:rFonts w:ascii="Calibri Light" w:hAnsi="Calibri Light" w:cs="Calibri Light"/>
-                <w:sz w:val="20"/>
-                <w:szCs w:val="20"/>
+                <w:sz w:val="18"/>
+                <w:szCs w:val="18"/>
               </w:rPr>
             </w:pPr>
           </w:p>
@@ -1451,8 +1457,8 @@
             <w:pPr>
               <w:rPr>
                 <w:rFonts w:ascii="Calibri Light" w:hAnsi="Calibri Light" w:cs="Calibri Light"/>
-                <w:sz w:val="20"/>
-                <w:szCs w:val="20"/>
+                <w:sz w:val="18"/>
+                <w:szCs w:val="18"/>
               </w:rPr>
             </w:pPr>
           </w:p>
@@ -1471,8 +1477,8 @@
             <w:pPr>
               <w:rPr>
                 <w:rFonts w:ascii="Calibri Light" w:hAnsi="Calibri Light" w:cs="Calibri Light"/>
-                <w:sz w:val="20"/>
-                <w:szCs w:val="20"/>
+                <w:sz w:val="18"/>
+                <w:szCs w:val="18"/>
               </w:rPr>
             </w:pPr>
           </w:p>
@@ -1491,8 +1497,8 @@
             <w:pPr>
               <w:rPr>
                 <w:rFonts w:ascii="Calibri Light" w:hAnsi="Calibri Light" w:cs="Calibri Light"/>
-                <w:sz w:val="20"/>
-                <w:szCs w:val="20"/>
+                <w:sz w:val="18"/>
+                <w:szCs w:val="18"/>
               </w:rPr>
             </w:pPr>
           </w:p>
@@ -1511,8 +1517,8 @@
             <w:pPr>
               <w:rPr>
                 <w:rFonts w:ascii="Calibri Light" w:hAnsi="Calibri Light" w:cs="Calibri Light"/>
-                <w:sz w:val="20"/>
-                <w:szCs w:val="20"/>
+                <w:sz w:val="18"/>
+                <w:szCs w:val="18"/>
               </w:rPr>
             </w:pPr>
           </w:p>
@@ -1531,8 +1537,8 @@
             <w:pPr>
               <w:rPr>
                 <w:rFonts w:ascii="Calibri Light" w:hAnsi="Calibri Light" w:cs="Calibri Light"/>
-                <w:sz w:val="20"/>
-                <w:szCs w:val="20"/>
+                <w:sz w:val="18"/>
+                <w:szCs w:val="18"/>
               </w:rPr>
             </w:pPr>
           </w:p>
@@ -1563,15 +1569,15 @@
             <w:pPr>
               <w:rPr>
                 <w:rFonts w:ascii="Calibri Light" w:hAnsi="Calibri Light" w:cs="Calibri Light"/>
-                <w:sz w:val="20"/>
-                <w:szCs w:val="20"/>
-              </w:rPr>
-            </w:pPr>
-            <w:r>
-              <w:rPr>
-                <w:rFonts w:ascii="Calibri Light" w:hAnsi="Calibri Light" w:cs="Calibri Light"/>
-                <w:sz w:val="20"/>
-                <w:szCs w:val="20"/>
+                <w:sz w:val="18"/>
+                <w:szCs w:val="18"/>
+              </w:rPr>
+            </w:pPr>
+            <w:r>
+              <w:rPr>
+                <w:rFonts w:ascii="Calibri Light" w:hAnsi="Calibri Light" w:cs="Calibri Light"/>
+                <w:sz w:val="18"/>
+                <w:szCs w:val="18"/>
               </w:rPr>
               <w:t>Aportación extraordinaria</w:t>
             </w:r>
@@ -1591,8 +1597,8 @@
             <w:pPr>
               <w:rPr>
                 <w:rFonts w:ascii="Calibri Light" w:hAnsi="Calibri Light" w:cs="Calibri Light"/>
-                <w:sz w:val="20"/>
-                <w:szCs w:val="20"/>
+                <w:sz w:val="18"/>
+                <w:szCs w:val="18"/>
               </w:rPr>
             </w:pPr>
           </w:p>
@@ -1611,15 +1617,15 @@
             <w:pPr>
               <w:rPr>
                 <w:rFonts w:ascii="Calibri Light" w:hAnsi="Calibri Light" w:cs="Calibri Light"/>
-                <w:sz w:val="20"/>
-                <w:szCs w:val="20"/>
-              </w:rPr>
-            </w:pPr>
-            <w:r>
-              <w:rPr>
-                <w:rFonts w:ascii="Calibri Light" w:hAnsi="Calibri Light" w:cs="Calibri Light"/>
-                <w:sz w:val="20"/>
-                <w:szCs w:val="20"/>
+                <w:sz w:val="18"/>
+                <w:szCs w:val="18"/>
+              </w:rPr>
+            </w:pPr>
+            <w:r>
+              <w:rPr>
+                <w:rFonts w:ascii="Calibri Light" w:hAnsi="Calibri Light" w:cs="Calibri Light"/>
+                <w:sz w:val="18"/>
+                <w:szCs w:val="18"/>
               </w:rPr>
               <w:t>{{enganche24}}</w:t>
             </w:r>
@@ -1639,15 +1645,15 @@
             <w:pPr>
               <w:rPr>
                 <w:rFonts w:ascii="Calibri Light" w:hAnsi="Calibri Light" w:cs="Calibri Light"/>
-                <w:sz w:val="20"/>
-                <w:szCs w:val="20"/>
-              </w:rPr>
-            </w:pPr>
-            <w:r>
-              <w:rPr>
-                <w:rFonts w:ascii="Calibri Light" w:hAnsi="Calibri Light" w:cs="Calibri Light"/>
-                <w:sz w:val="20"/>
-                <w:szCs w:val="20"/>
+                <w:sz w:val="18"/>
+                <w:szCs w:val="18"/>
+              </w:rPr>
+            </w:pPr>
+            <w:r>
+              <w:rPr>
+                <w:rFonts w:ascii="Calibri Light" w:hAnsi="Calibri Light" w:cs="Calibri Light"/>
+                <w:sz w:val="18"/>
+                <w:szCs w:val="18"/>
               </w:rPr>
               <w:t>{{enganche36}}</w:t>
             </w:r>
@@ -1667,15 +1673,15 @@
             <w:pPr>
               <w:rPr>
                 <w:rFonts w:ascii="Calibri Light" w:hAnsi="Calibri Light" w:cs="Calibri Light"/>
-                <w:sz w:val="20"/>
-                <w:szCs w:val="20"/>
-              </w:rPr>
-            </w:pPr>
-            <w:r>
-              <w:rPr>
-                <w:rFonts w:ascii="Calibri Light" w:hAnsi="Calibri Light" w:cs="Calibri Light"/>
-                <w:sz w:val="20"/>
-                <w:szCs w:val="20"/>
+                <w:sz w:val="18"/>
+                <w:szCs w:val="18"/>
+              </w:rPr>
+            </w:pPr>
+            <w:r>
+              <w:rPr>
+                <w:rFonts w:ascii="Calibri Light" w:hAnsi="Calibri Light" w:cs="Calibri Light"/>
+                <w:sz w:val="18"/>
+                <w:szCs w:val="18"/>
               </w:rPr>
               <w:t>{{enganche48}}</w:t>
             </w:r>
@@ -1695,15 +1701,15 @@
             <w:pPr>
               <w:rPr>
                 <w:rFonts w:ascii="Calibri Light" w:hAnsi="Calibri Light" w:cs="Calibri Light"/>
-                <w:sz w:val="20"/>
-                <w:szCs w:val="20"/>
-              </w:rPr>
-            </w:pPr>
-            <w:r>
-              <w:rPr>
-                <w:rFonts w:ascii="Calibri Light" w:hAnsi="Calibri Light" w:cs="Calibri Light"/>
-                <w:sz w:val="20"/>
-                <w:szCs w:val="20"/>
+                <w:sz w:val="18"/>
+                <w:szCs w:val="18"/>
+              </w:rPr>
+            </w:pPr>
+            <w:r>
+              <w:rPr>
+                <w:rFonts w:ascii="Calibri Light" w:hAnsi="Calibri Light" w:cs="Calibri Light"/>
+                <w:sz w:val="18"/>
+                <w:szCs w:val="18"/>
               </w:rPr>
               <w:t>{{enganche60}}</w:t>
             </w:r>
@@ -1735,15 +1741,15 @@
             <w:pPr>
               <w:rPr>
                 <w:rFonts w:ascii="Calibri Light" w:hAnsi="Calibri Light" w:cs="Calibri Light"/>
-                <w:sz w:val="20"/>
-                <w:szCs w:val="20"/>
-              </w:rPr>
-            </w:pPr>
-            <w:r>
-              <w:rPr>
-                <w:rFonts w:ascii="Calibri Light" w:hAnsi="Calibri Light" w:cs="Calibri Light"/>
-                <w:sz w:val="20"/>
-                <w:szCs w:val="20"/>
+                <w:sz w:val="18"/>
+                <w:szCs w:val="18"/>
+              </w:rPr>
+            </w:pPr>
+            <w:r>
+              <w:rPr>
+                <w:rFonts w:ascii="Calibri Light" w:hAnsi="Calibri Light" w:cs="Calibri Light"/>
+                <w:sz w:val="18"/>
+                <w:szCs w:val="18"/>
               </w:rPr>
               <w:t>Depósito en garantía</w:t>
             </w:r>
@@ -1763,35 +1769,35 @@
             <w:pPr>
               <w:rPr>
                 <w:rFonts w:ascii="Calibri Light" w:hAnsi="Calibri Light" w:cs="Calibri Light"/>
-                <w:sz w:val="20"/>
-                <w:szCs w:val="20"/>
-              </w:rPr>
-            </w:pPr>
-          </w:p>
-        </w:tc>
-        <w:tc>
-          <w:tcPr>
-            <w:tcW w:w="1685" w:type="dxa"/>
-            <w:tcBorders>
-              <w:top w:val="nil"/>
-              <w:left w:val="nil"/>
-              <w:bottom w:val="nil"/>
-              <w:right w:val="nil"/>
-            </w:tcBorders>
-          </w:tcPr>
-          <w:p>
-            <w:pPr>
-              <w:rPr>
-                <w:rFonts w:ascii="Calibri Light" w:hAnsi="Calibri Light" w:cs="Calibri Light"/>
-                <w:sz w:val="20"/>
-                <w:szCs w:val="20"/>
-              </w:rPr>
-            </w:pPr>
-            <w:r>
-              <w:rPr>
-                <w:rFonts w:ascii="Calibri Light" w:hAnsi="Calibri Light" w:cs="Calibri Light"/>
-                <w:sz w:val="20"/>
-                <w:szCs w:val="20"/>
+                <w:sz w:val="18"/>
+                <w:szCs w:val="18"/>
+              </w:rPr>
+            </w:pPr>
+          </w:p>
+        </w:tc>
+        <w:tc>
+          <w:tcPr>
+            <w:tcW w:w="1685" w:type="dxa"/>
+            <w:tcBorders>
+              <w:top w:val="nil"/>
+              <w:left w:val="nil"/>
+              <w:bottom w:val="nil"/>
+              <w:right w:val="nil"/>
+            </w:tcBorders>
+          </w:tcPr>
+          <w:p>
+            <w:pPr>
+              <w:rPr>
+                <w:rFonts w:ascii="Calibri Light" w:hAnsi="Calibri Light" w:cs="Calibri Light"/>
+                <w:sz w:val="18"/>
+                <w:szCs w:val="18"/>
+              </w:rPr>
+            </w:pPr>
+            <w:r>
+              <w:rPr>
+                <w:rFonts w:ascii="Calibri Light" w:hAnsi="Calibri Light" w:cs="Calibri Light"/>
+                <w:sz w:val="18"/>
+                <w:szCs w:val="18"/>
               </w:rPr>
               <w:t>{{deposito24}}</w:t>
             </w:r>
@@ -1811,15 +1817,15 @@
             <w:pPr>
               <w:rPr>
                 <w:rFonts w:ascii="Calibri Light" w:hAnsi="Calibri Light" w:cs="Calibri Light"/>
-                <w:sz w:val="20"/>
-                <w:szCs w:val="20"/>
-              </w:rPr>
-            </w:pPr>
-            <w:r>
-              <w:rPr>
-                <w:rFonts w:ascii="Calibri Light" w:hAnsi="Calibri Light" w:cs="Calibri Light"/>
-                <w:sz w:val="20"/>
-                <w:szCs w:val="20"/>
+                <w:sz w:val="18"/>
+                <w:szCs w:val="18"/>
+              </w:rPr>
+            </w:pPr>
+            <w:r>
+              <w:rPr>
+                <w:rFonts w:ascii="Calibri Light" w:hAnsi="Calibri Light" w:cs="Calibri Light"/>
+                <w:sz w:val="18"/>
+                <w:szCs w:val="18"/>
               </w:rPr>
               <w:t>{{deposito36}}</w:t>
             </w:r>
@@ -1839,15 +1845,15 @@
             <w:pPr>
               <w:rPr>
                 <w:rFonts w:ascii="Calibri Light" w:hAnsi="Calibri Light" w:cs="Calibri Light"/>
-                <w:sz w:val="20"/>
-                <w:szCs w:val="20"/>
-              </w:rPr>
-            </w:pPr>
-            <w:r>
-              <w:rPr>
-                <w:rFonts w:ascii="Calibri Light" w:hAnsi="Calibri Light" w:cs="Calibri Light"/>
-                <w:sz w:val="20"/>
-                <w:szCs w:val="20"/>
+                <w:sz w:val="18"/>
+                <w:szCs w:val="18"/>
+              </w:rPr>
+            </w:pPr>
+            <w:r>
+              <w:rPr>
+                <w:rFonts w:ascii="Calibri Light" w:hAnsi="Calibri Light" w:cs="Calibri Light"/>
+                <w:sz w:val="18"/>
+                <w:szCs w:val="18"/>
               </w:rPr>
               <w:t>{{deposito48}}</w:t>
             </w:r>
@@ -1867,15 +1873,15 @@
             <w:pPr>
               <w:rPr>
                 <w:rFonts w:ascii="Calibri Light" w:hAnsi="Calibri Light" w:cs="Calibri Light"/>
-                <w:sz w:val="20"/>
-                <w:szCs w:val="20"/>
-              </w:rPr>
-            </w:pPr>
-            <w:r>
-              <w:rPr>
-                <w:rFonts w:ascii="Calibri Light" w:hAnsi="Calibri Light" w:cs="Calibri Light"/>
-                <w:sz w:val="20"/>
-                <w:szCs w:val="20"/>
+                <w:sz w:val="18"/>
+                <w:szCs w:val="18"/>
+              </w:rPr>
+            </w:pPr>
+            <w:r>
+              <w:rPr>
+                <w:rFonts w:ascii="Calibri Light" w:hAnsi="Calibri Light" w:cs="Calibri Light"/>
+                <w:sz w:val="18"/>
+                <w:szCs w:val="18"/>
               </w:rPr>
               <w:t>{{deposito60}}</w:t>
             </w:r>
@@ -1907,15 +1913,15 @@
             <w:pPr>
               <w:rPr>
                 <w:rFonts w:ascii="Calibri Light" w:hAnsi="Calibri Light" w:cs="Calibri Light"/>
-                <w:sz w:val="20"/>
-                <w:szCs w:val="20"/>
-              </w:rPr>
-            </w:pPr>
-            <w:r>
-              <w:rPr>
-                <w:rFonts w:ascii="Calibri Light" w:hAnsi="Calibri Light" w:cs="Calibri Light"/>
-                <w:sz w:val="20"/>
-                <w:szCs w:val="20"/>
+                <w:sz w:val="18"/>
+                <w:szCs w:val="18"/>
+              </w:rPr>
+            </w:pPr>
+            <w:r>
+              <w:rPr>
+                <w:rFonts w:ascii="Calibri Light" w:hAnsi="Calibri Light" w:cs="Calibri Light"/>
+                <w:sz w:val="18"/>
+                <w:szCs w:val="18"/>
               </w:rPr>
               <w:t>Comisión por apertura</w:t>
             </w:r>
@@ -1935,35 +1941,35 @@
             <w:pPr>
               <w:rPr>
                 <w:rFonts w:ascii="Calibri Light" w:hAnsi="Calibri Light" w:cs="Calibri Light"/>
-                <w:sz w:val="20"/>
-                <w:szCs w:val="20"/>
-              </w:rPr>
-            </w:pPr>
-          </w:p>
-        </w:tc>
-        <w:tc>
-          <w:tcPr>
-            <w:tcW w:w="1685" w:type="dxa"/>
-            <w:tcBorders>
-              <w:top w:val="nil"/>
-              <w:left w:val="nil"/>
-              <w:bottom w:val="nil"/>
-              <w:right w:val="nil"/>
-            </w:tcBorders>
-          </w:tcPr>
-          <w:p>
-            <w:pPr>
-              <w:rPr>
-                <w:rFonts w:ascii="Calibri Light" w:hAnsi="Calibri Light" w:cs="Calibri Light"/>
-                <w:sz w:val="20"/>
-                <w:szCs w:val="20"/>
-              </w:rPr>
-            </w:pPr>
-            <w:r>
-              <w:rPr>
-                <w:rFonts w:ascii="Calibri Light" w:hAnsi="Calibri Light" w:cs="Calibri Light"/>
-                <w:sz w:val="20"/>
-                <w:szCs w:val="20"/>
+                <w:sz w:val="18"/>
+                <w:szCs w:val="18"/>
+              </w:rPr>
+            </w:pPr>
+          </w:p>
+        </w:tc>
+        <w:tc>
+          <w:tcPr>
+            <w:tcW w:w="1685" w:type="dxa"/>
+            <w:tcBorders>
+              <w:top w:val="nil"/>
+              <w:left w:val="nil"/>
+              <w:bottom w:val="nil"/>
+              <w:right w:val="nil"/>
+            </w:tcBorders>
+          </w:tcPr>
+          <w:p>
+            <w:pPr>
+              <w:rPr>
+                <w:rFonts w:ascii="Calibri Light" w:hAnsi="Calibri Light" w:cs="Calibri Light"/>
+                <w:sz w:val="18"/>
+                <w:szCs w:val="18"/>
+              </w:rPr>
+            </w:pPr>
+            <w:r>
+              <w:rPr>
+                <w:rFonts w:ascii="Calibri Light" w:hAnsi="Calibri Light" w:cs="Calibri Light"/>
+                <w:sz w:val="18"/>
+                <w:szCs w:val="18"/>
               </w:rPr>
               <w:t>{{comision24}}</w:t>
             </w:r>
@@ -1983,15 +1989,15 @@
             <w:pPr>
               <w:rPr>
                 <w:rFonts w:ascii="Calibri Light" w:hAnsi="Calibri Light" w:cs="Calibri Light"/>
-                <w:sz w:val="20"/>
-                <w:szCs w:val="20"/>
-              </w:rPr>
-            </w:pPr>
-            <w:r>
-              <w:rPr>
-                <w:rFonts w:ascii="Calibri Light" w:hAnsi="Calibri Light" w:cs="Calibri Light"/>
-                <w:sz w:val="20"/>
-                <w:szCs w:val="20"/>
+                <w:sz w:val="18"/>
+                <w:szCs w:val="18"/>
+              </w:rPr>
+            </w:pPr>
+            <w:r>
+              <w:rPr>
+                <w:rFonts w:ascii="Calibri Light" w:hAnsi="Calibri Light" w:cs="Calibri Light"/>
+                <w:sz w:val="18"/>
+                <w:szCs w:val="18"/>
               </w:rPr>
               <w:t>{{comision36}}</w:t>
             </w:r>
@@ -2011,17 +2017,33 @@
             <w:pPr>
               <w:rPr>
                 <w:rFonts w:ascii="Calibri Light" w:hAnsi="Calibri Light" w:cs="Calibri Light"/>
-                <w:sz w:val="20"/>
-                <w:szCs w:val="20"/>
-              </w:rPr>
-            </w:pPr>
-            <w:r>
-              <w:rPr>
-                <w:rFonts w:ascii="Calibri Light" w:hAnsi="Calibri Light" w:cs="Calibri Light"/>
-                <w:sz w:val="20"/>
-                <w:szCs w:val="20"/>
-              </w:rPr>
-              <w:t>{{comsion48}}</w:t>
+                <w:sz w:val="18"/>
+                <w:szCs w:val="18"/>
+              </w:rPr>
+            </w:pPr>
+            <w:r>
+              <w:rPr>
+                <w:rFonts w:ascii="Calibri Light" w:hAnsi="Calibri Light" w:cs="Calibri Light"/>
+                <w:sz w:val="18"/>
+                <w:szCs w:val="18"/>
+              </w:rPr>
+              <w:t>{{com</w:t>
+            </w:r>
+            <w:r>
+              <w:rPr>
+                <w:rFonts w:ascii="Calibri Light" w:hAnsi="Calibri Light" w:cs="Calibri Light"/>
+                <w:sz w:val="18"/>
+                <w:szCs w:val="18"/>
+              </w:rPr>
+              <w:t>i</w:t>
+            </w:r>
+            <w:r>
+              <w:rPr>
+                <w:rFonts w:ascii="Calibri Light" w:hAnsi="Calibri Light" w:cs="Calibri Light"/>
+                <w:sz w:val="18"/>
+                <w:szCs w:val="18"/>
+              </w:rPr>
+              <w:t>sion48}}</w:t>
             </w:r>
           </w:p>
         </w:tc>
@@ -2039,15 +2061,15 @@
             <w:pPr>
               <w:rPr>
                 <w:rFonts w:ascii="Calibri Light" w:hAnsi="Calibri Light" w:cs="Calibri Light"/>
-                <w:sz w:val="20"/>
-                <w:szCs w:val="20"/>
-              </w:rPr>
-            </w:pPr>
-            <w:r>
-              <w:rPr>
-                <w:rFonts w:ascii="Calibri Light" w:hAnsi="Calibri Light" w:cs="Calibri Light"/>
-                <w:sz w:val="20"/>
-                <w:szCs w:val="20"/>
+                <w:sz w:val="18"/>
+                <w:szCs w:val="18"/>
+              </w:rPr>
+            </w:pPr>
+            <w:r>
+              <w:rPr>
+                <w:rFonts w:ascii="Calibri Light" w:hAnsi="Calibri Light" w:cs="Calibri Light"/>
+                <w:sz w:val="18"/>
+                <w:szCs w:val="18"/>
               </w:rPr>
               <w:t>{{comision60}}</w:t>
             </w:r>
@@ -2079,15 +2101,15 @@
             <w:pPr>
               <w:rPr>
                 <w:rFonts w:ascii="Calibri Light" w:hAnsi="Calibri Light" w:cs="Calibri Light"/>
-                <w:sz w:val="20"/>
-                <w:szCs w:val="20"/>
-              </w:rPr>
-            </w:pPr>
-            <w:r>
-              <w:rPr>
-                <w:rFonts w:ascii="Calibri Light" w:hAnsi="Calibri Light" w:cs="Calibri Light"/>
-                <w:sz w:val="20"/>
-                <w:szCs w:val="20"/>
+                <w:sz w:val="18"/>
+                <w:szCs w:val="18"/>
+              </w:rPr>
+            </w:pPr>
+            <w:r>
+              <w:rPr>
+                <w:rFonts w:ascii="Calibri Light" w:hAnsi="Calibri Light" w:cs="Calibri Light"/>
+                <w:sz w:val="18"/>
+                <w:szCs w:val="18"/>
               </w:rPr>
               <w:t>Primera Rena</w:t>
             </w:r>
@@ -2107,8 +2129,8 @@
             <w:pPr>
               <w:rPr>
                 <w:rFonts w:ascii="Calibri Light" w:hAnsi="Calibri Light" w:cs="Calibri Light"/>
-                <w:sz w:val="20"/>
-                <w:szCs w:val="20"/>
+                <w:sz w:val="18"/>
+                <w:szCs w:val="18"/>
               </w:rPr>
             </w:pPr>
           </w:p>
@@ -2127,15 +2149,15 @@
             <w:pPr>
               <w:rPr>
                 <w:rFonts w:ascii="Calibri Light" w:hAnsi="Calibri Light" w:cs="Calibri Light"/>
-                <w:sz w:val="20"/>
-                <w:szCs w:val="20"/>
-              </w:rPr>
-            </w:pPr>
-            <w:r>
-              <w:rPr>
-                <w:rFonts w:ascii="Calibri Light" w:hAnsi="Calibri Light" w:cs="Calibri Light"/>
-                <w:sz w:val="20"/>
-                <w:szCs w:val="20"/>
+                <w:sz w:val="18"/>
+                <w:szCs w:val="18"/>
+              </w:rPr>
+            </w:pPr>
+            <w:r>
+              <w:rPr>
+                <w:rFonts w:ascii="Calibri Light" w:hAnsi="Calibri Light" w:cs="Calibri Light"/>
+                <w:sz w:val="18"/>
+                <w:szCs w:val="18"/>
               </w:rPr>
               <w:t>{{primermes24}}</w:t>
             </w:r>
@@ -2155,15 +2177,15 @@
             <w:pPr>
               <w:rPr>
                 <w:rFonts w:ascii="Calibri Light" w:hAnsi="Calibri Light" w:cs="Calibri Light"/>
-                <w:sz w:val="20"/>
-                <w:szCs w:val="20"/>
-              </w:rPr>
-            </w:pPr>
-            <w:r>
-              <w:rPr>
-                <w:rFonts w:ascii="Calibri Light" w:hAnsi="Calibri Light" w:cs="Calibri Light"/>
-                <w:sz w:val="20"/>
-                <w:szCs w:val="20"/>
+                <w:sz w:val="18"/>
+                <w:szCs w:val="18"/>
+              </w:rPr>
+            </w:pPr>
+            <w:r>
+              <w:rPr>
+                <w:rFonts w:ascii="Calibri Light" w:hAnsi="Calibri Light" w:cs="Calibri Light"/>
+                <w:sz w:val="18"/>
+                <w:szCs w:val="18"/>
               </w:rPr>
               <w:t>{{primermes36}}</w:t>
             </w:r>
@@ -2183,15 +2205,15 @@
             <w:pPr>
               <w:rPr>
                 <w:rFonts w:ascii="Calibri Light" w:hAnsi="Calibri Light" w:cs="Calibri Light"/>
-                <w:sz w:val="20"/>
-                <w:szCs w:val="20"/>
-              </w:rPr>
-            </w:pPr>
-            <w:r>
-              <w:rPr>
-                <w:rFonts w:ascii="Calibri Light" w:hAnsi="Calibri Light" w:cs="Calibri Light"/>
-                <w:sz w:val="20"/>
-                <w:szCs w:val="20"/>
+                <w:sz w:val="18"/>
+                <w:szCs w:val="18"/>
+              </w:rPr>
+            </w:pPr>
+            <w:r>
+              <w:rPr>
+                <w:rFonts w:ascii="Calibri Light" w:hAnsi="Calibri Light" w:cs="Calibri Light"/>
+                <w:sz w:val="18"/>
+                <w:szCs w:val="18"/>
               </w:rPr>
               <w:t>{{primermes48}}</w:t>
             </w:r>
@@ -2211,15 +2233,15 @@
             <w:pPr>
               <w:rPr>
                 <w:rFonts w:ascii="Calibri Light" w:hAnsi="Calibri Light" w:cs="Calibri Light"/>
-                <w:sz w:val="20"/>
-                <w:szCs w:val="20"/>
-              </w:rPr>
-            </w:pPr>
-            <w:r>
-              <w:rPr>
-                <w:rFonts w:ascii="Calibri Light" w:hAnsi="Calibri Light" w:cs="Calibri Light"/>
-                <w:sz w:val="20"/>
-                <w:szCs w:val="20"/>
+                <w:sz w:val="18"/>
+                <w:szCs w:val="18"/>
+              </w:rPr>
+            </w:pPr>
+            <w:r>
+              <w:rPr>
+                <w:rFonts w:ascii="Calibri Light" w:hAnsi="Calibri Light" w:cs="Calibri Light"/>
+                <w:sz w:val="18"/>
+                <w:szCs w:val="18"/>
               </w:rPr>
               <w:t>{{primermes60}}</w:t>
             </w:r>
@@ -2251,8 +2273,8 @@
             <w:pPr>
               <w:rPr>
                 <w:rFonts w:ascii="Calibri Light" w:hAnsi="Calibri Light" w:cs="Calibri Light"/>
-                <w:sz w:val="20"/>
-                <w:szCs w:val="20"/>
+                <w:sz w:val="18"/>
+                <w:szCs w:val="18"/>
               </w:rPr>
             </w:pPr>
           </w:p>
@@ -2271,8 +2293,8 @@
             <w:pPr>
               <w:rPr>
                 <w:rFonts w:ascii="Calibri Light" w:hAnsi="Calibri Light" w:cs="Calibri Light"/>
-                <w:sz w:val="20"/>
-                <w:szCs w:val="20"/>
+                <w:sz w:val="18"/>
+                <w:szCs w:val="18"/>
               </w:rPr>
             </w:pPr>
           </w:p>
@@ -2291,8 +2313,8 @@
             <w:pPr>
               <w:rPr>
                 <w:rFonts w:ascii="Calibri Light" w:hAnsi="Calibri Light" w:cs="Calibri Light"/>
-                <w:sz w:val="20"/>
-                <w:szCs w:val="20"/>
+                <w:sz w:val="18"/>
+                <w:szCs w:val="18"/>
               </w:rPr>
             </w:pPr>
           </w:p>
@@ -2311,8 +2333,8 @@
             <w:pPr>
               <w:rPr>
                 <w:rFonts w:ascii="Calibri Light" w:hAnsi="Calibri Light" w:cs="Calibri Light"/>
-                <w:sz w:val="20"/>
-                <w:szCs w:val="20"/>
+                <w:sz w:val="18"/>
+                <w:szCs w:val="18"/>
               </w:rPr>
             </w:pPr>
           </w:p>
@@ -2331,8 +2353,8 @@
             <w:pPr>
               <w:rPr>
                 <w:rFonts w:ascii="Calibri Light" w:hAnsi="Calibri Light" w:cs="Calibri Light"/>
-                <w:sz w:val="20"/>
-                <w:szCs w:val="20"/>
+                <w:sz w:val="18"/>
+                <w:szCs w:val="18"/>
               </w:rPr>
             </w:pPr>
           </w:p>
@@ -2351,8 +2373,8 @@
             <w:pPr>
               <w:rPr>
                 <w:rFonts w:ascii="Calibri Light" w:hAnsi="Calibri Light" w:cs="Calibri Light"/>
-                <w:sz w:val="20"/>
-                <w:szCs w:val="20"/>
+                <w:sz w:val="18"/>
+                <w:szCs w:val="18"/>
               </w:rPr>
             </w:pPr>
           </w:p>
@@ -2383,15 +2405,15 @@
             <w:pPr>
               <w:rPr>
                 <w:rFonts w:ascii="Calibri Light" w:hAnsi="Calibri Light" w:cs="Calibri Light"/>
-                <w:sz w:val="20"/>
-                <w:szCs w:val="20"/>
-              </w:rPr>
-            </w:pPr>
-            <w:r>
-              <w:rPr>
-                <w:rFonts w:ascii="Calibri Light" w:hAnsi="Calibri Light" w:cs="Calibri Light"/>
-                <w:sz w:val="20"/>
-                <w:szCs w:val="20"/>
+                <w:sz w:val="18"/>
+                <w:szCs w:val="18"/>
+              </w:rPr>
+            </w:pPr>
+            <w:r>
+              <w:rPr>
+                <w:rFonts w:ascii="Calibri Light" w:hAnsi="Calibri Light" w:cs="Calibri Light"/>
+                <w:sz w:val="18"/>
+                <w:szCs w:val="18"/>
               </w:rPr>
               <w:t>Subtotal</w:t>
             </w:r>
@@ -2411,8 +2433,8 @@
             <w:pPr>
               <w:rPr>
                 <w:rFonts w:ascii="Calibri Light" w:hAnsi="Calibri Light" w:cs="Calibri Light"/>
-                <w:sz w:val="20"/>
-                <w:szCs w:val="20"/>
+                <w:sz w:val="18"/>
+                <w:szCs w:val="18"/>
               </w:rPr>
             </w:pPr>
           </w:p>
@@ -2431,15 +2453,15 @@
             <w:pPr>
               <w:rPr>
                 <w:rFonts w:ascii="Calibri Light" w:hAnsi="Calibri Light" w:cs="Calibri Light"/>
-                <w:sz w:val="20"/>
-                <w:szCs w:val="20"/>
-              </w:rPr>
-            </w:pPr>
-            <w:r>
-              <w:rPr>
-                <w:rFonts w:ascii="Calibri Light" w:hAnsi="Calibri Light" w:cs="Calibri Light"/>
-                <w:sz w:val="20"/>
-                <w:szCs w:val="20"/>
+                <w:sz w:val="18"/>
+                <w:szCs w:val="18"/>
+              </w:rPr>
+            </w:pPr>
+            <w:r>
+              <w:rPr>
+                <w:rFonts w:ascii="Calibri Light" w:hAnsi="Calibri Light" w:cs="Calibri Light"/>
+                <w:sz w:val="18"/>
+                <w:szCs w:val="18"/>
               </w:rPr>
               <w:t>{{subinicial24}}</w:t>
             </w:r>
@@ -2459,15 +2481,15 @@
             <w:pPr>
               <w:rPr>
                 <w:rFonts w:ascii="Calibri Light" w:hAnsi="Calibri Light" w:cs="Calibri Light"/>
-                <w:sz w:val="20"/>
-                <w:szCs w:val="20"/>
-              </w:rPr>
-            </w:pPr>
-            <w:r>
-              <w:rPr>
-                <w:rFonts w:ascii="Calibri Light" w:hAnsi="Calibri Light" w:cs="Calibri Light"/>
-                <w:sz w:val="20"/>
-                <w:szCs w:val="20"/>
+                <w:sz w:val="18"/>
+                <w:szCs w:val="18"/>
+              </w:rPr>
+            </w:pPr>
+            <w:r>
+              <w:rPr>
+                <w:rFonts w:ascii="Calibri Light" w:hAnsi="Calibri Light" w:cs="Calibri Light"/>
+                <w:sz w:val="18"/>
+                <w:szCs w:val="18"/>
               </w:rPr>
               <w:t>{{subinicial36}}</w:t>
             </w:r>
@@ -2487,15 +2509,15 @@
             <w:pPr>
               <w:rPr>
                 <w:rFonts w:ascii="Calibri Light" w:hAnsi="Calibri Light" w:cs="Calibri Light"/>
-                <w:sz w:val="20"/>
-                <w:szCs w:val="20"/>
-              </w:rPr>
-            </w:pPr>
-            <w:r>
-              <w:rPr>
-                <w:rFonts w:ascii="Calibri Light" w:hAnsi="Calibri Light" w:cs="Calibri Light"/>
-                <w:sz w:val="20"/>
-                <w:szCs w:val="20"/>
+                <w:sz w:val="18"/>
+                <w:szCs w:val="18"/>
+              </w:rPr>
+            </w:pPr>
+            <w:r>
+              <w:rPr>
+                <w:rFonts w:ascii="Calibri Light" w:hAnsi="Calibri Light" w:cs="Calibri Light"/>
+                <w:sz w:val="18"/>
+                <w:szCs w:val="18"/>
               </w:rPr>
               <w:t>{{subinicial48}}</w:t>
             </w:r>
@@ -2515,15 +2537,15 @@
             <w:pPr>
               <w:rPr>
                 <w:rFonts w:ascii="Calibri Light" w:hAnsi="Calibri Light" w:cs="Calibri Light"/>
-                <w:sz w:val="20"/>
-                <w:szCs w:val="20"/>
-              </w:rPr>
-            </w:pPr>
-            <w:r>
-              <w:rPr>
-                <w:rFonts w:ascii="Calibri Light" w:hAnsi="Calibri Light" w:cs="Calibri Light"/>
-                <w:sz w:val="20"/>
-                <w:szCs w:val="20"/>
+                <w:sz w:val="18"/>
+                <w:szCs w:val="18"/>
+              </w:rPr>
+            </w:pPr>
+            <w:r>
+              <w:rPr>
+                <w:rFonts w:ascii="Calibri Light" w:hAnsi="Calibri Light" w:cs="Calibri Light"/>
+                <w:sz w:val="18"/>
+                <w:szCs w:val="18"/>
               </w:rPr>
               <w:t>{{subinicial60}}</w:t>
             </w:r>
@@ -2555,15 +2577,15 @@
             <w:pPr>
               <w:rPr>
                 <w:rFonts w:ascii="Calibri Light" w:hAnsi="Calibri Light" w:cs="Calibri Light"/>
-                <w:sz w:val="20"/>
-                <w:szCs w:val="20"/>
-              </w:rPr>
-            </w:pPr>
-            <w:r>
-              <w:rPr>
-                <w:rFonts w:ascii="Calibri Light" w:hAnsi="Calibri Light" w:cs="Calibri Light"/>
-                <w:sz w:val="20"/>
-                <w:szCs w:val="20"/>
+                <w:sz w:val="18"/>
+                <w:szCs w:val="18"/>
+              </w:rPr>
+            </w:pPr>
+            <w:r>
+              <w:rPr>
+                <w:rFonts w:ascii="Calibri Light" w:hAnsi="Calibri Light" w:cs="Calibri Light"/>
+                <w:sz w:val="18"/>
+                <w:szCs w:val="18"/>
               </w:rPr>
               <w:t>IVA</w:t>
             </w:r>
@@ -2583,35 +2605,35 @@
             <w:pPr>
               <w:rPr>
                 <w:rFonts w:ascii="Calibri Light" w:hAnsi="Calibri Light" w:cs="Calibri Light"/>
-                <w:sz w:val="20"/>
-                <w:szCs w:val="20"/>
-              </w:rPr>
-            </w:pPr>
-          </w:p>
-        </w:tc>
-        <w:tc>
-          <w:tcPr>
-            <w:tcW w:w="1685" w:type="dxa"/>
-            <w:tcBorders>
-              <w:top w:val="nil"/>
-              <w:left w:val="nil"/>
-              <w:bottom w:val="nil"/>
-              <w:right w:val="nil"/>
-            </w:tcBorders>
-          </w:tcPr>
-          <w:p>
-            <w:pPr>
-              <w:rPr>
-                <w:rFonts w:ascii="Calibri Light" w:hAnsi="Calibri Light" w:cs="Calibri Light"/>
-                <w:sz w:val="20"/>
-                <w:szCs w:val="20"/>
-              </w:rPr>
-            </w:pPr>
-            <w:r>
-              <w:rPr>
-                <w:rFonts w:ascii="Calibri Light" w:hAnsi="Calibri Light" w:cs="Calibri Light"/>
-                <w:sz w:val="20"/>
-                <w:szCs w:val="20"/>
+                <w:sz w:val="18"/>
+                <w:szCs w:val="18"/>
+              </w:rPr>
+            </w:pPr>
+          </w:p>
+        </w:tc>
+        <w:tc>
+          <w:tcPr>
+            <w:tcW w:w="1685" w:type="dxa"/>
+            <w:tcBorders>
+              <w:top w:val="nil"/>
+              <w:left w:val="nil"/>
+              <w:bottom w:val="nil"/>
+              <w:right w:val="nil"/>
+            </w:tcBorders>
+          </w:tcPr>
+          <w:p>
+            <w:pPr>
+              <w:rPr>
+                <w:rFonts w:ascii="Calibri Light" w:hAnsi="Calibri Light" w:cs="Calibri Light"/>
+                <w:sz w:val="18"/>
+                <w:szCs w:val="18"/>
+              </w:rPr>
+            </w:pPr>
+            <w:r>
+              <w:rPr>
+                <w:rFonts w:ascii="Calibri Light" w:hAnsi="Calibri Light" w:cs="Calibri Light"/>
+                <w:sz w:val="18"/>
+                <w:szCs w:val="18"/>
               </w:rPr>
               <w:t>{{IVAinicial24}}</w:t>
             </w:r>
@@ -2631,15 +2653,15 @@
             <w:pPr>
               <w:rPr>
                 <w:rFonts w:ascii="Calibri Light" w:hAnsi="Calibri Light" w:cs="Calibri Light"/>
-                <w:sz w:val="20"/>
-                <w:szCs w:val="20"/>
-              </w:rPr>
-            </w:pPr>
-            <w:r>
-              <w:rPr>
-                <w:rFonts w:ascii="Calibri Light" w:hAnsi="Calibri Light" w:cs="Calibri Light"/>
-                <w:sz w:val="20"/>
-                <w:szCs w:val="20"/>
+                <w:sz w:val="18"/>
+                <w:szCs w:val="18"/>
+              </w:rPr>
+            </w:pPr>
+            <w:r>
+              <w:rPr>
+                <w:rFonts w:ascii="Calibri Light" w:hAnsi="Calibri Light" w:cs="Calibri Light"/>
+                <w:sz w:val="18"/>
+                <w:szCs w:val="18"/>
               </w:rPr>
               <w:t>{{IVAinicial36}}</w:t>
             </w:r>
@@ -2659,15 +2681,15 @@
             <w:pPr>
               <w:rPr>
                 <w:rFonts w:ascii="Calibri Light" w:hAnsi="Calibri Light" w:cs="Calibri Light"/>
-                <w:sz w:val="20"/>
-                <w:szCs w:val="20"/>
-              </w:rPr>
-            </w:pPr>
-            <w:r>
-              <w:rPr>
-                <w:rFonts w:ascii="Calibri Light" w:hAnsi="Calibri Light" w:cs="Calibri Light"/>
-                <w:sz w:val="20"/>
-                <w:szCs w:val="20"/>
+                <w:sz w:val="18"/>
+                <w:szCs w:val="18"/>
+              </w:rPr>
+            </w:pPr>
+            <w:r>
+              <w:rPr>
+                <w:rFonts w:ascii="Calibri Light" w:hAnsi="Calibri Light" w:cs="Calibri Light"/>
+                <w:sz w:val="18"/>
+                <w:szCs w:val="18"/>
               </w:rPr>
               <w:t>{{IVAinicial48}}</w:t>
             </w:r>
@@ -2687,15 +2709,15 @@
             <w:pPr>
               <w:rPr>
                 <w:rFonts w:ascii="Calibri Light" w:hAnsi="Calibri Light" w:cs="Calibri Light"/>
-                <w:sz w:val="20"/>
-                <w:szCs w:val="20"/>
-              </w:rPr>
-            </w:pPr>
-            <w:r>
-              <w:rPr>
-                <w:rFonts w:ascii="Calibri Light" w:hAnsi="Calibri Light" w:cs="Calibri Light"/>
-                <w:sz w:val="20"/>
-                <w:szCs w:val="20"/>
+                <w:sz w:val="18"/>
+                <w:szCs w:val="18"/>
+              </w:rPr>
+            </w:pPr>
+            <w:r>
+              <w:rPr>
+                <w:rFonts w:ascii="Calibri Light" w:hAnsi="Calibri Light" w:cs="Calibri Light"/>
+                <w:sz w:val="18"/>
+                <w:szCs w:val="18"/>
               </w:rPr>
               <w:t>{{IVAinicial60}}</w:t>
             </w:r>
@@ -2729,17 +2751,17 @@
                 <w:rFonts w:ascii="Calibri Light" w:hAnsi="Calibri Light" w:cs="Calibri Light"/>
                 <w:b/>
                 <w:bCs/>
-                <w:sz w:val="20"/>
-                <w:szCs w:val="20"/>
-              </w:rPr>
-            </w:pPr>
-            <w:r>
-              <w:rPr>
-                <w:rFonts w:ascii="Calibri Light" w:hAnsi="Calibri Light" w:cs="Calibri Light"/>
-                <w:b/>
-                <w:bCs/>
-                <w:sz w:val="20"/>
-                <w:szCs w:val="20"/>
+                <w:sz w:val="18"/>
+                <w:szCs w:val="18"/>
+              </w:rPr>
+            </w:pPr>
+            <w:r>
+              <w:rPr>
+                <w:rFonts w:ascii="Calibri Light" w:hAnsi="Calibri Light" w:cs="Calibri Light"/>
+                <w:b/>
+                <w:bCs/>
+                <w:sz w:val="18"/>
+                <w:szCs w:val="18"/>
               </w:rPr>
               <w:t>TOTAL</w:t>
             </w:r>
@@ -2761,8 +2783,8 @@
                 <w:rFonts w:ascii="Calibri Light" w:hAnsi="Calibri Light" w:cs="Calibri Light"/>
                 <w:b/>
                 <w:bCs/>
-                <w:sz w:val="20"/>
-                <w:szCs w:val="20"/>
+                <w:sz w:val="18"/>
+                <w:szCs w:val="18"/>
               </w:rPr>
             </w:pPr>
           </w:p>
@@ -2783,17 +2805,17 @@
                 <w:rFonts w:ascii="Calibri Light" w:hAnsi="Calibri Light" w:cs="Calibri Light"/>
                 <w:b/>
                 <w:bCs/>
-                <w:sz w:val="20"/>
-                <w:szCs w:val="20"/>
-              </w:rPr>
-            </w:pPr>
-            <w:r>
-              <w:rPr>
-                <w:rFonts w:ascii="Calibri Light" w:hAnsi="Calibri Light" w:cs="Calibri Light"/>
-                <w:b/>
-                <w:bCs/>
-                <w:sz w:val="20"/>
-                <w:szCs w:val="20"/>
+                <w:sz w:val="18"/>
+                <w:szCs w:val="18"/>
+              </w:rPr>
+            </w:pPr>
+            <w:r>
+              <w:rPr>
+                <w:rFonts w:ascii="Calibri Light" w:hAnsi="Calibri Light" w:cs="Calibri Light"/>
+                <w:b/>
+                <w:bCs/>
+                <w:sz w:val="18"/>
+                <w:szCs w:val="18"/>
               </w:rPr>
               <w:t>{{totalinicial24}}</w:t>
             </w:r>
@@ -2815,17 +2837,17 @@
                 <w:rFonts w:ascii="Calibri Light" w:hAnsi="Calibri Light" w:cs="Calibri Light"/>
                 <w:b/>
                 <w:bCs/>
-                <w:sz w:val="20"/>
-                <w:szCs w:val="20"/>
-              </w:rPr>
-            </w:pPr>
-            <w:r>
-              <w:rPr>
-                <w:rFonts w:ascii="Calibri Light" w:hAnsi="Calibri Light" w:cs="Calibri Light"/>
-                <w:b/>
-                <w:bCs/>
-                <w:sz w:val="20"/>
-                <w:szCs w:val="20"/>
+                <w:sz w:val="18"/>
+                <w:szCs w:val="18"/>
+              </w:rPr>
+            </w:pPr>
+            <w:r>
+              <w:rPr>
+                <w:rFonts w:ascii="Calibri Light" w:hAnsi="Calibri Light" w:cs="Calibri Light"/>
+                <w:b/>
+                <w:bCs/>
+                <w:sz w:val="18"/>
+                <w:szCs w:val="18"/>
               </w:rPr>
               <w:t>{{totalinicial36}}</w:t>
             </w:r>
@@ -2847,17 +2869,17 @@
                 <w:rFonts w:ascii="Calibri Light" w:hAnsi="Calibri Light" w:cs="Calibri Light"/>
                 <w:b/>
                 <w:bCs/>
-                <w:sz w:val="20"/>
-                <w:szCs w:val="20"/>
-              </w:rPr>
-            </w:pPr>
-            <w:r>
-              <w:rPr>
-                <w:rFonts w:ascii="Calibri Light" w:hAnsi="Calibri Light" w:cs="Calibri Light"/>
-                <w:b/>
-                <w:bCs/>
-                <w:sz w:val="20"/>
-                <w:szCs w:val="20"/>
+                <w:sz w:val="18"/>
+                <w:szCs w:val="18"/>
+              </w:rPr>
+            </w:pPr>
+            <w:r>
+              <w:rPr>
+                <w:rFonts w:ascii="Calibri Light" w:hAnsi="Calibri Light" w:cs="Calibri Light"/>
+                <w:b/>
+                <w:bCs/>
+                <w:sz w:val="18"/>
+                <w:szCs w:val="18"/>
               </w:rPr>
               <w:t>{{totalinicial48}}</w:t>
             </w:r>
@@ -2879,17 +2901,17 @@
                 <w:rFonts w:ascii="Calibri Light" w:hAnsi="Calibri Light" w:cs="Calibri Light"/>
                 <w:b/>
                 <w:bCs/>
-                <w:sz w:val="20"/>
-                <w:szCs w:val="20"/>
-              </w:rPr>
-            </w:pPr>
-            <w:r>
-              <w:rPr>
-                <w:rFonts w:ascii="Calibri Light" w:hAnsi="Calibri Light" w:cs="Calibri Light"/>
-                <w:b/>
-                <w:bCs/>
-                <w:sz w:val="20"/>
-                <w:szCs w:val="20"/>
+                <w:sz w:val="18"/>
+                <w:szCs w:val="18"/>
+              </w:rPr>
+            </w:pPr>
+            <w:r>
+              <w:rPr>
+                <w:rFonts w:ascii="Calibri Light" w:hAnsi="Calibri Light" w:cs="Calibri Light"/>
+                <w:b/>
+                <w:bCs/>
+                <w:sz w:val="18"/>
+                <w:szCs w:val="18"/>
               </w:rPr>
               <w:t>{{totalinicial60}}</w:t>
             </w:r>
@@ -2921,8 +2943,8 @@
             <w:pPr>
               <w:rPr>
                 <w:rFonts w:ascii="Calibri Light" w:hAnsi="Calibri Light" w:cs="Calibri Light"/>
-                <w:sz w:val="20"/>
-                <w:szCs w:val="20"/>
+                <w:sz w:val="18"/>
+                <w:szCs w:val="18"/>
               </w:rPr>
             </w:pPr>
           </w:p>
@@ -2941,8 +2963,8 @@
             <w:pPr>
               <w:rPr>
                 <w:rFonts w:ascii="Calibri Light" w:hAnsi="Calibri Light" w:cs="Calibri Light"/>
-                <w:sz w:val="20"/>
-                <w:szCs w:val="20"/>
+                <w:sz w:val="18"/>
+                <w:szCs w:val="18"/>
               </w:rPr>
             </w:pPr>
           </w:p>
@@ -2961,8 +2983,8 @@
             <w:pPr>
               <w:rPr>
                 <w:rFonts w:ascii="Calibri Light" w:hAnsi="Calibri Light" w:cs="Calibri Light"/>
-                <w:sz w:val="20"/>
-                <w:szCs w:val="20"/>
+                <w:sz w:val="18"/>
+                <w:szCs w:val="18"/>
               </w:rPr>
             </w:pPr>
           </w:p>
@@ -2981,8 +3003,8 @@
             <w:pPr>
               <w:rPr>
                 <w:rFonts w:ascii="Calibri Light" w:hAnsi="Calibri Light" w:cs="Calibri Light"/>
-                <w:sz w:val="20"/>
-                <w:szCs w:val="20"/>
+                <w:sz w:val="18"/>
+                <w:szCs w:val="18"/>
               </w:rPr>
             </w:pPr>
           </w:p>
@@ -3001,8 +3023,8 @@
             <w:pPr>
               <w:rPr>
                 <w:rFonts w:ascii="Calibri Light" w:hAnsi="Calibri Light" w:cs="Calibri Light"/>
-                <w:sz w:val="20"/>
-                <w:szCs w:val="20"/>
+                <w:sz w:val="18"/>
+                <w:szCs w:val="18"/>
               </w:rPr>
             </w:pPr>
           </w:p>
@@ -3021,8 +3043,8 @@
             <w:pPr>
               <w:rPr>
                 <w:rFonts w:ascii="Calibri Light" w:hAnsi="Calibri Light" w:cs="Calibri Light"/>
-                <w:sz w:val="20"/>
-                <w:szCs w:val="20"/>
+                <w:sz w:val="18"/>
+                <w:szCs w:val="18"/>
               </w:rPr>
             </w:pPr>
           </w:p>
@@ -3057,8 +3079,8 @@
                 <w:b/>
                 <w:bCs/>
                 <w:color w:val="FFFFFF" w:themeColor="background1"/>
-                <w:sz w:val="20"/>
-                <w:szCs w:val="20"/>
+                <w:sz w:val="18"/>
+                <w:szCs w:val="18"/>
               </w:rPr>
             </w:pPr>
             <w:r>
@@ -3067,8 +3089,8 @@
                 <w:b/>
                 <w:bCs/>
                 <w:color w:val="FFFFFF" w:themeColor="background1"/>
-                <w:sz w:val="20"/>
-                <w:szCs w:val="20"/>
+                <w:sz w:val="18"/>
+                <w:szCs w:val="18"/>
               </w:rPr>
               <w:t>RENTA MENSUAL</w:t>
             </w:r>
@@ -3088,8 +3110,8 @@
             <w:pPr>
               <w:rPr>
                 <w:rFonts w:ascii="Calibri Light" w:hAnsi="Calibri Light" w:cs="Calibri Light"/>
-                <w:sz w:val="20"/>
-                <w:szCs w:val="20"/>
+                <w:sz w:val="18"/>
+                <w:szCs w:val="18"/>
               </w:rPr>
             </w:pPr>
           </w:p>
@@ -3110,8 +3132,8 @@
               <w:rPr>
                 <w:rFonts w:ascii="Calibri Light" w:hAnsi="Calibri Light" w:cs="Calibri Light"/>
                 <w:color w:val="FFFFFF" w:themeColor="background1"/>
-                <w:sz w:val="20"/>
-                <w:szCs w:val="20"/>
+                <w:sz w:val="18"/>
+                <w:szCs w:val="18"/>
               </w:rPr>
             </w:pPr>
           </w:p>
@@ -3132,8 +3154,8 @@
               <w:rPr>
                 <w:rFonts w:ascii="Calibri Light" w:hAnsi="Calibri Light" w:cs="Calibri Light"/>
                 <w:color w:val="FFFFFF" w:themeColor="background1"/>
-                <w:sz w:val="20"/>
-                <w:szCs w:val="20"/>
+                <w:sz w:val="18"/>
+                <w:szCs w:val="18"/>
               </w:rPr>
             </w:pPr>
           </w:p>
@@ -3154,8 +3176,8 @@
               <w:rPr>
                 <w:rFonts w:ascii="Calibri Light" w:hAnsi="Calibri Light" w:cs="Calibri Light"/>
                 <w:color w:val="FFFFFF" w:themeColor="background1"/>
-                <w:sz w:val="20"/>
-                <w:szCs w:val="20"/>
+                <w:sz w:val="18"/>
+                <w:szCs w:val="18"/>
               </w:rPr>
             </w:pPr>
           </w:p>
@@ -3176,8 +3198,8 @@
               <w:rPr>
                 <w:rFonts w:ascii="Calibri Light" w:hAnsi="Calibri Light" w:cs="Calibri Light"/>
                 <w:color w:val="FFFFFF" w:themeColor="background1"/>
-                <w:sz w:val="20"/>
-                <w:szCs w:val="20"/>
+                <w:sz w:val="18"/>
+                <w:szCs w:val="18"/>
               </w:rPr>
             </w:pPr>
           </w:p>
@@ -3208,8 +3230,8 @@
             <w:pPr>
               <w:rPr>
                 <w:rFonts w:ascii="Calibri Light" w:hAnsi="Calibri Light" w:cs="Calibri Light"/>
-                <w:sz w:val="20"/>
-                <w:szCs w:val="20"/>
+                <w:sz w:val="18"/>
+                <w:szCs w:val="18"/>
               </w:rPr>
             </w:pPr>
           </w:p>
@@ -3228,8 +3250,8 @@
             <w:pPr>
               <w:rPr>
                 <w:rFonts w:ascii="Calibri Light" w:hAnsi="Calibri Light" w:cs="Calibri Light"/>
-                <w:sz w:val="20"/>
-                <w:szCs w:val="20"/>
+                <w:sz w:val="18"/>
+                <w:szCs w:val="18"/>
               </w:rPr>
             </w:pPr>
           </w:p>
@@ -3248,8 +3270,8 @@
             <w:pPr>
               <w:rPr>
                 <w:rFonts w:ascii="Calibri Light" w:hAnsi="Calibri Light" w:cs="Calibri Light"/>
-                <w:sz w:val="20"/>
-                <w:szCs w:val="20"/>
+                <w:sz w:val="18"/>
+                <w:szCs w:val="18"/>
               </w:rPr>
             </w:pPr>
           </w:p>
@@ -3268,8 +3290,8 @@
             <w:pPr>
               <w:rPr>
                 <w:rFonts w:ascii="Calibri Light" w:hAnsi="Calibri Light" w:cs="Calibri Light"/>
-                <w:sz w:val="20"/>
-                <w:szCs w:val="20"/>
+                <w:sz w:val="18"/>
+                <w:szCs w:val="18"/>
               </w:rPr>
             </w:pPr>
           </w:p>
@@ -3288,8 +3310,8 @@
             <w:pPr>
               <w:rPr>
                 <w:rFonts w:ascii="Calibri Light" w:hAnsi="Calibri Light" w:cs="Calibri Light"/>
-                <w:sz w:val="20"/>
-                <w:szCs w:val="20"/>
+                <w:sz w:val="18"/>
+                <w:szCs w:val="18"/>
               </w:rPr>
             </w:pPr>
           </w:p>
@@ -3308,8 +3330,8 @@
             <w:pPr>
               <w:rPr>
                 <w:rFonts w:ascii="Calibri Light" w:hAnsi="Calibri Light" w:cs="Calibri Light"/>
-                <w:sz w:val="20"/>
-                <w:szCs w:val="20"/>
+                <w:sz w:val="18"/>
+                <w:szCs w:val="18"/>
               </w:rPr>
             </w:pPr>
           </w:p>
@@ -3340,15 +3362,15 @@
             <w:pPr>
               <w:rPr>
                 <w:rFonts w:ascii="Calibri Light" w:hAnsi="Calibri Light" w:cs="Calibri Light"/>
-                <w:sz w:val="20"/>
-                <w:szCs w:val="20"/>
-              </w:rPr>
-            </w:pPr>
-            <w:r>
-              <w:rPr>
-                <w:rFonts w:ascii="Calibri Light" w:hAnsi="Calibri Light" w:cs="Calibri Light"/>
-                <w:sz w:val="20"/>
-                <w:szCs w:val="20"/>
+                <w:sz w:val="18"/>
+                <w:szCs w:val="18"/>
+              </w:rPr>
+            </w:pPr>
+            <w:r>
+              <w:rPr>
+                <w:rFonts w:ascii="Calibri Light" w:hAnsi="Calibri Light" w:cs="Calibri Light"/>
+                <w:sz w:val="18"/>
+                <w:szCs w:val="18"/>
               </w:rPr>
               <w:t>Renta Mensual</w:t>
             </w:r>
@@ -3368,8 +3390,8 @@
             <w:pPr>
               <w:rPr>
                 <w:rFonts w:ascii="Calibri Light" w:hAnsi="Calibri Light" w:cs="Calibri Light"/>
-                <w:sz w:val="20"/>
-                <w:szCs w:val="20"/>
+                <w:sz w:val="18"/>
+                <w:szCs w:val="18"/>
               </w:rPr>
             </w:pPr>
           </w:p>
@@ -3388,15 +3410,15 @@
             <w:pPr>
               <w:rPr>
                 <w:rFonts w:ascii="Calibri Light" w:hAnsi="Calibri Light" w:cs="Calibri Light"/>
-                <w:sz w:val="20"/>
-                <w:szCs w:val="20"/>
-              </w:rPr>
-            </w:pPr>
-            <w:r>
-              <w:rPr>
-                <w:rFonts w:ascii="Calibri Light" w:hAnsi="Calibri Light" w:cs="Calibri Light"/>
-                <w:sz w:val="20"/>
-                <w:szCs w:val="20"/>
+                <w:sz w:val="18"/>
+                <w:szCs w:val="18"/>
+              </w:rPr>
+            </w:pPr>
+            <w:r>
+              <w:rPr>
+                <w:rFonts w:ascii="Calibri Light" w:hAnsi="Calibri Light" w:cs="Calibri Light"/>
+                <w:sz w:val="18"/>
+                <w:szCs w:val="18"/>
               </w:rPr>
               <w:t>{{mensualidad24}}</w:t>
             </w:r>
@@ -3416,15 +3438,15 @@
             <w:pPr>
               <w:rPr>
                 <w:rFonts w:ascii="Calibri Light" w:hAnsi="Calibri Light" w:cs="Calibri Light"/>
-                <w:sz w:val="20"/>
-                <w:szCs w:val="20"/>
-              </w:rPr>
-            </w:pPr>
-            <w:r>
-              <w:rPr>
-                <w:rFonts w:ascii="Calibri Light" w:hAnsi="Calibri Light" w:cs="Calibri Light"/>
-                <w:sz w:val="20"/>
-                <w:szCs w:val="20"/>
+                <w:sz w:val="18"/>
+                <w:szCs w:val="18"/>
+              </w:rPr>
+            </w:pPr>
+            <w:r>
+              <w:rPr>
+                <w:rFonts w:ascii="Calibri Light" w:hAnsi="Calibri Light" w:cs="Calibri Light"/>
+                <w:sz w:val="18"/>
+                <w:szCs w:val="18"/>
               </w:rPr>
               <w:t>{{mensualidad36}}</w:t>
             </w:r>
@@ -3444,15 +3466,15 @@
             <w:pPr>
               <w:rPr>
                 <w:rFonts w:ascii="Calibri Light" w:hAnsi="Calibri Light" w:cs="Calibri Light"/>
-                <w:sz w:val="20"/>
-                <w:szCs w:val="20"/>
-              </w:rPr>
-            </w:pPr>
-            <w:r>
-              <w:rPr>
-                <w:rFonts w:ascii="Calibri Light" w:hAnsi="Calibri Light" w:cs="Calibri Light"/>
-                <w:sz w:val="20"/>
-                <w:szCs w:val="20"/>
+                <w:sz w:val="18"/>
+                <w:szCs w:val="18"/>
+              </w:rPr>
+            </w:pPr>
+            <w:r>
+              <w:rPr>
+                <w:rFonts w:ascii="Calibri Light" w:hAnsi="Calibri Light" w:cs="Calibri Light"/>
+                <w:sz w:val="18"/>
+                <w:szCs w:val="18"/>
               </w:rPr>
               <w:t>{{mensualidad48}}</w:t>
             </w:r>
@@ -3472,15 +3494,15 @@
             <w:pPr>
               <w:rPr>
                 <w:rFonts w:ascii="Calibri Light" w:hAnsi="Calibri Light" w:cs="Calibri Light"/>
-                <w:sz w:val="20"/>
-                <w:szCs w:val="20"/>
-              </w:rPr>
-            </w:pPr>
-            <w:r>
-              <w:rPr>
-                <w:rFonts w:ascii="Calibri Light" w:hAnsi="Calibri Light" w:cs="Calibri Light"/>
-                <w:sz w:val="20"/>
-                <w:szCs w:val="20"/>
+                <w:sz w:val="18"/>
+                <w:szCs w:val="18"/>
+              </w:rPr>
+            </w:pPr>
+            <w:r>
+              <w:rPr>
+                <w:rFonts w:ascii="Calibri Light" w:hAnsi="Calibri Light" w:cs="Calibri Light"/>
+                <w:sz w:val="18"/>
+                <w:szCs w:val="18"/>
               </w:rPr>
               <w:t>{{mensualidad60}}</w:t>
             </w:r>
@@ -3512,15 +3534,15 @@
             <w:pPr>
               <w:rPr>
                 <w:rFonts w:ascii="Calibri Light" w:hAnsi="Calibri Light" w:cs="Calibri Light"/>
-                <w:sz w:val="20"/>
-                <w:szCs w:val="20"/>
-              </w:rPr>
-            </w:pPr>
-            <w:r>
-              <w:rPr>
-                <w:rFonts w:ascii="Calibri Light" w:hAnsi="Calibri Light" w:cs="Calibri Light"/>
-                <w:sz w:val="20"/>
-                <w:szCs w:val="20"/>
+                <w:sz w:val="18"/>
+                <w:szCs w:val="18"/>
+              </w:rPr>
+            </w:pPr>
+            <w:r>
+              <w:rPr>
+                <w:rFonts w:ascii="Calibri Light" w:hAnsi="Calibri Light" w:cs="Calibri Light"/>
+                <w:sz w:val="18"/>
+                <w:szCs w:val="18"/>
               </w:rPr>
               <w:t>Membresía Plan Premium</w:t>
             </w:r>
@@ -3540,8 +3562,8 @@
             <w:pPr>
               <w:rPr>
                 <w:rFonts w:ascii="Calibri Light" w:hAnsi="Calibri Light" w:cs="Calibri Light"/>
-                <w:sz w:val="20"/>
-                <w:szCs w:val="20"/>
+                <w:sz w:val="18"/>
+                <w:szCs w:val="18"/>
               </w:rPr>
             </w:pPr>
           </w:p>
@@ -3560,15 +3582,15 @@
             <w:pPr>
               <w:rPr>
                 <w:rFonts w:ascii="Calibri Light" w:hAnsi="Calibri Light" w:cs="Calibri Light"/>
-                <w:sz w:val="20"/>
-                <w:szCs w:val="20"/>
-              </w:rPr>
-            </w:pPr>
-            <w:r>
-              <w:rPr>
-                <w:rFonts w:ascii="Calibri Light" w:hAnsi="Calibri Light" w:cs="Calibri Light"/>
-                <w:sz w:val="20"/>
-                <w:szCs w:val="20"/>
+                <w:sz w:val="18"/>
+                <w:szCs w:val="18"/>
+              </w:rPr>
+            </w:pPr>
+            <w:r>
+              <w:rPr>
+                <w:rFonts w:ascii="Calibri Light" w:hAnsi="Calibri Light" w:cs="Calibri Light"/>
+                <w:sz w:val="18"/>
+                <w:szCs w:val="18"/>
               </w:rPr>
               <w:t>{{rentaplan24}}</w:t>
             </w:r>
@@ -3588,15 +3610,15 @@
             <w:pPr>
               <w:rPr>
                 <w:rFonts w:ascii="Calibri Light" w:hAnsi="Calibri Light" w:cs="Calibri Light"/>
-                <w:sz w:val="20"/>
-                <w:szCs w:val="20"/>
-              </w:rPr>
-            </w:pPr>
-            <w:r>
-              <w:rPr>
-                <w:rFonts w:ascii="Calibri Light" w:hAnsi="Calibri Light" w:cs="Calibri Light"/>
-                <w:sz w:val="20"/>
-                <w:szCs w:val="20"/>
+                <w:sz w:val="18"/>
+                <w:szCs w:val="18"/>
+              </w:rPr>
+            </w:pPr>
+            <w:r>
+              <w:rPr>
+                <w:rFonts w:ascii="Calibri Light" w:hAnsi="Calibri Light" w:cs="Calibri Light"/>
+                <w:sz w:val="18"/>
+                <w:szCs w:val="18"/>
               </w:rPr>
               <w:t>{{rentaplan36}}</w:t>
             </w:r>
@@ -3616,15 +3638,15 @@
             <w:pPr>
               <w:rPr>
                 <w:rFonts w:ascii="Calibri Light" w:hAnsi="Calibri Light" w:cs="Calibri Light"/>
-                <w:sz w:val="20"/>
-                <w:szCs w:val="20"/>
-              </w:rPr>
-            </w:pPr>
-            <w:r>
-              <w:rPr>
-                <w:rFonts w:ascii="Calibri Light" w:hAnsi="Calibri Light" w:cs="Calibri Light"/>
-                <w:sz w:val="20"/>
-                <w:szCs w:val="20"/>
+                <w:sz w:val="18"/>
+                <w:szCs w:val="18"/>
+              </w:rPr>
+            </w:pPr>
+            <w:r>
+              <w:rPr>
+                <w:rFonts w:ascii="Calibri Light" w:hAnsi="Calibri Light" w:cs="Calibri Light"/>
+                <w:sz w:val="18"/>
+                <w:szCs w:val="18"/>
               </w:rPr>
               <w:t>{{rentaplan48}}</w:t>
             </w:r>
@@ -3644,15 +3666,15 @@
             <w:pPr>
               <w:rPr>
                 <w:rFonts w:ascii="Calibri Light" w:hAnsi="Calibri Light" w:cs="Calibri Light"/>
-                <w:sz w:val="20"/>
-                <w:szCs w:val="20"/>
-              </w:rPr>
-            </w:pPr>
-            <w:r>
-              <w:rPr>
-                <w:rFonts w:ascii="Calibri Light" w:hAnsi="Calibri Light" w:cs="Calibri Light"/>
-                <w:sz w:val="20"/>
-                <w:szCs w:val="20"/>
+                <w:sz w:val="18"/>
+                <w:szCs w:val="18"/>
+              </w:rPr>
+            </w:pPr>
+            <w:r>
+              <w:rPr>
+                <w:rFonts w:ascii="Calibri Light" w:hAnsi="Calibri Light" w:cs="Calibri Light"/>
+                <w:sz w:val="18"/>
+                <w:szCs w:val="18"/>
               </w:rPr>
               <w:t>{{rentaplan60}}</w:t>
             </w:r>
@@ -3684,8 +3706,8 @@
             <w:pPr>
               <w:rPr>
                 <w:rFonts w:ascii="Calibri Light" w:hAnsi="Calibri Light" w:cs="Calibri Light"/>
-                <w:sz w:val="20"/>
-                <w:szCs w:val="20"/>
+                <w:sz w:val="18"/>
+                <w:szCs w:val="18"/>
               </w:rPr>
             </w:pPr>
           </w:p>
@@ -3704,8 +3726,8 @@
             <w:pPr>
               <w:rPr>
                 <w:rFonts w:ascii="Calibri Light" w:hAnsi="Calibri Light" w:cs="Calibri Light"/>
-                <w:sz w:val="20"/>
-                <w:szCs w:val="20"/>
+                <w:sz w:val="18"/>
+                <w:szCs w:val="18"/>
               </w:rPr>
             </w:pPr>
           </w:p>
@@ -3724,8 +3746,8 @@
             <w:pPr>
               <w:rPr>
                 <w:rFonts w:ascii="Calibri Light" w:hAnsi="Calibri Light" w:cs="Calibri Light"/>
-                <w:sz w:val="20"/>
-                <w:szCs w:val="20"/>
+                <w:sz w:val="18"/>
+                <w:szCs w:val="18"/>
               </w:rPr>
             </w:pPr>
           </w:p>
@@ -3744,8 +3766,8 @@
             <w:pPr>
               <w:rPr>
                 <w:rFonts w:ascii="Calibri Light" w:hAnsi="Calibri Light" w:cs="Calibri Light"/>
-                <w:sz w:val="20"/>
-                <w:szCs w:val="20"/>
+                <w:sz w:val="18"/>
+                <w:szCs w:val="18"/>
               </w:rPr>
             </w:pPr>
           </w:p>
@@ -3764,8 +3786,8 @@
             <w:pPr>
               <w:rPr>
                 <w:rFonts w:ascii="Calibri Light" w:hAnsi="Calibri Light" w:cs="Calibri Light"/>
-                <w:sz w:val="20"/>
-                <w:szCs w:val="20"/>
+                <w:sz w:val="18"/>
+                <w:szCs w:val="18"/>
               </w:rPr>
             </w:pPr>
           </w:p>
@@ -3784,8 +3806,8 @@
             <w:pPr>
               <w:rPr>
                 <w:rFonts w:ascii="Calibri Light" w:hAnsi="Calibri Light" w:cs="Calibri Light"/>
-                <w:sz w:val="20"/>
-                <w:szCs w:val="20"/>
+                <w:sz w:val="18"/>
+                <w:szCs w:val="18"/>
               </w:rPr>
             </w:pPr>
           </w:p>
@@ -3816,15 +3838,15 @@
             <w:pPr>
               <w:rPr>
                 <w:rFonts w:ascii="Calibri Light" w:hAnsi="Calibri Light" w:cs="Calibri Light"/>
-                <w:sz w:val="20"/>
-                <w:szCs w:val="20"/>
-              </w:rPr>
-            </w:pPr>
-            <w:r>
-              <w:rPr>
-                <w:rFonts w:ascii="Calibri Light" w:hAnsi="Calibri Light" w:cs="Calibri Light"/>
-                <w:sz w:val="20"/>
-                <w:szCs w:val="20"/>
+                <w:sz w:val="18"/>
+                <w:szCs w:val="18"/>
+              </w:rPr>
+            </w:pPr>
+            <w:r>
+              <w:rPr>
+                <w:rFonts w:ascii="Calibri Light" w:hAnsi="Calibri Light" w:cs="Calibri Light"/>
+                <w:sz w:val="18"/>
+                <w:szCs w:val="18"/>
               </w:rPr>
               <w:t>Subtotal</w:t>
             </w:r>
@@ -3844,8 +3866,8 @@
             <w:pPr>
               <w:rPr>
                 <w:rFonts w:ascii="Calibri Light" w:hAnsi="Calibri Light" w:cs="Calibri Light"/>
-                <w:sz w:val="20"/>
-                <w:szCs w:val="20"/>
+                <w:sz w:val="18"/>
+                <w:szCs w:val="18"/>
               </w:rPr>
             </w:pPr>
           </w:p>
@@ -3864,15 +3886,15 @@
             <w:pPr>
               <w:rPr>
                 <w:rFonts w:ascii="Calibri Light" w:hAnsi="Calibri Light" w:cs="Calibri Light"/>
-                <w:sz w:val="20"/>
-                <w:szCs w:val="20"/>
-              </w:rPr>
-            </w:pPr>
-            <w:r>
-              <w:rPr>
-                <w:rFonts w:ascii="Calibri Light" w:hAnsi="Calibri Light" w:cs="Calibri Light"/>
-                <w:sz w:val="20"/>
-                <w:szCs w:val="20"/>
+                <w:sz w:val="18"/>
+                <w:szCs w:val="18"/>
+              </w:rPr>
+            </w:pPr>
+            <w:r>
+              <w:rPr>
+                <w:rFonts w:ascii="Calibri Light" w:hAnsi="Calibri Light" w:cs="Calibri Light"/>
+                <w:sz w:val="18"/>
+                <w:szCs w:val="18"/>
               </w:rPr>
               <w:t>{{subtotalmes24}}</w:t>
             </w:r>
@@ -3892,17 +3914,33 @@
             <w:pPr>
               <w:rPr>
                 <w:rFonts w:ascii="Calibri Light" w:hAnsi="Calibri Light" w:cs="Calibri Light"/>
-                <w:sz w:val="20"/>
-                <w:szCs w:val="20"/>
-              </w:rPr>
-            </w:pPr>
-            <w:r>
-              <w:rPr>
-                <w:rFonts w:ascii="Calibri Light" w:hAnsi="Calibri Light" w:cs="Calibri Light"/>
-                <w:sz w:val="20"/>
-                <w:szCs w:val="20"/>
-              </w:rPr>
-              <w:t>{{subtitalmes36}}</w:t>
+                <w:sz w:val="18"/>
+                <w:szCs w:val="18"/>
+              </w:rPr>
+            </w:pPr>
+            <w:r>
+              <w:rPr>
+                <w:rFonts w:ascii="Calibri Light" w:hAnsi="Calibri Light" w:cs="Calibri Light"/>
+                <w:sz w:val="18"/>
+                <w:szCs w:val="18"/>
+              </w:rPr>
+              <w:t>{{subt</w:t>
+            </w:r>
+            <w:r>
+              <w:rPr>
+                <w:rFonts w:ascii="Calibri Light" w:hAnsi="Calibri Light" w:cs="Calibri Light"/>
+                <w:sz w:val="18"/>
+                <w:szCs w:val="18"/>
+              </w:rPr>
+              <w:t>o</w:t>
+            </w:r>
+            <w:r>
+              <w:rPr>
+                <w:rFonts w:ascii="Calibri Light" w:hAnsi="Calibri Light" w:cs="Calibri Light"/>
+                <w:sz w:val="18"/>
+                <w:szCs w:val="18"/>
+              </w:rPr>
+              <w:t>talmes36}}</w:t>
             </w:r>
           </w:p>
         </w:tc>
@@ -3920,15 +3958,15 @@
             <w:pPr>
               <w:rPr>
                 <w:rFonts w:ascii="Calibri Light" w:hAnsi="Calibri Light" w:cs="Calibri Light"/>
-                <w:sz w:val="20"/>
-                <w:szCs w:val="20"/>
-              </w:rPr>
-            </w:pPr>
-            <w:r>
-              <w:rPr>
-                <w:rFonts w:ascii="Calibri Light" w:hAnsi="Calibri Light" w:cs="Calibri Light"/>
-                <w:sz w:val="20"/>
-                <w:szCs w:val="20"/>
+                <w:sz w:val="18"/>
+                <w:szCs w:val="18"/>
+              </w:rPr>
+            </w:pPr>
+            <w:r>
+              <w:rPr>
+                <w:rFonts w:ascii="Calibri Light" w:hAnsi="Calibri Light" w:cs="Calibri Light"/>
+                <w:sz w:val="18"/>
+                <w:szCs w:val="18"/>
               </w:rPr>
               <w:t>{{subtotalmes48}}</w:t>
             </w:r>
@@ -3948,15 +3986,15 @@
             <w:pPr>
               <w:rPr>
                 <w:rFonts w:ascii="Calibri Light" w:hAnsi="Calibri Light" w:cs="Calibri Light"/>
-                <w:sz w:val="20"/>
-                <w:szCs w:val="20"/>
-              </w:rPr>
-            </w:pPr>
-            <w:r>
-              <w:rPr>
-                <w:rFonts w:ascii="Calibri Light" w:hAnsi="Calibri Light" w:cs="Calibri Light"/>
-                <w:sz w:val="20"/>
-                <w:szCs w:val="20"/>
+                <w:sz w:val="18"/>
+                <w:szCs w:val="18"/>
+              </w:rPr>
+            </w:pPr>
+            <w:r>
+              <w:rPr>
+                <w:rFonts w:ascii="Calibri Light" w:hAnsi="Calibri Light" w:cs="Calibri Light"/>
+                <w:sz w:val="18"/>
+                <w:szCs w:val="18"/>
               </w:rPr>
               <w:t>{{subtotalmes60}}</w:t>
             </w:r>
@@ -3988,15 +4026,15 @@
             <w:pPr>
               <w:rPr>
                 <w:rFonts w:ascii="Calibri Light" w:hAnsi="Calibri Light" w:cs="Calibri Light"/>
-                <w:sz w:val="20"/>
-                <w:szCs w:val="20"/>
-              </w:rPr>
-            </w:pPr>
-            <w:r>
-              <w:rPr>
-                <w:rFonts w:ascii="Calibri Light" w:hAnsi="Calibri Light" w:cs="Calibri Light"/>
-                <w:sz w:val="20"/>
-                <w:szCs w:val="20"/>
+                <w:sz w:val="18"/>
+                <w:szCs w:val="18"/>
+              </w:rPr>
+            </w:pPr>
+            <w:r>
+              <w:rPr>
+                <w:rFonts w:ascii="Calibri Light" w:hAnsi="Calibri Light" w:cs="Calibri Light"/>
+                <w:sz w:val="18"/>
+                <w:szCs w:val="18"/>
               </w:rPr>
               <w:t>IVA</w:t>
             </w:r>
@@ -4016,35 +4054,35 @@
             <w:pPr>
               <w:rPr>
                 <w:rFonts w:ascii="Calibri Light" w:hAnsi="Calibri Light" w:cs="Calibri Light"/>
-                <w:sz w:val="20"/>
-                <w:szCs w:val="20"/>
-              </w:rPr>
-            </w:pPr>
-          </w:p>
-        </w:tc>
-        <w:tc>
-          <w:tcPr>
-            <w:tcW w:w="1685" w:type="dxa"/>
-            <w:tcBorders>
-              <w:top w:val="nil"/>
-              <w:left w:val="nil"/>
-              <w:bottom w:val="nil"/>
-              <w:right w:val="nil"/>
-            </w:tcBorders>
-          </w:tcPr>
-          <w:p>
-            <w:pPr>
-              <w:rPr>
-                <w:rFonts w:ascii="Calibri Light" w:hAnsi="Calibri Light" w:cs="Calibri Light"/>
-                <w:sz w:val="20"/>
-                <w:szCs w:val="20"/>
-              </w:rPr>
-            </w:pPr>
-            <w:r>
-              <w:rPr>
-                <w:rFonts w:ascii="Calibri Light" w:hAnsi="Calibri Light" w:cs="Calibri Light"/>
-                <w:sz w:val="20"/>
-                <w:szCs w:val="20"/>
+                <w:sz w:val="18"/>
+                <w:szCs w:val="18"/>
+              </w:rPr>
+            </w:pPr>
+          </w:p>
+        </w:tc>
+        <w:tc>
+          <w:tcPr>
+            <w:tcW w:w="1685" w:type="dxa"/>
+            <w:tcBorders>
+              <w:top w:val="nil"/>
+              <w:left w:val="nil"/>
+              <w:bottom w:val="nil"/>
+              <w:right w:val="nil"/>
+            </w:tcBorders>
+          </w:tcPr>
+          <w:p>
+            <w:pPr>
+              <w:rPr>
+                <w:rFonts w:ascii="Calibri Light" w:hAnsi="Calibri Light" w:cs="Calibri Light"/>
+                <w:sz w:val="18"/>
+                <w:szCs w:val="18"/>
+              </w:rPr>
+            </w:pPr>
+            <w:r>
+              <w:rPr>
+                <w:rFonts w:ascii="Calibri Light" w:hAnsi="Calibri Light" w:cs="Calibri Light"/>
+                <w:sz w:val="18"/>
+                <w:szCs w:val="18"/>
               </w:rPr>
               <w:t>{{IVAmes24}}</w:t>
             </w:r>
@@ -4064,15 +4102,15 @@
             <w:pPr>
               <w:rPr>
                 <w:rFonts w:ascii="Calibri Light" w:hAnsi="Calibri Light" w:cs="Calibri Light"/>
-                <w:sz w:val="20"/>
-                <w:szCs w:val="20"/>
-              </w:rPr>
-            </w:pPr>
-            <w:r>
-              <w:rPr>
-                <w:rFonts w:ascii="Calibri Light" w:hAnsi="Calibri Light" w:cs="Calibri Light"/>
-                <w:sz w:val="20"/>
-                <w:szCs w:val="20"/>
+                <w:sz w:val="18"/>
+                <w:szCs w:val="18"/>
+              </w:rPr>
+            </w:pPr>
+            <w:r>
+              <w:rPr>
+                <w:rFonts w:ascii="Calibri Light" w:hAnsi="Calibri Light" w:cs="Calibri Light"/>
+                <w:sz w:val="18"/>
+                <w:szCs w:val="18"/>
               </w:rPr>
               <w:t>{{IVAmes36}}</w:t>
             </w:r>
@@ -4092,15 +4130,15 @@
             <w:pPr>
               <w:rPr>
                 <w:rFonts w:ascii="Calibri Light" w:hAnsi="Calibri Light" w:cs="Calibri Light"/>
-                <w:sz w:val="20"/>
-                <w:szCs w:val="20"/>
-              </w:rPr>
-            </w:pPr>
-            <w:r>
-              <w:rPr>
-                <w:rFonts w:ascii="Calibri Light" w:hAnsi="Calibri Light" w:cs="Calibri Light"/>
-                <w:sz w:val="20"/>
-                <w:szCs w:val="20"/>
+                <w:sz w:val="18"/>
+                <w:szCs w:val="18"/>
+              </w:rPr>
+            </w:pPr>
+            <w:r>
+              <w:rPr>
+                <w:rFonts w:ascii="Calibri Light" w:hAnsi="Calibri Light" w:cs="Calibri Light"/>
+                <w:sz w:val="18"/>
+                <w:szCs w:val="18"/>
               </w:rPr>
               <w:t>{{IVAmes48}}</w:t>
             </w:r>
@@ -4120,15 +4158,15 @@
             <w:pPr>
               <w:rPr>
                 <w:rFonts w:ascii="Calibri Light" w:hAnsi="Calibri Light" w:cs="Calibri Light"/>
-                <w:sz w:val="20"/>
-                <w:szCs w:val="20"/>
-              </w:rPr>
-            </w:pPr>
-            <w:r>
-              <w:rPr>
-                <w:rFonts w:ascii="Calibri Light" w:hAnsi="Calibri Light" w:cs="Calibri Light"/>
-                <w:sz w:val="20"/>
-                <w:szCs w:val="20"/>
+                <w:sz w:val="18"/>
+                <w:szCs w:val="18"/>
+              </w:rPr>
+            </w:pPr>
+            <w:r>
+              <w:rPr>
+                <w:rFonts w:ascii="Calibri Light" w:hAnsi="Calibri Light" w:cs="Calibri Light"/>
+                <w:sz w:val="18"/>
+                <w:szCs w:val="18"/>
               </w:rPr>
               <w:t>{{IVAmes60}}</w:t>
             </w:r>
@@ -4162,17 +4200,17 @@
                 <w:rFonts w:ascii="Calibri Light" w:hAnsi="Calibri Light" w:cs="Calibri Light"/>
                 <w:b/>
                 <w:bCs/>
-                <w:sz w:val="20"/>
-                <w:szCs w:val="20"/>
-              </w:rPr>
-            </w:pPr>
-            <w:r>
-              <w:rPr>
-                <w:rFonts w:ascii="Calibri Light" w:hAnsi="Calibri Light" w:cs="Calibri Light"/>
-                <w:b/>
-                <w:bCs/>
-                <w:sz w:val="20"/>
-                <w:szCs w:val="20"/>
+                <w:sz w:val="18"/>
+                <w:szCs w:val="18"/>
+              </w:rPr>
+            </w:pPr>
+            <w:r>
+              <w:rPr>
+                <w:rFonts w:ascii="Calibri Light" w:hAnsi="Calibri Light" w:cs="Calibri Light"/>
+                <w:b/>
+                <w:bCs/>
+                <w:sz w:val="18"/>
+                <w:szCs w:val="18"/>
               </w:rPr>
               <w:t>TOTAL</w:t>
             </w:r>
@@ -4194,8 +4232,8 @@
                 <w:rFonts w:ascii="Calibri Light" w:hAnsi="Calibri Light" w:cs="Calibri Light"/>
                 <w:b/>
                 <w:bCs/>
-                <w:sz w:val="20"/>
-                <w:szCs w:val="20"/>
+                <w:sz w:val="18"/>
+                <w:szCs w:val="18"/>
               </w:rPr>
             </w:pPr>
           </w:p>
@@ -4216,17 +4254,17 @@
                 <w:rFonts w:ascii="Calibri Light" w:hAnsi="Calibri Light" w:cs="Calibri Light"/>
                 <w:b/>
                 <w:bCs/>
-                <w:sz w:val="20"/>
-                <w:szCs w:val="20"/>
-              </w:rPr>
-            </w:pPr>
-            <w:r>
-              <w:rPr>
-                <w:rFonts w:ascii="Calibri Light" w:hAnsi="Calibri Light" w:cs="Calibri Light"/>
-                <w:b/>
-                <w:bCs/>
-                <w:sz w:val="20"/>
-                <w:szCs w:val="20"/>
+                <w:sz w:val="18"/>
+                <w:szCs w:val="18"/>
+              </w:rPr>
+            </w:pPr>
+            <w:r>
+              <w:rPr>
+                <w:rFonts w:ascii="Calibri Light" w:hAnsi="Calibri Light" w:cs="Calibri Light"/>
+                <w:b/>
+                <w:bCs/>
+                <w:sz w:val="18"/>
+                <w:szCs w:val="18"/>
               </w:rPr>
               <w:t>{{totalmes24}}</w:t>
             </w:r>
@@ -4248,17 +4286,17 @@
                 <w:rFonts w:ascii="Calibri Light" w:hAnsi="Calibri Light" w:cs="Calibri Light"/>
                 <w:b/>
                 <w:bCs/>
-                <w:sz w:val="20"/>
-                <w:szCs w:val="20"/>
-              </w:rPr>
-            </w:pPr>
-            <w:r>
-              <w:rPr>
-                <w:rFonts w:ascii="Calibri Light" w:hAnsi="Calibri Light" w:cs="Calibri Light"/>
-                <w:b/>
-                <w:bCs/>
-                <w:sz w:val="20"/>
-                <w:szCs w:val="20"/>
+                <w:sz w:val="18"/>
+                <w:szCs w:val="18"/>
+              </w:rPr>
+            </w:pPr>
+            <w:r>
+              <w:rPr>
+                <w:rFonts w:ascii="Calibri Light" w:hAnsi="Calibri Light" w:cs="Calibri Light"/>
+                <w:b/>
+                <w:bCs/>
+                <w:sz w:val="18"/>
+                <w:szCs w:val="18"/>
               </w:rPr>
               <w:t>{{totalmes36}}</w:t>
             </w:r>
@@ -4280,17 +4318,17 @@
                 <w:rFonts w:ascii="Calibri Light" w:hAnsi="Calibri Light" w:cs="Calibri Light"/>
                 <w:b/>
                 <w:bCs/>
-                <w:sz w:val="20"/>
-                <w:szCs w:val="20"/>
-              </w:rPr>
-            </w:pPr>
-            <w:r>
-              <w:rPr>
-                <w:rFonts w:ascii="Calibri Light" w:hAnsi="Calibri Light" w:cs="Calibri Light"/>
-                <w:b/>
-                <w:bCs/>
-                <w:sz w:val="20"/>
-                <w:szCs w:val="20"/>
+                <w:sz w:val="18"/>
+                <w:szCs w:val="18"/>
+              </w:rPr>
+            </w:pPr>
+            <w:r>
+              <w:rPr>
+                <w:rFonts w:ascii="Calibri Light" w:hAnsi="Calibri Light" w:cs="Calibri Light"/>
+                <w:b/>
+                <w:bCs/>
+                <w:sz w:val="18"/>
+                <w:szCs w:val="18"/>
               </w:rPr>
               <w:t>{{totalmes48}}</w:t>
             </w:r>
@@ -4312,17 +4350,17 @@
                 <w:rFonts w:ascii="Calibri Light" w:hAnsi="Calibri Light" w:cs="Calibri Light"/>
                 <w:b/>
                 <w:bCs/>
-                <w:sz w:val="20"/>
-                <w:szCs w:val="20"/>
-              </w:rPr>
-            </w:pPr>
-            <w:r>
-              <w:rPr>
-                <w:rFonts w:ascii="Calibri Light" w:hAnsi="Calibri Light" w:cs="Calibri Light"/>
-                <w:b/>
-                <w:bCs/>
-                <w:sz w:val="20"/>
-                <w:szCs w:val="20"/>
+                <w:sz w:val="18"/>
+                <w:szCs w:val="18"/>
+              </w:rPr>
+            </w:pPr>
+            <w:r>
+              <w:rPr>
+                <w:rFonts w:ascii="Calibri Light" w:hAnsi="Calibri Light" w:cs="Calibri Light"/>
+                <w:b/>
+                <w:bCs/>
+                <w:sz w:val="18"/>
+                <w:szCs w:val="18"/>
               </w:rPr>
               <w:t>{{totalmes60}}</w:t>
             </w:r>
@@ -4354,8 +4392,8 @@
             <w:pPr>
               <w:rPr>
                 <w:rFonts w:ascii="Calibri Light" w:hAnsi="Calibri Light" w:cs="Calibri Light"/>
-                <w:sz w:val="20"/>
-                <w:szCs w:val="20"/>
+                <w:sz w:val="18"/>
+                <w:szCs w:val="18"/>
               </w:rPr>
             </w:pPr>
           </w:p>
@@ -4374,8 +4412,8 @@
             <w:pPr>
               <w:rPr>
                 <w:rFonts w:ascii="Calibri Light" w:hAnsi="Calibri Light" w:cs="Calibri Light"/>
-                <w:sz w:val="20"/>
-                <w:szCs w:val="20"/>
+                <w:sz w:val="18"/>
+                <w:szCs w:val="18"/>
               </w:rPr>
             </w:pPr>
           </w:p>
@@ -4394,8 +4432,8 @@
             <w:pPr>
               <w:rPr>
                 <w:rFonts w:ascii="Calibri Light" w:hAnsi="Calibri Light" w:cs="Calibri Light"/>
-                <w:sz w:val="20"/>
-                <w:szCs w:val="20"/>
+                <w:sz w:val="18"/>
+                <w:szCs w:val="18"/>
               </w:rPr>
             </w:pPr>
           </w:p>
@@ -4414,8 +4452,8 @@
             <w:pPr>
               <w:rPr>
                 <w:rFonts w:ascii="Calibri Light" w:hAnsi="Calibri Light" w:cs="Calibri Light"/>
-                <w:sz w:val="20"/>
-                <w:szCs w:val="20"/>
+                <w:sz w:val="18"/>
+                <w:szCs w:val="18"/>
               </w:rPr>
             </w:pPr>
           </w:p>
@@ -4434,8 +4472,8 @@
             <w:pPr>
               <w:rPr>
                 <w:rFonts w:ascii="Calibri Light" w:hAnsi="Calibri Light" w:cs="Calibri Light"/>
-                <w:sz w:val="20"/>
-                <w:szCs w:val="20"/>
+                <w:sz w:val="18"/>
+                <w:szCs w:val="18"/>
               </w:rPr>
             </w:pPr>
           </w:p>
@@ -4454,8 +4492,8 @@
             <w:pPr>
               <w:rPr>
                 <w:rFonts w:ascii="Calibri Light" w:hAnsi="Calibri Light" w:cs="Calibri Light"/>
-                <w:sz w:val="20"/>
-                <w:szCs w:val="20"/>
+                <w:sz w:val="18"/>
+                <w:szCs w:val="18"/>
               </w:rPr>
             </w:pPr>
           </w:p>
@@ -4490,8 +4528,8 @@
                 <w:b/>
                 <w:bCs/>
                 <w:color w:val="FFFFFF" w:themeColor="background1"/>
-                <w:sz w:val="20"/>
-                <w:szCs w:val="20"/>
+                <w:sz w:val="18"/>
+                <w:szCs w:val="18"/>
               </w:rPr>
             </w:pPr>
             <w:r>
@@ -4500,8 +4538,8 @@
                 <w:b/>
                 <w:bCs/>
                 <w:color w:val="FFFFFF" w:themeColor="background1"/>
-                <w:sz w:val="20"/>
-                <w:szCs w:val="20"/>
+                <w:sz w:val="18"/>
+                <w:szCs w:val="18"/>
               </w:rPr>
               <w:t>VALOR RESIDUAL</w:t>
             </w:r>
@@ -4521,8 +4559,8 @@
             <w:pPr>
               <w:rPr>
                 <w:rFonts w:ascii="Calibri Light" w:hAnsi="Calibri Light" w:cs="Calibri Light"/>
-                <w:sz w:val="20"/>
-                <w:szCs w:val="20"/>
+                <w:sz w:val="18"/>
+                <w:szCs w:val="18"/>
               </w:rPr>
             </w:pPr>
           </w:p>
@@ -4542,8 +4580,8 @@
             <w:pPr>
               <w:rPr>
                 <w:rFonts w:ascii="Calibri Light" w:hAnsi="Calibri Light" w:cs="Calibri Light"/>
-                <w:sz w:val="20"/>
-                <w:szCs w:val="20"/>
+                <w:sz w:val="18"/>
+                <w:szCs w:val="18"/>
               </w:rPr>
             </w:pPr>
           </w:p>
@@ -4563,8 +4601,8 @@
             <w:pPr>
               <w:rPr>
                 <w:rFonts w:ascii="Calibri Light" w:hAnsi="Calibri Light" w:cs="Calibri Light"/>
-                <w:sz w:val="20"/>
-                <w:szCs w:val="20"/>
+                <w:sz w:val="18"/>
+                <w:szCs w:val="18"/>
               </w:rPr>
             </w:pPr>
           </w:p>
@@ -4584,8 +4622,8 @@
             <w:pPr>
               <w:rPr>
                 <w:rFonts w:ascii="Calibri Light" w:hAnsi="Calibri Light" w:cs="Calibri Light"/>
-                <w:sz w:val="20"/>
-                <w:szCs w:val="20"/>
+                <w:sz w:val="18"/>
+                <w:szCs w:val="18"/>
               </w:rPr>
             </w:pPr>
           </w:p>
@@ -4605,8 +4643,8 @@
             <w:pPr>
               <w:rPr>
                 <w:rFonts w:ascii="Calibri Light" w:hAnsi="Calibri Light" w:cs="Calibri Light"/>
-                <w:sz w:val="20"/>
-                <w:szCs w:val="20"/>
+                <w:sz w:val="18"/>
+                <w:szCs w:val="18"/>
               </w:rPr>
             </w:pPr>
           </w:p>
@@ -4637,8 +4675,8 @@
             <w:pPr>
               <w:rPr>
                 <w:rFonts w:ascii="Calibri Light" w:hAnsi="Calibri Light" w:cs="Calibri Light"/>
-                <w:sz w:val="20"/>
-                <w:szCs w:val="20"/>
+                <w:sz w:val="18"/>
+                <w:szCs w:val="18"/>
               </w:rPr>
             </w:pPr>
           </w:p>
@@ -4657,8 +4695,8 @@
             <w:pPr>
               <w:rPr>
                 <w:rFonts w:ascii="Calibri Light" w:hAnsi="Calibri Light" w:cs="Calibri Light"/>
-                <w:sz w:val="20"/>
-                <w:szCs w:val="20"/>
+                <w:sz w:val="18"/>
+                <w:szCs w:val="18"/>
               </w:rPr>
             </w:pPr>
           </w:p>
@@ -4677,8 +4715,8 @@
             <w:pPr>
               <w:rPr>
                 <w:rFonts w:ascii="Calibri Light" w:hAnsi="Calibri Light" w:cs="Calibri Light"/>
-                <w:sz w:val="20"/>
-                <w:szCs w:val="20"/>
+                <w:sz w:val="18"/>
+                <w:szCs w:val="18"/>
               </w:rPr>
             </w:pPr>
           </w:p>
@@ -4697,8 +4735,8 @@
             <w:pPr>
               <w:rPr>
                 <w:rFonts w:ascii="Calibri Light" w:hAnsi="Calibri Light" w:cs="Calibri Light"/>
-                <w:sz w:val="20"/>
-                <w:szCs w:val="20"/>
+                <w:sz w:val="18"/>
+                <w:szCs w:val="18"/>
               </w:rPr>
             </w:pPr>
           </w:p>
@@ -4717,8 +4755,8 @@
             <w:pPr>
               <w:rPr>
                 <w:rFonts w:ascii="Calibri Light" w:hAnsi="Calibri Light" w:cs="Calibri Light"/>
-                <w:sz w:val="20"/>
-                <w:szCs w:val="20"/>
+                <w:sz w:val="18"/>
+                <w:szCs w:val="18"/>
               </w:rPr>
             </w:pPr>
           </w:p>
@@ -4737,8 +4775,8 @@
             <w:pPr>
               <w:rPr>
                 <w:rFonts w:ascii="Calibri Light" w:hAnsi="Calibri Light" w:cs="Calibri Light"/>
-                <w:sz w:val="20"/>
-                <w:szCs w:val="20"/>
+                <w:sz w:val="18"/>
+                <w:szCs w:val="18"/>
               </w:rPr>
             </w:pPr>
           </w:p>
@@ -4769,15 +4807,15 @@
             <w:pPr>
               <w:rPr>
                 <w:rFonts w:ascii="Calibri Light" w:hAnsi="Calibri Light" w:cs="Calibri Light"/>
-                <w:sz w:val="20"/>
-                <w:szCs w:val="20"/>
-              </w:rPr>
-            </w:pPr>
-            <w:r>
-              <w:rPr>
-                <w:rFonts w:ascii="Calibri Light" w:hAnsi="Calibri Light" w:cs="Calibri Light"/>
-                <w:sz w:val="20"/>
-                <w:szCs w:val="20"/>
+                <w:sz w:val="18"/>
+                <w:szCs w:val="18"/>
+              </w:rPr>
+            </w:pPr>
+            <w:r>
+              <w:rPr>
+                <w:rFonts w:ascii="Calibri Light" w:hAnsi="Calibri Light" w:cs="Calibri Light"/>
+                <w:sz w:val="18"/>
+                <w:szCs w:val="18"/>
               </w:rPr>
               <w:t>Subtotal indicativo</w:t>
             </w:r>
@@ -4797,8 +4835,8 @@
             <w:pPr>
               <w:rPr>
                 <w:rFonts w:ascii="Calibri Light" w:hAnsi="Calibri Light" w:cs="Calibri Light"/>
-                <w:sz w:val="20"/>
-                <w:szCs w:val="20"/>
+                <w:sz w:val="18"/>
+                <w:szCs w:val="18"/>
               </w:rPr>
             </w:pPr>
           </w:p>
@@ -4817,15 +4855,15 @@
             <w:pPr>
               <w:rPr>
                 <w:rFonts w:ascii="Calibri Light" w:hAnsi="Calibri Light" w:cs="Calibri Light"/>
-                <w:sz w:val="20"/>
-                <w:szCs w:val="20"/>
-              </w:rPr>
-            </w:pPr>
-            <w:r>
-              <w:rPr>
-                <w:rFonts w:ascii="Calibri Light" w:hAnsi="Calibri Light" w:cs="Calibri Light"/>
-                <w:sz w:val="20"/>
-                <w:szCs w:val="20"/>
+                <w:sz w:val="18"/>
+                <w:szCs w:val="18"/>
+              </w:rPr>
+            </w:pPr>
+            <w:r>
+              <w:rPr>
+                <w:rFonts w:ascii="Calibri Light" w:hAnsi="Calibri Light" w:cs="Calibri Light"/>
+                <w:sz w:val="18"/>
+                <w:szCs w:val="18"/>
               </w:rPr>
               <w:t>{{residual24}}</w:t>
             </w:r>
@@ -4845,15 +4883,15 @@
             <w:pPr>
               <w:rPr>
                 <w:rFonts w:ascii="Calibri Light" w:hAnsi="Calibri Light" w:cs="Calibri Light"/>
-                <w:sz w:val="20"/>
-                <w:szCs w:val="20"/>
-              </w:rPr>
-            </w:pPr>
-            <w:r>
-              <w:rPr>
-                <w:rFonts w:ascii="Calibri Light" w:hAnsi="Calibri Light" w:cs="Calibri Light"/>
-                <w:sz w:val="20"/>
-                <w:szCs w:val="20"/>
+                <w:sz w:val="18"/>
+                <w:szCs w:val="18"/>
+              </w:rPr>
+            </w:pPr>
+            <w:r>
+              <w:rPr>
+                <w:rFonts w:ascii="Calibri Light" w:hAnsi="Calibri Light" w:cs="Calibri Light"/>
+                <w:sz w:val="18"/>
+                <w:szCs w:val="18"/>
               </w:rPr>
               <w:t>{{residual36}}</w:t>
             </w:r>
@@ -4873,15 +4911,15 @@
             <w:pPr>
               <w:rPr>
                 <w:rFonts w:ascii="Calibri Light" w:hAnsi="Calibri Light" w:cs="Calibri Light"/>
-                <w:sz w:val="20"/>
-                <w:szCs w:val="20"/>
-              </w:rPr>
-            </w:pPr>
-            <w:r>
-              <w:rPr>
-                <w:rFonts w:ascii="Calibri Light" w:hAnsi="Calibri Light" w:cs="Calibri Light"/>
-                <w:sz w:val="20"/>
-                <w:szCs w:val="20"/>
+                <w:sz w:val="18"/>
+                <w:szCs w:val="18"/>
+              </w:rPr>
+            </w:pPr>
+            <w:r>
+              <w:rPr>
+                <w:rFonts w:ascii="Calibri Light" w:hAnsi="Calibri Light" w:cs="Calibri Light"/>
+                <w:sz w:val="18"/>
+                <w:szCs w:val="18"/>
               </w:rPr>
               <w:t>{{residual48}}</w:t>
             </w:r>
@@ -4901,15 +4939,15 @@
             <w:pPr>
               <w:rPr>
                 <w:rFonts w:ascii="Calibri Light" w:hAnsi="Calibri Light" w:cs="Calibri Light"/>
-                <w:sz w:val="20"/>
-                <w:szCs w:val="20"/>
-              </w:rPr>
-            </w:pPr>
-            <w:r>
-              <w:rPr>
-                <w:rFonts w:ascii="Calibri Light" w:hAnsi="Calibri Light" w:cs="Calibri Light"/>
-                <w:sz w:val="20"/>
-                <w:szCs w:val="20"/>
+                <w:sz w:val="18"/>
+                <w:szCs w:val="18"/>
+              </w:rPr>
+            </w:pPr>
+            <w:r>
+              <w:rPr>
+                <w:rFonts w:ascii="Calibri Light" w:hAnsi="Calibri Light" w:cs="Calibri Light"/>
+                <w:sz w:val="18"/>
+                <w:szCs w:val="18"/>
               </w:rPr>
               <w:t>{{residual60}}</w:t>
             </w:r>
@@ -4941,15 +4979,15 @@
             <w:pPr>
               <w:rPr>
                 <w:rFonts w:ascii="Calibri Light" w:hAnsi="Calibri Light" w:cs="Calibri Light"/>
-                <w:sz w:val="20"/>
-                <w:szCs w:val="20"/>
-              </w:rPr>
-            </w:pPr>
-            <w:r>
-              <w:rPr>
-                <w:rFonts w:ascii="Calibri Light" w:hAnsi="Calibri Light" w:cs="Calibri Light"/>
-                <w:sz w:val="20"/>
-                <w:szCs w:val="20"/>
+                <w:sz w:val="18"/>
+                <w:szCs w:val="18"/>
+              </w:rPr>
+            </w:pPr>
+            <w:r>
+              <w:rPr>
+                <w:rFonts w:ascii="Calibri Light" w:hAnsi="Calibri Light" w:cs="Calibri Light"/>
+                <w:sz w:val="18"/>
+                <w:szCs w:val="18"/>
               </w:rPr>
               <w:t>IVA</w:t>
             </w:r>
@@ -4969,35 +5007,35 @@
             <w:pPr>
               <w:rPr>
                 <w:rFonts w:ascii="Calibri Light" w:hAnsi="Calibri Light" w:cs="Calibri Light"/>
-                <w:sz w:val="20"/>
-                <w:szCs w:val="20"/>
-              </w:rPr>
-            </w:pPr>
-          </w:p>
-        </w:tc>
-        <w:tc>
-          <w:tcPr>
-            <w:tcW w:w="1685" w:type="dxa"/>
-            <w:tcBorders>
-              <w:top w:val="nil"/>
-              <w:left w:val="nil"/>
-              <w:bottom w:val="nil"/>
-              <w:right w:val="nil"/>
-            </w:tcBorders>
-          </w:tcPr>
-          <w:p>
-            <w:pPr>
-              <w:rPr>
-                <w:rFonts w:ascii="Calibri Light" w:hAnsi="Calibri Light" w:cs="Calibri Light"/>
-                <w:sz w:val="20"/>
-                <w:szCs w:val="20"/>
-              </w:rPr>
-            </w:pPr>
-            <w:r>
-              <w:rPr>
-                <w:rFonts w:ascii="Calibri Light" w:hAnsi="Calibri Light" w:cs="Calibri Light"/>
-                <w:sz w:val="20"/>
-                <w:szCs w:val="20"/>
+                <w:sz w:val="18"/>
+                <w:szCs w:val="18"/>
+              </w:rPr>
+            </w:pPr>
+          </w:p>
+        </w:tc>
+        <w:tc>
+          <w:tcPr>
+            <w:tcW w:w="1685" w:type="dxa"/>
+            <w:tcBorders>
+              <w:top w:val="nil"/>
+              <w:left w:val="nil"/>
+              <w:bottom w:val="nil"/>
+              <w:right w:val="nil"/>
+            </w:tcBorders>
+          </w:tcPr>
+          <w:p>
+            <w:pPr>
+              <w:rPr>
+                <w:rFonts w:ascii="Calibri Light" w:hAnsi="Calibri Light" w:cs="Calibri Light"/>
+                <w:sz w:val="18"/>
+                <w:szCs w:val="18"/>
+              </w:rPr>
+            </w:pPr>
+            <w:r>
+              <w:rPr>
+                <w:rFonts w:ascii="Calibri Light" w:hAnsi="Calibri Light" w:cs="Calibri Light"/>
+                <w:sz w:val="18"/>
+                <w:szCs w:val="18"/>
               </w:rPr>
               <w:t>{{IVAresidual24}}</w:t>
             </w:r>
@@ -5017,15 +5055,15 @@
             <w:pPr>
               <w:rPr>
                 <w:rFonts w:ascii="Calibri Light" w:hAnsi="Calibri Light" w:cs="Calibri Light"/>
-                <w:sz w:val="20"/>
-                <w:szCs w:val="20"/>
-              </w:rPr>
-            </w:pPr>
-            <w:r>
-              <w:rPr>
-                <w:rFonts w:ascii="Calibri Light" w:hAnsi="Calibri Light" w:cs="Calibri Light"/>
-                <w:sz w:val="20"/>
-                <w:szCs w:val="20"/>
+                <w:sz w:val="18"/>
+                <w:szCs w:val="18"/>
+              </w:rPr>
+            </w:pPr>
+            <w:r>
+              <w:rPr>
+                <w:rFonts w:ascii="Calibri Light" w:hAnsi="Calibri Light" w:cs="Calibri Light"/>
+                <w:sz w:val="18"/>
+                <w:szCs w:val="18"/>
               </w:rPr>
               <w:t>{{IVAresidual36}}</w:t>
             </w:r>
@@ -5045,15 +5083,15 @@
             <w:pPr>
               <w:rPr>
                 <w:rFonts w:ascii="Calibri Light" w:hAnsi="Calibri Light" w:cs="Calibri Light"/>
-                <w:sz w:val="20"/>
-                <w:szCs w:val="20"/>
-              </w:rPr>
-            </w:pPr>
-            <w:r>
-              <w:rPr>
-                <w:rFonts w:ascii="Calibri Light" w:hAnsi="Calibri Light" w:cs="Calibri Light"/>
-                <w:sz w:val="20"/>
-                <w:szCs w:val="20"/>
+                <w:sz w:val="18"/>
+                <w:szCs w:val="18"/>
+              </w:rPr>
+            </w:pPr>
+            <w:r>
+              <w:rPr>
+                <w:rFonts w:ascii="Calibri Light" w:hAnsi="Calibri Light" w:cs="Calibri Light"/>
+                <w:sz w:val="18"/>
+                <w:szCs w:val="18"/>
               </w:rPr>
               <w:t>{{IVAresidual48}}</w:t>
             </w:r>
@@ -5073,15 +5111,15 @@
             <w:pPr>
               <w:rPr>
                 <w:rFonts w:ascii="Calibri Light" w:hAnsi="Calibri Light" w:cs="Calibri Light"/>
-                <w:sz w:val="20"/>
-                <w:szCs w:val="20"/>
-              </w:rPr>
-            </w:pPr>
-            <w:r>
-              <w:rPr>
-                <w:rFonts w:ascii="Calibri Light" w:hAnsi="Calibri Light" w:cs="Calibri Light"/>
-                <w:sz w:val="20"/>
-                <w:szCs w:val="20"/>
+                <w:sz w:val="18"/>
+                <w:szCs w:val="18"/>
+              </w:rPr>
+            </w:pPr>
+            <w:r>
+              <w:rPr>
+                <w:rFonts w:ascii="Calibri Light" w:hAnsi="Calibri Light" w:cs="Calibri Light"/>
+                <w:sz w:val="18"/>
+                <w:szCs w:val="18"/>
               </w:rPr>
               <w:t>{{IVAresidual60}}</w:t>
             </w:r>
@@ -5113,15 +5151,15 @@
             <w:pPr>
               <w:rPr>
                 <w:rFonts w:ascii="Calibri Light" w:hAnsi="Calibri Light" w:cs="Calibri Light"/>
-                <w:sz w:val="20"/>
-                <w:szCs w:val="20"/>
-              </w:rPr>
-            </w:pPr>
-            <w:r>
-              <w:rPr>
-                <w:rFonts w:ascii="Calibri Light" w:hAnsi="Calibri Light" w:cs="Calibri Light"/>
-                <w:sz w:val="20"/>
-                <w:szCs w:val="20"/>
+                <w:sz w:val="18"/>
+                <w:szCs w:val="18"/>
+              </w:rPr>
+            </w:pPr>
+            <w:r>
+              <w:rPr>
+                <w:rFonts w:ascii="Calibri Light" w:hAnsi="Calibri Light" w:cs="Calibri Light"/>
+                <w:sz w:val="18"/>
+                <w:szCs w:val="18"/>
               </w:rPr>
               <w:t>(-) Depósito en garantía*</w:t>
             </w:r>
@@ -5141,8 +5179,8 @@
             <w:pPr>
               <w:rPr>
                 <w:rFonts w:ascii="Calibri Light" w:hAnsi="Calibri Light" w:cs="Calibri Light"/>
-                <w:sz w:val="20"/>
-                <w:szCs w:val="20"/>
+                <w:sz w:val="18"/>
+                <w:szCs w:val="18"/>
               </w:rPr>
             </w:pPr>
           </w:p>
@@ -5163,8 +5201,8 @@
                 <w:rFonts w:ascii="Calibri Light" w:hAnsi="Calibri Light" w:cs="Calibri Light"/>
                 <w:i/>
                 <w:iCs/>
-                <w:sz w:val="20"/>
-                <w:szCs w:val="20"/>
+                <w:sz w:val="18"/>
+                <w:szCs w:val="18"/>
               </w:rPr>
             </w:pPr>
             <w:r>
@@ -5172,8 +5210,8 @@
                 <w:rFonts w:ascii="Calibri Light" w:hAnsi="Calibri Light" w:cs="Calibri Light"/>
                 <w:i/>
                 <w:iCs/>
-                <w:sz w:val="20"/>
-                <w:szCs w:val="20"/>
+                <w:sz w:val="18"/>
+                <w:szCs w:val="18"/>
               </w:rPr>
               <w:t>{{reembolso24}}</w:t>
             </w:r>
@@ -5195,8 +5233,8 @@
                 <w:rFonts w:ascii="Calibri Light" w:hAnsi="Calibri Light" w:cs="Calibri Light"/>
                 <w:i/>
                 <w:iCs/>
-                <w:sz w:val="20"/>
-                <w:szCs w:val="20"/>
+                <w:sz w:val="18"/>
+                <w:szCs w:val="18"/>
               </w:rPr>
             </w:pPr>
             <w:r>
@@ -5204,8 +5242,8 @@
                 <w:rFonts w:ascii="Calibri Light" w:hAnsi="Calibri Light" w:cs="Calibri Light"/>
                 <w:i/>
                 <w:iCs/>
-                <w:sz w:val="20"/>
-                <w:szCs w:val="20"/>
+                <w:sz w:val="18"/>
+                <w:szCs w:val="18"/>
               </w:rPr>
               <w:t>{{reembolso36}}</w:t>
             </w:r>
@@ -5227,8 +5265,8 @@
                 <w:rFonts w:ascii="Calibri Light" w:hAnsi="Calibri Light" w:cs="Calibri Light"/>
                 <w:i/>
                 <w:iCs/>
-                <w:sz w:val="20"/>
-                <w:szCs w:val="20"/>
+                <w:sz w:val="18"/>
+                <w:szCs w:val="18"/>
               </w:rPr>
             </w:pPr>
             <w:r>
@@ -5236,8 +5274,8 @@
                 <w:rFonts w:ascii="Calibri Light" w:hAnsi="Calibri Light" w:cs="Calibri Light"/>
                 <w:i/>
                 <w:iCs/>
-                <w:sz w:val="20"/>
-                <w:szCs w:val="20"/>
+                <w:sz w:val="18"/>
+                <w:szCs w:val="18"/>
               </w:rPr>
               <w:t>{{reembolso48}}</w:t>
             </w:r>
@@ -5259,8 +5297,8 @@
                 <w:rFonts w:ascii="Calibri Light" w:hAnsi="Calibri Light" w:cs="Calibri Light"/>
                 <w:i/>
                 <w:iCs/>
-                <w:sz w:val="20"/>
-                <w:szCs w:val="20"/>
+                <w:sz w:val="18"/>
+                <w:szCs w:val="18"/>
               </w:rPr>
             </w:pPr>
             <w:r>
@@ -5268,8 +5306,8 @@
                 <w:rFonts w:ascii="Calibri Light" w:hAnsi="Calibri Light" w:cs="Calibri Light"/>
                 <w:i/>
                 <w:iCs/>
-                <w:sz w:val="20"/>
-                <w:szCs w:val="20"/>
+                <w:sz w:val="18"/>
+                <w:szCs w:val="18"/>
               </w:rPr>
               <w:t>{{reembolso48}}</w:t>
             </w:r>
@@ -5303,17 +5341,17 @@
                 <w:rFonts w:ascii="Calibri Light" w:hAnsi="Calibri Light" w:cs="Calibri Light"/>
                 <w:b/>
                 <w:bCs/>
-                <w:sz w:val="20"/>
-                <w:szCs w:val="20"/>
-              </w:rPr>
-            </w:pPr>
-            <w:r>
-              <w:rPr>
-                <w:rFonts w:ascii="Calibri Light" w:hAnsi="Calibri Light" w:cs="Calibri Light"/>
-                <w:b/>
-                <w:bCs/>
-                <w:sz w:val="20"/>
-                <w:szCs w:val="20"/>
+                <w:sz w:val="18"/>
+                <w:szCs w:val="18"/>
+              </w:rPr>
+            </w:pPr>
+            <w:r>
+              <w:rPr>
+                <w:rFonts w:ascii="Calibri Light" w:hAnsi="Calibri Light" w:cs="Calibri Light"/>
+                <w:b/>
+                <w:bCs/>
+                <w:sz w:val="18"/>
+                <w:szCs w:val="18"/>
               </w:rPr>
               <w:t>TOTAL</w:t>
             </w:r>
@@ -5335,8 +5373,8 @@
                 <w:rFonts w:ascii="Calibri Light" w:hAnsi="Calibri Light" w:cs="Calibri Light"/>
                 <w:b/>
                 <w:bCs/>
-                <w:sz w:val="20"/>
-                <w:szCs w:val="20"/>
+                <w:sz w:val="18"/>
+                <w:szCs w:val="18"/>
               </w:rPr>
             </w:pPr>
           </w:p>
@@ -5357,17 +5395,17 @@
                 <w:rFonts w:ascii="Calibri Light" w:hAnsi="Calibri Light" w:cs="Calibri Light"/>
                 <w:b/>
                 <w:bCs/>
-                <w:sz w:val="20"/>
-                <w:szCs w:val="20"/>
-              </w:rPr>
-            </w:pPr>
-            <w:r>
-              <w:rPr>
-                <w:rFonts w:ascii="Calibri Light" w:hAnsi="Calibri Light" w:cs="Calibri Light"/>
-                <w:b/>
-                <w:bCs/>
-                <w:sz w:val="20"/>
-                <w:szCs w:val="20"/>
+                <w:sz w:val="18"/>
+                <w:szCs w:val="18"/>
+              </w:rPr>
+            </w:pPr>
+            <w:r>
+              <w:rPr>
+                <w:rFonts w:ascii="Calibri Light" w:hAnsi="Calibri Light" w:cs="Calibri Light"/>
+                <w:b/>
+                <w:bCs/>
+                <w:sz w:val="18"/>
+                <w:szCs w:val="18"/>
               </w:rPr>
               <w:t>{{totalfinal24}}</w:t>
             </w:r>
@@ -5389,17 +5427,17 @@
                 <w:rFonts w:ascii="Calibri Light" w:hAnsi="Calibri Light" w:cs="Calibri Light"/>
                 <w:b/>
                 <w:bCs/>
-                <w:sz w:val="20"/>
-                <w:szCs w:val="20"/>
-              </w:rPr>
-            </w:pPr>
-            <w:r>
-              <w:rPr>
-                <w:rFonts w:ascii="Calibri Light" w:hAnsi="Calibri Light" w:cs="Calibri Light"/>
-                <w:b/>
-                <w:bCs/>
-                <w:sz w:val="20"/>
-                <w:szCs w:val="20"/>
+                <w:sz w:val="18"/>
+                <w:szCs w:val="18"/>
+              </w:rPr>
+            </w:pPr>
+            <w:r>
+              <w:rPr>
+                <w:rFonts w:ascii="Calibri Light" w:hAnsi="Calibri Light" w:cs="Calibri Light"/>
+                <w:b/>
+                <w:bCs/>
+                <w:sz w:val="18"/>
+                <w:szCs w:val="18"/>
               </w:rPr>
               <w:t>{{totalfinal36}}</w:t>
             </w:r>
@@ -5421,17 +5459,17 @@
                 <w:rFonts w:ascii="Calibri Light" w:hAnsi="Calibri Light" w:cs="Calibri Light"/>
                 <w:b/>
                 <w:bCs/>
-                <w:sz w:val="20"/>
-                <w:szCs w:val="20"/>
-              </w:rPr>
-            </w:pPr>
-            <w:r>
-              <w:rPr>
-                <w:rFonts w:ascii="Calibri Light" w:hAnsi="Calibri Light" w:cs="Calibri Light"/>
-                <w:b/>
-                <w:bCs/>
-                <w:sz w:val="20"/>
-                <w:szCs w:val="20"/>
+                <w:sz w:val="18"/>
+                <w:szCs w:val="18"/>
+              </w:rPr>
+            </w:pPr>
+            <w:r>
+              <w:rPr>
+                <w:rFonts w:ascii="Calibri Light" w:hAnsi="Calibri Light" w:cs="Calibri Light"/>
+                <w:b/>
+                <w:bCs/>
+                <w:sz w:val="18"/>
+                <w:szCs w:val="18"/>
               </w:rPr>
               <w:t>{{totalfinal48}}</w:t>
             </w:r>
@@ -5453,17 +5491,17 @@
                 <w:rFonts w:ascii="Calibri Light" w:hAnsi="Calibri Light" w:cs="Calibri Light"/>
                 <w:b/>
                 <w:bCs/>
-                <w:sz w:val="20"/>
-                <w:szCs w:val="20"/>
-              </w:rPr>
-            </w:pPr>
-            <w:r>
-              <w:rPr>
-                <w:rFonts w:ascii="Calibri Light" w:hAnsi="Calibri Light" w:cs="Calibri Light"/>
-                <w:b/>
-                <w:bCs/>
-                <w:sz w:val="20"/>
-                <w:szCs w:val="20"/>
+                <w:sz w:val="18"/>
+                <w:szCs w:val="18"/>
+              </w:rPr>
+            </w:pPr>
+            <w:r>
+              <w:rPr>
+                <w:rFonts w:ascii="Calibri Light" w:hAnsi="Calibri Light" w:cs="Calibri Light"/>
+                <w:b/>
+                <w:bCs/>
+                <w:sz w:val="18"/>
+                <w:szCs w:val="18"/>
               </w:rPr>
               <w:t>{{totalfinal60}}</w:t>
             </w:r>
@@ -5474,6 +5512,10 @@
     <w:p>
       <w:pPr>
         <w:spacing w:after="0"/>
+        <w:rPr>
+          <w:sz w:val="22"/>
+          <w:szCs w:val="22"/>
+        </w:rPr>
       </w:pPr>
     </w:p>
     <w:p>
@@ -5483,8 +5525,8 @@
           <w:rFonts w:ascii="Calibri Light" w:hAnsi="Calibri Light" w:cs="Calibri Light"/>
           <w:b/>
           <w:bCs/>
-          <w:sz w:val="20"/>
-          <w:szCs w:val="20"/>
+          <w:sz w:val="18"/>
+          <w:szCs w:val="18"/>
         </w:rPr>
       </w:pPr>
       <w:r>
@@ -5492,8 +5534,8 @@
           <w:rFonts w:ascii="Calibri Light" w:hAnsi="Calibri Light" w:cs="Calibri Light"/>
           <w:b/>
           <w:bCs/>
-          <w:sz w:val="20"/>
-          <w:szCs w:val="20"/>
+          <w:sz w:val="18"/>
+          <w:szCs w:val="18"/>
         </w:rPr>
         <w:t>NOTAS:</w:t>
       </w:r>
@@ -5503,15 +5545,15 @@
         <w:spacing w:after="0"/>
         <w:rPr>
           <w:rFonts w:ascii="Calibri Light" w:hAnsi="Calibri Light" w:cs="Calibri Light"/>
-          <w:sz w:val="20"/>
-          <w:szCs w:val="20"/>
+          <w:sz w:val="18"/>
+          <w:szCs w:val="18"/>
         </w:rPr>
       </w:pPr>
       <w:r>
         <w:rPr>
           <w:rFonts w:ascii="Calibri Light" w:hAnsi="Calibri Light" w:cs="Calibri Light"/>
-          <w:sz w:val="20"/>
-          <w:szCs w:val="20"/>
+          <w:sz w:val="18"/>
+          <w:szCs w:val="18"/>
         </w:rPr>
         <w:t>El depósito en garantía no causa IVA</w:t>
       </w:r>
@@ -5521,15 +5563,15 @@
         <w:spacing w:after="0"/>
         <w:rPr>
           <w:rFonts w:ascii="Calibri Light" w:hAnsi="Calibri Light" w:cs="Calibri Light"/>
-          <w:sz w:val="20"/>
-          <w:szCs w:val="20"/>
+          <w:sz w:val="18"/>
+          <w:szCs w:val="18"/>
         </w:rPr>
       </w:pPr>
       <w:r>
         <w:rPr>
           <w:rFonts w:ascii="Calibri Light" w:hAnsi="Calibri Light" w:cs="Calibri Light"/>
-          <w:sz w:val="20"/>
-          <w:szCs w:val="20"/>
+          <w:sz w:val="18"/>
+          <w:szCs w:val="18"/>
         </w:rPr>
         <w:t>Esta cotización no representa compromiso alguno de First Lease y está sujeta a la aprobación de crédito</w:t>
       </w:r>
@@ -5539,15 +5581,15 @@
         <w:spacing w:after="0"/>
         <w:rPr>
           <w:rFonts w:ascii="Calibri Light" w:hAnsi="Calibri Light" w:cs="Calibri Light"/>
-          <w:sz w:val="20"/>
-          <w:szCs w:val="20"/>
+          <w:sz w:val="18"/>
+          <w:szCs w:val="18"/>
         </w:rPr>
       </w:pPr>
       <w:r>
         <w:rPr>
           <w:rFonts w:ascii="Calibri Light" w:hAnsi="Calibri Light" w:cs="Calibri Light"/>
-          <w:sz w:val="20"/>
-          <w:szCs w:val="20"/>
+          <w:sz w:val="18"/>
+          <w:szCs w:val="18"/>
         </w:rPr>
         <w:t>Las mensualidades son fijas y el plazo es forzoso</w:t>
       </w:r>
@@ -5557,15 +5599,15 @@
         <w:spacing w:after="0"/>
         <w:rPr>
           <w:rFonts w:ascii="Calibri Light" w:hAnsi="Calibri Light" w:cs="Calibri Light"/>
-          <w:sz w:val="20"/>
-          <w:szCs w:val="20"/>
+          <w:sz w:val="18"/>
+          <w:szCs w:val="18"/>
         </w:rPr>
       </w:pPr>
       <w:r>
         <w:rPr>
           <w:rFonts w:ascii="Calibri Light" w:hAnsi="Calibri Light" w:cs="Calibri Light"/>
-          <w:sz w:val="20"/>
-          <w:szCs w:val="20"/>
+          <w:sz w:val="18"/>
+          <w:szCs w:val="18"/>
         </w:rPr>
         <w:t>Los gastos por derechos vehiculares y los costos de mantenimiento preventivo del vehículo no están incluidos</w:t>
       </w:r>
@@ -5575,35 +5617,17 @@
         <w:spacing w:after="0"/>
         <w:rPr>
           <w:rFonts w:ascii="Calibri Light" w:hAnsi="Calibri Light" w:cs="Calibri Light"/>
-          <w:sz w:val="20"/>
-          <w:szCs w:val="20"/>
+          <w:sz w:val="18"/>
+          <w:szCs w:val="18"/>
         </w:rPr>
       </w:pPr>
       <w:r>
         <w:rPr>
           <w:rFonts w:ascii="Calibri Light" w:hAnsi="Calibri Light" w:cs="Calibri Light"/>
-          <w:sz w:val="20"/>
-          <w:szCs w:val="20"/>
+          <w:sz w:val="18"/>
+          <w:szCs w:val="18"/>
         </w:rPr>
-        <w:t xml:space="preserve">El kilometraje máximo es de 30,000 </w:t>
-      </w:r>
-      <w:proofErr w:type="spellStart"/>
-      <w:r>
-        <w:rPr>
-          <w:rFonts w:ascii="Calibri Light" w:hAnsi="Calibri Light" w:cs="Calibri Light"/>
-          <w:sz w:val="20"/>
-          <w:szCs w:val="20"/>
-        </w:rPr>
-        <w:t>kms</w:t>
-      </w:r>
-      <w:proofErr w:type="spellEnd"/>
-      <w:r>
-        <w:rPr>
-          <w:rFonts w:ascii="Calibri Light" w:hAnsi="Calibri Light" w:cs="Calibri Light"/>
-          <w:sz w:val="20"/>
-          <w:szCs w:val="20"/>
-        </w:rPr>
-        <w:t>. anuales aplicables en caso de devolución del activo al término del plazo</w:t>
+        <w:t>El kilometraje máximo es de 30,000 kms. anuales aplicables en caso de devolución del activo al término del plazo</w:t>
       </w:r>
     </w:p>
     <w:p>
@@ -5611,8 +5635,8 @@
         <w:spacing w:after="0"/>
         <w:rPr>
           <w:rFonts w:ascii="Calibri Light" w:hAnsi="Calibri Light" w:cs="Calibri Light"/>
-          <w:sz w:val="20"/>
-          <w:szCs w:val="20"/>
+          <w:sz w:val="18"/>
+          <w:szCs w:val="18"/>
         </w:rPr>
       </w:pPr>
     </w:p>
@@ -5624,8 +5648,8 @@
           <w:rFonts w:ascii="Calibri Light" w:hAnsi="Calibri Light" w:cs="Calibri Light"/>
           <w:b/>
           <w:bCs/>
-          <w:sz w:val="20"/>
-          <w:szCs w:val="20"/>
+          <w:sz w:val="18"/>
+          <w:szCs w:val="18"/>
         </w:rPr>
       </w:pPr>
       <w:r>
@@ -5633,32 +5657,10 @@
           <w:rFonts w:ascii="Calibri Light" w:hAnsi="Calibri Light" w:cs="Calibri Light"/>
           <w:b/>
           <w:bCs/>
-          <w:sz w:val="20"/>
-          <w:szCs w:val="20"/>
+          <w:sz w:val="18"/>
+          <w:szCs w:val="18"/>
         </w:rPr>
-        <w:t xml:space="preserve">Para cualquier duda o aclaración escríbenos a info@firstlease.com.mx o </w:t>
-      </w:r>
-      <w:proofErr w:type="spellStart"/>
-      <w:r>
-        <w:rPr>
-          <w:rFonts w:ascii="Calibri Light" w:hAnsi="Calibri Light" w:cs="Calibri Light"/>
-          <w:b/>
-          <w:bCs/>
-          <w:sz w:val="20"/>
-          <w:szCs w:val="20"/>
-        </w:rPr>
-        <w:t>llama</w:t>
-      </w:r>
-      <w:proofErr w:type="spellEnd"/>
-      <w:r>
-        <w:rPr>
-          <w:rFonts w:ascii="Calibri Light" w:hAnsi="Calibri Light" w:cs="Calibri Light"/>
-          <w:b/>
-          <w:bCs/>
-          <w:sz w:val="20"/>
-          <w:szCs w:val="20"/>
-        </w:rPr>
-        <w:t xml:space="preserve"> al teléfono (55) 5160-5604</w:t>
+        <w:t>Para cualquier duda o aclaración escríbenos a info@firstlease.com.mx o llama al teléfono (55) 5160-5604</w:t>
       </w:r>
     </w:p>
     <w:p>
@@ -5666,8 +5668,8 @@
         <w:spacing w:after="0"/>
         <w:rPr>
           <w:rFonts w:ascii="Calibri Light" w:hAnsi="Calibri Light" w:cs="Calibri Light"/>
-          <w:sz w:val="20"/>
-          <w:szCs w:val="20"/>
+          <w:sz w:val="18"/>
+          <w:szCs w:val="18"/>
         </w:rPr>
       </w:pPr>
     </w:p>

</xml_diff>

<commit_message>
Ajuste en celdas con doble espacio
</commit_message>
<xml_diff>
--- a/api-cotizaciones/templates/Plantilla_Cotizacion.docx
+++ b/api-cotizaciones/templates/Plantilla_Cotizacion.docx
@@ -5,7 +5,7 @@
     <w:tbl>
       <w:tblPr>
         <w:tblStyle w:val="Tablaconcuadrcula"/>
-        <w:tblW w:w="9067" w:type="dxa"/>
+        <w:tblW w:w="9356" w:type="dxa"/>
         <w:tblBorders>
           <w:top w:val="none" w:sz="0" w:space="0" w:color="auto"/>
           <w:left w:val="none" w:sz="0" w:space="0" w:color="auto"/>
@@ -17,13 +17,13 @@
         <w:tblLook w:val="04A0" w:firstRow="1" w:lastRow="0" w:firstColumn="1" w:lastColumn="0" w:noHBand="0" w:noVBand="1"/>
       </w:tblPr>
       <w:tblGrid>
-        <w:gridCol w:w="4106"/>
-        <w:gridCol w:w="4961"/>
+        <w:gridCol w:w="3686"/>
+        <w:gridCol w:w="5670"/>
       </w:tblGrid>
       <w:tr>
         <w:tc>
           <w:tcPr>
-            <w:tcW w:w="4106" w:type="dxa"/>
+            <w:tcW w:w="3686" w:type="dxa"/>
             <w:vMerge w:val="restart"/>
           </w:tcPr>
           <w:p>
@@ -34,103 +34,11 @@
                 <w:bCs/>
               </w:rPr>
             </w:pPr>
-            <w:r>
-              <w:rPr>
-                <w:rFonts w:ascii="Calibri Light" w:eastAsia="Times New Roman" w:hAnsi="Calibri Light" w:cs="Calibri Light"/>
-                <w:b/>
-                <w:bCs/>
-                <w:noProof/>
-                <w:color w:val="000000"/>
-                <w:kern w:val="0"/>
-                <w:sz w:val="22"/>
-                <w:szCs w:val="22"/>
-                <w:lang w:eastAsia="es-MX"/>
-                <w14:ligatures w14:val="none"/>
-              </w:rPr>
-              <w:drawing>
-                <wp:anchor distT="0" distB="0" distL="114300" distR="114300" simplePos="0" relativeHeight="251659264" behindDoc="0" locked="0" layoutInCell="1" allowOverlap="1" wp14:anchorId="0576C01B" wp14:editId="37B482CF">
-                  <wp:simplePos x="0" y="0"/>
-                  <wp:positionH relativeFrom="column">
-                    <wp:posOffset>-6350</wp:posOffset>
-                  </wp:positionH>
-                  <wp:positionV relativeFrom="paragraph">
-                    <wp:posOffset>7620</wp:posOffset>
-                  </wp:positionV>
-                  <wp:extent cx="2505075" cy="542925"/>
-                  <wp:effectExtent l="0" t="0" r="9525" b="9525"/>
-                  <wp:wrapNone/>
-                  <wp:docPr id="2" name="Imagen 1" descr="Imagen que contiene dibujo&#10;&#10;El contenido generado por IA puede ser incorrecto.">
-                    <a:extLst xmlns:a="http://schemas.openxmlformats.org/drawingml/2006/main">
-                      <a:ext uri="{FF2B5EF4-FFF2-40B4-BE49-F238E27FC236}">
-                        <a16:creationId xmlns:a16="http://schemas.microsoft.com/office/drawing/2014/main" id="{5E9158E7-FFC7-A326-8A05-1D6B7593C052}"/>
-                      </a:ext>
-                    </a:extLst>
-                  </wp:docPr>
-                  <wp:cNvGraphicFramePr/>
-                  <a:graphic xmlns:a="http://schemas.openxmlformats.org/drawingml/2006/main">
-                    <a:graphicData uri="http://schemas.openxmlformats.org/drawingml/2006/picture">
-                      <pic:pic xmlns:pic="http://schemas.openxmlformats.org/drawingml/2006/picture">
-                        <pic:nvPicPr>
-                          <pic:cNvPr id="2" name="Imagen 1" descr="Imagen que contiene dibujo&#10;&#10;El contenido generado por IA puede ser incorrecto.">
-                            <a:extLst>
-                              <a:ext uri="{FF2B5EF4-FFF2-40B4-BE49-F238E27FC236}">
-                                <a16:creationId xmlns:a16="http://schemas.microsoft.com/office/drawing/2014/main" id="{5E9158E7-FFC7-A326-8A05-1D6B7593C052}"/>
-                              </a:ext>
-                            </a:extLst>
-                          </pic:cNvPr>
-                          <pic:cNvPicPr>
-                            <a:picLocks noChangeAspect="1" noChangeArrowheads="1"/>
-                          </pic:cNvPicPr>
-                        </pic:nvPicPr>
-                        <pic:blipFill>
-                          <a:blip r:embed="rId6" cstate="print">
-                            <a:extLst>
-                              <a:ext uri="{28A0092B-C50C-407E-A947-70E740481C1C}">
-                                <a14:useLocalDpi xmlns:a14="http://schemas.microsoft.com/office/drawing/2010/main" val="0"/>
-                              </a:ext>
-                            </a:extLst>
-                          </a:blip>
-                          <a:srcRect/>
-                          <a:stretch>
-                            <a:fillRect/>
-                          </a:stretch>
-                        </pic:blipFill>
-                        <pic:spPr bwMode="auto">
-                          <a:xfrm>
-                            <a:off x="0" y="0"/>
-                            <a:ext cx="2505075" cy="542925"/>
-                          </a:xfrm>
-                          <a:prstGeom prst="rect">
-                            <a:avLst/>
-                          </a:prstGeom>
-                          <a:noFill/>
-                          <a:extLst>
-                            <a:ext uri="{909E8E84-426E-40DD-AFC4-6F175D3DCCD1}">
-                              <a14:hiddenFill xmlns:a14="http://schemas.microsoft.com/office/drawing/2010/main">
-                                <a:solidFill>
-                                  <a:srgbClr val="FFFFFF"/>
-                                </a:solidFill>
-                              </a14:hiddenFill>
-                            </a:ext>
-                          </a:extLst>
-                        </pic:spPr>
-                      </pic:pic>
-                    </a:graphicData>
-                  </a:graphic>
-                  <wp14:sizeRelH relativeFrom="page">
-                    <wp14:pctWidth>0</wp14:pctWidth>
-                  </wp14:sizeRelH>
-                  <wp14:sizeRelV relativeFrom="page">
-                    <wp14:pctHeight>0</wp14:pctHeight>
-                  </wp14:sizeRelV>
-                </wp:anchor>
-              </w:drawing>
-            </w:r>
-          </w:p>
-        </w:tc>
-        <w:tc>
-          <w:tcPr>
-            <w:tcW w:w="4961" w:type="dxa"/>
+          </w:p>
+        </w:tc>
+        <w:tc>
+          <w:tcPr>
+            <w:tcW w:w="5670" w:type="dxa"/>
           </w:tcPr>
           <w:p>
             <w:pPr>
@@ -139,17 +47,17 @@
                 <w:rFonts w:ascii="Calibri Light" w:hAnsi="Calibri Light" w:cs="Calibri Light"/>
                 <w:b/>
                 <w:bCs/>
-                <w:sz w:val="20"/>
-                <w:szCs w:val="20"/>
-              </w:rPr>
-            </w:pPr>
-            <w:r>
-              <w:rPr>
-                <w:rFonts w:ascii="Calibri Light" w:hAnsi="Calibri Light" w:cs="Calibri Light"/>
-                <w:b/>
-                <w:bCs/>
-                <w:sz w:val="20"/>
-                <w:szCs w:val="20"/>
+                <w:sz w:val="18"/>
+                <w:szCs w:val="18"/>
+              </w:rPr>
+            </w:pPr>
+            <w:r>
+              <w:rPr>
+                <w:rFonts w:ascii="Calibri Light" w:hAnsi="Calibri Light" w:cs="Calibri Light"/>
+                <w:b/>
+                <w:bCs/>
+                <w:sz w:val="18"/>
+                <w:szCs w:val="18"/>
               </w:rPr>
               <w:t>PROPUESTA DE ARRENDAMIENTO PURO / LEASING</w:t>
             </w:r>
@@ -159,7 +67,7 @@
       <w:tr>
         <w:tc>
           <w:tcPr>
-            <w:tcW w:w="4106" w:type="dxa"/>
+            <w:tcW w:w="3686" w:type="dxa"/>
             <w:vMerge/>
           </w:tcPr>
           <w:p>
@@ -174,7 +82,7 @@
         </w:tc>
         <w:tc>
           <w:tcPr>
-            <w:tcW w:w="4961" w:type="dxa"/>
+            <w:tcW w:w="5670" w:type="dxa"/>
           </w:tcPr>
           <w:p>
             <w:pPr>
@@ -183,17 +91,17 @@
                 <w:rFonts w:ascii="Calibri Light" w:hAnsi="Calibri Light" w:cs="Calibri Light"/>
                 <w:b/>
                 <w:bCs/>
-                <w:sz w:val="20"/>
-                <w:szCs w:val="20"/>
-              </w:rPr>
-            </w:pPr>
-            <w:r>
-              <w:rPr>
-                <w:rFonts w:ascii="Calibri Light" w:hAnsi="Calibri Light" w:cs="Calibri Light"/>
-                <w:b/>
-                <w:bCs/>
-                <w:sz w:val="20"/>
-                <w:szCs w:val="20"/>
+                <w:sz w:val="18"/>
+                <w:szCs w:val="18"/>
+              </w:rPr>
+            </w:pPr>
+            <w:r>
+              <w:rPr>
+                <w:rFonts w:ascii="Calibri Light" w:hAnsi="Calibri Light" w:cs="Calibri Light"/>
+                <w:b/>
+                <w:bCs/>
+                <w:sz w:val="18"/>
+                <w:szCs w:val="18"/>
               </w:rPr>
               <w:t>Folio:</w:t>
             </w:r>
@@ -202,8 +110,8 @@
                 <w:rFonts w:ascii="Calibri Light" w:hAnsi="Calibri Light" w:cs="Calibri Light"/>
                 <w:b/>
                 <w:bCs/>
-                <w:sz w:val="20"/>
-                <w:szCs w:val="20"/>
+                <w:sz w:val="18"/>
+                <w:szCs w:val="18"/>
               </w:rPr>
               <w:t xml:space="preserve"> {{folio}}</w:t>
             </w:r>
@@ -213,10 +121,103 @@
     </w:tbl>
     <w:p>
       <w:pPr>
+        <w:spacing w:after="0"/>
         <w:rPr>
           <w:rFonts w:ascii="Calibri Light" w:hAnsi="Calibri Light" w:cs="Calibri Light"/>
         </w:rPr>
       </w:pPr>
+      <w:r>
+        <w:rPr>
+          <w:rFonts w:ascii="Calibri Light" w:eastAsia="Times New Roman" w:hAnsi="Calibri Light" w:cs="Calibri Light"/>
+          <w:b/>
+          <w:bCs/>
+          <w:noProof/>
+          <w:color w:val="000000"/>
+          <w:kern w:val="0"/>
+          <w:sz w:val="14"/>
+          <w:szCs w:val="14"/>
+          <w:lang w:eastAsia="es-MX"/>
+          <w14:ligatures w14:val="none"/>
+        </w:rPr>
+        <w:drawing>
+          <wp:anchor distT="0" distB="0" distL="114300" distR="114300" simplePos="0" relativeHeight="251659264" behindDoc="0" locked="0" layoutInCell="1" allowOverlap="1" wp14:anchorId="0576C01B" wp14:editId="6B8FBF0E">
+            <wp:simplePos x="0" y="0"/>
+            <wp:positionH relativeFrom="column">
+              <wp:posOffset>62230</wp:posOffset>
+            </wp:positionH>
+            <wp:positionV relativeFrom="paragraph">
+              <wp:posOffset>-346710</wp:posOffset>
+            </wp:positionV>
+            <wp:extent cx="2505075" cy="542925"/>
+            <wp:effectExtent l="0" t="0" r="9525" b="9525"/>
+            <wp:wrapNone/>
+            <wp:docPr id="2" name="Imagen 1" descr="Imagen que contiene dibujo&#10;&#10;El contenido generado por IA puede ser incorrecto.">
+              <a:extLst xmlns:a="http://schemas.openxmlformats.org/drawingml/2006/main">
+                <a:ext uri="{FF2B5EF4-FFF2-40B4-BE49-F238E27FC236}">
+                  <a16:creationId xmlns:a16="http://schemas.microsoft.com/office/drawing/2014/main" id="{5E9158E7-FFC7-A326-8A05-1D6B7593C052}"/>
+                </a:ext>
+              </a:extLst>
+            </wp:docPr>
+            <wp:cNvGraphicFramePr/>
+            <a:graphic xmlns:a="http://schemas.openxmlformats.org/drawingml/2006/main">
+              <a:graphicData uri="http://schemas.openxmlformats.org/drawingml/2006/picture">
+                <pic:pic xmlns:pic="http://schemas.openxmlformats.org/drawingml/2006/picture">
+                  <pic:nvPicPr>
+                    <pic:cNvPr id="2" name="Imagen 1" descr="Imagen que contiene dibujo&#10;&#10;El contenido generado por IA puede ser incorrecto.">
+                      <a:extLst>
+                        <a:ext uri="{FF2B5EF4-FFF2-40B4-BE49-F238E27FC236}">
+                          <a16:creationId xmlns:a16="http://schemas.microsoft.com/office/drawing/2014/main" id="{5E9158E7-FFC7-A326-8A05-1D6B7593C052}"/>
+                        </a:ext>
+                      </a:extLst>
+                    </pic:cNvPr>
+                    <pic:cNvPicPr>
+                      <a:picLocks noChangeAspect="1" noChangeArrowheads="1"/>
+                    </pic:cNvPicPr>
+                  </pic:nvPicPr>
+                  <pic:blipFill>
+                    <a:blip r:embed="rId6" cstate="print">
+                      <a:extLst>
+                        <a:ext uri="{28A0092B-C50C-407E-A947-70E740481C1C}">
+                          <a14:useLocalDpi xmlns:a14="http://schemas.microsoft.com/office/drawing/2010/main" val="0"/>
+                        </a:ext>
+                      </a:extLst>
+                    </a:blip>
+                    <a:srcRect/>
+                    <a:stretch>
+                      <a:fillRect/>
+                    </a:stretch>
+                  </pic:blipFill>
+                  <pic:spPr bwMode="auto">
+                    <a:xfrm>
+                      <a:off x="0" y="0"/>
+                      <a:ext cx="2505075" cy="542925"/>
+                    </a:xfrm>
+                    <a:prstGeom prst="rect">
+                      <a:avLst/>
+                    </a:prstGeom>
+                    <a:noFill/>
+                    <a:extLst>
+                      <a:ext uri="{909E8E84-426E-40DD-AFC4-6F175D3DCCD1}">
+                        <a14:hiddenFill xmlns:a14="http://schemas.microsoft.com/office/drawing/2010/main">
+                          <a:solidFill>
+                            <a:srgbClr val="FFFFFF"/>
+                          </a:solidFill>
+                        </a14:hiddenFill>
+                      </a:ext>
+                    </a:extLst>
+                  </pic:spPr>
+                </pic:pic>
+              </a:graphicData>
+            </a:graphic>
+            <wp14:sizeRelH relativeFrom="page">
+              <wp14:pctWidth>0</wp14:pctWidth>
+            </wp14:sizeRelH>
+            <wp14:sizeRelV relativeFrom="page">
+              <wp14:pctHeight>0</wp14:pctHeight>
+            </wp14:sizeRelV>
+          </wp:anchor>
+        </w:drawing>
+      </w:r>
     </w:p>
     <w:tbl>
       <w:tblPr>
@@ -325,9 +326,8 @@
         <w:gridCol w:w="7"/>
         <w:gridCol w:w="286"/>
         <w:gridCol w:w="7"/>
-        <w:gridCol w:w="3357"/>
-        <w:gridCol w:w="7"/>
-        <w:gridCol w:w="1807"/>
+        <w:gridCol w:w="4037"/>
+        <w:gridCol w:w="1134"/>
       </w:tblGrid>
       <w:tr>
         <w:tc>
@@ -388,7 +388,7 @@
         <w:tc>
           <w:tcPr>
             <w:tcW w:w="5178" w:type="dxa"/>
-            <w:gridSpan w:val="4"/>
+            <w:gridSpan w:val="3"/>
             <w:tcBorders>
               <w:top w:val="single" w:sz="4" w:space="0" w:color="auto"/>
               <w:left w:val="single" w:sz="4" w:space="0" w:color="auto"/>
@@ -484,7 +484,7 @@
         </w:tc>
         <w:tc>
           <w:tcPr>
-            <w:tcW w:w="3364" w:type="dxa"/>
+            <w:tcW w:w="4044" w:type="dxa"/>
             <w:gridSpan w:val="2"/>
             <w:tcBorders>
               <w:left w:val="single" w:sz="4" w:space="0" w:color="auto"/>
@@ -514,8 +514,7 @@
         </w:tc>
         <w:tc>
           <w:tcPr>
-            <w:tcW w:w="1814" w:type="dxa"/>
-            <w:gridSpan w:val="2"/>
+            <w:tcW w:w="1134" w:type="dxa"/>
             <w:tcBorders>
               <w:right w:val="single" w:sz="4" w:space="0" w:color="auto"/>
             </w:tcBorders>
@@ -581,7 +580,7 @@
         </w:tc>
         <w:tc>
           <w:tcPr>
-            <w:tcW w:w="3364" w:type="dxa"/>
+            <w:tcW w:w="4044" w:type="dxa"/>
             <w:gridSpan w:val="2"/>
             <w:tcBorders>
               <w:left w:val="single" w:sz="4" w:space="0" w:color="auto"/>
@@ -611,8 +610,7 @@
         </w:tc>
         <w:tc>
           <w:tcPr>
-            <w:tcW w:w="1814" w:type="dxa"/>
-            <w:gridSpan w:val="2"/>
+            <w:tcW w:w="1134" w:type="dxa"/>
             <w:tcBorders>
               <w:right w:val="single" w:sz="4" w:space="0" w:color="auto"/>
             </w:tcBorders>
@@ -721,8 +719,7 @@
         </w:tc>
         <w:tc>
           <w:tcPr>
-            <w:tcW w:w="3364" w:type="dxa"/>
-            <w:gridSpan w:val="2"/>
+            <w:tcW w:w="4037" w:type="dxa"/>
             <w:tcBorders>
               <w:left w:val="single" w:sz="4" w:space="0" w:color="auto"/>
             </w:tcBorders>
@@ -751,7 +748,7 @@
         </w:tc>
         <w:tc>
           <w:tcPr>
-            <w:tcW w:w="1807" w:type="dxa"/>
+            <w:tcW w:w="1134" w:type="dxa"/>
             <w:tcBorders>
               <w:right w:val="single" w:sz="4" w:space="0" w:color="auto"/>
             </w:tcBorders>
@@ -852,8 +849,7 @@
         </w:tc>
         <w:tc>
           <w:tcPr>
-            <w:tcW w:w="3364" w:type="dxa"/>
-            <w:gridSpan w:val="2"/>
+            <w:tcW w:w="4037" w:type="dxa"/>
             <w:tcBorders>
               <w:left w:val="single" w:sz="4" w:space="0" w:color="auto"/>
             </w:tcBorders>
@@ -882,7 +878,7 @@
         </w:tc>
         <w:tc>
           <w:tcPr>
-            <w:tcW w:w="1807" w:type="dxa"/>
+            <w:tcW w:w="1134" w:type="dxa"/>
             <w:tcBorders>
               <w:right w:val="single" w:sz="4" w:space="0" w:color="auto"/>
             </w:tcBorders>
@@ -925,15 +921,27 @@
                 <w:szCs w:val="18"/>
               </w:rPr>
             </w:pPr>
-            <w:r>
-              <w:rPr>
-                <w:rFonts w:ascii="Calibri Light" w:hAnsi="Calibri Light" w:cs="Calibri Light"/>
-                <w:b/>
-                <w:bCs/>
-                <w:sz w:val="18"/>
-                <w:szCs w:val="18"/>
-              </w:rPr>
-              <w:t>TOTAL CON IVA:</w:t>
+            <w:proofErr w:type="gramStart"/>
+            <w:r>
+              <w:rPr>
+                <w:rFonts w:ascii="Calibri Light" w:hAnsi="Calibri Light" w:cs="Calibri Light"/>
+                <w:b/>
+                <w:bCs/>
+                <w:sz w:val="18"/>
+                <w:szCs w:val="18"/>
+              </w:rPr>
+              <w:t>TOTAL</w:t>
+            </w:r>
+            <w:proofErr w:type="gramEnd"/>
+            <w:r>
+              <w:rPr>
+                <w:rFonts w:ascii="Calibri Light" w:hAnsi="Calibri Light" w:cs="Calibri Light"/>
+                <w:b/>
+                <w:bCs/>
+                <w:sz w:val="18"/>
+                <w:szCs w:val="18"/>
+              </w:rPr>
+              <w:t xml:space="preserve"> CON IVA:</w:t>
             </w:r>
           </w:p>
         </w:tc>
@@ -993,8 +1001,7 @@
         </w:tc>
         <w:tc>
           <w:tcPr>
-            <w:tcW w:w="3364" w:type="dxa"/>
-            <w:gridSpan w:val="2"/>
+            <w:tcW w:w="4037" w:type="dxa"/>
             <w:tcBorders>
               <w:left w:val="single" w:sz="4" w:space="0" w:color="auto"/>
               <w:bottom w:val="single" w:sz="4" w:space="0" w:color="auto"/>
@@ -1024,7 +1031,7 @@
         </w:tc>
         <w:tc>
           <w:tcPr>
-            <w:tcW w:w="1807" w:type="dxa"/>
+            <w:tcW w:w="1134" w:type="dxa"/>
             <w:tcBorders>
               <w:bottom w:val="single" w:sz="4" w:space="0" w:color="auto"/>
               <w:right w:val="single" w:sz="4" w:space="0" w:color="auto"/>
@@ -1054,8 +1061,8 @@
       <w:pPr>
         <w:spacing w:after="0"/>
         <w:rPr>
-          <w:sz w:val="22"/>
-          <w:szCs w:val="22"/>
+          <w:sz w:val="10"/>
+          <w:szCs w:val="10"/>
         </w:rPr>
       </w:pPr>
     </w:p>
@@ -1165,8 +1172,8 @@
             <w:pPr>
               <w:rPr>
                 <w:rFonts w:ascii="Calibri Light" w:hAnsi="Calibri Light" w:cs="Calibri Light"/>
-                <w:sz w:val="18"/>
-                <w:szCs w:val="18"/>
+                <w:sz w:val="10"/>
+                <w:szCs w:val="10"/>
               </w:rPr>
             </w:pPr>
           </w:p>
@@ -1179,8 +1186,8 @@
             <w:pPr>
               <w:rPr>
                 <w:rFonts w:ascii="Calibri Light" w:hAnsi="Calibri Light" w:cs="Calibri Light"/>
-                <w:sz w:val="18"/>
-                <w:szCs w:val="18"/>
+                <w:sz w:val="10"/>
+                <w:szCs w:val="10"/>
               </w:rPr>
             </w:pPr>
           </w:p>
@@ -1194,8 +1201,8 @@
             <w:pPr>
               <w:rPr>
                 <w:rFonts w:ascii="Calibri Light" w:hAnsi="Calibri Light" w:cs="Calibri Light"/>
-                <w:sz w:val="18"/>
-                <w:szCs w:val="18"/>
+                <w:sz w:val="10"/>
+                <w:szCs w:val="10"/>
               </w:rPr>
             </w:pPr>
           </w:p>
@@ -1437,8 +1444,8 @@
             <w:pPr>
               <w:rPr>
                 <w:rFonts w:ascii="Calibri Light" w:hAnsi="Calibri Light" w:cs="Calibri Light"/>
-                <w:sz w:val="18"/>
-                <w:szCs w:val="18"/>
+                <w:sz w:val="10"/>
+                <w:szCs w:val="10"/>
               </w:rPr>
             </w:pPr>
           </w:p>
@@ -1457,8 +1464,8 @@
             <w:pPr>
               <w:rPr>
                 <w:rFonts w:ascii="Calibri Light" w:hAnsi="Calibri Light" w:cs="Calibri Light"/>
-                <w:sz w:val="18"/>
-                <w:szCs w:val="18"/>
+                <w:sz w:val="10"/>
+                <w:szCs w:val="10"/>
               </w:rPr>
             </w:pPr>
           </w:p>
@@ -1477,8 +1484,8 @@
             <w:pPr>
               <w:rPr>
                 <w:rFonts w:ascii="Calibri Light" w:hAnsi="Calibri Light" w:cs="Calibri Light"/>
-                <w:sz w:val="18"/>
-                <w:szCs w:val="18"/>
+                <w:sz w:val="10"/>
+                <w:szCs w:val="10"/>
               </w:rPr>
             </w:pPr>
           </w:p>
@@ -1497,8 +1504,8 @@
             <w:pPr>
               <w:rPr>
                 <w:rFonts w:ascii="Calibri Light" w:hAnsi="Calibri Light" w:cs="Calibri Light"/>
-                <w:sz w:val="18"/>
-                <w:szCs w:val="18"/>
+                <w:sz w:val="10"/>
+                <w:szCs w:val="10"/>
               </w:rPr>
             </w:pPr>
           </w:p>
@@ -1517,8 +1524,8 @@
             <w:pPr>
               <w:rPr>
                 <w:rFonts w:ascii="Calibri Light" w:hAnsi="Calibri Light" w:cs="Calibri Light"/>
-                <w:sz w:val="18"/>
-                <w:szCs w:val="18"/>
+                <w:sz w:val="10"/>
+                <w:szCs w:val="10"/>
               </w:rPr>
             </w:pPr>
           </w:p>
@@ -1537,8 +1544,8 @@
             <w:pPr>
               <w:rPr>
                 <w:rFonts w:ascii="Calibri Light" w:hAnsi="Calibri Light" w:cs="Calibri Light"/>
-                <w:sz w:val="18"/>
-                <w:szCs w:val="18"/>
+                <w:sz w:val="10"/>
+                <w:szCs w:val="10"/>
               </w:rPr>
             </w:pPr>
           </w:p>
@@ -2027,23 +2034,7 @@
                 <w:sz w:val="18"/>
                 <w:szCs w:val="18"/>
               </w:rPr>
-              <w:t>{{com</w:t>
-            </w:r>
-            <w:r>
-              <w:rPr>
-                <w:rFonts w:ascii="Calibri Light" w:hAnsi="Calibri Light" w:cs="Calibri Light"/>
-                <w:sz w:val="18"/>
-                <w:szCs w:val="18"/>
-              </w:rPr>
-              <w:t>i</w:t>
-            </w:r>
-            <w:r>
-              <w:rPr>
-                <w:rFonts w:ascii="Calibri Light" w:hAnsi="Calibri Light" w:cs="Calibri Light"/>
-                <w:sz w:val="18"/>
-                <w:szCs w:val="18"/>
-              </w:rPr>
-              <w:t>sion48}}</w:t>
+              <w:t>{{comision48}}</w:t>
             </w:r>
           </w:p>
         </w:tc>
@@ -2273,8 +2264,8 @@
             <w:pPr>
               <w:rPr>
                 <w:rFonts w:ascii="Calibri Light" w:hAnsi="Calibri Light" w:cs="Calibri Light"/>
-                <w:sz w:val="18"/>
-                <w:szCs w:val="18"/>
+                <w:sz w:val="10"/>
+                <w:szCs w:val="10"/>
               </w:rPr>
             </w:pPr>
           </w:p>
@@ -2293,8 +2284,8 @@
             <w:pPr>
               <w:rPr>
                 <w:rFonts w:ascii="Calibri Light" w:hAnsi="Calibri Light" w:cs="Calibri Light"/>
-                <w:sz w:val="18"/>
-                <w:szCs w:val="18"/>
+                <w:sz w:val="10"/>
+                <w:szCs w:val="10"/>
               </w:rPr>
             </w:pPr>
           </w:p>
@@ -2313,8 +2304,8 @@
             <w:pPr>
               <w:rPr>
                 <w:rFonts w:ascii="Calibri Light" w:hAnsi="Calibri Light" w:cs="Calibri Light"/>
-                <w:sz w:val="18"/>
-                <w:szCs w:val="18"/>
+                <w:sz w:val="10"/>
+                <w:szCs w:val="10"/>
               </w:rPr>
             </w:pPr>
           </w:p>
@@ -2333,8 +2324,8 @@
             <w:pPr>
               <w:rPr>
                 <w:rFonts w:ascii="Calibri Light" w:hAnsi="Calibri Light" w:cs="Calibri Light"/>
-                <w:sz w:val="18"/>
-                <w:szCs w:val="18"/>
+                <w:sz w:val="10"/>
+                <w:szCs w:val="10"/>
               </w:rPr>
             </w:pPr>
           </w:p>
@@ -2353,8 +2344,8 @@
             <w:pPr>
               <w:rPr>
                 <w:rFonts w:ascii="Calibri Light" w:hAnsi="Calibri Light" w:cs="Calibri Light"/>
-                <w:sz w:val="18"/>
-                <w:szCs w:val="18"/>
+                <w:sz w:val="10"/>
+                <w:szCs w:val="10"/>
               </w:rPr>
             </w:pPr>
           </w:p>
@@ -2373,8 +2364,8 @@
             <w:pPr>
               <w:rPr>
                 <w:rFonts w:ascii="Calibri Light" w:hAnsi="Calibri Light" w:cs="Calibri Light"/>
-                <w:sz w:val="18"/>
-                <w:szCs w:val="18"/>
+                <w:sz w:val="10"/>
+                <w:szCs w:val="10"/>
               </w:rPr>
             </w:pPr>
           </w:p>
@@ -2943,8 +2934,8 @@
             <w:pPr>
               <w:rPr>
                 <w:rFonts w:ascii="Calibri Light" w:hAnsi="Calibri Light" w:cs="Calibri Light"/>
-                <w:sz w:val="18"/>
-                <w:szCs w:val="18"/>
+                <w:sz w:val="10"/>
+                <w:szCs w:val="10"/>
               </w:rPr>
             </w:pPr>
           </w:p>
@@ -2963,8 +2954,8 @@
             <w:pPr>
               <w:rPr>
                 <w:rFonts w:ascii="Calibri Light" w:hAnsi="Calibri Light" w:cs="Calibri Light"/>
-                <w:sz w:val="18"/>
-                <w:szCs w:val="18"/>
+                <w:sz w:val="10"/>
+                <w:szCs w:val="10"/>
               </w:rPr>
             </w:pPr>
           </w:p>
@@ -2983,8 +2974,8 @@
             <w:pPr>
               <w:rPr>
                 <w:rFonts w:ascii="Calibri Light" w:hAnsi="Calibri Light" w:cs="Calibri Light"/>
-                <w:sz w:val="18"/>
-                <w:szCs w:val="18"/>
+                <w:sz w:val="10"/>
+                <w:szCs w:val="10"/>
               </w:rPr>
             </w:pPr>
           </w:p>
@@ -3003,8 +2994,8 @@
             <w:pPr>
               <w:rPr>
                 <w:rFonts w:ascii="Calibri Light" w:hAnsi="Calibri Light" w:cs="Calibri Light"/>
-                <w:sz w:val="18"/>
-                <w:szCs w:val="18"/>
+                <w:sz w:val="10"/>
+                <w:szCs w:val="10"/>
               </w:rPr>
             </w:pPr>
           </w:p>
@@ -3023,8 +3014,8 @@
             <w:pPr>
               <w:rPr>
                 <w:rFonts w:ascii="Calibri Light" w:hAnsi="Calibri Light" w:cs="Calibri Light"/>
-                <w:sz w:val="18"/>
-                <w:szCs w:val="18"/>
+                <w:sz w:val="10"/>
+                <w:szCs w:val="10"/>
               </w:rPr>
             </w:pPr>
           </w:p>
@@ -3043,8 +3034,8 @@
             <w:pPr>
               <w:rPr>
                 <w:rFonts w:ascii="Calibri Light" w:hAnsi="Calibri Light" w:cs="Calibri Light"/>
-                <w:sz w:val="18"/>
-                <w:szCs w:val="18"/>
+                <w:sz w:val="10"/>
+                <w:szCs w:val="10"/>
               </w:rPr>
             </w:pPr>
           </w:p>
@@ -3230,8 +3221,8 @@
             <w:pPr>
               <w:rPr>
                 <w:rFonts w:ascii="Calibri Light" w:hAnsi="Calibri Light" w:cs="Calibri Light"/>
-                <w:sz w:val="18"/>
-                <w:szCs w:val="18"/>
+                <w:sz w:val="10"/>
+                <w:szCs w:val="10"/>
               </w:rPr>
             </w:pPr>
           </w:p>
@@ -3250,8 +3241,8 @@
             <w:pPr>
               <w:rPr>
                 <w:rFonts w:ascii="Calibri Light" w:hAnsi="Calibri Light" w:cs="Calibri Light"/>
-                <w:sz w:val="18"/>
-                <w:szCs w:val="18"/>
+                <w:sz w:val="10"/>
+                <w:szCs w:val="10"/>
               </w:rPr>
             </w:pPr>
           </w:p>
@@ -3270,8 +3261,8 @@
             <w:pPr>
               <w:rPr>
                 <w:rFonts w:ascii="Calibri Light" w:hAnsi="Calibri Light" w:cs="Calibri Light"/>
-                <w:sz w:val="18"/>
-                <w:szCs w:val="18"/>
+                <w:sz w:val="10"/>
+                <w:szCs w:val="10"/>
               </w:rPr>
             </w:pPr>
           </w:p>
@@ -3290,8 +3281,8 @@
             <w:pPr>
               <w:rPr>
                 <w:rFonts w:ascii="Calibri Light" w:hAnsi="Calibri Light" w:cs="Calibri Light"/>
-                <w:sz w:val="18"/>
-                <w:szCs w:val="18"/>
+                <w:sz w:val="10"/>
+                <w:szCs w:val="10"/>
               </w:rPr>
             </w:pPr>
           </w:p>
@@ -3310,8 +3301,8 @@
             <w:pPr>
               <w:rPr>
                 <w:rFonts w:ascii="Calibri Light" w:hAnsi="Calibri Light" w:cs="Calibri Light"/>
-                <w:sz w:val="18"/>
-                <w:szCs w:val="18"/>
+                <w:sz w:val="10"/>
+                <w:szCs w:val="10"/>
               </w:rPr>
             </w:pPr>
           </w:p>
@@ -3330,8 +3321,8 @@
             <w:pPr>
               <w:rPr>
                 <w:rFonts w:ascii="Calibri Light" w:hAnsi="Calibri Light" w:cs="Calibri Light"/>
-                <w:sz w:val="18"/>
-                <w:szCs w:val="18"/>
+                <w:sz w:val="10"/>
+                <w:szCs w:val="10"/>
               </w:rPr>
             </w:pPr>
           </w:p>
@@ -3706,8 +3697,8 @@
             <w:pPr>
               <w:rPr>
                 <w:rFonts w:ascii="Calibri Light" w:hAnsi="Calibri Light" w:cs="Calibri Light"/>
-                <w:sz w:val="18"/>
-                <w:szCs w:val="18"/>
+                <w:sz w:val="10"/>
+                <w:szCs w:val="10"/>
               </w:rPr>
             </w:pPr>
           </w:p>
@@ -3726,8 +3717,8 @@
             <w:pPr>
               <w:rPr>
                 <w:rFonts w:ascii="Calibri Light" w:hAnsi="Calibri Light" w:cs="Calibri Light"/>
-                <w:sz w:val="18"/>
-                <w:szCs w:val="18"/>
+                <w:sz w:val="10"/>
+                <w:szCs w:val="10"/>
               </w:rPr>
             </w:pPr>
           </w:p>
@@ -3746,8 +3737,8 @@
             <w:pPr>
               <w:rPr>
                 <w:rFonts w:ascii="Calibri Light" w:hAnsi="Calibri Light" w:cs="Calibri Light"/>
-                <w:sz w:val="18"/>
-                <w:szCs w:val="18"/>
+                <w:sz w:val="10"/>
+                <w:szCs w:val="10"/>
               </w:rPr>
             </w:pPr>
           </w:p>
@@ -3766,8 +3757,8 @@
             <w:pPr>
               <w:rPr>
                 <w:rFonts w:ascii="Calibri Light" w:hAnsi="Calibri Light" w:cs="Calibri Light"/>
-                <w:sz w:val="18"/>
-                <w:szCs w:val="18"/>
+                <w:sz w:val="10"/>
+                <w:szCs w:val="10"/>
               </w:rPr>
             </w:pPr>
           </w:p>
@@ -3786,8 +3777,8 @@
             <w:pPr>
               <w:rPr>
                 <w:rFonts w:ascii="Calibri Light" w:hAnsi="Calibri Light" w:cs="Calibri Light"/>
-                <w:sz w:val="18"/>
-                <w:szCs w:val="18"/>
+                <w:sz w:val="10"/>
+                <w:szCs w:val="10"/>
               </w:rPr>
             </w:pPr>
           </w:p>
@@ -3806,8 +3797,8 @@
             <w:pPr>
               <w:rPr>
                 <w:rFonts w:ascii="Calibri Light" w:hAnsi="Calibri Light" w:cs="Calibri Light"/>
-                <w:sz w:val="18"/>
-                <w:szCs w:val="18"/>
+                <w:sz w:val="10"/>
+                <w:szCs w:val="10"/>
               </w:rPr>
             </w:pPr>
           </w:p>
@@ -3924,23 +3915,7 @@
                 <w:sz w:val="18"/>
                 <w:szCs w:val="18"/>
               </w:rPr>
-              <w:t>{{subt</w:t>
-            </w:r>
-            <w:r>
-              <w:rPr>
-                <w:rFonts w:ascii="Calibri Light" w:hAnsi="Calibri Light" w:cs="Calibri Light"/>
-                <w:sz w:val="18"/>
-                <w:szCs w:val="18"/>
-              </w:rPr>
-              <w:t>o</w:t>
-            </w:r>
-            <w:r>
-              <w:rPr>
-                <w:rFonts w:ascii="Calibri Light" w:hAnsi="Calibri Light" w:cs="Calibri Light"/>
-                <w:sz w:val="18"/>
-                <w:szCs w:val="18"/>
-              </w:rPr>
-              <w:t>talmes36}}</w:t>
+              <w:t>{{subtotalmes36}}</w:t>
             </w:r>
           </w:p>
         </w:tc>
@@ -4392,8 +4367,8 @@
             <w:pPr>
               <w:rPr>
                 <w:rFonts w:ascii="Calibri Light" w:hAnsi="Calibri Light" w:cs="Calibri Light"/>
-                <w:sz w:val="18"/>
-                <w:szCs w:val="18"/>
+                <w:sz w:val="10"/>
+                <w:szCs w:val="10"/>
               </w:rPr>
             </w:pPr>
           </w:p>
@@ -4412,8 +4387,8 @@
             <w:pPr>
               <w:rPr>
                 <w:rFonts w:ascii="Calibri Light" w:hAnsi="Calibri Light" w:cs="Calibri Light"/>
-                <w:sz w:val="18"/>
-                <w:szCs w:val="18"/>
+                <w:sz w:val="10"/>
+                <w:szCs w:val="10"/>
               </w:rPr>
             </w:pPr>
           </w:p>
@@ -4432,8 +4407,8 @@
             <w:pPr>
               <w:rPr>
                 <w:rFonts w:ascii="Calibri Light" w:hAnsi="Calibri Light" w:cs="Calibri Light"/>
-                <w:sz w:val="18"/>
-                <w:szCs w:val="18"/>
+                <w:sz w:val="10"/>
+                <w:szCs w:val="10"/>
               </w:rPr>
             </w:pPr>
           </w:p>
@@ -4452,8 +4427,8 @@
             <w:pPr>
               <w:rPr>
                 <w:rFonts w:ascii="Calibri Light" w:hAnsi="Calibri Light" w:cs="Calibri Light"/>
-                <w:sz w:val="18"/>
-                <w:szCs w:val="18"/>
+                <w:sz w:val="10"/>
+                <w:szCs w:val="10"/>
               </w:rPr>
             </w:pPr>
           </w:p>
@@ -4472,8 +4447,8 @@
             <w:pPr>
               <w:rPr>
                 <w:rFonts w:ascii="Calibri Light" w:hAnsi="Calibri Light" w:cs="Calibri Light"/>
-                <w:sz w:val="18"/>
-                <w:szCs w:val="18"/>
+                <w:sz w:val="10"/>
+                <w:szCs w:val="10"/>
               </w:rPr>
             </w:pPr>
           </w:p>
@@ -4492,8 +4467,8 @@
             <w:pPr>
               <w:rPr>
                 <w:rFonts w:ascii="Calibri Light" w:hAnsi="Calibri Light" w:cs="Calibri Light"/>
-                <w:sz w:val="18"/>
-                <w:szCs w:val="18"/>
+                <w:sz w:val="10"/>
+                <w:szCs w:val="10"/>
               </w:rPr>
             </w:pPr>
           </w:p>
@@ -4675,8 +4650,8 @@
             <w:pPr>
               <w:rPr>
                 <w:rFonts w:ascii="Calibri Light" w:hAnsi="Calibri Light" w:cs="Calibri Light"/>
-                <w:sz w:val="18"/>
-                <w:szCs w:val="18"/>
+                <w:sz w:val="10"/>
+                <w:szCs w:val="10"/>
               </w:rPr>
             </w:pPr>
           </w:p>
@@ -4695,8 +4670,8 @@
             <w:pPr>
               <w:rPr>
                 <w:rFonts w:ascii="Calibri Light" w:hAnsi="Calibri Light" w:cs="Calibri Light"/>
-                <w:sz w:val="18"/>
-                <w:szCs w:val="18"/>
+                <w:sz w:val="10"/>
+                <w:szCs w:val="10"/>
               </w:rPr>
             </w:pPr>
           </w:p>
@@ -4715,8 +4690,8 @@
             <w:pPr>
               <w:rPr>
                 <w:rFonts w:ascii="Calibri Light" w:hAnsi="Calibri Light" w:cs="Calibri Light"/>
-                <w:sz w:val="18"/>
-                <w:szCs w:val="18"/>
+                <w:sz w:val="10"/>
+                <w:szCs w:val="10"/>
               </w:rPr>
             </w:pPr>
           </w:p>
@@ -4735,8 +4710,8 @@
             <w:pPr>
               <w:rPr>
                 <w:rFonts w:ascii="Calibri Light" w:hAnsi="Calibri Light" w:cs="Calibri Light"/>
-                <w:sz w:val="18"/>
-                <w:szCs w:val="18"/>
+                <w:sz w:val="10"/>
+                <w:szCs w:val="10"/>
               </w:rPr>
             </w:pPr>
           </w:p>
@@ -4755,8 +4730,8 @@
             <w:pPr>
               <w:rPr>
                 <w:rFonts w:ascii="Calibri Light" w:hAnsi="Calibri Light" w:cs="Calibri Light"/>
-                <w:sz w:val="18"/>
-                <w:szCs w:val="18"/>
+                <w:sz w:val="10"/>
+                <w:szCs w:val="10"/>
               </w:rPr>
             </w:pPr>
           </w:p>
@@ -4775,8 +4750,8 @@
             <w:pPr>
               <w:rPr>
                 <w:rFonts w:ascii="Calibri Light" w:hAnsi="Calibri Light" w:cs="Calibri Light"/>
-                <w:sz w:val="18"/>
-                <w:szCs w:val="18"/>
+                <w:sz w:val="10"/>
+                <w:szCs w:val="10"/>
               </w:rPr>
             </w:pPr>
           </w:p>
@@ -5513,8 +5488,8 @@
       <w:pPr>
         <w:spacing w:after="0"/>
         <w:rPr>
-          <w:sz w:val="22"/>
-          <w:szCs w:val="22"/>
+          <w:sz w:val="18"/>
+          <w:szCs w:val="18"/>
         </w:rPr>
       </w:pPr>
     </w:p>
@@ -5627,7 +5602,25 @@
           <w:sz w:val="18"/>
           <w:szCs w:val="18"/>
         </w:rPr>
-        <w:t>El kilometraje máximo es de 30,000 kms. anuales aplicables en caso de devolución del activo al término del plazo</w:t>
+        <w:t xml:space="preserve">El kilometraje máximo es de 30,000 </w:t>
+      </w:r>
+      <w:proofErr w:type="spellStart"/>
+      <w:r>
+        <w:rPr>
+          <w:rFonts w:ascii="Calibri Light" w:hAnsi="Calibri Light" w:cs="Calibri Light"/>
+          <w:sz w:val="18"/>
+          <w:szCs w:val="18"/>
+        </w:rPr>
+        <w:t>kms</w:t>
+      </w:r>
+      <w:proofErr w:type="spellEnd"/>
+      <w:r>
+        <w:rPr>
+          <w:rFonts w:ascii="Calibri Light" w:hAnsi="Calibri Light" w:cs="Calibri Light"/>
+          <w:sz w:val="18"/>
+          <w:szCs w:val="18"/>
+        </w:rPr>
+        <w:t>. anuales aplicables en caso de devolución del activo al término del plazo</w:t>
       </w:r>
     </w:p>
     <w:p>
@@ -5660,7 +5653,29 @@
           <w:sz w:val="18"/>
           <w:szCs w:val="18"/>
         </w:rPr>
-        <w:t>Para cualquier duda o aclaración escríbenos a info@firstlease.com.mx o llama al teléfono (55) 5160-5604</w:t>
+        <w:t xml:space="preserve">Para cualquier duda o aclaración escríbenos a info@firstlease.com.mx o </w:t>
+      </w:r>
+      <w:proofErr w:type="spellStart"/>
+      <w:r>
+        <w:rPr>
+          <w:rFonts w:ascii="Calibri Light" w:hAnsi="Calibri Light" w:cs="Calibri Light"/>
+          <w:b/>
+          <w:bCs/>
+          <w:sz w:val="18"/>
+          <w:szCs w:val="18"/>
+        </w:rPr>
+        <w:t>llama</w:t>
+      </w:r>
+      <w:proofErr w:type="spellEnd"/>
+      <w:r>
+        <w:rPr>
+          <w:rFonts w:ascii="Calibri Light" w:hAnsi="Calibri Light" w:cs="Calibri Light"/>
+          <w:b/>
+          <w:bCs/>
+          <w:sz w:val="18"/>
+          <w:szCs w:val="18"/>
+        </w:rPr>
+        <w:t xml:space="preserve"> al teléfono (55) 5160-5604</w:t>
       </w:r>
     </w:p>
     <w:p>
@@ -5715,24 +5730,34 @@
     <w:pPr>
       <w:pStyle w:val="Piedepgina"/>
       <w:jc w:val="center"/>
+      <w:rPr>
+        <w:rFonts w:ascii="Calibri Light" w:hAnsi="Calibri Light" w:cs="Calibri Light"/>
+        <w:noProof/>
+        <w:color w:val="074B74"/>
+        <w:sz w:val="20"/>
+        <w:szCs w:val="20"/>
+        <w:lang w:val="en-US"/>
+      </w:rPr>
     </w:pPr>
     <w:r>
       <w:rPr>
         <w:rFonts w:ascii="Calibri Light" w:hAnsi="Calibri Light" w:cs="Calibri Light"/>
         <w:noProof/>
+        <w:sz w:val="20"/>
+        <w:szCs w:val="20"/>
       </w:rPr>
       <mc:AlternateContent>
         <mc:Choice Requires="wps">
           <w:drawing>
-            <wp:anchor distT="0" distB="0" distL="114300" distR="114300" simplePos="0" relativeHeight="251659264" behindDoc="0" locked="0" layoutInCell="1" allowOverlap="1" wp14:anchorId="406A75E8" wp14:editId="2D6A2A9F">
+            <wp:anchor distT="0" distB="0" distL="114300" distR="114300" simplePos="0" relativeHeight="251659264" behindDoc="0" locked="0" layoutInCell="1" allowOverlap="1" wp14:anchorId="406A75E8" wp14:editId="1CE000CB">
               <wp:simplePos x="0" y="0"/>
               <wp:positionH relativeFrom="column">
                 <wp:posOffset>-19050</wp:posOffset>
               </wp:positionH>
               <wp:positionV relativeFrom="paragraph">
-                <wp:posOffset>-76200</wp:posOffset>
+                <wp:posOffset>1905</wp:posOffset>
               </wp:positionV>
-              <wp:extent cx="5940000" cy="6985"/>
+              <wp:extent cx="5939790" cy="6985"/>
               <wp:effectExtent l="0" t="0" r="22860" b="31115"/>
               <wp:wrapNone/>
               <wp:docPr id="2113704861" name="Conector recto 2"/>
@@ -5744,7 +5769,7 @@
                     <wps:spPr>
                       <a:xfrm flipV="1">
                         <a:off x="0" y="0"/>
-                        <a:ext cx="5940000" cy="6985"/>
+                        <a:ext cx="5939790" cy="6985"/>
                       </a:xfrm>
                       <a:prstGeom prst="line">
                         <a:avLst/>
@@ -5781,7 +5806,7 @@
         </mc:Choice>
         <mc:Fallback>
           <w:pict>
-            <v:line w14:anchorId="495BCF9A" id="Conector recto 2" o:spid="_x0000_s1026" style="position:absolute;flip:y;z-index:251659264;visibility:visible;mso-wrap-style:square;mso-width-percent:0;mso-wrap-distance-left:9pt;mso-wrap-distance-top:0;mso-wrap-distance-right:9pt;mso-wrap-distance-bottom:0;mso-position-horizontal:absolute;mso-position-horizontal-relative:text;mso-position-vertical:absolute;mso-position-vertical-relative:text;mso-width-percent:0;mso-width-relative:margin" from="-1.5pt,-6pt" to="466.2pt,-5.45pt" o:gfxdata="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" strokecolor="#074b74">
+            <v:line w14:anchorId="68E1F28C" id="Conector recto 2" o:spid="_x0000_s1026" style="position:absolute;flip:y;z-index:251659264;visibility:visible;mso-wrap-style:square;mso-width-percent:0;mso-wrap-distance-left:9pt;mso-wrap-distance-top:0;mso-wrap-distance-right:9pt;mso-wrap-distance-bottom:0;mso-position-horizontal:absolute;mso-position-horizontal-relative:text;mso-position-vertical:absolute;mso-position-vertical-relative:text;mso-width-percent:0;mso-width-relative:margin" from="-1.5pt,.15pt" to="466.2pt,.7pt" o:gfxdata="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" strokecolor="#074b74">
               <v:stroke joinstyle="miter"/>
             </v:line>
           </w:pict>
@@ -5793,6 +5818,29 @@
         <w:rFonts w:ascii="Calibri Light" w:hAnsi="Calibri Light" w:cs="Calibri Light"/>
         <w:noProof/>
         <w:color w:val="074B74"/>
+        <w:sz w:val="20"/>
+        <w:szCs w:val="20"/>
+        <w:lang w:val="en-US"/>
+      </w:rPr>
+      <w:t>FIRST LEASE SAPI DE CV</w:t>
+    </w:r>
+  </w:p>
+  <w:p>
+    <w:pPr>
+      <w:pStyle w:val="Piedepgina"/>
+      <w:jc w:val="center"/>
+      <w:rPr>
+        <w:sz w:val="20"/>
+        <w:szCs w:val="20"/>
+      </w:rPr>
+    </w:pPr>
+    <w:r>
+      <w:rPr>
+        <w:rFonts w:ascii="Calibri Light" w:hAnsi="Calibri Light" w:cs="Calibri Light"/>
+        <w:noProof/>
+        <w:color w:val="074B74"/>
+        <w:sz w:val="20"/>
+        <w:szCs w:val="20"/>
       </w:rPr>
       <w:t>Cracovia 72, torre B, oficina VIP01, San Ángel, Álvaro Obregón, 01000, Ciudad de México</w:t>
     </w:r>

</xml_diff>

<commit_message>
Ajuste de decimales en plantilla word
</commit_message>
<xml_diff>
--- a/api-cotizaciones/templates/Plantilla_Cotizacion.docx
+++ b/api-cotizaciones/templates/Plantilla_Cotizacion.docx
@@ -607,7 +607,29 @@
                 <w:sz w:val="16"/>
                 <w:szCs w:val="16"/>
               </w:rPr>
-              <w:t>{{descripcion}}</w:t>
+              <w:t>{{</w:t>
+            </w:r>
+            <w:proofErr w:type="spellStart"/>
+            <w:r>
+              <w:rPr>
+                <w:rFonts w:ascii="Noto Sans" w:hAnsi="Noto Sans" w:cs="Noto Sans"/>
+                <w:b/>
+                <w:bCs/>
+                <w:sz w:val="16"/>
+                <w:szCs w:val="16"/>
+              </w:rPr>
+              <w:t>descripcion</w:t>
+            </w:r>
+            <w:proofErr w:type="spellEnd"/>
+            <w:r>
+              <w:rPr>
+                <w:rFonts w:ascii="Noto Sans" w:hAnsi="Noto Sans" w:cs="Noto Sans"/>
+                <w:b/>
+                <w:bCs/>
+                <w:sz w:val="16"/>
+                <w:szCs w:val="16"/>
+              </w:rPr>
+              <w:t>}}</w:t>
             </w:r>
           </w:p>
         </w:tc>
@@ -1680,6 +1702,14 @@
                 <w:sz w:val="16"/>
                 <w:szCs w:val="16"/>
               </w:rPr>
+              <w:t>$</w:t>
+            </w:r>
+            <w:r>
+              <w:rPr>
+                <w:rFonts w:ascii="Noto Sans" w:hAnsi="Noto Sans" w:cs="Noto Sans"/>
+                <w:sz w:val="16"/>
+                <w:szCs w:val="16"/>
+              </w:rPr>
               <w:t>{{enganche24}}</w:t>
             </w:r>
           </w:p>
@@ -1852,6 +1882,14 @@
                 <w:sz w:val="16"/>
                 <w:szCs w:val="16"/>
               </w:rPr>
+              <w:t>$</w:t>
+            </w:r>
+            <w:r>
+              <w:rPr>
+                <w:rFonts w:ascii="Noto Sans" w:hAnsi="Noto Sans" w:cs="Noto Sans"/>
+                <w:sz w:val="16"/>
+                <w:szCs w:val="16"/>
+              </w:rPr>
               <w:t>{{deposito24}}</w:t>
             </w:r>
           </w:p>
@@ -2024,6 +2062,14 @@
                 <w:sz w:val="16"/>
                 <w:szCs w:val="16"/>
               </w:rPr>
+              <w:t>$</w:t>
+            </w:r>
+            <w:r>
+              <w:rPr>
+                <w:rFonts w:ascii="Noto Sans" w:hAnsi="Noto Sans" w:cs="Noto Sans"/>
+                <w:sz w:val="16"/>
+                <w:szCs w:val="16"/>
+              </w:rPr>
               <w:t>{{comision24}}</w:t>
             </w:r>
           </w:p>
@@ -2148,7 +2194,23 @@
                 <w:sz w:val="16"/>
                 <w:szCs w:val="16"/>
               </w:rPr>
-              <w:t>Primera Rena</w:t>
+              <w:t>Primera Ren</w:t>
+            </w:r>
+            <w:r>
+              <w:rPr>
+                <w:rFonts w:ascii="Noto Sans" w:hAnsi="Noto Sans" w:cs="Noto Sans"/>
+                <w:sz w:val="16"/>
+                <w:szCs w:val="16"/>
+              </w:rPr>
+              <w:t>t</w:t>
+            </w:r>
+            <w:r>
+              <w:rPr>
+                <w:rFonts w:ascii="Noto Sans" w:hAnsi="Noto Sans" w:cs="Noto Sans"/>
+                <w:sz w:val="16"/>
+                <w:szCs w:val="16"/>
+              </w:rPr>
+              <w:t>a</w:t>
             </w:r>
           </w:p>
         </w:tc>
@@ -2190,6 +2252,14 @@
                 <w:szCs w:val="16"/>
               </w:rPr>
             </w:pPr>
+            <w:r>
+              <w:rPr>
+                <w:rFonts w:ascii="Noto Sans" w:hAnsi="Noto Sans" w:cs="Noto Sans"/>
+                <w:sz w:val="16"/>
+                <w:szCs w:val="16"/>
+              </w:rPr>
+              <w:t>$</w:t>
+            </w:r>
             <w:r>
               <w:rPr>
                 <w:rFonts w:ascii="Noto Sans" w:hAnsi="Noto Sans" w:cs="Noto Sans"/>

</xml_diff>

<commit_message>
Ajuste en porcentaje de tabla comparativa seguro
</commit_message>
<xml_diff>
--- a/api-cotizaciones/templates/Plantilla_Cotizacion.docx
+++ b/api-cotizaciones/templates/Plantilla_Cotizacion.docx
@@ -1702,6 +1702,9 @@
         </w:tc>
       </w:tr>
       <w:tr>
+        <w:trPr>
+          <w:trHeight w:val="20"/>
+        </w:trPr>
         <w:tc>
           <w:tcPr>
             <w:tcW w:w="2211" w:type="dxa"/>
@@ -1711,8 +1714,8 @@
             <w:pPr>
               <w:rPr>
                 <w:rFonts w:ascii="Noto Sans" w:hAnsi="Noto Sans" w:cs="Noto Sans"/>
-                <w:sz w:val="16"/>
-                <w:szCs w:val="16"/>
+                <w:sz w:val="8"/>
+                <w:szCs w:val="8"/>
               </w:rPr>
             </w:pPr>
           </w:p>
@@ -1726,8 +1729,8 @@
             <w:pPr>
               <w:rPr>
                 <w:rFonts w:ascii="Noto Sans" w:hAnsi="Noto Sans" w:cs="Noto Sans"/>
-                <w:sz w:val="16"/>
-                <w:szCs w:val="16"/>
+                <w:sz w:val="8"/>
+                <w:szCs w:val="8"/>
               </w:rPr>
             </w:pPr>
           </w:p>
@@ -1741,8 +1744,8 @@
             <w:pPr>
               <w:rPr>
                 <w:rFonts w:ascii="Noto Sans" w:hAnsi="Noto Sans" w:cs="Noto Sans"/>
-                <w:sz w:val="16"/>
-                <w:szCs w:val="16"/>
+                <w:sz w:val="8"/>
+                <w:szCs w:val="8"/>
               </w:rPr>
             </w:pPr>
           </w:p>
@@ -1757,8 +1760,8 @@
               <w:jc w:val="right"/>
               <w:rPr>
                 <w:rFonts w:ascii="Noto Sans" w:hAnsi="Noto Sans" w:cs="Noto Sans"/>
-                <w:sz w:val="16"/>
-                <w:szCs w:val="16"/>
+                <w:sz w:val="8"/>
+                <w:szCs w:val="8"/>
               </w:rPr>
             </w:pPr>
           </w:p>
@@ -1772,8 +1775,8 @@
             <w:pPr>
               <w:rPr>
                 <w:rFonts w:ascii="Noto Sans" w:hAnsi="Noto Sans" w:cs="Noto Sans"/>
-                <w:sz w:val="16"/>
-                <w:szCs w:val="16"/>
+                <w:sz w:val="8"/>
+                <w:szCs w:val="8"/>
               </w:rPr>
             </w:pPr>
           </w:p>
@@ -1787,8 +1790,8 @@
             <w:pPr>
               <w:rPr>
                 <w:rFonts w:ascii="Noto Sans" w:hAnsi="Noto Sans" w:cs="Noto Sans"/>
-                <w:sz w:val="16"/>
-                <w:szCs w:val="16"/>
+                <w:sz w:val="8"/>
+                <w:szCs w:val="8"/>
               </w:rPr>
             </w:pPr>
           </w:p>
@@ -1803,8 +1806,8 @@
               <w:jc w:val="right"/>
               <w:rPr>
                 <w:rFonts w:ascii="Noto Sans" w:hAnsi="Noto Sans" w:cs="Noto Sans"/>
-                <w:sz w:val="16"/>
-                <w:szCs w:val="16"/>
+                <w:sz w:val="8"/>
+                <w:szCs w:val="8"/>
               </w:rPr>
             </w:pPr>
           </w:p>
@@ -1818,8 +1821,8 @@
             <w:pPr>
               <w:rPr>
                 <w:rFonts w:ascii="Noto Sans" w:hAnsi="Noto Sans" w:cs="Noto Sans"/>
-                <w:sz w:val="16"/>
-                <w:szCs w:val="16"/>
+                <w:sz w:val="8"/>
+                <w:szCs w:val="8"/>
               </w:rPr>
             </w:pPr>
           </w:p>
@@ -1833,8 +1836,8 @@
             <w:pPr>
               <w:rPr>
                 <w:rFonts w:ascii="Noto Sans" w:hAnsi="Noto Sans" w:cs="Noto Sans"/>
-                <w:sz w:val="16"/>
-                <w:szCs w:val="16"/>
+                <w:sz w:val="8"/>
+                <w:szCs w:val="8"/>
               </w:rPr>
             </w:pPr>
           </w:p>
@@ -1849,8 +1852,8 @@
               <w:jc w:val="right"/>
               <w:rPr>
                 <w:rFonts w:ascii="Noto Sans" w:hAnsi="Noto Sans" w:cs="Noto Sans"/>
-                <w:sz w:val="16"/>
-                <w:szCs w:val="16"/>
+                <w:sz w:val="8"/>
+                <w:szCs w:val="8"/>
               </w:rPr>
             </w:pPr>
           </w:p>
@@ -1864,8 +1867,8 @@
             <w:pPr>
               <w:rPr>
                 <w:rFonts w:ascii="Noto Sans" w:hAnsi="Noto Sans" w:cs="Noto Sans"/>
-                <w:sz w:val="16"/>
-                <w:szCs w:val="16"/>
+                <w:sz w:val="8"/>
+                <w:szCs w:val="8"/>
               </w:rPr>
             </w:pPr>
           </w:p>
@@ -1879,8 +1882,8 @@
             <w:pPr>
               <w:rPr>
                 <w:rFonts w:ascii="Noto Sans" w:hAnsi="Noto Sans" w:cs="Noto Sans"/>
-                <w:sz w:val="16"/>
-                <w:szCs w:val="16"/>
+                <w:sz w:val="8"/>
+                <w:szCs w:val="8"/>
               </w:rPr>
             </w:pPr>
           </w:p>
@@ -1895,8 +1898,8 @@
               <w:jc w:val="right"/>
               <w:rPr>
                 <w:rFonts w:ascii="Noto Sans" w:hAnsi="Noto Sans" w:cs="Noto Sans"/>
-                <w:sz w:val="16"/>
-                <w:szCs w:val="16"/>
+                <w:sz w:val="8"/>
+                <w:szCs w:val="8"/>
               </w:rPr>
             </w:pPr>
           </w:p>
@@ -9891,6 +9894,7 @@
   <w:style w:type="character" w:default="1" w:styleId="Fuentedeprrafopredeter">
     <w:name w:val="Default Paragraph Font"/>
     <w:uiPriority w:val="1"/>
+    <w:semiHidden/>
     <w:unhideWhenUsed/>
   </w:style>
   <w:style w:type="table" w:default="1" w:styleId="Tablanormal">

</xml_diff>

<commit_message>
Actualizo API de cotizaciones con accesorios y localizador
</commit_message>
<xml_diff>
--- a/api-cotizaciones/templates/Plantilla_Cotizacion.docx
+++ b/api-cotizaciones/templates/Plantilla_Cotizacion.docx
@@ -905,7 +905,15 @@
                 <w:sz w:val="14"/>
                 <w:szCs w:val="14"/>
               </w:rPr>
-              <w:t>$0</w:t>
+              <w:t>$</w:t>
+            </w:r>
+            <w:r>
+              <w:rPr>
+                <w:rFonts w:ascii="Noto Sans" w:hAnsi="Noto Sans" w:cs="Noto Sans"/>
+                <w:sz w:val="14"/>
+                <w:szCs w:val="14"/>
+              </w:rPr>
+              <w:t>{{accesorios}}</w:t>
             </w:r>
           </w:p>
         </w:tc>

</xml_diff>

<commit_message>
Seguridad: agregar API_KEY via .env + actualizar .gitignore
</commit_message>
<xml_diff>
--- a/api-cotizaciones/templates/Plantilla_Cotizacion.docx
+++ b/api-cotizaciones/templates/Plantilla_Cotizacion.docx
@@ -1044,7 +1044,23 @@
                 <w:sz w:val="14"/>
                 <w:szCs w:val="14"/>
               </w:rPr>
-              <w:t>${{precio}}</w:t>
+              <w:t>${{precio</w:t>
+            </w:r>
+            <w:r>
+              <w:rPr>
+                <w:rFonts w:ascii="Noto Sans" w:hAnsi="Noto Sans" w:cs="Noto Sans"/>
+                <w:sz w:val="14"/>
+                <w:szCs w:val="14"/>
+              </w:rPr>
+              <w:t>_total</w:t>
+            </w:r>
+            <w:r>
+              <w:rPr>
+                <w:rFonts w:ascii="Noto Sans" w:hAnsi="Noto Sans" w:cs="Noto Sans"/>
+                <w:sz w:val="14"/>
+                <w:szCs w:val="14"/>
+              </w:rPr>
+              <w:t>}}</w:t>
             </w:r>
           </w:p>
         </w:tc>
@@ -9014,25 +9030,7 @@
           <w:sz w:val="14"/>
           <w:szCs w:val="14"/>
         </w:rPr>
-        <w:t xml:space="preserve">El kilometraje máximo es de 30,000 </w:t>
-      </w:r>
-      <w:proofErr w:type="spellStart"/>
-      <w:r>
-        <w:rPr>
-          <w:rFonts w:ascii="Noto Sans" w:hAnsi="Noto Sans" w:cs="Noto Sans"/>
-          <w:sz w:val="14"/>
-          <w:szCs w:val="14"/>
-        </w:rPr>
-        <w:t>kms</w:t>
-      </w:r>
-      <w:proofErr w:type="spellEnd"/>
-      <w:r>
-        <w:rPr>
-          <w:rFonts w:ascii="Noto Sans" w:hAnsi="Noto Sans" w:cs="Noto Sans"/>
-          <w:sz w:val="14"/>
-          <w:szCs w:val="14"/>
-        </w:rPr>
-        <w:t>. anuales aplicables en caso de devolución del activo al término del plazo</w:t>
+        <w:t>El kilometraje máximo es de 30,000 kms. anuales aplicables en caso de devolución del activo al término del plazo</w:t>
       </w:r>
     </w:p>
     <w:p>
@@ -9075,29 +9073,7 @@
           <w:sz w:val="14"/>
           <w:szCs w:val="14"/>
         </w:rPr>
-        <w:t xml:space="preserve">Para cualquier duda o aclaración escríbenos a info@firstlease.com.mx o </w:t>
-      </w:r>
-      <w:proofErr w:type="spellStart"/>
-      <w:r>
-        <w:rPr>
-          <w:rFonts w:ascii="Noto Sans" w:hAnsi="Noto Sans" w:cs="Noto Sans"/>
-          <w:b/>
-          <w:bCs/>
-          <w:sz w:val="14"/>
-          <w:szCs w:val="14"/>
-        </w:rPr>
-        <w:t>llama</w:t>
-      </w:r>
-      <w:proofErr w:type="spellEnd"/>
-      <w:r>
-        <w:rPr>
-          <w:rFonts w:ascii="Noto Sans" w:hAnsi="Noto Sans" w:cs="Noto Sans"/>
-          <w:b/>
-          <w:bCs/>
-          <w:sz w:val="14"/>
-          <w:szCs w:val="14"/>
-        </w:rPr>
-        <w:t xml:space="preserve"> al teléfono (55) 5160-5604</w:t>
+        <w:t>Para cualquier duda o aclaración escríbenos a info@firstlease.com.mx o llama al teléfono (55) 5160-5604</w:t>
       </w:r>
     </w:p>
     <w:p>

</xml_diff>

<commit_message>
Add div_plan + flags to template and cotizar
</commit_message>
<xml_diff>
--- a/api-cotizaciones/templates/Plantilla_Cotizacion.docx
+++ b/api-cotizaciones/templates/Plantilla_Cotizacion.docx
@@ -353,7 +353,7 @@
     <w:tbl>
       <w:tblPr>
         <w:tblStyle w:val="Tablaconcuadrcula"/>
-        <w:tblW w:w="9350" w:type="dxa"/>
+        <w:tblW w:w="9351" w:type="dxa"/>
         <w:tblBorders>
           <w:top w:val="none" w:sz="0" w:space="0" w:color="auto"/>
           <w:left w:val="none" w:sz="0" w:space="0" w:color="auto"/>
@@ -365,11 +365,11 @@
         <w:tblLook w:val="04A0" w:firstRow="1" w:lastRow="0" w:firstColumn="1" w:lastColumn="0" w:noHBand="0" w:noVBand="1"/>
       </w:tblPr>
       <w:tblGrid>
-        <w:gridCol w:w="1838"/>
-        <w:gridCol w:w="3402"/>
-        <w:gridCol w:w="293"/>
-        <w:gridCol w:w="3392"/>
-        <w:gridCol w:w="425"/>
+        <w:gridCol w:w="1811"/>
+        <w:gridCol w:w="3336"/>
+        <w:gridCol w:w="291"/>
+        <w:gridCol w:w="2909"/>
+        <w:gridCol w:w="1004"/>
       </w:tblGrid>
       <w:tr>
         <w:trPr>
@@ -431,7 +431,7 @@
         </w:tc>
         <w:tc>
           <w:tcPr>
-            <w:tcW w:w="3392" w:type="dxa"/>
+            <w:tcW w:w="2967" w:type="dxa"/>
             <w:tcBorders>
               <w:top w:val="single" w:sz="4" w:space="0" w:color="auto"/>
               <w:left w:val="single" w:sz="4" w:space="0" w:color="auto"/>
@@ -465,7 +465,7 @@
         </w:tc>
         <w:tc>
           <w:tcPr>
-            <w:tcW w:w="425" w:type="dxa"/>
+            <w:tcW w:w="851" w:type="dxa"/>
             <w:tcBorders>
               <w:top w:val="single" w:sz="4" w:space="0" w:color="auto"/>
               <w:right w:val="single" w:sz="4" w:space="0" w:color="auto"/>
@@ -477,11 +477,24 @@
             <w:pPr>
               <w:rPr>
                 <w:rFonts w:ascii="Noto Sans" w:hAnsi="Noto Sans" w:cs="Noto Sans"/>
+                <w:b/>
+                <w:bCs/>
                 <w:color w:val="FFFFFF" w:themeColor="background1"/>
                 <w:sz w:val="14"/>
                 <w:szCs w:val="14"/>
               </w:rPr>
             </w:pPr>
+            <w:r>
+              <w:rPr>
+                <w:rFonts w:ascii="Noto Sans" w:hAnsi="Noto Sans" w:cs="Noto Sans"/>
+                <w:b/>
+                <w:bCs/>
+                <w:color w:val="FFFFFF" w:themeColor="background1"/>
+                <w:sz w:val="14"/>
+                <w:szCs w:val="14"/>
+              </w:rPr>
+              <w:t>INCLUIDO</w:t>
+            </w:r>
           </w:p>
         </w:tc>
       </w:tr>
@@ -538,7 +551,25 @@
                 <w:sz w:val="14"/>
                 <w:szCs w:val="14"/>
               </w:rPr>
-              <w:t>{{descripcion}}</w:t>
+              <w:t>{{</w:t>
+            </w:r>
+            <w:proofErr w:type="spellStart"/>
+            <w:r>
+              <w:rPr>
+                <w:rFonts w:ascii="Noto Sans" w:hAnsi="Noto Sans" w:cs="Noto Sans"/>
+                <w:sz w:val="14"/>
+                <w:szCs w:val="14"/>
+              </w:rPr>
+              <w:t>descripcion</w:t>
+            </w:r>
+            <w:proofErr w:type="spellEnd"/>
+            <w:r>
+              <w:rPr>
+                <w:rFonts w:ascii="Noto Sans" w:hAnsi="Noto Sans" w:cs="Noto Sans"/>
+                <w:sz w:val="14"/>
+                <w:szCs w:val="14"/>
+              </w:rPr>
+              <w:t>}}</w:t>
             </w:r>
           </w:p>
         </w:tc>
@@ -563,7 +594,7 @@
         </w:tc>
         <w:tc>
           <w:tcPr>
-            <w:tcW w:w="3392" w:type="dxa"/>
+            <w:tcW w:w="2967" w:type="dxa"/>
             <w:tcBorders>
               <w:left w:val="single" w:sz="4" w:space="0" w:color="auto"/>
             </w:tcBorders>
@@ -589,7 +620,7 @@
         </w:tc>
         <w:tc>
           <w:tcPr>
-            <w:tcW w:w="425" w:type="dxa"/>
+            <w:tcW w:w="851" w:type="dxa"/>
             <w:tcBorders>
               <w:right w:val="single" w:sz="4" w:space="0" w:color="auto"/>
             </w:tcBorders>
@@ -605,11 +636,29 @@
             </w:pPr>
             <w:r>
               <w:rPr>
-                <w:rFonts w:ascii="Segoe UI Symbol" w:hAnsi="Segoe UI Symbol" w:cs="Segoe UI Symbol"/>
-                <w:sz w:val="14"/>
-                <w:szCs w:val="14"/>
-              </w:rPr>
-              <w:t>✓</w:t>
+                <w:rFonts w:ascii="Noto Sans" w:hAnsi="Noto Sans" w:cs="Noto Sans"/>
+                <w:sz w:val="14"/>
+                <w:szCs w:val="14"/>
+              </w:rPr>
+              <w:t>{{</w:t>
+            </w:r>
+            <w:proofErr w:type="spellStart"/>
+            <w:r>
+              <w:rPr>
+                <w:rFonts w:ascii="Noto Sans" w:hAnsi="Noto Sans" w:cs="Noto Sans"/>
+                <w:sz w:val="14"/>
+                <w:szCs w:val="14"/>
+              </w:rPr>
+              <w:t>gestbool</w:t>
+            </w:r>
+            <w:proofErr w:type="spellEnd"/>
+            <w:r>
+              <w:rPr>
+                <w:rFonts w:ascii="Noto Sans" w:hAnsi="Noto Sans" w:cs="Noto Sans"/>
+                <w:sz w:val="14"/>
+                <w:szCs w:val="14"/>
+              </w:rPr>
+              <w:t>}}</w:t>
             </w:r>
           </w:p>
         </w:tc>
@@ -672,7 +721,7 @@
         </w:tc>
         <w:tc>
           <w:tcPr>
-            <w:tcW w:w="3392" w:type="dxa"/>
+            <w:tcW w:w="2967" w:type="dxa"/>
             <w:tcBorders>
               <w:left w:val="single" w:sz="4" w:space="0" w:color="auto"/>
             </w:tcBorders>
@@ -698,7 +747,7 @@
         </w:tc>
         <w:tc>
           <w:tcPr>
-            <w:tcW w:w="425" w:type="dxa"/>
+            <w:tcW w:w="851" w:type="dxa"/>
             <w:tcBorders>
               <w:right w:val="single" w:sz="4" w:space="0" w:color="auto"/>
             </w:tcBorders>
@@ -714,11 +763,29 @@
             </w:pPr>
             <w:r>
               <w:rPr>
-                <w:rFonts w:ascii="Segoe UI Symbol" w:hAnsi="Segoe UI Symbol" w:cs="Segoe UI Symbol"/>
-                <w:sz w:val="14"/>
-                <w:szCs w:val="14"/>
-              </w:rPr>
-              <w:t>✓</w:t>
+                <w:rFonts w:ascii="Noto Sans" w:hAnsi="Noto Sans" w:cs="Noto Sans"/>
+                <w:sz w:val="14"/>
+                <w:szCs w:val="14"/>
+              </w:rPr>
+              <w:t>{{</w:t>
+            </w:r>
+            <w:proofErr w:type="spellStart"/>
+            <w:r>
+              <w:rPr>
+                <w:rFonts w:ascii="Noto Sans" w:hAnsi="Noto Sans" w:cs="Noto Sans"/>
+                <w:sz w:val="14"/>
+                <w:szCs w:val="14"/>
+              </w:rPr>
+              <w:t>segbool</w:t>
+            </w:r>
+            <w:proofErr w:type="spellEnd"/>
+            <w:r>
+              <w:rPr>
+                <w:rFonts w:ascii="Noto Sans" w:hAnsi="Noto Sans" w:cs="Noto Sans"/>
+                <w:sz w:val="14"/>
+                <w:szCs w:val="14"/>
+              </w:rPr>
+              <w:t>}}</w:t>
             </w:r>
           </w:p>
         </w:tc>
@@ -801,7 +868,7 @@
         </w:tc>
         <w:tc>
           <w:tcPr>
-            <w:tcW w:w="3392" w:type="dxa"/>
+            <w:tcW w:w="2967" w:type="dxa"/>
             <w:tcBorders>
               <w:left w:val="single" w:sz="4" w:space="0" w:color="auto"/>
             </w:tcBorders>
@@ -827,7 +894,7 @@
         </w:tc>
         <w:tc>
           <w:tcPr>
-            <w:tcW w:w="425" w:type="dxa"/>
+            <w:tcW w:w="851" w:type="dxa"/>
             <w:tcBorders>
               <w:right w:val="single" w:sz="4" w:space="0" w:color="auto"/>
             </w:tcBorders>
@@ -843,11 +910,29 @@
             </w:pPr>
             <w:r>
               <w:rPr>
-                <w:rFonts w:ascii="Segoe UI Symbol" w:hAnsi="Segoe UI Symbol" w:cs="Segoe UI Symbol"/>
-                <w:sz w:val="14"/>
-                <w:szCs w:val="14"/>
-              </w:rPr>
-              <w:t>✓</w:t>
+                <w:rFonts w:ascii="Noto Sans" w:hAnsi="Noto Sans" w:cs="Noto Sans"/>
+                <w:sz w:val="14"/>
+                <w:szCs w:val="14"/>
+              </w:rPr>
+              <w:t>{{</w:t>
+            </w:r>
+            <w:proofErr w:type="spellStart"/>
+            <w:r>
+              <w:rPr>
+                <w:rFonts w:ascii="Noto Sans" w:hAnsi="Noto Sans" w:cs="Noto Sans"/>
+                <w:sz w:val="14"/>
+                <w:szCs w:val="14"/>
+              </w:rPr>
+              <w:t>segbool</w:t>
+            </w:r>
+            <w:proofErr w:type="spellEnd"/>
+            <w:r>
+              <w:rPr>
+                <w:rFonts w:ascii="Noto Sans" w:hAnsi="Noto Sans" w:cs="Noto Sans"/>
+                <w:sz w:val="14"/>
+                <w:szCs w:val="14"/>
+              </w:rPr>
+              <w:t>}}</w:t>
             </w:r>
           </w:p>
         </w:tc>
@@ -938,7 +1023,7 @@
         </w:tc>
         <w:tc>
           <w:tcPr>
-            <w:tcW w:w="3392" w:type="dxa"/>
+            <w:tcW w:w="2967" w:type="dxa"/>
             <w:tcBorders>
               <w:left w:val="single" w:sz="4" w:space="0" w:color="auto"/>
             </w:tcBorders>
@@ -964,7 +1049,7 @@
         </w:tc>
         <w:tc>
           <w:tcPr>
-            <w:tcW w:w="425" w:type="dxa"/>
+            <w:tcW w:w="851" w:type="dxa"/>
             <w:tcBorders>
               <w:right w:val="single" w:sz="4" w:space="0" w:color="auto"/>
             </w:tcBorders>
@@ -980,11 +1065,29 @@
             </w:pPr>
             <w:r>
               <w:rPr>
-                <w:rFonts w:ascii="Segoe UI Symbol" w:hAnsi="Segoe UI Symbol" w:cs="Segoe UI Symbol"/>
-                <w:sz w:val="14"/>
-                <w:szCs w:val="14"/>
-              </w:rPr>
-              <w:t>✓</w:t>
+                <w:rFonts w:ascii="Noto Sans" w:hAnsi="Noto Sans" w:cs="Noto Sans"/>
+                <w:sz w:val="14"/>
+                <w:szCs w:val="14"/>
+              </w:rPr>
+              <w:t>{{</w:t>
+            </w:r>
+            <w:proofErr w:type="spellStart"/>
+            <w:r>
+              <w:rPr>
+                <w:rFonts w:ascii="Noto Sans" w:hAnsi="Noto Sans" w:cs="Noto Sans"/>
+                <w:sz w:val="14"/>
+                <w:szCs w:val="14"/>
+              </w:rPr>
+              <w:t>segbool</w:t>
+            </w:r>
+            <w:proofErr w:type="spellEnd"/>
+            <w:r>
+              <w:rPr>
+                <w:rFonts w:ascii="Noto Sans" w:hAnsi="Noto Sans" w:cs="Noto Sans"/>
+                <w:sz w:val="14"/>
+                <w:szCs w:val="14"/>
+              </w:rPr>
+              <w:t>}}</w:t>
             </w:r>
           </w:p>
         </w:tc>
@@ -1044,7 +1147,25 @@
                 <w:sz w:val="14"/>
                 <w:szCs w:val="14"/>
               </w:rPr>
-              <w:t>${{ptotal}}</w:t>
+              <w:t>${{</w:t>
+            </w:r>
+            <w:proofErr w:type="spellStart"/>
+            <w:r>
+              <w:rPr>
+                <w:rFonts w:ascii="Noto Sans" w:hAnsi="Noto Sans" w:cs="Noto Sans"/>
+                <w:sz w:val="14"/>
+                <w:szCs w:val="14"/>
+              </w:rPr>
+              <w:t>ptotal</w:t>
+            </w:r>
+            <w:proofErr w:type="spellEnd"/>
+            <w:r>
+              <w:rPr>
+                <w:rFonts w:ascii="Noto Sans" w:hAnsi="Noto Sans" w:cs="Noto Sans"/>
+                <w:sz w:val="14"/>
+                <w:szCs w:val="14"/>
+              </w:rPr>
+              <w:t>}}</w:t>
             </w:r>
           </w:p>
         </w:tc>
@@ -1069,7 +1190,7 @@
         </w:tc>
         <w:tc>
           <w:tcPr>
-            <w:tcW w:w="3392" w:type="dxa"/>
+            <w:tcW w:w="2967" w:type="dxa"/>
             <w:tcBorders>
               <w:left w:val="single" w:sz="4" w:space="0" w:color="auto"/>
               <w:bottom w:val="single" w:sz="4" w:space="0" w:color="auto"/>
@@ -1090,13 +1211,13 @@
                 <w:sz w:val="14"/>
                 <w:szCs w:val="14"/>
               </w:rPr>
-              <w:t>Incremento en deducibilidad</w:t>
-            </w:r>
-          </w:p>
-        </w:tc>
-        <w:tc>
-          <w:tcPr>
-            <w:tcW w:w="425" w:type="dxa"/>
+              <w:t>GPS con plataforma de rastreo</w:t>
+            </w:r>
+          </w:p>
+        </w:tc>
+        <w:tc>
+          <w:tcPr>
+            <w:tcW w:w="851" w:type="dxa"/>
             <w:tcBorders>
               <w:bottom w:val="single" w:sz="4" w:space="0" w:color="auto"/>
               <w:right w:val="single" w:sz="4" w:space="0" w:color="auto"/>
@@ -1113,11 +1234,29 @@
             </w:pPr>
             <w:r>
               <w:rPr>
-                <w:rFonts w:ascii="Segoe UI Symbol" w:hAnsi="Segoe UI Symbol" w:cs="Segoe UI Symbol"/>
-                <w:sz w:val="14"/>
-                <w:szCs w:val="14"/>
-              </w:rPr>
-              <w:t>✓</w:t>
+                <w:rFonts w:ascii="Noto Sans" w:hAnsi="Noto Sans" w:cs="Noto Sans"/>
+                <w:sz w:val="14"/>
+                <w:szCs w:val="14"/>
+              </w:rPr>
+              <w:t>{{</w:t>
+            </w:r>
+            <w:proofErr w:type="spellStart"/>
+            <w:r>
+              <w:rPr>
+                <w:rFonts w:ascii="Noto Sans" w:hAnsi="Noto Sans" w:cs="Noto Sans"/>
+                <w:sz w:val="14"/>
+                <w:szCs w:val="14"/>
+              </w:rPr>
+              <w:t>gpsbool</w:t>
+            </w:r>
+            <w:proofErr w:type="spellEnd"/>
+            <w:r>
+              <w:rPr>
+                <w:rFonts w:ascii="Noto Sans" w:hAnsi="Noto Sans" w:cs="Noto Sans"/>
+                <w:sz w:val="14"/>
+                <w:szCs w:val="14"/>
+              </w:rPr>
+              <w:t>}}</w:t>
             </w:r>
           </w:p>
         </w:tc>
@@ -1716,6 +1855,9 @@
         <w:tc>
           <w:tcPr>
             <w:tcW w:w="2211" w:type="dxa"/>
+            <w:tcBorders>
+              <w:bottom w:val="single" w:sz="4" w:space="0" w:color="auto"/>
+            </w:tcBorders>
             <w:vAlign w:val="center"/>
           </w:tcPr>
           <w:p>
@@ -1731,6 +1873,9 @@
         <w:tc>
           <w:tcPr>
             <w:tcW w:w="236" w:type="dxa"/>
+            <w:tcBorders>
+              <w:bottom w:val="single" w:sz="4" w:space="0" w:color="auto"/>
+            </w:tcBorders>
             <w:vAlign w:val="center"/>
           </w:tcPr>
           <w:p>
@@ -1746,6 +1891,9 @@
         <w:tc>
           <w:tcPr>
             <w:tcW w:w="318" w:type="dxa"/>
+            <w:tcBorders>
+              <w:bottom w:val="single" w:sz="4" w:space="0" w:color="auto"/>
+            </w:tcBorders>
             <w:vAlign w:val="center"/>
           </w:tcPr>
           <w:p>
@@ -1761,6 +1909,9 @@
         <w:tc>
           <w:tcPr>
             <w:tcW w:w="1247" w:type="dxa"/>
+            <w:tcBorders>
+              <w:bottom w:val="single" w:sz="4" w:space="0" w:color="auto"/>
+            </w:tcBorders>
             <w:vAlign w:val="center"/>
           </w:tcPr>
           <w:p>
@@ -1777,6 +1928,9 @@
         <w:tc>
           <w:tcPr>
             <w:tcW w:w="236" w:type="dxa"/>
+            <w:tcBorders>
+              <w:bottom w:val="single" w:sz="4" w:space="0" w:color="auto"/>
+            </w:tcBorders>
             <w:vAlign w:val="center"/>
           </w:tcPr>
           <w:p>
@@ -1792,6 +1946,9 @@
         <w:tc>
           <w:tcPr>
             <w:tcW w:w="308" w:type="dxa"/>
+            <w:tcBorders>
+              <w:bottom w:val="single" w:sz="4" w:space="0" w:color="auto"/>
+            </w:tcBorders>
             <w:vAlign w:val="center"/>
           </w:tcPr>
           <w:p>
@@ -1807,6 +1964,9 @@
         <w:tc>
           <w:tcPr>
             <w:tcW w:w="1247" w:type="dxa"/>
+            <w:tcBorders>
+              <w:bottom w:val="single" w:sz="4" w:space="0" w:color="auto"/>
+            </w:tcBorders>
             <w:vAlign w:val="center"/>
           </w:tcPr>
           <w:p>
@@ -1823,6 +1983,9 @@
         <w:tc>
           <w:tcPr>
             <w:tcW w:w="236" w:type="dxa"/>
+            <w:tcBorders>
+              <w:bottom w:val="single" w:sz="4" w:space="0" w:color="auto"/>
+            </w:tcBorders>
             <w:vAlign w:val="center"/>
           </w:tcPr>
           <w:p>
@@ -1838,6 +2001,9 @@
         <w:tc>
           <w:tcPr>
             <w:tcW w:w="308" w:type="dxa"/>
+            <w:tcBorders>
+              <w:bottom w:val="single" w:sz="4" w:space="0" w:color="auto"/>
+            </w:tcBorders>
             <w:vAlign w:val="center"/>
           </w:tcPr>
           <w:p>
@@ -1853,6 +2019,9 @@
         <w:tc>
           <w:tcPr>
             <w:tcW w:w="1247" w:type="dxa"/>
+            <w:tcBorders>
+              <w:bottom w:val="single" w:sz="4" w:space="0" w:color="auto"/>
+            </w:tcBorders>
             <w:vAlign w:val="center"/>
           </w:tcPr>
           <w:p>
@@ -1869,6 +2038,9 @@
         <w:tc>
           <w:tcPr>
             <w:tcW w:w="238" w:type="dxa"/>
+            <w:tcBorders>
+              <w:bottom w:val="single" w:sz="4" w:space="0" w:color="auto"/>
+            </w:tcBorders>
             <w:vAlign w:val="center"/>
           </w:tcPr>
           <w:p>
@@ -1884,6 +2056,9 @@
         <w:tc>
           <w:tcPr>
             <w:tcW w:w="308" w:type="dxa"/>
+            <w:tcBorders>
+              <w:bottom w:val="single" w:sz="4" w:space="0" w:color="auto"/>
+            </w:tcBorders>
             <w:vAlign w:val="center"/>
           </w:tcPr>
           <w:p>
@@ -1899,6 +2074,9 @@
         <w:tc>
           <w:tcPr>
             <w:tcW w:w="1247" w:type="dxa"/>
+            <w:tcBorders>
+              <w:bottom w:val="single" w:sz="4" w:space="0" w:color="auto"/>
+            </w:tcBorders>
             <w:vAlign w:val="center"/>
           </w:tcPr>
           <w:p>
@@ -2803,34 +2981,30 @@
             <w:tcW w:w="2211" w:type="dxa"/>
             <w:tcBorders>
               <w:left w:val="single" w:sz="4" w:space="0" w:color="auto"/>
-              <w:bottom w:val="single" w:sz="4" w:space="0" w:color="auto"/>
-            </w:tcBorders>
-            <w:vAlign w:val="center"/>
-          </w:tcPr>
-          <w:p>
-            <w:pPr>
-              <w:rPr>
-                <w:rFonts w:ascii="Noto Sans" w:hAnsi="Noto Sans" w:cs="Noto Sans"/>
-                <w:sz w:val="14"/>
-                <w:szCs w:val="14"/>
-              </w:rPr>
-            </w:pPr>
-            <w:r>
-              <w:rPr>
-                <w:rFonts w:ascii="Noto Sans" w:hAnsi="Noto Sans" w:cs="Noto Sans"/>
-                <w:sz w:val="14"/>
-                <w:szCs w:val="14"/>
-              </w:rPr>
-              <w:t>Primera Renta</w:t>
+            </w:tcBorders>
+            <w:vAlign w:val="center"/>
+          </w:tcPr>
+          <w:p>
+            <w:pPr>
+              <w:rPr>
+                <w:rFonts w:ascii="Noto Sans" w:hAnsi="Noto Sans" w:cs="Noto Sans"/>
+                <w:sz w:val="14"/>
+                <w:szCs w:val="14"/>
+              </w:rPr>
+            </w:pPr>
+            <w:r>
+              <w:rPr>
+                <w:rFonts w:ascii="Noto Sans" w:hAnsi="Noto Sans" w:cs="Noto Sans"/>
+                <w:sz w:val="14"/>
+                <w:szCs w:val="14"/>
+              </w:rPr>
+              <w:t>Seguro anual de contado*</w:t>
             </w:r>
           </w:p>
         </w:tc>
         <w:tc>
           <w:tcPr>
             <w:tcW w:w="236" w:type="dxa"/>
-            <w:tcBorders>
-              <w:bottom w:val="single" w:sz="4" w:space="0" w:color="auto"/>
-            </w:tcBorders>
             <w:vAlign w:val="center"/>
           </w:tcPr>
           <w:p>
@@ -2846,9 +3020,6 @@
         <w:tc>
           <w:tcPr>
             <w:tcW w:w="318" w:type="dxa"/>
-            <w:tcBorders>
-              <w:bottom w:val="single" w:sz="4" w:space="0" w:color="auto"/>
-            </w:tcBorders>
             <w:vAlign w:val="center"/>
           </w:tcPr>
           <w:p>
@@ -2872,36 +3043,30 @@
         <w:tc>
           <w:tcPr>
             <w:tcW w:w="1247" w:type="dxa"/>
-            <w:tcBorders>
-              <w:bottom w:val="single" w:sz="4" w:space="0" w:color="auto"/>
-            </w:tcBorders>
-            <w:vAlign w:val="center"/>
-          </w:tcPr>
-          <w:p>
-            <w:pPr>
-              <w:jc w:val="right"/>
-              <w:rPr>
-                <w:rFonts w:ascii="Noto Sans" w:hAnsi="Noto Sans" w:cs="Noto Sans"/>
-                <w:sz w:val="14"/>
-                <w:szCs w:val="14"/>
-              </w:rPr>
-            </w:pPr>
-            <w:r>
-              <w:rPr>
-                <w:rFonts w:ascii="Noto Sans" w:hAnsi="Noto Sans" w:cs="Noto Sans"/>
-                <w:sz w:val="14"/>
-                <w:szCs w:val="14"/>
-              </w:rPr>
-              <w:t>{{primermes24}}</w:t>
+            <w:vAlign w:val="center"/>
+          </w:tcPr>
+          <w:p>
+            <w:pPr>
+              <w:jc w:val="right"/>
+              <w:rPr>
+                <w:rFonts w:ascii="Noto Sans" w:hAnsi="Noto Sans" w:cs="Noto Sans"/>
+                <w:sz w:val="14"/>
+                <w:szCs w:val="14"/>
+              </w:rPr>
+            </w:pPr>
+            <w:r>
+              <w:rPr>
+                <w:rFonts w:ascii="Noto Sans" w:hAnsi="Noto Sans" w:cs="Noto Sans"/>
+                <w:sz w:val="14"/>
+                <w:szCs w:val="14"/>
+              </w:rPr>
+              <w:t>{{segurocontado24}}</w:t>
             </w:r>
           </w:p>
         </w:tc>
         <w:tc>
           <w:tcPr>
             <w:tcW w:w="236" w:type="dxa"/>
-            <w:tcBorders>
-              <w:bottom w:val="single" w:sz="4" w:space="0" w:color="auto"/>
-            </w:tcBorders>
             <w:vAlign w:val="center"/>
           </w:tcPr>
           <w:p>
@@ -2917,9 +3082,6 @@
         <w:tc>
           <w:tcPr>
             <w:tcW w:w="308" w:type="dxa"/>
-            <w:tcBorders>
-              <w:bottom w:val="single" w:sz="4" w:space="0" w:color="auto"/>
-            </w:tcBorders>
             <w:vAlign w:val="center"/>
           </w:tcPr>
           <w:p>
@@ -2943,36 +3105,30 @@
         <w:tc>
           <w:tcPr>
             <w:tcW w:w="1247" w:type="dxa"/>
-            <w:tcBorders>
-              <w:bottom w:val="single" w:sz="4" w:space="0" w:color="auto"/>
-            </w:tcBorders>
-            <w:vAlign w:val="center"/>
-          </w:tcPr>
-          <w:p>
-            <w:pPr>
-              <w:jc w:val="right"/>
-              <w:rPr>
-                <w:rFonts w:ascii="Noto Sans" w:hAnsi="Noto Sans" w:cs="Noto Sans"/>
-                <w:sz w:val="14"/>
-                <w:szCs w:val="14"/>
-              </w:rPr>
-            </w:pPr>
-            <w:r>
-              <w:rPr>
-                <w:rFonts w:ascii="Noto Sans" w:hAnsi="Noto Sans" w:cs="Noto Sans"/>
-                <w:sz w:val="14"/>
-                <w:szCs w:val="14"/>
-              </w:rPr>
-              <w:t>{{primermes36}}</w:t>
+            <w:vAlign w:val="center"/>
+          </w:tcPr>
+          <w:p>
+            <w:pPr>
+              <w:jc w:val="right"/>
+              <w:rPr>
+                <w:rFonts w:ascii="Noto Sans" w:hAnsi="Noto Sans" w:cs="Noto Sans"/>
+                <w:sz w:val="14"/>
+                <w:szCs w:val="14"/>
+              </w:rPr>
+            </w:pPr>
+            <w:r>
+              <w:rPr>
+                <w:rFonts w:ascii="Noto Sans" w:hAnsi="Noto Sans" w:cs="Noto Sans"/>
+                <w:sz w:val="14"/>
+                <w:szCs w:val="14"/>
+              </w:rPr>
+              <w:t>{{segurocontado36}}</w:t>
             </w:r>
           </w:p>
         </w:tc>
         <w:tc>
           <w:tcPr>
             <w:tcW w:w="236" w:type="dxa"/>
-            <w:tcBorders>
-              <w:bottom w:val="single" w:sz="4" w:space="0" w:color="auto"/>
-            </w:tcBorders>
             <w:vAlign w:val="center"/>
           </w:tcPr>
           <w:p>
@@ -2988,9 +3144,6 @@
         <w:tc>
           <w:tcPr>
             <w:tcW w:w="308" w:type="dxa"/>
-            <w:tcBorders>
-              <w:bottom w:val="single" w:sz="4" w:space="0" w:color="auto"/>
-            </w:tcBorders>
             <w:vAlign w:val="center"/>
           </w:tcPr>
           <w:p>
@@ -3014,36 +3167,30 @@
         <w:tc>
           <w:tcPr>
             <w:tcW w:w="1247" w:type="dxa"/>
-            <w:tcBorders>
-              <w:bottom w:val="single" w:sz="4" w:space="0" w:color="auto"/>
-            </w:tcBorders>
-            <w:vAlign w:val="center"/>
-          </w:tcPr>
-          <w:p>
-            <w:pPr>
-              <w:jc w:val="right"/>
-              <w:rPr>
-                <w:rFonts w:ascii="Noto Sans" w:hAnsi="Noto Sans" w:cs="Noto Sans"/>
-                <w:sz w:val="14"/>
-                <w:szCs w:val="14"/>
-              </w:rPr>
-            </w:pPr>
-            <w:r>
-              <w:rPr>
-                <w:rFonts w:ascii="Noto Sans" w:hAnsi="Noto Sans" w:cs="Noto Sans"/>
-                <w:sz w:val="14"/>
-                <w:szCs w:val="14"/>
-              </w:rPr>
-              <w:t>{{primermes48}}</w:t>
+            <w:vAlign w:val="center"/>
+          </w:tcPr>
+          <w:p>
+            <w:pPr>
+              <w:jc w:val="right"/>
+              <w:rPr>
+                <w:rFonts w:ascii="Noto Sans" w:hAnsi="Noto Sans" w:cs="Noto Sans"/>
+                <w:sz w:val="14"/>
+                <w:szCs w:val="14"/>
+              </w:rPr>
+            </w:pPr>
+            <w:r>
+              <w:rPr>
+                <w:rFonts w:ascii="Noto Sans" w:hAnsi="Noto Sans" w:cs="Noto Sans"/>
+                <w:sz w:val="14"/>
+                <w:szCs w:val="14"/>
+              </w:rPr>
+              <w:t>{{segurocontado48}}</w:t>
             </w:r>
           </w:p>
         </w:tc>
         <w:tc>
           <w:tcPr>
             <w:tcW w:w="238" w:type="dxa"/>
-            <w:tcBorders>
-              <w:bottom w:val="single" w:sz="4" w:space="0" w:color="auto"/>
-            </w:tcBorders>
             <w:vAlign w:val="center"/>
           </w:tcPr>
           <w:p>
@@ -3059,9 +3206,6 @@
         <w:tc>
           <w:tcPr>
             <w:tcW w:w="308" w:type="dxa"/>
-            <w:tcBorders>
-              <w:bottom w:val="single" w:sz="4" w:space="0" w:color="auto"/>
-            </w:tcBorders>
             <w:vAlign w:val="center"/>
           </w:tcPr>
           <w:p>
@@ -3086,7 +3230,6 @@
           <w:tcPr>
             <w:tcW w:w="1247" w:type="dxa"/>
             <w:tcBorders>
-              <w:bottom w:val="single" w:sz="4" w:space="0" w:color="auto"/>
               <w:right w:val="single" w:sz="4" w:space="0" w:color="auto"/>
             </w:tcBorders>
             <w:vAlign w:val="center"/>
@@ -3106,261 +3249,8 @@
                 <w:sz w:val="14"/>
                 <w:szCs w:val="14"/>
               </w:rPr>
-              <w:t>{{primermes60}}</w:t>
-            </w:r>
-          </w:p>
-        </w:tc>
-      </w:tr>
-      <w:tr>
-        <w:tc>
-          <w:tcPr>
-            <w:tcW w:w="2211" w:type="dxa"/>
-            <w:tcBorders>
-              <w:top w:val="single" w:sz="4" w:space="0" w:color="auto"/>
-              <w:bottom w:val="single" w:sz="4" w:space="0" w:color="auto"/>
-            </w:tcBorders>
-            <w:vAlign w:val="center"/>
-          </w:tcPr>
-          <w:p>
-            <w:pPr>
-              <w:rPr>
-                <w:rFonts w:ascii="Noto Sans" w:hAnsi="Noto Sans" w:cs="Noto Sans"/>
-                <w:sz w:val="8"/>
-                <w:szCs w:val="8"/>
-              </w:rPr>
-            </w:pPr>
-          </w:p>
-        </w:tc>
-        <w:tc>
-          <w:tcPr>
-            <w:tcW w:w="236" w:type="dxa"/>
-            <w:tcBorders>
-              <w:top w:val="single" w:sz="4" w:space="0" w:color="auto"/>
-              <w:bottom w:val="single" w:sz="4" w:space="0" w:color="auto"/>
-            </w:tcBorders>
-            <w:vAlign w:val="center"/>
-          </w:tcPr>
-          <w:p>
-            <w:pPr>
-              <w:rPr>
-                <w:rFonts w:ascii="Noto Sans" w:hAnsi="Noto Sans" w:cs="Noto Sans"/>
-                <w:sz w:val="8"/>
-                <w:szCs w:val="8"/>
-              </w:rPr>
-            </w:pPr>
-          </w:p>
-        </w:tc>
-        <w:tc>
-          <w:tcPr>
-            <w:tcW w:w="318" w:type="dxa"/>
-            <w:tcBorders>
-              <w:top w:val="single" w:sz="4" w:space="0" w:color="auto"/>
-              <w:bottom w:val="single" w:sz="4" w:space="0" w:color="auto"/>
-            </w:tcBorders>
-            <w:vAlign w:val="center"/>
-          </w:tcPr>
-          <w:p>
-            <w:pPr>
-              <w:rPr>
-                <w:rFonts w:ascii="Noto Sans" w:hAnsi="Noto Sans" w:cs="Noto Sans"/>
-                <w:sz w:val="8"/>
-                <w:szCs w:val="8"/>
-              </w:rPr>
-            </w:pPr>
-          </w:p>
-        </w:tc>
-        <w:tc>
-          <w:tcPr>
-            <w:tcW w:w="1247" w:type="dxa"/>
-            <w:tcBorders>
-              <w:top w:val="single" w:sz="4" w:space="0" w:color="auto"/>
-              <w:bottom w:val="single" w:sz="4" w:space="0" w:color="auto"/>
-            </w:tcBorders>
-            <w:vAlign w:val="center"/>
-          </w:tcPr>
-          <w:p>
-            <w:pPr>
-              <w:jc w:val="right"/>
-              <w:rPr>
-                <w:rFonts w:ascii="Noto Sans" w:hAnsi="Noto Sans" w:cs="Noto Sans"/>
-                <w:sz w:val="8"/>
-                <w:szCs w:val="8"/>
-              </w:rPr>
-            </w:pPr>
-          </w:p>
-        </w:tc>
-        <w:tc>
-          <w:tcPr>
-            <w:tcW w:w="236" w:type="dxa"/>
-            <w:tcBorders>
-              <w:top w:val="single" w:sz="4" w:space="0" w:color="auto"/>
-              <w:bottom w:val="single" w:sz="4" w:space="0" w:color="auto"/>
-            </w:tcBorders>
-            <w:vAlign w:val="center"/>
-          </w:tcPr>
-          <w:p>
-            <w:pPr>
-              <w:rPr>
-                <w:rFonts w:ascii="Noto Sans" w:hAnsi="Noto Sans" w:cs="Noto Sans"/>
-                <w:sz w:val="8"/>
-                <w:szCs w:val="8"/>
-              </w:rPr>
-            </w:pPr>
-          </w:p>
-        </w:tc>
-        <w:tc>
-          <w:tcPr>
-            <w:tcW w:w="308" w:type="dxa"/>
-            <w:tcBorders>
-              <w:top w:val="single" w:sz="4" w:space="0" w:color="auto"/>
-              <w:bottom w:val="single" w:sz="4" w:space="0" w:color="auto"/>
-            </w:tcBorders>
-            <w:vAlign w:val="center"/>
-          </w:tcPr>
-          <w:p>
-            <w:pPr>
-              <w:rPr>
-                <w:rFonts w:ascii="Noto Sans" w:hAnsi="Noto Sans" w:cs="Noto Sans"/>
-                <w:sz w:val="8"/>
-                <w:szCs w:val="8"/>
-              </w:rPr>
-            </w:pPr>
-          </w:p>
-        </w:tc>
-        <w:tc>
-          <w:tcPr>
-            <w:tcW w:w="1247" w:type="dxa"/>
-            <w:tcBorders>
-              <w:top w:val="single" w:sz="4" w:space="0" w:color="auto"/>
-              <w:bottom w:val="single" w:sz="4" w:space="0" w:color="auto"/>
-            </w:tcBorders>
-            <w:vAlign w:val="center"/>
-          </w:tcPr>
-          <w:p>
-            <w:pPr>
-              <w:jc w:val="right"/>
-              <w:rPr>
-                <w:rFonts w:ascii="Noto Sans" w:hAnsi="Noto Sans" w:cs="Noto Sans"/>
-                <w:sz w:val="8"/>
-                <w:szCs w:val="8"/>
-              </w:rPr>
-            </w:pPr>
-          </w:p>
-        </w:tc>
-        <w:tc>
-          <w:tcPr>
-            <w:tcW w:w="236" w:type="dxa"/>
-            <w:tcBorders>
-              <w:top w:val="single" w:sz="4" w:space="0" w:color="auto"/>
-              <w:bottom w:val="single" w:sz="4" w:space="0" w:color="auto"/>
-            </w:tcBorders>
-            <w:vAlign w:val="center"/>
-          </w:tcPr>
-          <w:p>
-            <w:pPr>
-              <w:rPr>
-                <w:rFonts w:ascii="Noto Sans" w:hAnsi="Noto Sans" w:cs="Noto Sans"/>
-                <w:sz w:val="8"/>
-                <w:szCs w:val="8"/>
-              </w:rPr>
-            </w:pPr>
-          </w:p>
-        </w:tc>
-        <w:tc>
-          <w:tcPr>
-            <w:tcW w:w="308" w:type="dxa"/>
-            <w:tcBorders>
-              <w:top w:val="single" w:sz="4" w:space="0" w:color="auto"/>
-              <w:bottom w:val="single" w:sz="4" w:space="0" w:color="auto"/>
-            </w:tcBorders>
-            <w:vAlign w:val="center"/>
-          </w:tcPr>
-          <w:p>
-            <w:pPr>
-              <w:rPr>
-                <w:rFonts w:ascii="Noto Sans" w:hAnsi="Noto Sans" w:cs="Noto Sans"/>
-                <w:sz w:val="8"/>
-                <w:szCs w:val="8"/>
-              </w:rPr>
-            </w:pPr>
-          </w:p>
-        </w:tc>
-        <w:tc>
-          <w:tcPr>
-            <w:tcW w:w="1247" w:type="dxa"/>
-            <w:tcBorders>
-              <w:top w:val="single" w:sz="4" w:space="0" w:color="auto"/>
-              <w:bottom w:val="single" w:sz="4" w:space="0" w:color="auto"/>
-            </w:tcBorders>
-            <w:vAlign w:val="center"/>
-          </w:tcPr>
-          <w:p>
-            <w:pPr>
-              <w:jc w:val="right"/>
-              <w:rPr>
-                <w:rFonts w:ascii="Noto Sans" w:hAnsi="Noto Sans" w:cs="Noto Sans"/>
-                <w:sz w:val="8"/>
-                <w:szCs w:val="8"/>
-              </w:rPr>
-            </w:pPr>
-          </w:p>
-        </w:tc>
-        <w:tc>
-          <w:tcPr>
-            <w:tcW w:w="238" w:type="dxa"/>
-            <w:tcBorders>
-              <w:top w:val="single" w:sz="4" w:space="0" w:color="auto"/>
-              <w:bottom w:val="single" w:sz="4" w:space="0" w:color="auto"/>
-            </w:tcBorders>
-            <w:vAlign w:val="center"/>
-          </w:tcPr>
-          <w:p>
-            <w:pPr>
-              <w:rPr>
-                <w:rFonts w:ascii="Noto Sans" w:hAnsi="Noto Sans" w:cs="Noto Sans"/>
-                <w:sz w:val="8"/>
-                <w:szCs w:val="8"/>
-              </w:rPr>
-            </w:pPr>
-          </w:p>
-        </w:tc>
-        <w:tc>
-          <w:tcPr>
-            <w:tcW w:w="308" w:type="dxa"/>
-            <w:tcBorders>
-              <w:top w:val="single" w:sz="4" w:space="0" w:color="auto"/>
-              <w:bottom w:val="single" w:sz="4" w:space="0" w:color="auto"/>
-            </w:tcBorders>
-            <w:vAlign w:val="center"/>
-          </w:tcPr>
-          <w:p>
-            <w:pPr>
-              <w:rPr>
-                <w:rFonts w:ascii="Noto Sans" w:hAnsi="Noto Sans" w:cs="Noto Sans"/>
-                <w:sz w:val="8"/>
-                <w:szCs w:val="8"/>
-              </w:rPr>
-            </w:pPr>
-          </w:p>
-        </w:tc>
-        <w:tc>
-          <w:tcPr>
-            <w:tcW w:w="1247" w:type="dxa"/>
-            <w:tcBorders>
-              <w:top w:val="single" w:sz="4" w:space="0" w:color="auto"/>
-              <w:bottom w:val="single" w:sz="4" w:space="0" w:color="auto"/>
-            </w:tcBorders>
-            <w:vAlign w:val="center"/>
-          </w:tcPr>
-          <w:p>
-            <w:pPr>
-              <w:jc w:val="right"/>
-              <w:rPr>
-                <w:rFonts w:ascii="Noto Sans" w:hAnsi="Noto Sans" w:cs="Noto Sans"/>
-                <w:sz w:val="8"/>
-                <w:szCs w:val="8"/>
-              </w:rPr>
-            </w:pPr>
+              <w:t>{{segurocontado60}}</w:t>
+            </w:r>
           </w:p>
         </w:tc>
       </w:tr>
@@ -3372,26 +3262,26 @@
           <w:tcPr>
             <w:tcW w:w="2211" w:type="dxa"/>
             <w:tcBorders>
-              <w:top w:val="single" w:sz="4" w:space="0" w:color="auto"/>
               <w:left w:val="single" w:sz="4" w:space="0" w:color="auto"/>
-            </w:tcBorders>
-            <w:vAlign w:val="center"/>
-          </w:tcPr>
-          <w:p>
-            <w:pPr>
-              <w:rPr>
-                <w:rFonts w:ascii="Noto Sans" w:hAnsi="Noto Sans" w:cs="Noto Sans"/>
-                <w:sz w:val="14"/>
-                <w:szCs w:val="14"/>
-              </w:rPr>
-            </w:pPr>
-            <w:r>
-              <w:rPr>
-                <w:rFonts w:ascii="Noto Sans" w:hAnsi="Noto Sans" w:cs="Noto Sans"/>
-                <w:sz w:val="14"/>
-                <w:szCs w:val="14"/>
-              </w:rPr>
-              <w:t>Subtotal</w:t>
+              <w:bottom w:val="single" w:sz="4" w:space="0" w:color="auto"/>
+            </w:tcBorders>
+            <w:vAlign w:val="center"/>
+          </w:tcPr>
+          <w:p>
+            <w:pPr>
+              <w:rPr>
+                <w:rFonts w:ascii="Noto Sans" w:hAnsi="Noto Sans" w:cs="Noto Sans"/>
+                <w:sz w:val="14"/>
+                <w:szCs w:val="14"/>
+              </w:rPr>
+            </w:pPr>
+            <w:r>
+              <w:rPr>
+                <w:rFonts w:ascii="Noto Sans" w:hAnsi="Noto Sans" w:cs="Noto Sans"/>
+                <w:sz w:val="14"/>
+                <w:szCs w:val="14"/>
+              </w:rPr>
+              <w:t>Primera Renta</w:t>
             </w:r>
           </w:p>
         </w:tc>
@@ -3399,7 +3289,7 @@
           <w:tcPr>
             <w:tcW w:w="236" w:type="dxa"/>
             <w:tcBorders>
-              <w:top w:val="single" w:sz="4" w:space="0" w:color="auto"/>
+              <w:bottom w:val="single" w:sz="4" w:space="0" w:color="auto"/>
             </w:tcBorders>
             <w:vAlign w:val="center"/>
           </w:tcPr>
@@ -3417,7 +3307,7 @@
           <w:tcPr>
             <w:tcW w:w="318" w:type="dxa"/>
             <w:tcBorders>
-              <w:top w:val="single" w:sz="4" w:space="0" w:color="auto"/>
+              <w:bottom w:val="single" w:sz="4" w:space="0" w:color="auto"/>
             </w:tcBorders>
             <w:vAlign w:val="center"/>
           </w:tcPr>
@@ -3443,26 +3333,26 @@
           <w:tcPr>
             <w:tcW w:w="1247" w:type="dxa"/>
             <w:tcBorders>
-              <w:top w:val="single" w:sz="4" w:space="0" w:color="auto"/>
-            </w:tcBorders>
-            <w:vAlign w:val="center"/>
-          </w:tcPr>
-          <w:p>
-            <w:pPr>
-              <w:jc w:val="right"/>
-              <w:rPr>
-                <w:rFonts w:ascii="Noto Sans" w:hAnsi="Noto Sans" w:cs="Noto Sans"/>
-                <w:sz w:val="14"/>
-                <w:szCs w:val="14"/>
-              </w:rPr>
-            </w:pPr>
-            <w:r>
-              <w:rPr>
-                <w:rFonts w:ascii="Noto Sans" w:hAnsi="Noto Sans" w:cs="Noto Sans"/>
-                <w:sz w:val="14"/>
-                <w:szCs w:val="14"/>
-              </w:rPr>
-              <w:t>{{subinicial24}}</w:t>
+              <w:bottom w:val="single" w:sz="4" w:space="0" w:color="auto"/>
+            </w:tcBorders>
+            <w:vAlign w:val="center"/>
+          </w:tcPr>
+          <w:p>
+            <w:pPr>
+              <w:jc w:val="right"/>
+              <w:rPr>
+                <w:rFonts w:ascii="Noto Sans" w:hAnsi="Noto Sans" w:cs="Noto Sans"/>
+                <w:sz w:val="14"/>
+                <w:szCs w:val="14"/>
+              </w:rPr>
+            </w:pPr>
+            <w:r>
+              <w:rPr>
+                <w:rFonts w:ascii="Noto Sans" w:hAnsi="Noto Sans" w:cs="Noto Sans"/>
+                <w:sz w:val="14"/>
+                <w:szCs w:val="14"/>
+              </w:rPr>
+              <w:t>{{primermes24}}</w:t>
             </w:r>
           </w:p>
         </w:tc>
@@ -3470,7 +3360,7 @@
           <w:tcPr>
             <w:tcW w:w="236" w:type="dxa"/>
             <w:tcBorders>
-              <w:top w:val="single" w:sz="4" w:space="0" w:color="auto"/>
+              <w:bottom w:val="single" w:sz="4" w:space="0" w:color="auto"/>
             </w:tcBorders>
             <w:vAlign w:val="center"/>
           </w:tcPr>
@@ -3488,7 +3378,7 @@
           <w:tcPr>
             <w:tcW w:w="308" w:type="dxa"/>
             <w:tcBorders>
-              <w:top w:val="single" w:sz="4" w:space="0" w:color="auto"/>
+              <w:bottom w:val="single" w:sz="4" w:space="0" w:color="auto"/>
             </w:tcBorders>
             <w:vAlign w:val="center"/>
           </w:tcPr>
@@ -3514,26 +3404,26 @@
           <w:tcPr>
             <w:tcW w:w="1247" w:type="dxa"/>
             <w:tcBorders>
-              <w:top w:val="single" w:sz="4" w:space="0" w:color="auto"/>
-            </w:tcBorders>
-            <w:vAlign w:val="center"/>
-          </w:tcPr>
-          <w:p>
-            <w:pPr>
-              <w:jc w:val="right"/>
-              <w:rPr>
-                <w:rFonts w:ascii="Noto Sans" w:hAnsi="Noto Sans" w:cs="Noto Sans"/>
-                <w:sz w:val="14"/>
-                <w:szCs w:val="14"/>
-              </w:rPr>
-            </w:pPr>
-            <w:r>
-              <w:rPr>
-                <w:rFonts w:ascii="Noto Sans" w:hAnsi="Noto Sans" w:cs="Noto Sans"/>
-                <w:sz w:val="14"/>
-                <w:szCs w:val="14"/>
-              </w:rPr>
-              <w:t>{{subinicial36}}</w:t>
+              <w:bottom w:val="single" w:sz="4" w:space="0" w:color="auto"/>
+            </w:tcBorders>
+            <w:vAlign w:val="center"/>
+          </w:tcPr>
+          <w:p>
+            <w:pPr>
+              <w:jc w:val="right"/>
+              <w:rPr>
+                <w:rFonts w:ascii="Noto Sans" w:hAnsi="Noto Sans" w:cs="Noto Sans"/>
+                <w:sz w:val="14"/>
+                <w:szCs w:val="14"/>
+              </w:rPr>
+            </w:pPr>
+            <w:r>
+              <w:rPr>
+                <w:rFonts w:ascii="Noto Sans" w:hAnsi="Noto Sans" w:cs="Noto Sans"/>
+                <w:sz w:val="14"/>
+                <w:szCs w:val="14"/>
+              </w:rPr>
+              <w:t>{{primermes36}}</w:t>
             </w:r>
           </w:p>
         </w:tc>
@@ -3541,7 +3431,7 @@
           <w:tcPr>
             <w:tcW w:w="236" w:type="dxa"/>
             <w:tcBorders>
-              <w:top w:val="single" w:sz="4" w:space="0" w:color="auto"/>
+              <w:bottom w:val="single" w:sz="4" w:space="0" w:color="auto"/>
             </w:tcBorders>
             <w:vAlign w:val="center"/>
           </w:tcPr>
@@ -3559,7 +3449,7 @@
           <w:tcPr>
             <w:tcW w:w="308" w:type="dxa"/>
             <w:tcBorders>
-              <w:top w:val="single" w:sz="4" w:space="0" w:color="auto"/>
+              <w:bottom w:val="single" w:sz="4" w:space="0" w:color="auto"/>
             </w:tcBorders>
             <w:vAlign w:val="center"/>
           </w:tcPr>
@@ -3585,26 +3475,26 @@
           <w:tcPr>
             <w:tcW w:w="1247" w:type="dxa"/>
             <w:tcBorders>
-              <w:top w:val="single" w:sz="4" w:space="0" w:color="auto"/>
-            </w:tcBorders>
-            <w:vAlign w:val="center"/>
-          </w:tcPr>
-          <w:p>
-            <w:pPr>
-              <w:jc w:val="right"/>
-              <w:rPr>
-                <w:rFonts w:ascii="Noto Sans" w:hAnsi="Noto Sans" w:cs="Noto Sans"/>
-                <w:sz w:val="14"/>
-                <w:szCs w:val="14"/>
-              </w:rPr>
-            </w:pPr>
-            <w:r>
-              <w:rPr>
-                <w:rFonts w:ascii="Noto Sans" w:hAnsi="Noto Sans" w:cs="Noto Sans"/>
-                <w:sz w:val="14"/>
-                <w:szCs w:val="14"/>
-              </w:rPr>
-              <w:t>{{subinicial48}}</w:t>
+              <w:bottom w:val="single" w:sz="4" w:space="0" w:color="auto"/>
+            </w:tcBorders>
+            <w:vAlign w:val="center"/>
+          </w:tcPr>
+          <w:p>
+            <w:pPr>
+              <w:jc w:val="right"/>
+              <w:rPr>
+                <w:rFonts w:ascii="Noto Sans" w:hAnsi="Noto Sans" w:cs="Noto Sans"/>
+                <w:sz w:val="14"/>
+                <w:szCs w:val="14"/>
+              </w:rPr>
+            </w:pPr>
+            <w:r>
+              <w:rPr>
+                <w:rFonts w:ascii="Noto Sans" w:hAnsi="Noto Sans" w:cs="Noto Sans"/>
+                <w:sz w:val="14"/>
+                <w:szCs w:val="14"/>
+              </w:rPr>
+              <w:t>{{primermes48}}</w:t>
             </w:r>
           </w:p>
         </w:tc>
@@ -3612,7 +3502,7 @@
           <w:tcPr>
             <w:tcW w:w="238" w:type="dxa"/>
             <w:tcBorders>
-              <w:top w:val="single" w:sz="4" w:space="0" w:color="auto"/>
+              <w:bottom w:val="single" w:sz="4" w:space="0" w:color="auto"/>
             </w:tcBorders>
             <w:vAlign w:val="center"/>
           </w:tcPr>
@@ -3630,7 +3520,7 @@
           <w:tcPr>
             <w:tcW w:w="308" w:type="dxa"/>
             <w:tcBorders>
-              <w:top w:val="single" w:sz="4" w:space="0" w:color="auto"/>
+              <w:bottom w:val="single" w:sz="4" w:space="0" w:color="auto"/>
             </w:tcBorders>
             <w:vAlign w:val="center"/>
           </w:tcPr>
@@ -3656,7 +3546,7 @@
           <w:tcPr>
             <w:tcW w:w="1247" w:type="dxa"/>
             <w:tcBorders>
-              <w:top w:val="single" w:sz="4" w:space="0" w:color="auto"/>
+              <w:bottom w:val="single" w:sz="4" w:space="0" w:color="auto"/>
               <w:right w:val="single" w:sz="4" w:space="0" w:color="auto"/>
             </w:tcBorders>
             <w:vAlign w:val="center"/>
@@ -3676,8 +3566,261 @@
                 <w:sz w:val="14"/>
                 <w:szCs w:val="14"/>
               </w:rPr>
-              <w:t>{{subinicial60}}</w:t>
-            </w:r>
+              <w:t>{{primermes60}}</w:t>
+            </w:r>
+          </w:p>
+        </w:tc>
+      </w:tr>
+      <w:tr>
+        <w:tc>
+          <w:tcPr>
+            <w:tcW w:w="2211" w:type="dxa"/>
+            <w:tcBorders>
+              <w:top w:val="single" w:sz="4" w:space="0" w:color="auto"/>
+              <w:bottom w:val="single" w:sz="4" w:space="0" w:color="auto"/>
+            </w:tcBorders>
+            <w:vAlign w:val="center"/>
+          </w:tcPr>
+          <w:p>
+            <w:pPr>
+              <w:rPr>
+                <w:rFonts w:ascii="Noto Sans" w:hAnsi="Noto Sans" w:cs="Noto Sans"/>
+                <w:sz w:val="8"/>
+                <w:szCs w:val="8"/>
+              </w:rPr>
+            </w:pPr>
+          </w:p>
+        </w:tc>
+        <w:tc>
+          <w:tcPr>
+            <w:tcW w:w="236" w:type="dxa"/>
+            <w:tcBorders>
+              <w:top w:val="single" w:sz="4" w:space="0" w:color="auto"/>
+              <w:bottom w:val="single" w:sz="4" w:space="0" w:color="auto"/>
+            </w:tcBorders>
+            <w:vAlign w:val="center"/>
+          </w:tcPr>
+          <w:p>
+            <w:pPr>
+              <w:rPr>
+                <w:rFonts w:ascii="Noto Sans" w:hAnsi="Noto Sans" w:cs="Noto Sans"/>
+                <w:sz w:val="8"/>
+                <w:szCs w:val="8"/>
+              </w:rPr>
+            </w:pPr>
+          </w:p>
+        </w:tc>
+        <w:tc>
+          <w:tcPr>
+            <w:tcW w:w="318" w:type="dxa"/>
+            <w:tcBorders>
+              <w:top w:val="single" w:sz="4" w:space="0" w:color="auto"/>
+              <w:bottom w:val="single" w:sz="4" w:space="0" w:color="auto"/>
+            </w:tcBorders>
+            <w:vAlign w:val="center"/>
+          </w:tcPr>
+          <w:p>
+            <w:pPr>
+              <w:rPr>
+                <w:rFonts w:ascii="Noto Sans" w:hAnsi="Noto Sans" w:cs="Noto Sans"/>
+                <w:sz w:val="8"/>
+                <w:szCs w:val="8"/>
+              </w:rPr>
+            </w:pPr>
+          </w:p>
+        </w:tc>
+        <w:tc>
+          <w:tcPr>
+            <w:tcW w:w="1247" w:type="dxa"/>
+            <w:tcBorders>
+              <w:top w:val="single" w:sz="4" w:space="0" w:color="auto"/>
+              <w:bottom w:val="single" w:sz="4" w:space="0" w:color="auto"/>
+            </w:tcBorders>
+            <w:vAlign w:val="center"/>
+          </w:tcPr>
+          <w:p>
+            <w:pPr>
+              <w:jc w:val="right"/>
+              <w:rPr>
+                <w:rFonts w:ascii="Noto Sans" w:hAnsi="Noto Sans" w:cs="Noto Sans"/>
+                <w:sz w:val="8"/>
+                <w:szCs w:val="8"/>
+              </w:rPr>
+            </w:pPr>
+          </w:p>
+        </w:tc>
+        <w:tc>
+          <w:tcPr>
+            <w:tcW w:w="236" w:type="dxa"/>
+            <w:tcBorders>
+              <w:top w:val="single" w:sz="4" w:space="0" w:color="auto"/>
+              <w:bottom w:val="single" w:sz="4" w:space="0" w:color="auto"/>
+            </w:tcBorders>
+            <w:vAlign w:val="center"/>
+          </w:tcPr>
+          <w:p>
+            <w:pPr>
+              <w:rPr>
+                <w:rFonts w:ascii="Noto Sans" w:hAnsi="Noto Sans" w:cs="Noto Sans"/>
+                <w:sz w:val="8"/>
+                <w:szCs w:val="8"/>
+              </w:rPr>
+            </w:pPr>
+          </w:p>
+        </w:tc>
+        <w:tc>
+          <w:tcPr>
+            <w:tcW w:w="308" w:type="dxa"/>
+            <w:tcBorders>
+              <w:top w:val="single" w:sz="4" w:space="0" w:color="auto"/>
+              <w:bottom w:val="single" w:sz="4" w:space="0" w:color="auto"/>
+            </w:tcBorders>
+            <w:vAlign w:val="center"/>
+          </w:tcPr>
+          <w:p>
+            <w:pPr>
+              <w:rPr>
+                <w:rFonts w:ascii="Noto Sans" w:hAnsi="Noto Sans" w:cs="Noto Sans"/>
+                <w:sz w:val="8"/>
+                <w:szCs w:val="8"/>
+              </w:rPr>
+            </w:pPr>
+          </w:p>
+        </w:tc>
+        <w:tc>
+          <w:tcPr>
+            <w:tcW w:w="1247" w:type="dxa"/>
+            <w:tcBorders>
+              <w:top w:val="single" w:sz="4" w:space="0" w:color="auto"/>
+              <w:bottom w:val="single" w:sz="4" w:space="0" w:color="auto"/>
+            </w:tcBorders>
+            <w:vAlign w:val="center"/>
+          </w:tcPr>
+          <w:p>
+            <w:pPr>
+              <w:jc w:val="right"/>
+              <w:rPr>
+                <w:rFonts w:ascii="Noto Sans" w:hAnsi="Noto Sans" w:cs="Noto Sans"/>
+                <w:sz w:val="8"/>
+                <w:szCs w:val="8"/>
+              </w:rPr>
+            </w:pPr>
+          </w:p>
+        </w:tc>
+        <w:tc>
+          <w:tcPr>
+            <w:tcW w:w="236" w:type="dxa"/>
+            <w:tcBorders>
+              <w:top w:val="single" w:sz="4" w:space="0" w:color="auto"/>
+              <w:bottom w:val="single" w:sz="4" w:space="0" w:color="auto"/>
+            </w:tcBorders>
+            <w:vAlign w:val="center"/>
+          </w:tcPr>
+          <w:p>
+            <w:pPr>
+              <w:rPr>
+                <w:rFonts w:ascii="Noto Sans" w:hAnsi="Noto Sans" w:cs="Noto Sans"/>
+                <w:sz w:val="8"/>
+                <w:szCs w:val="8"/>
+              </w:rPr>
+            </w:pPr>
+          </w:p>
+        </w:tc>
+        <w:tc>
+          <w:tcPr>
+            <w:tcW w:w="308" w:type="dxa"/>
+            <w:tcBorders>
+              <w:top w:val="single" w:sz="4" w:space="0" w:color="auto"/>
+              <w:bottom w:val="single" w:sz="4" w:space="0" w:color="auto"/>
+            </w:tcBorders>
+            <w:vAlign w:val="center"/>
+          </w:tcPr>
+          <w:p>
+            <w:pPr>
+              <w:rPr>
+                <w:rFonts w:ascii="Noto Sans" w:hAnsi="Noto Sans" w:cs="Noto Sans"/>
+                <w:sz w:val="8"/>
+                <w:szCs w:val="8"/>
+              </w:rPr>
+            </w:pPr>
+          </w:p>
+        </w:tc>
+        <w:tc>
+          <w:tcPr>
+            <w:tcW w:w="1247" w:type="dxa"/>
+            <w:tcBorders>
+              <w:top w:val="single" w:sz="4" w:space="0" w:color="auto"/>
+              <w:bottom w:val="single" w:sz="4" w:space="0" w:color="auto"/>
+            </w:tcBorders>
+            <w:vAlign w:val="center"/>
+          </w:tcPr>
+          <w:p>
+            <w:pPr>
+              <w:jc w:val="right"/>
+              <w:rPr>
+                <w:rFonts w:ascii="Noto Sans" w:hAnsi="Noto Sans" w:cs="Noto Sans"/>
+                <w:sz w:val="8"/>
+                <w:szCs w:val="8"/>
+              </w:rPr>
+            </w:pPr>
+          </w:p>
+        </w:tc>
+        <w:tc>
+          <w:tcPr>
+            <w:tcW w:w="238" w:type="dxa"/>
+            <w:tcBorders>
+              <w:top w:val="single" w:sz="4" w:space="0" w:color="auto"/>
+              <w:bottom w:val="single" w:sz="4" w:space="0" w:color="auto"/>
+            </w:tcBorders>
+            <w:vAlign w:val="center"/>
+          </w:tcPr>
+          <w:p>
+            <w:pPr>
+              <w:rPr>
+                <w:rFonts w:ascii="Noto Sans" w:hAnsi="Noto Sans" w:cs="Noto Sans"/>
+                <w:sz w:val="8"/>
+                <w:szCs w:val="8"/>
+              </w:rPr>
+            </w:pPr>
+          </w:p>
+        </w:tc>
+        <w:tc>
+          <w:tcPr>
+            <w:tcW w:w="308" w:type="dxa"/>
+            <w:tcBorders>
+              <w:top w:val="single" w:sz="4" w:space="0" w:color="auto"/>
+              <w:bottom w:val="single" w:sz="4" w:space="0" w:color="auto"/>
+            </w:tcBorders>
+            <w:vAlign w:val="center"/>
+          </w:tcPr>
+          <w:p>
+            <w:pPr>
+              <w:rPr>
+                <w:rFonts w:ascii="Noto Sans" w:hAnsi="Noto Sans" w:cs="Noto Sans"/>
+                <w:sz w:val="8"/>
+                <w:szCs w:val="8"/>
+              </w:rPr>
+            </w:pPr>
+          </w:p>
+        </w:tc>
+        <w:tc>
+          <w:tcPr>
+            <w:tcW w:w="1247" w:type="dxa"/>
+            <w:tcBorders>
+              <w:top w:val="single" w:sz="4" w:space="0" w:color="auto"/>
+              <w:bottom w:val="single" w:sz="4" w:space="0" w:color="auto"/>
+            </w:tcBorders>
+            <w:vAlign w:val="center"/>
+          </w:tcPr>
+          <w:p>
+            <w:pPr>
+              <w:jc w:val="right"/>
+              <w:rPr>
+                <w:rFonts w:ascii="Noto Sans" w:hAnsi="Noto Sans" w:cs="Noto Sans"/>
+                <w:sz w:val="8"/>
+                <w:szCs w:val="8"/>
+              </w:rPr>
+            </w:pPr>
           </w:p>
         </w:tc>
       </w:tr>
@@ -3689,6 +3832,7 @@
           <w:tcPr>
             <w:tcW w:w="2211" w:type="dxa"/>
             <w:tcBorders>
+              <w:top w:val="single" w:sz="4" w:space="0" w:color="auto"/>
               <w:left w:val="single" w:sz="4" w:space="0" w:color="auto"/>
             </w:tcBorders>
             <w:vAlign w:val="center"/>
@@ -3707,13 +3851,16 @@
                 <w:sz w:val="14"/>
                 <w:szCs w:val="14"/>
               </w:rPr>
-              <w:t>IVA</w:t>
+              <w:t>Subtotal</w:t>
             </w:r>
           </w:p>
         </w:tc>
         <w:tc>
           <w:tcPr>
             <w:tcW w:w="236" w:type="dxa"/>
+            <w:tcBorders>
+              <w:top w:val="single" w:sz="4" w:space="0" w:color="auto"/>
+            </w:tcBorders>
             <w:vAlign w:val="center"/>
           </w:tcPr>
           <w:p>
@@ -3729,6 +3876,9 @@
         <w:tc>
           <w:tcPr>
             <w:tcW w:w="318" w:type="dxa"/>
+            <w:tcBorders>
+              <w:top w:val="single" w:sz="4" w:space="0" w:color="auto"/>
+            </w:tcBorders>
             <w:vAlign w:val="center"/>
           </w:tcPr>
           <w:p>
@@ -3752,30 +3902,36 @@
         <w:tc>
           <w:tcPr>
             <w:tcW w:w="1247" w:type="dxa"/>
-            <w:vAlign w:val="center"/>
-          </w:tcPr>
-          <w:p>
-            <w:pPr>
-              <w:jc w:val="right"/>
-              <w:rPr>
-                <w:rFonts w:ascii="Noto Sans" w:hAnsi="Noto Sans" w:cs="Noto Sans"/>
-                <w:sz w:val="14"/>
-                <w:szCs w:val="14"/>
-              </w:rPr>
-            </w:pPr>
-            <w:r>
-              <w:rPr>
-                <w:rFonts w:ascii="Noto Sans" w:hAnsi="Noto Sans" w:cs="Noto Sans"/>
-                <w:sz w:val="14"/>
-                <w:szCs w:val="14"/>
-              </w:rPr>
-              <w:t>{{IVAinicial24}}</w:t>
+            <w:tcBorders>
+              <w:top w:val="single" w:sz="4" w:space="0" w:color="auto"/>
+            </w:tcBorders>
+            <w:vAlign w:val="center"/>
+          </w:tcPr>
+          <w:p>
+            <w:pPr>
+              <w:jc w:val="right"/>
+              <w:rPr>
+                <w:rFonts w:ascii="Noto Sans" w:hAnsi="Noto Sans" w:cs="Noto Sans"/>
+                <w:sz w:val="14"/>
+                <w:szCs w:val="14"/>
+              </w:rPr>
+            </w:pPr>
+            <w:r>
+              <w:rPr>
+                <w:rFonts w:ascii="Noto Sans" w:hAnsi="Noto Sans" w:cs="Noto Sans"/>
+                <w:sz w:val="14"/>
+                <w:szCs w:val="14"/>
+              </w:rPr>
+              <w:t>{{subinicial24}}</w:t>
             </w:r>
           </w:p>
         </w:tc>
         <w:tc>
           <w:tcPr>
             <w:tcW w:w="236" w:type="dxa"/>
+            <w:tcBorders>
+              <w:top w:val="single" w:sz="4" w:space="0" w:color="auto"/>
+            </w:tcBorders>
             <w:vAlign w:val="center"/>
           </w:tcPr>
           <w:p>
@@ -3791,6 +3947,9 @@
         <w:tc>
           <w:tcPr>
             <w:tcW w:w="308" w:type="dxa"/>
+            <w:tcBorders>
+              <w:top w:val="single" w:sz="4" w:space="0" w:color="auto"/>
+            </w:tcBorders>
             <w:vAlign w:val="center"/>
           </w:tcPr>
           <w:p>
@@ -3814,30 +3973,36 @@
         <w:tc>
           <w:tcPr>
             <w:tcW w:w="1247" w:type="dxa"/>
-            <w:vAlign w:val="center"/>
-          </w:tcPr>
-          <w:p>
-            <w:pPr>
-              <w:jc w:val="right"/>
-              <w:rPr>
-                <w:rFonts w:ascii="Noto Sans" w:hAnsi="Noto Sans" w:cs="Noto Sans"/>
-                <w:sz w:val="14"/>
-                <w:szCs w:val="14"/>
-              </w:rPr>
-            </w:pPr>
-            <w:r>
-              <w:rPr>
-                <w:rFonts w:ascii="Noto Sans" w:hAnsi="Noto Sans" w:cs="Noto Sans"/>
-                <w:sz w:val="14"/>
-                <w:szCs w:val="14"/>
-              </w:rPr>
-              <w:t>{{IVAinicial36}}</w:t>
+            <w:tcBorders>
+              <w:top w:val="single" w:sz="4" w:space="0" w:color="auto"/>
+            </w:tcBorders>
+            <w:vAlign w:val="center"/>
+          </w:tcPr>
+          <w:p>
+            <w:pPr>
+              <w:jc w:val="right"/>
+              <w:rPr>
+                <w:rFonts w:ascii="Noto Sans" w:hAnsi="Noto Sans" w:cs="Noto Sans"/>
+                <w:sz w:val="14"/>
+                <w:szCs w:val="14"/>
+              </w:rPr>
+            </w:pPr>
+            <w:r>
+              <w:rPr>
+                <w:rFonts w:ascii="Noto Sans" w:hAnsi="Noto Sans" w:cs="Noto Sans"/>
+                <w:sz w:val="14"/>
+                <w:szCs w:val="14"/>
+              </w:rPr>
+              <w:t>{{subinicial36}}</w:t>
             </w:r>
           </w:p>
         </w:tc>
         <w:tc>
           <w:tcPr>
             <w:tcW w:w="236" w:type="dxa"/>
+            <w:tcBorders>
+              <w:top w:val="single" w:sz="4" w:space="0" w:color="auto"/>
+            </w:tcBorders>
             <w:vAlign w:val="center"/>
           </w:tcPr>
           <w:p>
@@ -3853,6 +4018,9 @@
         <w:tc>
           <w:tcPr>
             <w:tcW w:w="308" w:type="dxa"/>
+            <w:tcBorders>
+              <w:top w:val="single" w:sz="4" w:space="0" w:color="auto"/>
+            </w:tcBorders>
             <w:vAlign w:val="center"/>
           </w:tcPr>
           <w:p>
@@ -3876,30 +4044,36 @@
         <w:tc>
           <w:tcPr>
             <w:tcW w:w="1247" w:type="dxa"/>
-            <w:vAlign w:val="center"/>
-          </w:tcPr>
-          <w:p>
-            <w:pPr>
-              <w:jc w:val="right"/>
-              <w:rPr>
-                <w:rFonts w:ascii="Noto Sans" w:hAnsi="Noto Sans" w:cs="Noto Sans"/>
-                <w:sz w:val="14"/>
-                <w:szCs w:val="14"/>
-              </w:rPr>
-            </w:pPr>
-            <w:r>
-              <w:rPr>
-                <w:rFonts w:ascii="Noto Sans" w:hAnsi="Noto Sans" w:cs="Noto Sans"/>
-                <w:sz w:val="14"/>
-                <w:szCs w:val="14"/>
-              </w:rPr>
-              <w:t>{{IVAinicial48}}</w:t>
+            <w:tcBorders>
+              <w:top w:val="single" w:sz="4" w:space="0" w:color="auto"/>
+            </w:tcBorders>
+            <w:vAlign w:val="center"/>
+          </w:tcPr>
+          <w:p>
+            <w:pPr>
+              <w:jc w:val="right"/>
+              <w:rPr>
+                <w:rFonts w:ascii="Noto Sans" w:hAnsi="Noto Sans" w:cs="Noto Sans"/>
+                <w:sz w:val="14"/>
+                <w:szCs w:val="14"/>
+              </w:rPr>
+            </w:pPr>
+            <w:r>
+              <w:rPr>
+                <w:rFonts w:ascii="Noto Sans" w:hAnsi="Noto Sans" w:cs="Noto Sans"/>
+                <w:sz w:val="14"/>
+                <w:szCs w:val="14"/>
+              </w:rPr>
+              <w:t>{{subinicial48}}</w:t>
             </w:r>
           </w:p>
         </w:tc>
         <w:tc>
           <w:tcPr>
             <w:tcW w:w="238" w:type="dxa"/>
+            <w:tcBorders>
+              <w:top w:val="single" w:sz="4" w:space="0" w:color="auto"/>
+            </w:tcBorders>
             <w:vAlign w:val="center"/>
           </w:tcPr>
           <w:p>
@@ -3915,6 +4089,9 @@
         <w:tc>
           <w:tcPr>
             <w:tcW w:w="308" w:type="dxa"/>
+            <w:tcBorders>
+              <w:top w:val="single" w:sz="4" w:space="0" w:color="auto"/>
+            </w:tcBorders>
             <w:vAlign w:val="center"/>
           </w:tcPr>
           <w:p>
@@ -3939,6 +4116,7 @@
           <w:tcPr>
             <w:tcW w:w="1247" w:type="dxa"/>
             <w:tcBorders>
+              <w:top w:val="single" w:sz="4" w:space="0" w:color="auto"/>
               <w:right w:val="single" w:sz="4" w:space="0" w:color="auto"/>
             </w:tcBorders>
             <w:vAlign w:val="center"/>
@@ -3958,7 +4136,7 @@
                 <w:sz w:val="14"/>
                 <w:szCs w:val="14"/>
               </w:rPr>
-              <w:t>{{IVAinicial60}}</w:t>
+              <w:t>{{subinicial60}}</w:t>
             </w:r>
           </w:p>
         </w:tc>
@@ -3972,46 +4150,36 @@
             <w:tcW w:w="2211" w:type="dxa"/>
             <w:tcBorders>
               <w:left w:val="single" w:sz="4" w:space="0" w:color="auto"/>
-              <w:bottom w:val="single" w:sz="4" w:space="0" w:color="auto"/>
-            </w:tcBorders>
-            <w:vAlign w:val="center"/>
-          </w:tcPr>
-          <w:p>
-            <w:pPr>
-              <w:rPr>
-                <w:rFonts w:ascii="Noto Sans" w:hAnsi="Noto Sans" w:cs="Noto Sans"/>
-                <w:b/>
-                <w:bCs/>
-                <w:sz w:val="14"/>
-                <w:szCs w:val="14"/>
-              </w:rPr>
-            </w:pPr>
-            <w:r>
-              <w:rPr>
-                <w:rFonts w:ascii="Noto Sans" w:hAnsi="Noto Sans" w:cs="Noto Sans"/>
-                <w:b/>
-                <w:bCs/>
-                <w:sz w:val="14"/>
-                <w:szCs w:val="14"/>
-              </w:rPr>
-              <w:t>TOTAL</w:t>
+            </w:tcBorders>
+            <w:vAlign w:val="center"/>
+          </w:tcPr>
+          <w:p>
+            <w:pPr>
+              <w:rPr>
+                <w:rFonts w:ascii="Noto Sans" w:hAnsi="Noto Sans" w:cs="Noto Sans"/>
+                <w:sz w:val="14"/>
+                <w:szCs w:val="14"/>
+              </w:rPr>
+            </w:pPr>
+            <w:r>
+              <w:rPr>
+                <w:rFonts w:ascii="Noto Sans" w:hAnsi="Noto Sans" w:cs="Noto Sans"/>
+                <w:sz w:val="14"/>
+                <w:szCs w:val="14"/>
+              </w:rPr>
+              <w:t>IVA</w:t>
             </w:r>
           </w:p>
         </w:tc>
         <w:tc>
           <w:tcPr>
             <w:tcW w:w="236" w:type="dxa"/>
-            <w:tcBorders>
-              <w:bottom w:val="single" w:sz="4" w:space="0" w:color="auto"/>
-            </w:tcBorders>
-            <w:vAlign w:val="center"/>
-          </w:tcPr>
-          <w:p>
-            <w:pPr>
-              <w:rPr>
-                <w:rFonts w:ascii="Noto Sans" w:hAnsi="Noto Sans" w:cs="Noto Sans"/>
-                <w:b/>
-                <w:bCs/>
+            <w:vAlign w:val="center"/>
+          </w:tcPr>
+          <w:p>
+            <w:pPr>
+              <w:rPr>
+                <w:rFonts w:ascii="Noto Sans" w:hAnsi="Noto Sans" w:cs="Noto Sans"/>
                 <w:sz w:val="14"/>
                 <w:szCs w:val="14"/>
               </w:rPr>
@@ -4021,26 +4189,19 @@
         <w:tc>
           <w:tcPr>
             <w:tcW w:w="318" w:type="dxa"/>
-            <w:tcBorders>
-              <w:bottom w:val="single" w:sz="4" w:space="0" w:color="auto"/>
-            </w:tcBorders>
-            <w:vAlign w:val="center"/>
-          </w:tcPr>
-          <w:p>
-            <w:pPr>
-              <w:rPr>
-                <w:rFonts w:ascii="Noto Sans" w:hAnsi="Noto Sans" w:cs="Noto Sans"/>
-                <w:b/>
-                <w:bCs/>
-                <w:sz w:val="14"/>
-                <w:szCs w:val="14"/>
-              </w:rPr>
-            </w:pPr>
-            <w:r>
-              <w:rPr>
-                <w:rFonts w:ascii="Noto Sans" w:hAnsi="Noto Sans" w:cs="Noto Sans"/>
-                <w:b/>
-                <w:bCs/>
+            <w:vAlign w:val="center"/>
+          </w:tcPr>
+          <w:p>
+            <w:pPr>
+              <w:rPr>
+                <w:rFonts w:ascii="Noto Sans" w:hAnsi="Noto Sans" w:cs="Noto Sans"/>
+                <w:sz w:val="14"/>
+                <w:szCs w:val="14"/>
+              </w:rPr>
+            </w:pPr>
+            <w:r>
+              <w:rPr>
+                <w:rFonts w:ascii="Noto Sans" w:hAnsi="Noto Sans" w:cs="Noto Sans"/>
                 <w:sz w:val="14"/>
                 <w:szCs w:val="14"/>
               </w:rPr>
@@ -4051,48 +4212,36 @@
         <w:tc>
           <w:tcPr>
             <w:tcW w:w="1247" w:type="dxa"/>
-            <w:tcBorders>
-              <w:bottom w:val="single" w:sz="4" w:space="0" w:color="auto"/>
-            </w:tcBorders>
-            <w:vAlign w:val="center"/>
-          </w:tcPr>
-          <w:p>
-            <w:pPr>
-              <w:jc w:val="right"/>
-              <w:rPr>
-                <w:rFonts w:ascii="Noto Sans" w:hAnsi="Noto Sans" w:cs="Noto Sans"/>
-                <w:b/>
-                <w:bCs/>
-                <w:sz w:val="14"/>
-                <w:szCs w:val="14"/>
-              </w:rPr>
-            </w:pPr>
-            <w:r>
-              <w:rPr>
-                <w:rFonts w:ascii="Noto Sans" w:hAnsi="Noto Sans" w:cs="Noto Sans"/>
-                <w:b/>
-                <w:bCs/>
-                <w:sz w:val="14"/>
-                <w:szCs w:val="14"/>
-              </w:rPr>
-              <w:t>{{totalinicial24}}</w:t>
+            <w:vAlign w:val="center"/>
+          </w:tcPr>
+          <w:p>
+            <w:pPr>
+              <w:jc w:val="right"/>
+              <w:rPr>
+                <w:rFonts w:ascii="Noto Sans" w:hAnsi="Noto Sans" w:cs="Noto Sans"/>
+                <w:sz w:val="14"/>
+                <w:szCs w:val="14"/>
+              </w:rPr>
+            </w:pPr>
+            <w:r>
+              <w:rPr>
+                <w:rFonts w:ascii="Noto Sans" w:hAnsi="Noto Sans" w:cs="Noto Sans"/>
+                <w:sz w:val="14"/>
+                <w:szCs w:val="14"/>
+              </w:rPr>
+              <w:t>{{IVAinicial24}}</w:t>
             </w:r>
           </w:p>
         </w:tc>
         <w:tc>
           <w:tcPr>
             <w:tcW w:w="236" w:type="dxa"/>
-            <w:tcBorders>
-              <w:bottom w:val="single" w:sz="4" w:space="0" w:color="auto"/>
-            </w:tcBorders>
-            <w:vAlign w:val="center"/>
-          </w:tcPr>
-          <w:p>
-            <w:pPr>
-              <w:rPr>
-                <w:rFonts w:ascii="Noto Sans" w:hAnsi="Noto Sans" w:cs="Noto Sans"/>
-                <w:b/>
-                <w:bCs/>
+            <w:vAlign w:val="center"/>
+          </w:tcPr>
+          <w:p>
+            <w:pPr>
+              <w:rPr>
+                <w:rFonts w:ascii="Noto Sans" w:hAnsi="Noto Sans" w:cs="Noto Sans"/>
                 <w:sz w:val="14"/>
                 <w:szCs w:val="14"/>
               </w:rPr>
@@ -4102,26 +4251,19 @@
         <w:tc>
           <w:tcPr>
             <w:tcW w:w="308" w:type="dxa"/>
-            <w:tcBorders>
-              <w:bottom w:val="single" w:sz="4" w:space="0" w:color="auto"/>
-            </w:tcBorders>
-            <w:vAlign w:val="center"/>
-          </w:tcPr>
-          <w:p>
-            <w:pPr>
-              <w:rPr>
-                <w:rFonts w:ascii="Noto Sans" w:hAnsi="Noto Sans" w:cs="Noto Sans"/>
-                <w:b/>
-                <w:bCs/>
-                <w:sz w:val="14"/>
-                <w:szCs w:val="14"/>
-              </w:rPr>
-            </w:pPr>
-            <w:r>
-              <w:rPr>
-                <w:rFonts w:ascii="Noto Sans" w:hAnsi="Noto Sans" w:cs="Noto Sans"/>
-                <w:b/>
-                <w:bCs/>
+            <w:vAlign w:val="center"/>
+          </w:tcPr>
+          <w:p>
+            <w:pPr>
+              <w:rPr>
+                <w:rFonts w:ascii="Noto Sans" w:hAnsi="Noto Sans" w:cs="Noto Sans"/>
+                <w:sz w:val="14"/>
+                <w:szCs w:val="14"/>
+              </w:rPr>
+            </w:pPr>
+            <w:r>
+              <w:rPr>
+                <w:rFonts w:ascii="Noto Sans" w:hAnsi="Noto Sans" w:cs="Noto Sans"/>
                 <w:sz w:val="14"/>
                 <w:szCs w:val="14"/>
               </w:rPr>
@@ -4132,48 +4274,36 @@
         <w:tc>
           <w:tcPr>
             <w:tcW w:w="1247" w:type="dxa"/>
-            <w:tcBorders>
-              <w:bottom w:val="single" w:sz="4" w:space="0" w:color="auto"/>
-            </w:tcBorders>
-            <w:vAlign w:val="center"/>
-          </w:tcPr>
-          <w:p>
-            <w:pPr>
-              <w:jc w:val="right"/>
-              <w:rPr>
-                <w:rFonts w:ascii="Noto Sans" w:hAnsi="Noto Sans" w:cs="Noto Sans"/>
-                <w:b/>
-                <w:bCs/>
-                <w:sz w:val="14"/>
-                <w:szCs w:val="14"/>
-              </w:rPr>
-            </w:pPr>
-            <w:r>
-              <w:rPr>
-                <w:rFonts w:ascii="Noto Sans" w:hAnsi="Noto Sans" w:cs="Noto Sans"/>
-                <w:b/>
-                <w:bCs/>
-                <w:sz w:val="14"/>
-                <w:szCs w:val="14"/>
-              </w:rPr>
-              <w:t>{{totalinicial36}}</w:t>
+            <w:vAlign w:val="center"/>
+          </w:tcPr>
+          <w:p>
+            <w:pPr>
+              <w:jc w:val="right"/>
+              <w:rPr>
+                <w:rFonts w:ascii="Noto Sans" w:hAnsi="Noto Sans" w:cs="Noto Sans"/>
+                <w:sz w:val="14"/>
+                <w:szCs w:val="14"/>
+              </w:rPr>
+            </w:pPr>
+            <w:r>
+              <w:rPr>
+                <w:rFonts w:ascii="Noto Sans" w:hAnsi="Noto Sans" w:cs="Noto Sans"/>
+                <w:sz w:val="14"/>
+                <w:szCs w:val="14"/>
+              </w:rPr>
+              <w:t>{{IVAinicial36}}</w:t>
             </w:r>
           </w:p>
         </w:tc>
         <w:tc>
           <w:tcPr>
             <w:tcW w:w="236" w:type="dxa"/>
-            <w:tcBorders>
-              <w:bottom w:val="single" w:sz="4" w:space="0" w:color="auto"/>
-            </w:tcBorders>
-            <w:vAlign w:val="center"/>
-          </w:tcPr>
-          <w:p>
-            <w:pPr>
-              <w:rPr>
-                <w:rFonts w:ascii="Noto Sans" w:hAnsi="Noto Sans" w:cs="Noto Sans"/>
-                <w:b/>
-                <w:bCs/>
+            <w:vAlign w:val="center"/>
+          </w:tcPr>
+          <w:p>
+            <w:pPr>
+              <w:rPr>
+                <w:rFonts w:ascii="Noto Sans" w:hAnsi="Noto Sans" w:cs="Noto Sans"/>
                 <w:sz w:val="14"/>
                 <w:szCs w:val="14"/>
               </w:rPr>
@@ -4183,26 +4313,19 @@
         <w:tc>
           <w:tcPr>
             <w:tcW w:w="308" w:type="dxa"/>
-            <w:tcBorders>
-              <w:bottom w:val="single" w:sz="4" w:space="0" w:color="auto"/>
-            </w:tcBorders>
-            <w:vAlign w:val="center"/>
-          </w:tcPr>
-          <w:p>
-            <w:pPr>
-              <w:rPr>
-                <w:rFonts w:ascii="Noto Sans" w:hAnsi="Noto Sans" w:cs="Noto Sans"/>
-                <w:b/>
-                <w:bCs/>
-                <w:sz w:val="14"/>
-                <w:szCs w:val="14"/>
-              </w:rPr>
-            </w:pPr>
-            <w:r>
-              <w:rPr>
-                <w:rFonts w:ascii="Noto Sans" w:hAnsi="Noto Sans" w:cs="Noto Sans"/>
-                <w:b/>
-                <w:bCs/>
+            <w:vAlign w:val="center"/>
+          </w:tcPr>
+          <w:p>
+            <w:pPr>
+              <w:rPr>
+                <w:rFonts w:ascii="Noto Sans" w:hAnsi="Noto Sans" w:cs="Noto Sans"/>
+                <w:sz w:val="14"/>
+                <w:szCs w:val="14"/>
+              </w:rPr>
+            </w:pPr>
+            <w:r>
+              <w:rPr>
+                <w:rFonts w:ascii="Noto Sans" w:hAnsi="Noto Sans" w:cs="Noto Sans"/>
                 <w:sz w:val="14"/>
                 <w:szCs w:val="14"/>
               </w:rPr>
@@ -4213,48 +4336,36 @@
         <w:tc>
           <w:tcPr>
             <w:tcW w:w="1247" w:type="dxa"/>
-            <w:tcBorders>
-              <w:bottom w:val="single" w:sz="4" w:space="0" w:color="auto"/>
-            </w:tcBorders>
-            <w:vAlign w:val="center"/>
-          </w:tcPr>
-          <w:p>
-            <w:pPr>
-              <w:jc w:val="right"/>
-              <w:rPr>
-                <w:rFonts w:ascii="Noto Sans" w:hAnsi="Noto Sans" w:cs="Noto Sans"/>
-                <w:b/>
-                <w:bCs/>
-                <w:sz w:val="14"/>
-                <w:szCs w:val="14"/>
-              </w:rPr>
-            </w:pPr>
-            <w:r>
-              <w:rPr>
-                <w:rFonts w:ascii="Noto Sans" w:hAnsi="Noto Sans" w:cs="Noto Sans"/>
-                <w:b/>
-                <w:bCs/>
-                <w:sz w:val="14"/>
-                <w:szCs w:val="14"/>
-              </w:rPr>
-              <w:t>{{totalinicial48}}</w:t>
+            <w:vAlign w:val="center"/>
+          </w:tcPr>
+          <w:p>
+            <w:pPr>
+              <w:jc w:val="right"/>
+              <w:rPr>
+                <w:rFonts w:ascii="Noto Sans" w:hAnsi="Noto Sans" w:cs="Noto Sans"/>
+                <w:sz w:val="14"/>
+                <w:szCs w:val="14"/>
+              </w:rPr>
+            </w:pPr>
+            <w:r>
+              <w:rPr>
+                <w:rFonts w:ascii="Noto Sans" w:hAnsi="Noto Sans" w:cs="Noto Sans"/>
+                <w:sz w:val="14"/>
+                <w:szCs w:val="14"/>
+              </w:rPr>
+              <w:t>{{IVAinicial48}}</w:t>
             </w:r>
           </w:p>
         </w:tc>
         <w:tc>
           <w:tcPr>
             <w:tcW w:w="238" w:type="dxa"/>
-            <w:tcBorders>
-              <w:bottom w:val="single" w:sz="4" w:space="0" w:color="auto"/>
-            </w:tcBorders>
-            <w:vAlign w:val="center"/>
-          </w:tcPr>
-          <w:p>
-            <w:pPr>
-              <w:rPr>
-                <w:rFonts w:ascii="Noto Sans" w:hAnsi="Noto Sans" w:cs="Noto Sans"/>
-                <w:b/>
-                <w:bCs/>
+            <w:vAlign w:val="center"/>
+          </w:tcPr>
+          <w:p>
+            <w:pPr>
+              <w:rPr>
+                <w:rFonts w:ascii="Noto Sans" w:hAnsi="Noto Sans" w:cs="Noto Sans"/>
                 <w:sz w:val="14"/>
                 <w:szCs w:val="14"/>
               </w:rPr>
@@ -4264,26 +4375,19 @@
         <w:tc>
           <w:tcPr>
             <w:tcW w:w="308" w:type="dxa"/>
-            <w:tcBorders>
-              <w:bottom w:val="single" w:sz="4" w:space="0" w:color="auto"/>
-            </w:tcBorders>
-            <w:vAlign w:val="center"/>
-          </w:tcPr>
-          <w:p>
-            <w:pPr>
-              <w:rPr>
-                <w:rFonts w:ascii="Noto Sans" w:hAnsi="Noto Sans" w:cs="Noto Sans"/>
-                <w:b/>
-                <w:bCs/>
-                <w:sz w:val="14"/>
-                <w:szCs w:val="14"/>
-              </w:rPr>
-            </w:pPr>
-            <w:r>
-              <w:rPr>
-                <w:rFonts w:ascii="Noto Sans" w:hAnsi="Noto Sans" w:cs="Noto Sans"/>
-                <w:b/>
-                <w:bCs/>
+            <w:vAlign w:val="center"/>
+          </w:tcPr>
+          <w:p>
+            <w:pPr>
+              <w:rPr>
+                <w:rFonts w:ascii="Noto Sans" w:hAnsi="Noto Sans" w:cs="Noto Sans"/>
+                <w:sz w:val="14"/>
+                <w:szCs w:val="14"/>
+              </w:rPr>
+            </w:pPr>
+            <w:r>
+              <w:rPr>
+                <w:rFonts w:ascii="Noto Sans" w:hAnsi="Noto Sans" w:cs="Noto Sans"/>
                 <w:sz w:val="14"/>
                 <w:szCs w:val="14"/>
               </w:rPr>
@@ -4295,7 +4399,6 @@
           <w:tcPr>
             <w:tcW w:w="1247" w:type="dxa"/>
             <w:tcBorders>
-              <w:bottom w:val="single" w:sz="4" w:space="0" w:color="auto"/>
               <w:right w:val="single" w:sz="4" w:space="0" w:color="auto"/>
             </w:tcBorders>
             <w:vAlign w:val="center"/>
@@ -4305,262 +4408,18 @@
               <w:jc w:val="right"/>
               <w:rPr>
                 <w:rFonts w:ascii="Noto Sans" w:hAnsi="Noto Sans" w:cs="Noto Sans"/>
-                <w:b/>
-                <w:bCs/>
-                <w:sz w:val="14"/>
-                <w:szCs w:val="14"/>
-              </w:rPr>
-            </w:pPr>
-            <w:r>
-              <w:rPr>
-                <w:rFonts w:ascii="Noto Sans" w:hAnsi="Noto Sans" w:cs="Noto Sans"/>
-                <w:b/>
-                <w:bCs/>
-                <w:sz w:val="14"/>
-                <w:szCs w:val="14"/>
-              </w:rPr>
-              <w:t>{{totalinicial60}}</w:t>
-            </w:r>
-          </w:p>
-        </w:tc>
-      </w:tr>
-      <w:tr>
-        <w:tc>
-          <w:tcPr>
-            <w:tcW w:w="2211" w:type="dxa"/>
-            <w:tcBorders>
-              <w:top w:val="single" w:sz="4" w:space="0" w:color="auto"/>
-            </w:tcBorders>
-            <w:vAlign w:val="center"/>
-          </w:tcPr>
-          <w:p>
-            <w:pPr>
-              <w:rPr>
-                <w:rFonts w:ascii="Noto Sans" w:hAnsi="Noto Sans" w:cs="Noto Sans"/>
-                <w:sz w:val="8"/>
-                <w:szCs w:val="8"/>
-              </w:rPr>
-            </w:pPr>
-          </w:p>
-        </w:tc>
-        <w:tc>
-          <w:tcPr>
-            <w:tcW w:w="236" w:type="dxa"/>
-            <w:tcBorders>
-              <w:top w:val="single" w:sz="4" w:space="0" w:color="auto"/>
-            </w:tcBorders>
-            <w:vAlign w:val="center"/>
-          </w:tcPr>
-          <w:p>
-            <w:pPr>
-              <w:rPr>
-                <w:rFonts w:ascii="Noto Sans" w:hAnsi="Noto Sans" w:cs="Noto Sans"/>
-                <w:sz w:val="8"/>
-                <w:szCs w:val="8"/>
-              </w:rPr>
-            </w:pPr>
-          </w:p>
-        </w:tc>
-        <w:tc>
-          <w:tcPr>
-            <w:tcW w:w="318" w:type="dxa"/>
-            <w:tcBorders>
-              <w:top w:val="single" w:sz="4" w:space="0" w:color="auto"/>
-            </w:tcBorders>
-            <w:vAlign w:val="center"/>
-          </w:tcPr>
-          <w:p>
-            <w:pPr>
-              <w:rPr>
-                <w:rFonts w:ascii="Noto Sans" w:hAnsi="Noto Sans" w:cs="Noto Sans"/>
-                <w:sz w:val="8"/>
-                <w:szCs w:val="8"/>
-              </w:rPr>
-            </w:pPr>
-          </w:p>
-        </w:tc>
-        <w:tc>
-          <w:tcPr>
-            <w:tcW w:w="1247" w:type="dxa"/>
-            <w:tcBorders>
-              <w:top w:val="single" w:sz="4" w:space="0" w:color="auto"/>
-            </w:tcBorders>
-            <w:vAlign w:val="center"/>
-          </w:tcPr>
-          <w:p>
-            <w:pPr>
-              <w:jc w:val="right"/>
-              <w:rPr>
-                <w:rFonts w:ascii="Noto Sans" w:hAnsi="Noto Sans" w:cs="Noto Sans"/>
-                <w:sz w:val="8"/>
-                <w:szCs w:val="8"/>
-              </w:rPr>
-            </w:pPr>
-          </w:p>
-        </w:tc>
-        <w:tc>
-          <w:tcPr>
-            <w:tcW w:w="236" w:type="dxa"/>
-            <w:tcBorders>
-              <w:top w:val="single" w:sz="4" w:space="0" w:color="auto"/>
-            </w:tcBorders>
-            <w:vAlign w:val="center"/>
-          </w:tcPr>
-          <w:p>
-            <w:pPr>
-              <w:rPr>
-                <w:rFonts w:ascii="Noto Sans" w:hAnsi="Noto Sans" w:cs="Noto Sans"/>
-                <w:sz w:val="8"/>
-                <w:szCs w:val="8"/>
-              </w:rPr>
-            </w:pPr>
-          </w:p>
-        </w:tc>
-        <w:tc>
-          <w:tcPr>
-            <w:tcW w:w="308" w:type="dxa"/>
-            <w:tcBorders>
-              <w:top w:val="single" w:sz="4" w:space="0" w:color="auto"/>
-            </w:tcBorders>
-            <w:vAlign w:val="center"/>
-          </w:tcPr>
-          <w:p>
-            <w:pPr>
-              <w:rPr>
-                <w:rFonts w:ascii="Noto Sans" w:hAnsi="Noto Sans" w:cs="Noto Sans"/>
-                <w:sz w:val="8"/>
-                <w:szCs w:val="8"/>
-              </w:rPr>
-            </w:pPr>
-          </w:p>
-        </w:tc>
-        <w:tc>
-          <w:tcPr>
-            <w:tcW w:w="1247" w:type="dxa"/>
-            <w:tcBorders>
-              <w:top w:val="single" w:sz="4" w:space="0" w:color="auto"/>
-            </w:tcBorders>
-            <w:vAlign w:val="center"/>
-          </w:tcPr>
-          <w:p>
-            <w:pPr>
-              <w:jc w:val="right"/>
-              <w:rPr>
-                <w:rFonts w:ascii="Noto Sans" w:hAnsi="Noto Sans" w:cs="Noto Sans"/>
-                <w:sz w:val="8"/>
-                <w:szCs w:val="8"/>
-              </w:rPr>
-            </w:pPr>
-          </w:p>
-        </w:tc>
-        <w:tc>
-          <w:tcPr>
-            <w:tcW w:w="236" w:type="dxa"/>
-            <w:tcBorders>
-              <w:top w:val="single" w:sz="4" w:space="0" w:color="auto"/>
-            </w:tcBorders>
-            <w:vAlign w:val="center"/>
-          </w:tcPr>
-          <w:p>
-            <w:pPr>
-              <w:rPr>
-                <w:rFonts w:ascii="Noto Sans" w:hAnsi="Noto Sans" w:cs="Noto Sans"/>
-                <w:sz w:val="8"/>
-                <w:szCs w:val="8"/>
-              </w:rPr>
-            </w:pPr>
-          </w:p>
-        </w:tc>
-        <w:tc>
-          <w:tcPr>
-            <w:tcW w:w="308" w:type="dxa"/>
-            <w:tcBorders>
-              <w:top w:val="single" w:sz="4" w:space="0" w:color="auto"/>
-            </w:tcBorders>
-            <w:vAlign w:val="center"/>
-          </w:tcPr>
-          <w:p>
-            <w:pPr>
-              <w:rPr>
-                <w:rFonts w:ascii="Noto Sans" w:hAnsi="Noto Sans" w:cs="Noto Sans"/>
-                <w:sz w:val="8"/>
-                <w:szCs w:val="8"/>
-              </w:rPr>
-            </w:pPr>
-          </w:p>
-        </w:tc>
-        <w:tc>
-          <w:tcPr>
-            <w:tcW w:w="1247" w:type="dxa"/>
-            <w:tcBorders>
-              <w:top w:val="single" w:sz="4" w:space="0" w:color="auto"/>
-            </w:tcBorders>
-            <w:vAlign w:val="center"/>
-          </w:tcPr>
-          <w:p>
-            <w:pPr>
-              <w:jc w:val="right"/>
-              <w:rPr>
-                <w:rFonts w:ascii="Noto Sans" w:hAnsi="Noto Sans" w:cs="Noto Sans"/>
-                <w:sz w:val="8"/>
-                <w:szCs w:val="8"/>
-              </w:rPr>
-            </w:pPr>
-          </w:p>
-        </w:tc>
-        <w:tc>
-          <w:tcPr>
-            <w:tcW w:w="238" w:type="dxa"/>
-            <w:tcBorders>
-              <w:top w:val="single" w:sz="4" w:space="0" w:color="auto"/>
-            </w:tcBorders>
-            <w:vAlign w:val="center"/>
-          </w:tcPr>
-          <w:p>
-            <w:pPr>
-              <w:rPr>
-                <w:rFonts w:ascii="Noto Sans" w:hAnsi="Noto Sans" w:cs="Noto Sans"/>
-                <w:sz w:val="8"/>
-                <w:szCs w:val="8"/>
-              </w:rPr>
-            </w:pPr>
-          </w:p>
-        </w:tc>
-        <w:tc>
-          <w:tcPr>
-            <w:tcW w:w="308" w:type="dxa"/>
-            <w:tcBorders>
-              <w:top w:val="single" w:sz="4" w:space="0" w:color="auto"/>
-            </w:tcBorders>
-            <w:vAlign w:val="center"/>
-          </w:tcPr>
-          <w:p>
-            <w:pPr>
-              <w:rPr>
-                <w:rFonts w:ascii="Noto Sans" w:hAnsi="Noto Sans" w:cs="Noto Sans"/>
-                <w:sz w:val="8"/>
-                <w:szCs w:val="8"/>
-              </w:rPr>
-            </w:pPr>
-          </w:p>
-        </w:tc>
-        <w:tc>
-          <w:tcPr>
-            <w:tcW w:w="1247" w:type="dxa"/>
-            <w:tcBorders>
-              <w:top w:val="single" w:sz="4" w:space="0" w:color="auto"/>
-            </w:tcBorders>
-            <w:vAlign w:val="center"/>
-          </w:tcPr>
-          <w:p>
-            <w:pPr>
-              <w:jc w:val="right"/>
-              <w:rPr>
-                <w:rFonts w:ascii="Noto Sans" w:hAnsi="Noto Sans" w:cs="Noto Sans"/>
-                <w:sz w:val="8"/>
-                <w:szCs w:val="8"/>
-              </w:rPr>
-            </w:pPr>
+                <w:sz w:val="14"/>
+                <w:szCs w:val="14"/>
+              </w:rPr>
+            </w:pPr>
+            <w:r>
+              <w:rPr>
+                <w:rFonts w:ascii="Noto Sans" w:hAnsi="Noto Sans" w:cs="Noto Sans"/>
+                <w:sz w:val="14"/>
+                <w:szCs w:val="14"/>
+              </w:rPr>
+              <w:t>{{IVAinicial60}}</w:t>
+            </w:r>
           </w:p>
         </w:tc>
       </w:tr>
@@ -4571,45 +4430,50 @@
         <w:tc>
           <w:tcPr>
             <w:tcW w:w="2211" w:type="dxa"/>
-            <w:shd w:val="clear" w:color="auto" w:fill="074B74"/>
-            <w:vAlign w:val="center"/>
-          </w:tcPr>
-          <w:p>
-            <w:pPr>
-              <w:rPr>
-                <w:rFonts w:ascii="Noto Sans" w:hAnsi="Noto Sans" w:cs="Noto Sans"/>
-                <w:b/>
-                <w:bCs/>
-                <w:color w:val="FFFFFF" w:themeColor="background1"/>
-                <w:sz w:val="16"/>
-                <w:szCs w:val="16"/>
-              </w:rPr>
-            </w:pPr>
-            <w:r>
-              <w:rPr>
-                <w:rFonts w:ascii="Noto Sans" w:hAnsi="Noto Sans" w:cs="Noto Sans"/>
-                <w:b/>
-                <w:bCs/>
-                <w:color w:val="FFFFFF" w:themeColor="background1"/>
-                <w:sz w:val="16"/>
-                <w:szCs w:val="16"/>
-              </w:rPr>
-              <w:t>RENTA MENSUAL</w:t>
+            <w:tcBorders>
+              <w:left w:val="single" w:sz="4" w:space="0" w:color="auto"/>
+              <w:bottom w:val="single" w:sz="4" w:space="0" w:color="auto"/>
+            </w:tcBorders>
+            <w:vAlign w:val="center"/>
+          </w:tcPr>
+          <w:p>
+            <w:pPr>
+              <w:rPr>
+                <w:rFonts w:ascii="Noto Sans" w:hAnsi="Noto Sans" w:cs="Noto Sans"/>
+                <w:b/>
+                <w:bCs/>
+                <w:sz w:val="14"/>
+                <w:szCs w:val="14"/>
+              </w:rPr>
+            </w:pPr>
+            <w:r>
+              <w:rPr>
+                <w:rFonts w:ascii="Noto Sans" w:hAnsi="Noto Sans" w:cs="Noto Sans"/>
+                <w:b/>
+                <w:bCs/>
+                <w:sz w:val="14"/>
+                <w:szCs w:val="14"/>
+              </w:rPr>
+              <w:t>TOTAL</w:t>
             </w:r>
           </w:p>
         </w:tc>
         <w:tc>
           <w:tcPr>
             <w:tcW w:w="236" w:type="dxa"/>
-            <w:shd w:val="clear" w:color="auto" w:fill="074B74"/>
-            <w:vAlign w:val="center"/>
-          </w:tcPr>
-          <w:p>
-            <w:pPr>
-              <w:rPr>
-                <w:rFonts w:ascii="Noto Sans" w:hAnsi="Noto Sans" w:cs="Noto Sans"/>
-                <w:sz w:val="16"/>
-                <w:szCs w:val="16"/>
+            <w:tcBorders>
+              <w:bottom w:val="single" w:sz="4" w:space="0" w:color="auto"/>
+            </w:tcBorders>
+            <w:vAlign w:val="center"/>
+          </w:tcPr>
+          <w:p>
+            <w:pPr>
+              <w:rPr>
+                <w:rFonts w:ascii="Noto Sans" w:hAnsi="Noto Sans" w:cs="Noto Sans"/>
+                <w:b/>
+                <w:bCs/>
+                <w:sz w:val="14"/>
+                <w:szCs w:val="14"/>
               </w:rPr>
             </w:pPr>
           </w:p>
@@ -4617,51 +4481,80 @@
         <w:tc>
           <w:tcPr>
             <w:tcW w:w="318" w:type="dxa"/>
-            <w:shd w:val="clear" w:color="auto" w:fill="074B74"/>
-            <w:vAlign w:val="center"/>
-          </w:tcPr>
-          <w:p>
-            <w:pPr>
-              <w:rPr>
-                <w:rFonts w:ascii="Noto Sans" w:hAnsi="Noto Sans" w:cs="Noto Sans"/>
-                <w:color w:val="FFFFFF" w:themeColor="background1"/>
-                <w:sz w:val="16"/>
-                <w:szCs w:val="16"/>
-              </w:rPr>
-            </w:pPr>
+            <w:tcBorders>
+              <w:bottom w:val="single" w:sz="4" w:space="0" w:color="auto"/>
+            </w:tcBorders>
+            <w:vAlign w:val="center"/>
+          </w:tcPr>
+          <w:p>
+            <w:pPr>
+              <w:rPr>
+                <w:rFonts w:ascii="Noto Sans" w:hAnsi="Noto Sans" w:cs="Noto Sans"/>
+                <w:b/>
+                <w:bCs/>
+                <w:sz w:val="14"/>
+                <w:szCs w:val="14"/>
+              </w:rPr>
+            </w:pPr>
+            <w:r>
+              <w:rPr>
+                <w:rFonts w:ascii="Noto Sans" w:hAnsi="Noto Sans" w:cs="Noto Sans"/>
+                <w:b/>
+                <w:bCs/>
+                <w:sz w:val="14"/>
+                <w:szCs w:val="14"/>
+              </w:rPr>
+              <w:t>$</w:t>
+            </w:r>
           </w:p>
         </w:tc>
         <w:tc>
           <w:tcPr>
             <w:tcW w:w="1247" w:type="dxa"/>
-            <w:shd w:val="clear" w:color="auto" w:fill="074B74"/>
-            <w:vAlign w:val="center"/>
-          </w:tcPr>
-          <w:p>
-            <w:pPr>
-              <w:jc w:val="right"/>
-              <w:rPr>
-                <w:rFonts w:ascii="Noto Sans" w:hAnsi="Noto Sans" w:cs="Noto Sans"/>
-                <w:color w:val="FFFFFF" w:themeColor="background1"/>
-                <w:sz w:val="16"/>
-                <w:szCs w:val="16"/>
-              </w:rPr>
-            </w:pPr>
+            <w:tcBorders>
+              <w:bottom w:val="single" w:sz="4" w:space="0" w:color="auto"/>
+            </w:tcBorders>
+            <w:vAlign w:val="center"/>
+          </w:tcPr>
+          <w:p>
+            <w:pPr>
+              <w:jc w:val="right"/>
+              <w:rPr>
+                <w:rFonts w:ascii="Noto Sans" w:hAnsi="Noto Sans" w:cs="Noto Sans"/>
+                <w:b/>
+                <w:bCs/>
+                <w:sz w:val="14"/>
+                <w:szCs w:val="14"/>
+              </w:rPr>
+            </w:pPr>
+            <w:r>
+              <w:rPr>
+                <w:rFonts w:ascii="Noto Sans" w:hAnsi="Noto Sans" w:cs="Noto Sans"/>
+                <w:b/>
+                <w:bCs/>
+                <w:sz w:val="14"/>
+                <w:szCs w:val="14"/>
+              </w:rPr>
+              <w:t>{{totalinicial24}}</w:t>
+            </w:r>
           </w:p>
         </w:tc>
         <w:tc>
           <w:tcPr>
             <w:tcW w:w="236" w:type="dxa"/>
-            <w:shd w:val="clear" w:color="auto" w:fill="074B74"/>
-            <w:vAlign w:val="center"/>
-          </w:tcPr>
-          <w:p>
-            <w:pPr>
-              <w:rPr>
-                <w:rFonts w:ascii="Noto Sans" w:hAnsi="Noto Sans" w:cs="Noto Sans"/>
-                <w:color w:val="FFFFFF" w:themeColor="background1"/>
-                <w:sz w:val="16"/>
-                <w:szCs w:val="16"/>
+            <w:tcBorders>
+              <w:bottom w:val="single" w:sz="4" w:space="0" w:color="auto"/>
+            </w:tcBorders>
+            <w:vAlign w:val="center"/>
+          </w:tcPr>
+          <w:p>
+            <w:pPr>
+              <w:rPr>
+                <w:rFonts w:ascii="Noto Sans" w:hAnsi="Noto Sans" w:cs="Noto Sans"/>
+                <w:b/>
+                <w:bCs/>
+                <w:sz w:val="14"/>
+                <w:szCs w:val="14"/>
               </w:rPr>
             </w:pPr>
           </w:p>
@@ -4669,51 +4562,80 @@
         <w:tc>
           <w:tcPr>
             <w:tcW w:w="308" w:type="dxa"/>
-            <w:shd w:val="clear" w:color="auto" w:fill="074B74"/>
-            <w:vAlign w:val="center"/>
-          </w:tcPr>
-          <w:p>
-            <w:pPr>
-              <w:rPr>
-                <w:rFonts w:ascii="Noto Sans" w:hAnsi="Noto Sans" w:cs="Noto Sans"/>
-                <w:color w:val="FFFFFF" w:themeColor="background1"/>
-                <w:sz w:val="16"/>
-                <w:szCs w:val="16"/>
-              </w:rPr>
-            </w:pPr>
+            <w:tcBorders>
+              <w:bottom w:val="single" w:sz="4" w:space="0" w:color="auto"/>
+            </w:tcBorders>
+            <w:vAlign w:val="center"/>
+          </w:tcPr>
+          <w:p>
+            <w:pPr>
+              <w:rPr>
+                <w:rFonts w:ascii="Noto Sans" w:hAnsi="Noto Sans" w:cs="Noto Sans"/>
+                <w:b/>
+                <w:bCs/>
+                <w:sz w:val="14"/>
+                <w:szCs w:val="14"/>
+              </w:rPr>
+            </w:pPr>
+            <w:r>
+              <w:rPr>
+                <w:rFonts w:ascii="Noto Sans" w:hAnsi="Noto Sans" w:cs="Noto Sans"/>
+                <w:b/>
+                <w:bCs/>
+                <w:sz w:val="14"/>
+                <w:szCs w:val="14"/>
+              </w:rPr>
+              <w:t>$</w:t>
+            </w:r>
           </w:p>
         </w:tc>
         <w:tc>
           <w:tcPr>
             <w:tcW w:w="1247" w:type="dxa"/>
-            <w:shd w:val="clear" w:color="auto" w:fill="074B74"/>
-            <w:vAlign w:val="center"/>
-          </w:tcPr>
-          <w:p>
-            <w:pPr>
-              <w:jc w:val="right"/>
-              <w:rPr>
-                <w:rFonts w:ascii="Noto Sans" w:hAnsi="Noto Sans" w:cs="Noto Sans"/>
-                <w:color w:val="FFFFFF" w:themeColor="background1"/>
-                <w:sz w:val="16"/>
-                <w:szCs w:val="16"/>
-              </w:rPr>
-            </w:pPr>
+            <w:tcBorders>
+              <w:bottom w:val="single" w:sz="4" w:space="0" w:color="auto"/>
+            </w:tcBorders>
+            <w:vAlign w:val="center"/>
+          </w:tcPr>
+          <w:p>
+            <w:pPr>
+              <w:jc w:val="right"/>
+              <w:rPr>
+                <w:rFonts w:ascii="Noto Sans" w:hAnsi="Noto Sans" w:cs="Noto Sans"/>
+                <w:b/>
+                <w:bCs/>
+                <w:sz w:val="14"/>
+                <w:szCs w:val="14"/>
+              </w:rPr>
+            </w:pPr>
+            <w:r>
+              <w:rPr>
+                <w:rFonts w:ascii="Noto Sans" w:hAnsi="Noto Sans" w:cs="Noto Sans"/>
+                <w:b/>
+                <w:bCs/>
+                <w:sz w:val="14"/>
+                <w:szCs w:val="14"/>
+              </w:rPr>
+              <w:t>{{totalinicial36}}</w:t>
+            </w:r>
           </w:p>
         </w:tc>
         <w:tc>
           <w:tcPr>
             <w:tcW w:w="236" w:type="dxa"/>
-            <w:shd w:val="clear" w:color="auto" w:fill="074B74"/>
-            <w:vAlign w:val="center"/>
-          </w:tcPr>
-          <w:p>
-            <w:pPr>
-              <w:rPr>
-                <w:rFonts w:ascii="Noto Sans" w:hAnsi="Noto Sans" w:cs="Noto Sans"/>
-                <w:color w:val="FFFFFF" w:themeColor="background1"/>
-                <w:sz w:val="16"/>
-                <w:szCs w:val="16"/>
+            <w:tcBorders>
+              <w:bottom w:val="single" w:sz="4" w:space="0" w:color="auto"/>
+            </w:tcBorders>
+            <w:vAlign w:val="center"/>
+          </w:tcPr>
+          <w:p>
+            <w:pPr>
+              <w:rPr>
+                <w:rFonts w:ascii="Noto Sans" w:hAnsi="Noto Sans" w:cs="Noto Sans"/>
+                <w:b/>
+                <w:bCs/>
+                <w:sz w:val="14"/>
+                <w:szCs w:val="14"/>
               </w:rPr>
             </w:pPr>
           </w:p>
@@ -4721,51 +4643,80 @@
         <w:tc>
           <w:tcPr>
             <w:tcW w:w="308" w:type="dxa"/>
-            <w:shd w:val="clear" w:color="auto" w:fill="074B74"/>
-            <w:vAlign w:val="center"/>
-          </w:tcPr>
-          <w:p>
-            <w:pPr>
-              <w:rPr>
-                <w:rFonts w:ascii="Noto Sans" w:hAnsi="Noto Sans" w:cs="Noto Sans"/>
-                <w:color w:val="FFFFFF" w:themeColor="background1"/>
-                <w:sz w:val="16"/>
-                <w:szCs w:val="16"/>
-              </w:rPr>
-            </w:pPr>
+            <w:tcBorders>
+              <w:bottom w:val="single" w:sz="4" w:space="0" w:color="auto"/>
+            </w:tcBorders>
+            <w:vAlign w:val="center"/>
+          </w:tcPr>
+          <w:p>
+            <w:pPr>
+              <w:rPr>
+                <w:rFonts w:ascii="Noto Sans" w:hAnsi="Noto Sans" w:cs="Noto Sans"/>
+                <w:b/>
+                <w:bCs/>
+                <w:sz w:val="14"/>
+                <w:szCs w:val="14"/>
+              </w:rPr>
+            </w:pPr>
+            <w:r>
+              <w:rPr>
+                <w:rFonts w:ascii="Noto Sans" w:hAnsi="Noto Sans" w:cs="Noto Sans"/>
+                <w:b/>
+                <w:bCs/>
+                <w:sz w:val="14"/>
+                <w:szCs w:val="14"/>
+              </w:rPr>
+              <w:t>$</w:t>
+            </w:r>
           </w:p>
         </w:tc>
         <w:tc>
           <w:tcPr>
             <w:tcW w:w="1247" w:type="dxa"/>
-            <w:shd w:val="clear" w:color="auto" w:fill="074B74"/>
-            <w:vAlign w:val="center"/>
-          </w:tcPr>
-          <w:p>
-            <w:pPr>
-              <w:jc w:val="right"/>
-              <w:rPr>
-                <w:rFonts w:ascii="Noto Sans" w:hAnsi="Noto Sans" w:cs="Noto Sans"/>
-                <w:color w:val="FFFFFF" w:themeColor="background1"/>
-                <w:sz w:val="16"/>
-                <w:szCs w:val="16"/>
-              </w:rPr>
-            </w:pPr>
+            <w:tcBorders>
+              <w:bottom w:val="single" w:sz="4" w:space="0" w:color="auto"/>
+            </w:tcBorders>
+            <w:vAlign w:val="center"/>
+          </w:tcPr>
+          <w:p>
+            <w:pPr>
+              <w:jc w:val="right"/>
+              <w:rPr>
+                <w:rFonts w:ascii="Noto Sans" w:hAnsi="Noto Sans" w:cs="Noto Sans"/>
+                <w:b/>
+                <w:bCs/>
+                <w:sz w:val="14"/>
+                <w:szCs w:val="14"/>
+              </w:rPr>
+            </w:pPr>
+            <w:r>
+              <w:rPr>
+                <w:rFonts w:ascii="Noto Sans" w:hAnsi="Noto Sans" w:cs="Noto Sans"/>
+                <w:b/>
+                <w:bCs/>
+                <w:sz w:val="14"/>
+                <w:szCs w:val="14"/>
+              </w:rPr>
+              <w:t>{{totalinicial48}}</w:t>
+            </w:r>
           </w:p>
         </w:tc>
         <w:tc>
           <w:tcPr>
             <w:tcW w:w="238" w:type="dxa"/>
-            <w:shd w:val="clear" w:color="auto" w:fill="074B74"/>
-            <w:vAlign w:val="center"/>
-          </w:tcPr>
-          <w:p>
-            <w:pPr>
-              <w:rPr>
-                <w:rFonts w:ascii="Noto Sans" w:hAnsi="Noto Sans" w:cs="Noto Sans"/>
-                <w:color w:val="FFFFFF" w:themeColor="background1"/>
-                <w:sz w:val="16"/>
-                <w:szCs w:val="16"/>
+            <w:tcBorders>
+              <w:bottom w:val="single" w:sz="4" w:space="0" w:color="auto"/>
+            </w:tcBorders>
+            <w:vAlign w:val="center"/>
+          </w:tcPr>
+          <w:p>
+            <w:pPr>
+              <w:rPr>
+                <w:rFonts w:ascii="Noto Sans" w:hAnsi="Noto Sans" w:cs="Noto Sans"/>
+                <w:b/>
+                <w:bCs/>
+                <w:sz w:val="14"/>
+                <w:szCs w:val="14"/>
               </w:rPr>
             </w:pPr>
           </w:p>
@@ -4773,36 +4724,63 @@
         <w:tc>
           <w:tcPr>
             <w:tcW w:w="308" w:type="dxa"/>
-            <w:shd w:val="clear" w:color="auto" w:fill="074B74"/>
-            <w:vAlign w:val="center"/>
-          </w:tcPr>
-          <w:p>
-            <w:pPr>
-              <w:rPr>
-                <w:rFonts w:ascii="Noto Sans" w:hAnsi="Noto Sans" w:cs="Noto Sans"/>
-                <w:color w:val="FFFFFF" w:themeColor="background1"/>
-                <w:sz w:val="16"/>
-                <w:szCs w:val="16"/>
-              </w:rPr>
-            </w:pPr>
+            <w:tcBorders>
+              <w:bottom w:val="single" w:sz="4" w:space="0" w:color="auto"/>
+            </w:tcBorders>
+            <w:vAlign w:val="center"/>
+          </w:tcPr>
+          <w:p>
+            <w:pPr>
+              <w:rPr>
+                <w:rFonts w:ascii="Noto Sans" w:hAnsi="Noto Sans" w:cs="Noto Sans"/>
+                <w:b/>
+                <w:bCs/>
+                <w:sz w:val="14"/>
+                <w:szCs w:val="14"/>
+              </w:rPr>
+            </w:pPr>
+            <w:r>
+              <w:rPr>
+                <w:rFonts w:ascii="Noto Sans" w:hAnsi="Noto Sans" w:cs="Noto Sans"/>
+                <w:b/>
+                <w:bCs/>
+                <w:sz w:val="14"/>
+                <w:szCs w:val="14"/>
+              </w:rPr>
+              <w:t>$</w:t>
+            </w:r>
           </w:p>
         </w:tc>
         <w:tc>
           <w:tcPr>
             <w:tcW w:w="1247" w:type="dxa"/>
-            <w:shd w:val="clear" w:color="auto" w:fill="074B74"/>
-            <w:vAlign w:val="center"/>
-          </w:tcPr>
-          <w:p>
-            <w:pPr>
-              <w:jc w:val="right"/>
-              <w:rPr>
-                <w:rFonts w:ascii="Noto Sans" w:hAnsi="Noto Sans" w:cs="Noto Sans"/>
-                <w:color w:val="FFFFFF" w:themeColor="background1"/>
-                <w:sz w:val="16"/>
-                <w:szCs w:val="16"/>
-              </w:rPr>
-            </w:pPr>
+            <w:tcBorders>
+              <w:bottom w:val="single" w:sz="4" w:space="0" w:color="auto"/>
+              <w:right w:val="single" w:sz="4" w:space="0" w:color="auto"/>
+            </w:tcBorders>
+            <w:vAlign w:val="center"/>
+          </w:tcPr>
+          <w:p>
+            <w:pPr>
+              <w:jc w:val="right"/>
+              <w:rPr>
+                <w:rFonts w:ascii="Noto Sans" w:hAnsi="Noto Sans" w:cs="Noto Sans"/>
+                <w:b/>
+                <w:bCs/>
+                <w:sz w:val="14"/>
+                <w:szCs w:val="14"/>
+              </w:rPr>
+            </w:pPr>
+            <w:r>
+              <w:rPr>
+                <w:rFonts w:ascii="Noto Sans" w:hAnsi="Noto Sans" w:cs="Noto Sans"/>
+                <w:b/>
+                <w:bCs/>
+                <w:sz w:val="14"/>
+                <w:szCs w:val="14"/>
+              </w:rPr>
+              <w:t>{{totalinicial60}}</w:t>
+            </w:r>
           </w:p>
         </w:tc>
       </w:tr>
@@ -4811,7 +4789,7 @@
           <w:tcPr>
             <w:tcW w:w="2211" w:type="dxa"/>
             <w:tcBorders>
-              <w:bottom w:val="single" w:sz="4" w:space="0" w:color="auto"/>
+              <w:top w:val="single" w:sz="4" w:space="0" w:color="auto"/>
             </w:tcBorders>
             <w:vAlign w:val="center"/>
           </w:tcPr>
@@ -4829,7 +4807,7 @@
           <w:tcPr>
             <w:tcW w:w="236" w:type="dxa"/>
             <w:tcBorders>
-              <w:bottom w:val="single" w:sz="4" w:space="0" w:color="auto"/>
+              <w:top w:val="single" w:sz="4" w:space="0" w:color="auto"/>
             </w:tcBorders>
             <w:vAlign w:val="center"/>
           </w:tcPr>
@@ -4847,7 +4825,7 @@
           <w:tcPr>
             <w:tcW w:w="318" w:type="dxa"/>
             <w:tcBorders>
-              <w:bottom w:val="single" w:sz="4" w:space="0" w:color="auto"/>
+              <w:top w:val="single" w:sz="4" w:space="0" w:color="auto"/>
             </w:tcBorders>
             <w:vAlign w:val="center"/>
           </w:tcPr>
@@ -4865,7 +4843,7 @@
           <w:tcPr>
             <w:tcW w:w="1247" w:type="dxa"/>
             <w:tcBorders>
-              <w:bottom w:val="single" w:sz="4" w:space="0" w:color="auto"/>
+              <w:top w:val="single" w:sz="4" w:space="0" w:color="auto"/>
             </w:tcBorders>
             <w:vAlign w:val="center"/>
           </w:tcPr>
@@ -4884,7 +4862,7 @@
           <w:tcPr>
             <w:tcW w:w="236" w:type="dxa"/>
             <w:tcBorders>
-              <w:bottom w:val="single" w:sz="4" w:space="0" w:color="auto"/>
+              <w:top w:val="single" w:sz="4" w:space="0" w:color="auto"/>
             </w:tcBorders>
             <w:vAlign w:val="center"/>
           </w:tcPr>
@@ -4902,7 +4880,7 @@
           <w:tcPr>
             <w:tcW w:w="308" w:type="dxa"/>
             <w:tcBorders>
-              <w:bottom w:val="single" w:sz="4" w:space="0" w:color="auto"/>
+              <w:top w:val="single" w:sz="4" w:space="0" w:color="auto"/>
             </w:tcBorders>
             <w:vAlign w:val="center"/>
           </w:tcPr>
@@ -4920,7 +4898,7 @@
           <w:tcPr>
             <w:tcW w:w="1247" w:type="dxa"/>
             <w:tcBorders>
-              <w:bottom w:val="single" w:sz="4" w:space="0" w:color="auto"/>
+              <w:top w:val="single" w:sz="4" w:space="0" w:color="auto"/>
             </w:tcBorders>
             <w:vAlign w:val="center"/>
           </w:tcPr>
@@ -4939,7 +4917,7 @@
           <w:tcPr>
             <w:tcW w:w="236" w:type="dxa"/>
             <w:tcBorders>
-              <w:bottom w:val="single" w:sz="4" w:space="0" w:color="auto"/>
+              <w:top w:val="single" w:sz="4" w:space="0" w:color="auto"/>
             </w:tcBorders>
             <w:vAlign w:val="center"/>
           </w:tcPr>
@@ -4957,7 +4935,7 @@
           <w:tcPr>
             <w:tcW w:w="308" w:type="dxa"/>
             <w:tcBorders>
-              <w:bottom w:val="single" w:sz="4" w:space="0" w:color="auto"/>
+              <w:top w:val="single" w:sz="4" w:space="0" w:color="auto"/>
             </w:tcBorders>
             <w:vAlign w:val="center"/>
           </w:tcPr>
@@ -4975,7 +4953,7 @@
           <w:tcPr>
             <w:tcW w:w="1247" w:type="dxa"/>
             <w:tcBorders>
-              <w:bottom w:val="single" w:sz="4" w:space="0" w:color="auto"/>
+              <w:top w:val="single" w:sz="4" w:space="0" w:color="auto"/>
             </w:tcBorders>
             <w:vAlign w:val="center"/>
           </w:tcPr>
@@ -4994,7 +4972,7 @@
           <w:tcPr>
             <w:tcW w:w="238" w:type="dxa"/>
             <w:tcBorders>
-              <w:bottom w:val="single" w:sz="4" w:space="0" w:color="auto"/>
+              <w:top w:val="single" w:sz="4" w:space="0" w:color="auto"/>
             </w:tcBorders>
             <w:vAlign w:val="center"/>
           </w:tcPr>
@@ -5012,7 +4990,7 @@
           <w:tcPr>
             <w:tcW w:w="308" w:type="dxa"/>
             <w:tcBorders>
-              <w:bottom w:val="single" w:sz="4" w:space="0" w:color="auto"/>
+              <w:top w:val="single" w:sz="4" w:space="0" w:color="auto"/>
             </w:tcBorders>
             <w:vAlign w:val="center"/>
           </w:tcPr>
@@ -5030,7 +5008,7 @@
           <w:tcPr>
             <w:tcW w:w="1247" w:type="dxa"/>
             <w:tcBorders>
-              <w:bottom w:val="single" w:sz="4" w:space="0" w:color="auto"/>
+              <w:top w:val="single" w:sz="4" w:space="0" w:color="auto"/>
             </w:tcBorders>
             <w:vAlign w:val="center"/>
           </w:tcPr>
@@ -5053,44 +5031,45 @@
         <w:tc>
           <w:tcPr>
             <w:tcW w:w="2211" w:type="dxa"/>
-            <w:tcBorders>
-              <w:top w:val="single" w:sz="4" w:space="0" w:color="auto"/>
-              <w:left w:val="single" w:sz="4" w:space="0" w:color="auto"/>
-            </w:tcBorders>
-            <w:vAlign w:val="center"/>
-          </w:tcPr>
-          <w:p>
-            <w:pPr>
-              <w:rPr>
-                <w:rFonts w:ascii="Noto Sans" w:hAnsi="Noto Sans" w:cs="Noto Sans"/>
-                <w:sz w:val="14"/>
-                <w:szCs w:val="14"/>
-              </w:rPr>
-            </w:pPr>
-            <w:r>
-              <w:rPr>
-                <w:rFonts w:ascii="Noto Sans" w:hAnsi="Noto Sans" w:cs="Noto Sans"/>
-                <w:sz w:val="14"/>
-                <w:szCs w:val="14"/>
-              </w:rPr>
-              <w:t>Renta Mensual</w:t>
+            <w:shd w:val="clear" w:color="auto" w:fill="074B74"/>
+            <w:vAlign w:val="center"/>
+          </w:tcPr>
+          <w:p>
+            <w:pPr>
+              <w:rPr>
+                <w:rFonts w:ascii="Noto Sans" w:hAnsi="Noto Sans" w:cs="Noto Sans"/>
+                <w:b/>
+                <w:bCs/>
+                <w:color w:val="FFFFFF" w:themeColor="background1"/>
+                <w:sz w:val="16"/>
+                <w:szCs w:val="16"/>
+              </w:rPr>
+            </w:pPr>
+            <w:r>
+              <w:rPr>
+                <w:rFonts w:ascii="Noto Sans" w:hAnsi="Noto Sans" w:cs="Noto Sans"/>
+                <w:b/>
+                <w:bCs/>
+                <w:color w:val="FFFFFF" w:themeColor="background1"/>
+                <w:sz w:val="16"/>
+                <w:szCs w:val="16"/>
+              </w:rPr>
+              <w:t>RENTA MENSUAL</w:t>
             </w:r>
           </w:p>
         </w:tc>
         <w:tc>
           <w:tcPr>
             <w:tcW w:w="236" w:type="dxa"/>
-            <w:tcBorders>
-              <w:top w:val="single" w:sz="4" w:space="0" w:color="auto"/>
-            </w:tcBorders>
-            <w:vAlign w:val="center"/>
-          </w:tcPr>
-          <w:p>
-            <w:pPr>
-              <w:rPr>
-                <w:rFonts w:ascii="Noto Sans" w:hAnsi="Noto Sans" w:cs="Noto Sans"/>
-                <w:sz w:val="14"/>
-                <w:szCs w:val="14"/>
+            <w:shd w:val="clear" w:color="auto" w:fill="074B74"/>
+            <w:vAlign w:val="center"/>
+          </w:tcPr>
+          <w:p>
+            <w:pPr>
+              <w:rPr>
+                <w:rFonts w:ascii="Noto Sans" w:hAnsi="Noto Sans" w:cs="Noto Sans"/>
+                <w:sz w:val="16"/>
+                <w:szCs w:val="16"/>
               </w:rPr>
             </w:pPr>
           </w:p>
@@ -5098,70 +5077,51 @@
         <w:tc>
           <w:tcPr>
             <w:tcW w:w="318" w:type="dxa"/>
-            <w:tcBorders>
-              <w:top w:val="single" w:sz="4" w:space="0" w:color="auto"/>
-            </w:tcBorders>
-            <w:vAlign w:val="center"/>
-          </w:tcPr>
-          <w:p>
-            <w:pPr>
-              <w:rPr>
-                <w:rFonts w:ascii="Noto Sans" w:hAnsi="Noto Sans" w:cs="Noto Sans"/>
-                <w:sz w:val="14"/>
-                <w:szCs w:val="14"/>
-              </w:rPr>
-            </w:pPr>
-            <w:r>
-              <w:rPr>
-                <w:rFonts w:ascii="Noto Sans" w:hAnsi="Noto Sans" w:cs="Noto Sans"/>
-                <w:sz w:val="14"/>
-                <w:szCs w:val="14"/>
-              </w:rPr>
-              <w:t>$</w:t>
-            </w:r>
+            <w:shd w:val="clear" w:color="auto" w:fill="074B74"/>
+            <w:vAlign w:val="center"/>
+          </w:tcPr>
+          <w:p>
+            <w:pPr>
+              <w:rPr>
+                <w:rFonts w:ascii="Noto Sans" w:hAnsi="Noto Sans" w:cs="Noto Sans"/>
+                <w:color w:val="FFFFFF" w:themeColor="background1"/>
+                <w:sz w:val="16"/>
+                <w:szCs w:val="16"/>
+              </w:rPr>
+            </w:pPr>
           </w:p>
         </w:tc>
         <w:tc>
           <w:tcPr>
             <w:tcW w:w="1247" w:type="dxa"/>
-            <w:tcBorders>
-              <w:top w:val="single" w:sz="4" w:space="0" w:color="auto"/>
-            </w:tcBorders>
-            <w:vAlign w:val="center"/>
-          </w:tcPr>
-          <w:p>
-            <w:pPr>
-              <w:jc w:val="right"/>
-              <w:rPr>
-                <w:rFonts w:ascii="Noto Sans" w:hAnsi="Noto Sans" w:cs="Noto Sans"/>
-                <w:sz w:val="14"/>
-                <w:szCs w:val="14"/>
-              </w:rPr>
-            </w:pPr>
-            <w:r>
-              <w:rPr>
-                <w:rFonts w:ascii="Noto Sans" w:hAnsi="Noto Sans" w:cs="Noto Sans"/>
-                <w:sz w:val="14"/>
-                <w:szCs w:val="14"/>
-              </w:rPr>
-              <w:t>{{mensualidad24}}</w:t>
-            </w:r>
+            <w:shd w:val="clear" w:color="auto" w:fill="074B74"/>
+            <w:vAlign w:val="center"/>
+          </w:tcPr>
+          <w:p>
+            <w:pPr>
+              <w:jc w:val="right"/>
+              <w:rPr>
+                <w:rFonts w:ascii="Noto Sans" w:hAnsi="Noto Sans" w:cs="Noto Sans"/>
+                <w:color w:val="FFFFFF" w:themeColor="background1"/>
+                <w:sz w:val="16"/>
+                <w:szCs w:val="16"/>
+              </w:rPr>
+            </w:pPr>
           </w:p>
         </w:tc>
         <w:tc>
           <w:tcPr>
             <w:tcW w:w="236" w:type="dxa"/>
-            <w:tcBorders>
-              <w:top w:val="single" w:sz="4" w:space="0" w:color="auto"/>
-            </w:tcBorders>
-            <w:vAlign w:val="center"/>
-          </w:tcPr>
-          <w:p>
-            <w:pPr>
-              <w:rPr>
-                <w:rFonts w:ascii="Noto Sans" w:hAnsi="Noto Sans" w:cs="Noto Sans"/>
-                <w:sz w:val="14"/>
-                <w:szCs w:val="14"/>
+            <w:shd w:val="clear" w:color="auto" w:fill="074B74"/>
+            <w:vAlign w:val="center"/>
+          </w:tcPr>
+          <w:p>
+            <w:pPr>
+              <w:rPr>
+                <w:rFonts w:ascii="Noto Sans" w:hAnsi="Noto Sans" w:cs="Noto Sans"/>
+                <w:color w:val="FFFFFF" w:themeColor="background1"/>
+                <w:sz w:val="16"/>
+                <w:szCs w:val="16"/>
               </w:rPr>
             </w:pPr>
           </w:p>
@@ -5169,70 +5129,51 @@
         <w:tc>
           <w:tcPr>
             <w:tcW w:w="308" w:type="dxa"/>
-            <w:tcBorders>
-              <w:top w:val="single" w:sz="4" w:space="0" w:color="auto"/>
-            </w:tcBorders>
-            <w:vAlign w:val="center"/>
-          </w:tcPr>
-          <w:p>
-            <w:pPr>
-              <w:rPr>
-                <w:rFonts w:ascii="Noto Sans" w:hAnsi="Noto Sans" w:cs="Noto Sans"/>
-                <w:sz w:val="14"/>
-                <w:szCs w:val="14"/>
-              </w:rPr>
-            </w:pPr>
-            <w:r>
-              <w:rPr>
-                <w:rFonts w:ascii="Noto Sans" w:hAnsi="Noto Sans" w:cs="Noto Sans"/>
-                <w:sz w:val="14"/>
-                <w:szCs w:val="14"/>
-              </w:rPr>
-              <w:t>$</w:t>
-            </w:r>
+            <w:shd w:val="clear" w:color="auto" w:fill="074B74"/>
+            <w:vAlign w:val="center"/>
+          </w:tcPr>
+          <w:p>
+            <w:pPr>
+              <w:rPr>
+                <w:rFonts w:ascii="Noto Sans" w:hAnsi="Noto Sans" w:cs="Noto Sans"/>
+                <w:color w:val="FFFFFF" w:themeColor="background1"/>
+                <w:sz w:val="16"/>
+                <w:szCs w:val="16"/>
+              </w:rPr>
+            </w:pPr>
           </w:p>
         </w:tc>
         <w:tc>
           <w:tcPr>
             <w:tcW w:w="1247" w:type="dxa"/>
-            <w:tcBorders>
-              <w:top w:val="single" w:sz="4" w:space="0" w:color="auto"/>
-            </w:tcBorders>
-            <w:vAlign w:val="center"/>
-          </w:tcPr>
-          <w:p>
-            <w:pPr>
-              <w:jc w:val="right"/>
-              <w:rPr>
-                <w:rFonts w:ascii="Noto Sans" w:hAnsi="Noto Sans" w:cs="Noto Sans"/>
-                <w:sz w:val="14"/>
-                <w:szCs w:val="14"/>
-              </w:rPr>
-            </w:pPr>
-            <w:r>
-              <w:rPr>
-                <w:rFonts w:ascii="Noto Sans" w:hAnsi="Noto Sans" w:cs="Noto Sans"/>
-                <w:sz w:val="14"/>
-                <w:szCs w:val="14"/>
-              </w:rPr>
-              <w:t>{{mensualidad36}}</w:t>
-            </w:r>
+            <w:shd w:val="clear" w:color="auto" w:fill="074B74"/>
+            <w:vAlign w:val="center"/>
+          </w:tcPr>
+          <w:p>
+            <w:pPr>
+              <w:jc w:val="right"/>
+              <w:rPr>
+                <w:rFonts w:ascii="Noto Sans" w:hAnsi="Noto Sans" w:cs="Noto Sans"/>
+                <w:color w:val="FFFFFF" w:themeColor="background1"/>
+                <w:sz w:val="16"/>
+                <w:szCs w:val="16"/>
+              </w:rPr>
+            </w:pPr>
           </w:p>
         </w:tc>
         <w:tc>
           <w:tcPr>
             <w:tcW w:w="236" w:type="dxa"/>
-            <w:tcBorders>
-              <w:top w:val="single" w:sz="4" w:space="0" w:color="auto"/>
-            </w:tcBorders>
-            <w:vAlign w:val="center"/>
-          </w:tcPr>
-          <w:p>
-            <w:pPr>
-              <w:rPr>
-                <w:rFonts w:ascii="Noto Sans" w:hAnsi="Noto Sans" w:cs="Noto Sans"/>
-                <w:sz w:val="14"/>
-                <w:szCs w:val="14"/>
+            <w:shd w:val="clear" w:color="auto" w:fill="074B74"/>
+            <w:vAlign w:val="center"/>
+          </w:tcPr>
+          <w:p>
+            <w:pPr>
+              <w:rPr>
+                <w:rFonts w:ascii="Noto Sans" w:hAnsi="Noto Sans" w:cs="Noto Sans"/>
+                <w:color w:val="FFFFFF" w:themeColor="background1"/>
+                <w:sz w:val="16"/>
+                <w:szCs w:val="16"/>
               </w:rPr>
             </w:pPr>
           </w:p>
@@ -5240,70 +5181,51 @@
         <w:tc>
           <w:tcPr>
             <w:tcW w:w="308" w:type="dxa"/>
-            <w:tcBorders>
-              <w:top w:val="single" w:sz="4" w:space="0" w:color="auto"/>
-            </w:tcBorders>
-            <w:vAlign w:val="center"/>
-          </w:tcPr>
-          <w:p>
-            <w:pPr>
-              <w:rPr>
-                <w:rFonts w:ascii="Noto Sans" w:hAnsi="Noto Sans" w:cs="Noto Sans"/>
-                <w:sz w:val="14"/>
-                <w:szCs w:val="14"/>
-              </w:rPr>
-            </w:pPr>
-            <w:r>
-              <w:rPr>
-                <w:rFonts w:ascii="Noto Sans" w:hAnsi="Noto Sans" w:cs="Noto Sans"/>
-                <w:sz w:val="14"/>
-                <w:szCs w:val="14"/>
-              </w:rPr>
-              <w:t>$</w:t>
-            </w:r>
+            <w:shd w:val="clear" w:color="auto" w:fill="074B74"/>
+            <w:vAlign w:val="center"/>
+          </w:tcPr>
+          <w:p>
+            <w:pPr>
+              <w:rPr>
+                <w:rFonts w:ascii="Noto Sans" w:hAnsi="Noto Sans" w:cs="Noto Sans"/>
+                <w:color w:val="FFFFFF" w:themeColor="background1"/>
+                <w:sz w:val="16"/>
+                <w:szCs w:val="16"/>
+              </w:rPr>
+            </w:pPr>
           </w:p>
         </w:tc>
         <w:tc>
           <w:tcPr>
             <w:tcW w:w="1247" w:type="dxa"/>
-            <w:tcBorders>
-              <w:top w:val="single" w:sz="4" w:space="0" w:color="auto"/>
-            </w:tcBorders>
-            <w:vAlign w:val="center"/>
-          </w:tcPr>
-          <w:p>
-            <w:pPr>
-              <w:jc w:val="right"/>
-              <w:rPr>
-                <w:rFonts w:ascii="Noto Sans" w:hAnsi="Noto Sans" w:cs="Noto Sans"/>
-                <w:sz w:val="14"/>
-                <w:szCs w:val="14"/>
-              </w:rPr>
-            </w:pPr>
-            <w:r>
-              <w:rPr>
-                <w:rFonts w:ascii="Noto Sans" w:hAnsi="Noto Sans" w:cs="Noto Sans"/>
-                <w:sz w:val="14"/>
-                <w:szCs w:val="14"/>
-              </w:rPr>
-              <w:t>{{mensualidad48}}</w:t>
-            </w:r>
+            <w:shd w:val="clear" w:color="auto" w:fill="074B74"/>
+            <w:vAlign w:val="center"/>
+          </w:tcPr>
+          <w:p>
+            <w:pPr>
+              <w:jc w:val="right"/>
+              <w:rPr>
+                <w:rFonts w:ascii="Noto Sans" w:hAnsi="Noto Sans" w:cs="Noto Sans"/>
+                <w:color w:val="FFFFFF" w:themeColor="background1"/>
+                <w:sz w:val="16"/>
+                <w:szCs w:val="16"/>
+              </w:rPr>
+            </w:pPr>
           </w:p>
         </w:tc>
         <w:tc>
           <w:tcPr>
             <w:tcW w:w="238" w:type="dxa"/>
-            <w:tcBorders>
-              <w:top w:val="single" w:sz="4" w:space="0" w:color="auto"/>
-            </w:tcBorders>
-            <w:vAlign w:val="center"/>
-          </w:tcPr>
-          <w:p>
-            <w:pPr>
-              <w:rPr>
-                <w:rFonts w:ascii="Noto Sans" w:hAnsi="Noto Sans" w:cs="Noto Sans"/>
-                <w:sz w:val="14"/>
-                <w:szCs w:val="14"/>
+            <w:shd w:val="clear" w:color="auto" w:fill="074B74"/>
+            <w:vAlign w:val="center"/>
+          </w:tcPr>
+          <w:p>
+            <w:pPr>
+              <w:rPr>
+                <w:rFonts w:ascii="Noto Sans" w:hAnsi="Noto Sans" w:cs="Noto Sans"/>
+                <w:color w:val="FFFFFF" w:themeColor="background1"/>
+                <w:sz w:val="16"/>
+                <w:szCs w:val="16"/>
               </w:rPr>
             </w:pPr>
           </w:p>
@@ -5311,55 +5233,276 @@
         <w:tc>
           <w:tcPr>
             <w:tcW w:w="308" w:type="dxa"/>
-            <w:tcBorders>
-              <w:top w:val="single" w:sz="4" w:space="0" w:color="auto"/>
-            </w:tcBorders>
-            <w:vAlign w:val="center"/>
-          </w:tcPr>
-          <w:p>
-            <w:pPr>
-              <w:rPr>
-                <w:rFonts w:ascii="Noto Sans" w:hAnsi="Noto Sans" w:cs="Noto Sans"/>
-                <w:sz w:val="14"/>
-                <w:szCs w:val="14"/>
-              </w:rPr>
-            </w:pPr>
-            <w:r>
-              <w:rPr>
-                <w:rFonts w:ascii="Noto Sans" w:hAnsi="Noto Sans" w:cs="Noto Sans"/>
-                <w:sz w:val="14"/>
-                <w:szCs w:val="14"/>
-              </w:rPr>
-              <w:t>$</w:t>
-            </w:r>
+            <w:shd w:val="clear" w:color="auto" w:fill="074B74"/>
+            <w:vAlign w:val="center"/>
+          </w:tcPr>
+          <w:p>
+            <w:pPr>
+              <w:rPr>
+                <w:rFonts w:ascii="Noto Sans" w:hAnsi="Noto Sans" w:cs="Noto Sans"/>
+                <w:color w:val="FFFFFF" w:themeColor="background1"/>
+                <w:sz w:val="16"/>
+                <w:szCs w:val="16"/>
+              </w:rPr>
+            </w:pPr>
           </w:p>
         </w:tc>
         <w:tc>
           <w:tcPr>
             <w:tcW w:w="1247" w:type="dxa"/>
-            <w:tcBorders>
-              <w:top w:val="single" w:sz="4" w:space="0" w:color="auto"/>
-              <w:right w:val="single" w:sz="4" w:space="0" w:color="auto"/>
-            </w:tcBorders>
-            <w:vAlign w:val="center"/>
-          </w:tcPr>
-          <w:p>
-            <w:pPr>
-              <w:jc w:val="right"/>
-              <w:rPr>
-                <w:rFonts w:ascii="Noto Sans" w:hAnsi="Noto Sans" w:cs="Noto Sans"/>
-                <w:sz w:val="14"/>
-                <w:szCs w:val="14"/>
-              </w:rPr>
-            </w:pPr>
-            <w:r>
-              <w:rPr>
-                <w:rFonts w:ascii="Noto Sans" w:hAnsi="Noto Sans" w:cs="Noto Sans"/>
-                <w:sz w:val="14"/>
-                <w:szCs w:val="14"/>
-              </w:rPr>
-              <w:t>{{mensualidad60}}</w:t>
-            </w:r>
+            <w:shd w:val="clear" w:color="auto" w:fill="074B74"/>
+            <w:vAlign w:val="center"/>
+          </w:tcPr>
+          <w:p>
+            <w:pPr>
+              <w:jc w:val="right"/>
+              <w:rPr>
+                <w:rFonts w:ascii="Noto Sans" w:hAnsi="Noto Sans" w:cs="Noto Sans"/>
+                <w:color w:val="FFFFFF" w:themeColor="background1"/>
+                <w:sz w:val="16"/>
+                <w:szCs w:val="16"/>
+              </w:rPr>
+            </w:pPr>
+          </w:p>
+        </w:tc>
+      </w:tr>
+      <w:tr>
+        <w:tc>
+          <w:tcPr>
+            <w:tcW w:w="2211" w:type="dxa"/>
+            <w:tcBorders>
+              <w:bottom w:val="single" w:sz="4" w:space="0" w:color="auto"/>
+            </w:tcBorders>
+            <w:vAlign w:val="center"/>
+          </w:tcPr>
+          <w:p>
+            <w:pPr>
+              <w:rPr>
+                <w:rFonts w:ascii="Noto Sans" w:hAnsi="Noto Sans" w:cs="Noto Sans"/>
+                <w:sz w:val="8"/>
+                <w:szCs w:val="8"/>
+              </w:rPr>
+            </w:pPr>
+          </w:p>
+        </w:tc>
+        <w:tc>
+          <w:tcPr>
+            <w:tcW w:w="236" w:type="dxa"/>
+            <w:tcBorders>
+              <w:bottom w:val="single" w:sz="4" w:space="0" w:color="auto"/>
+            </w:tcBorders>
+            <w:vAlign w:val="center"/>
+          </w:tcPr>
+          <w:p>
+            <w:pPr>
+              <w:rPr>
+                <w:rFonts w:ascii="Noto Sans" w:hAnsi="Noto Sans" w:cs="Noto Sans"/>
+                <w:sz w:val="8"/>
+                <w:szCs w:val="8"/>
+              </w:rPr>
+            </w:pPr>
+          </w:p>
+        </w:tc>
+        <w:tc>
+          <w:tcPr>
+            <w:tcW w:w="318" w:type="dxa"/>
+            <w:tcBorders>
+              <w:bottom w:val="single" w:sz="4" w:space="0" w:color="auto"/>
+            </w:tcBorders>
+            <w:vAlign w:val="center"/>
+          </w:tcPr>
+          <w:p>
+            <w:pPr>
+              <w:rPr>
+                <w:rFonts w:ascii="Noto Sans" w:hAnsi="Noto Sans" w:cs="Noto Sans"/>
+                <w:sz w:val="8"/>
+                <w:szCs w:val="8"/>
+              </w:rPr>
+            </w:pPr>
+          </w:p>
+        </w:tc>
+        <w:tc>
+          <w:tcPr>
+            <w:tcW w:w="1247" w:type="dxa"/>
+            <w:tcBorders>
+              <w:bottom w:val="single" w:sz="4" w:space="0" w:color="auto"/>
+            </w:tcBorders>
+            <w:vAlign w:val="center"/>
+          </w:tcPr>
+          <w:p>
+            <w:pPr>
+              <w:jc w:val="right"/>
+              <w:rPr>
+                <w:rFonts w:ascii="Noto Sans" w:hAnsi="Noto Sans" w:cs="Noto Sans"/>
+                <w:sz w:val="8"/>
+                <w:szCs w:val="8"/>
+              </w:rPr>
+            </w:pPr>
+          </w:p>
+        </w:tc>
+        <w:tc>
+          <w:tcPr>
+            <w:tcW w:w="236" w:type="dxa"/>
+            <w:tcBorders>
+              <w:bottom w:val="single" w:sz="4" w:space="0" w:color="auto"/>
+            </w:tcBorders>
+            <w:vAlign w:val="center"/>
+          </w:tcPr>
+          <w:p>
+            <w:pPr>
+              <w:rPr>
+                <w:rFonts w:ascii="Noto Sans" w:hAnsi="Noto Sans" w:cs="Noto Sans"/>
+                <w:sz w:val="8"/>
+                <w:szCs w:val="8"/>
+              </w:rPr>
+            </w:pPr>
+          </w:p>
+        </w:tc>
+        <w:tc>
+          <w:tcPr>
+            <w:tcW w:w="308" w:type="dxa"/>
+            <w:tcBorders>
+              <w:bottom w:val="single" w:sz="4" w:space="0" w:color="auto"/>
+            </w:tcBorders>
+            <w:vAlign w:val="center"/>
+          </w:tcPr>
+          <w:p>
+            <w:pPr>
+              <w:rPr>
+                <w:rFonts w:ascii="Noto Sans" w:hAnsi="Noto Sans" w:cs="Noto Sans"/>
+                <w:sz w:val="8"/>
+                <w:szCs w:val="8"/>
+              </w:rPr>
+            </w:pPr>
+          </w:p>
+        </w:tc>
+        <w:tc>
+          <w:tcPr>
+            <w:tcW w:w="1247" w:type="dxa"/>
+            <w:tcBorders>
+              <w:bottom w:val="single" w:sz="4" w:space="0" w:color="auto"/>
+            </w:tcBorders>
+            <w:vAlign w:val="center"/>
+          </w:tcPr>
+          <w:p>
+            <w:pPr>
+              <w:jc w:val="right"/>
+              <w:rPr>
+                <w:rFonts w:ascii="Noto Sans" w:hAnsi="Noto Sans" w:cs="Noto Sans"/>
+                <w:sz w:val="8"/>
+                <w:szCs w:val="8"/>
+              </w:rPr>
+            </w:pPr>
+          </w:p>
+        </w:tc>
+        <w:tc>
+          <w:tcPr>
+            <w:tcW w:w="236" w:type="dxa"/>
+            <w:tcBorders>
+              <w:bottom w:val="single" w:sz="4" w:space="0" w:color="auto"/>
+            </w:tcBorders>
+            <w:vAlign w:val="center"/>
+          </w:tcPr>
+          <w:p>
+            <w:pPr>
+              <w:rPr>
+                <w:rFonts w:ascii="Noto Sans" w:hAnsi="Noto Sans" w:cs="Noto Sans"/>
+                <w:sz w:val="8"/>
+                <w:szCs w:val="8"/>
+              </w:rPr>
+            </w:pPr>
+          </w:p>
+        </w:tc>
+        <w:tc>
+          <w:tcPr>
+            <w:tcW w:w="308" w:type="dxa"/>
+            <w:tcBorders>
+              <w:bottom w:val="single" w:sz="4" w:space="0" w:color="auto"/>
+            </w:tcBorders>
+            <w:vAlign w:val="center"/>
+          </w:tcPr>
+          <w:p>
+            <w:pPr>
+              <w:rPr>
+                <w:rFonts w:ascii="Noto Sans" w:hAnsi="Noto Sans" w:cs="Noto Sans"/>
+                <w:sz w:val="8"/>
+                <w:szCs w:val="8"/>
+              </w:rPr>
+            </w:pPr>
+          </w:p>
+        </w:tc>
+        <w:tc>
+          <w:tcPr>
+            <w:tcW w:w="1247" w:type="dxa"/>
+            <w:tcBorders>
+              <w:bottom w:val="single" w:sz="4" w:space="0" w:color="auto"/>
+            </w:tcBorders>
+            <w:vAlign w:val="center"/>
+          </w:tcPr>
+          <w:p>
+            <w:pPr>
+              <w:jc w:val="right"/>
+              <w:rPr>
+                <w:rFonts w:ascii="Noto Sans" w:hAnsi="Noto Sans" w:cs="Noto Sans"/>
+                <w:sz w:val="8"/>
+                <w:szCs w:val="8"/>
+              </w:rPr>
+            </w:pPr>
+          </w:p>
+        </w:tc>
+        <w:tc>
+          <w:tcPr>
+            <w:tcW w:w="238" w:type="dxa"/>
+            <w:tcBorders>
+              <w:bottom w:val="single" w:sz="4" w:space="0" w:color="auto"/>
+            </w:tcBorders>
+            <w:vAlign w:val="center"/>
+          </w:tcPr>
+          <w:p>
+            <w:pPr>
+              <w:rPr>
+                <w:rFonts w:ascii="Noto Sans" w:hAnsi="Noto Sans" w:cs="Noto Sans"/>
+                <w:sz w:val="8"/>
+                <w:szCs w:val="8"/>
+              </w:rPr>
+            </w:pPr>
+          </w:p>
+        </w:tc>
+        <w:tc>
+          <w:tcPr>
+            <w:tcW w:w="308" w:type="dxa"/>
+            <w:tcBorders>
+              <w:bottom w:val="single" w:sz="4" w:space="0" w:color="auto"/>
+            </w:tcBorders>
+            <w:vAlign w:val="center"/>
+          </w:tcPr>
+          <w:p>
+            <w:pPr>
+              <w:rPr>
+                <w:rFonts w:ascii="Noto Sans" w:hAnsi="Noto Sans" w:cs="Noto Sans"/>
+                <w:sz w:val="8"/>
+                <w:szCs w:val="8"/>
+              </w:rPr>
+            </w:pPr>
+          </w:p>
+        </w:tc>
+        <w:tc>
+          <w:tcPr>
+            <w:tcW w:w="1247" w:type="dxa"/>
+            <w:tcBorders>
+              <w:bottom w:val="single" w:sz="4" w:space="0" w:color="auto"/>
+            </w:tcBorders>
+            <w:vAlign w:val="center"/>
+          </w:tcPr>
+          <w:p>
+            <w:pPr>
+              <w:jc w:val="right"/>
+              <w:rPr>
+                <w:rFonts w:ascii="Noto Sans" w:hAnsi="Noto Sans" w:cs="Noto Sans"/>
+                <w:sz w:val="8"/>
+                <w:szCs w:val="8"/>
+              </w:rPr>
+            </w:pPr>
           </w:p>
         </w:tc>
       </w:tr>
@@ -5371,26 +5514,351 @@
           <w:tcPr>
             <w:tcW w:w="2211" w:type="dxa"/>
             <w:tcBorders>
+              <w:top w:val="single" w:sz="4" w:space="0" w:color="auto"/>
               <w:left w:val="single" w:sz="4" w:space="0" w:color="auto"/>
-              <w:bottom w:val="single" w:sz="4" w:space="0" w:color="auto"/>
-            </w:tcBorders>
-            <w:vAlign w:val="center"/>
-          </w:tcPr>
-          <w:p>
-            <w:pPr>
-              <w:rPr>
-                <w:rFonts w:ascii="Noto Sans" w:hAnsi="Noto Sans" w:cs="Noto Sans"/>
-                <w:sz w:val="14"/>
-                <w:szCs w:val="14"/>
-              </w:rPr>
-            </w:pPr>
-            <w:r>
-              <w:rPr>
-                <w:rFonts w:ascii="Noto Sans" w:hAnsi="Noto Sans" w:cs="Noto Sans"/>
-                <w:sz w:val="14"/>
-                <w:szCs w:val="14"/>
-              </w:rPr>
-              <w:t>Membresía Plan Premium</w:t>
+            </w:tcBorders>
+            <w:vAlign w:val="center"/>
+          </w:tcPr>
+          <w:p>
+            <w:pPr>
+              <w:rPr>
+                <w:rFonts w:ascii="Noto Sans" w:hAnsi="Noto Sans" w:cs="Noto Sans"/>
+                <w:sz w:val="14"/>
+                <w:szCs w:val="14"/>
+              </w:rPr>
+            </w:pPr>
+            <w:r>
+              <w:rPr>
+                <w:rFonts w:ascii="Noto Sans" w:hAnsi="Noto Sans" w:cs="Noto Sans"/>
+                <w:sz w:val="14"/>
+                <w:szCs w:val="14"/>
+              </w:rPr>
+              <w:t>Renta Mensual</w:t>
+            </w:r>
+          </w:p>
+        </w:tc>
+        <w:tc>
+          <w:tcPr>
+            <w:tcW w:w="236" w:type="dxa"/>
+            <w:tcBorders>
+              <w:top w:val="single" w:sz="4" w:space="0" w:color="auto"/>
+            </w:tcBorders>
+            <w:vAlign w:val="center"/>
+          </w:tcPr>
+          <w:p>
+            <w:pPr>
+              <w:rPr>
+                <w:rFonts w:ascii="Noto Sans" w:hAnsi="Noto Sans" w:cs="Noto Sans"/>
+                <w:sz w:val="14"/>
+                <w:szCs w:val="14"/>
+              </w:rPr>
+            </w:pPr>
+          </w:p>
+        </w:tc>
+        <w:tc>
+          <w:tcPr>
+            <w:tcW w:w="318" w:type="dxa"/>
+            <w:tcBorders>
+              <w:top w:val="single" w:sz="4" w:space="0" w:color="auto"/>
+            </w:tcBorders>
+            <w:vAlign w:val="center"/>
+          </w:tcPr>
+          <w:p>
+            <w:pPr>
+              <w:rPr>
+                <w:rFonts w:ascii="Noto Sans" w:hAnsi="Noto Sans" w:cs="Noto Sans"/>
+                <w:sz w:val="14"/>
+                <w:szCs w:val="14"/>
+              </w:rPr>
+            </w:pPr>
+            <w:r>
+              <w:rPr>
+                <w:rFonts w:ascii="Noto Sans" w:hAnsi="Noto Sans" w:cs="Noto Sans"/>
+                <w:sz w:val="14"/>
+                <w:szCs w:val="14"/>
+              </w:rPr>
+              <w:t>$</w:t>
+            </w:r>
+          </w:p>
+        </w:tc>
+        <w:tc>
+          <w:tcPr>
+            <w:tcW w:w="1247" w:type="dxa"/>
+            <w:tcBorders>
+              <w:top w:val="single" w:sz="4" w:space="0" w:color="auto"/>
+            </w:tcBorders>
+            <w:vAlign w:val="center"/>
+          </w:tcPr>
+          <w:p>
+            <w:pPr>
+              <w:jc w:val="right"/>
+              <w:rPr>
+                <w:rFonts w:ascii="Noto Sans" w:hAnsi="Noto Sans" w:cs="Noto Sans"/>
+                <w:sz w:val="14"/>
+                <w:szCs w:val="14"/>
+              </w:rPr>
+            </w:pPr>
+            <w:r>
+              <w:rPr>
+                <w:rFonts w:ascii="Noto Sans" w:hAnsi="Noto Sans" w:cs="Noto Sans"/>
+                <w:sz w:val="14"/>
+                <w:szCs w:val="14"/>
+              </w:rPr>
+              <w:t>{{mensualidad24}}</w:t>
+            </w:r>
+          </w:p>
+        </w:tc>
+        <w:tc>
+          <w:tcPr>
+            <w:tcW w:w="236" w:type="dxa"/>
+            <w:tcBorders>
+              <w:top w:val="single" w:sz="4" w:space="0" w:color="auto"/>
+            </w:tcBorders>
+            <w:vAlign w:val="center"/>
+          </w:tcPr>
+          <w:p>
+            <w:pPr>
+              <w:rPr>
+                <w:rFonts w:ascii="Noto Sans" w:hAnsi="Noto Sans" w:cs="Noto Sans"/>
+                <w:sz w:val="14"/>
+                <w:szCs w:val="14"/>
+              </w:rPr>
+            </w:pPr>
+          </w:p>
+        </w:tc>
+        <w:tc>
+          <w:tcPr>
+            <w:tcW w:w="308" w:type="dxa"/>
+            <w:tcBorders>
+              <w:top w:val="single" w:sz="4" w:space="0" w:color="auto"/>
+            </w:tcBorders>
+            <w:vAlign w:val="center"/>
+          </w:tcPr>
+          <w:p>
+            <w:pPr>
+              <w:rPr>
+                <w:rFonts w:ascii="Noto Sans" w:hAnsi="Noto Sans" w:cs="Noto Sans"/>
+                <w:sz w:val="14"/>
+                <w:szCs w:val="14"/>
+              </w:rPr>
+            </w:pPr>
+            <w:r>
+              <w:rPr>
+                <w:rFonts w:ascii="Noto Sans" w:hAnsi="Noto Sans" w:cs="Noto Sans"/>
+                <w:sz w:val="14"/>
+                <w:szCs w:val="14"/>
+              </w:rPr>
+              <w:t>$</w:t>
+            </w:r>
+          </w:p>
+        </w:tc>
+        <w:tc>
+          <w:tcPr>
+            <w:tcW w:w="1247" w:type="dxa"/>
+            <w:tcBorders>
+              <w:top w:val="single" w:sz="4" w:space="0" w:color="auto"/>
+            </w:tcBorders>
+            <w:vAlign w:val="center"/>
+          </w:tcPr>
+          <w:p>
+            <w:pPr>
+              <w:jc w:val="right"/>
+              <w:rPr>
+                <w:rFonts w:ascii="Noto Sans" w:hAnsi="Noto Sans" w:cs="Noto Sans"/>
+                <w:sz w:val="14"/>
+                <w:szCs w:val="14"/>
+              </w:rPr>
+            </w:pPr>
+            <w:r>
+              <w:rPr>
+                <w:rFonts w:ascii="Noto Sans" w:hAnsi="Noto Sans" w:cs="Noto Sans"/>
+                <w:sz w:val="14"/>
+                <w:szCs w:val="14"/>
+              </w:rPr>
+              <w:t>{{mensualidad36}}</w:t>
+            </w:r>
+          </w:p>
+        </w:tc>
+        <w:tc>
+          <w:tcPr>
+            <w:tcW w:w="236" w:type="dxa"/>
+            <w:tcBorders>
+              <w:top w:val="single" w:sz="4" w:space="0" w:color="auto"/>
+            </w:tcBorders>
+            <w:vAlign w:val="center"/>
+          </w:tcPr>
+          <w:p>
+            <w:pPr>
+              <w:rPr>
+                <w:rFonts w:ascii="Noto Sans" w:hAnsi="Noto Sans" w:cs="Noto Sans"/>
+                <w:sz w:val="14"/>
+                <w:szCs w:val="14"/>
+              </w:rPr>
+            </w:pPr>
+          </w:p>
+        </w:tc>
+        <w:tc>
+          <w:tcPr>
+            <w:tcW w:w="308" w:type="dxa"/>
+            <w:tcBorders>
+              <w:top w:val="single" w:sz="4" w:space="0" w:color="auto"/>
+            </w:tcBorders>
+            <w:vAlign w:val="center"/>
+          </w:tcPr>
+          <w:p>
+            <w:pPr>
+              <w:rPr>
+                <w:rFonts w:ascii="Noto Sans" w:hAnsi="Noto Sans" w:cs="Noto Sans"/>
+                <w:sz w:val="14"/>
+                <w:szCs w:val="14"/>
+              </w:rPr>
+            </w:pPr>
+            <w:r>
+              <w:rPr>
+                <w:rFonts w:ascii="Noto Sans" w:hAnsi="Noto Sans" w:cs="Noto Sans"/>
+                <w:sz w:val="14"/>
+                <w:szCs w:val="14"/>
+              </w:rPr>
+              <w:t>$</w:t>
+            </w:r>
+          </w:p>
+        </w:tc>
+        <w:tc>
+          <w:tcPr>
+            <w:tcW w:w="1247" w:type="dxa"/>
+            <w:tcBorders>
+              <w:top w:val="single" w:sz="4" w:space="0" w:color="auto"/>
+            </w:tcBorders>
+            <w:vAlign w:val="center"/>
+          </w:tcPr>
+          <w:p>
+            <w:pPr>
+              <w:jc w:val="right"/>
+              <w:rPr>
+                <w:rFonts w:ascii="Noto Sans" w:hAnsi="Noto Sans" w:cs="Noto Sans"/>
+                <w:sz w:val="14"/>
+                <w:szCs w:val="14"/>
+              </w:rPr>
+            </w:pPr>
+            <w:r>
+              <w:rPr>
+                <w:rFonts w:ascii="Noto Sans" w:hAnsi="Noto Sans" w:cs="Noto Sans"/>
+                <w:sz w:val="14"/>
+                <w:szCs w:val="14"/>
+              </w:rPr>
+              <w:t>{{mensualidad48}}</w:t>
+            </w:r>
+          </w:p>
+        </w:tc>
+        <w:tc>
+          <w:tcPr>
+            <w:tcW w:w="238" w:type="dxa"/>
+            <w:tcBorders>
+              <w:top w:val="single" w:sz="4" w:space="0" w:color="auto"/>
+            </w:tcBorders>
+            <w:vAlign w:val="center"/>
+          </w:tcPr>
+          <w:p>
+            <w:pPr>
+              <w:rPr>
+                <w:rFonts w:ascii="Noto Sans" w:hAnsi="Noto Sans" w:cs="Noto Sans"/>
+                <w:sz w:val="14"/>
+                <w:szCs w:val="14"/>
+              </w:rPr>
+            </w:pPr>
+          </w:p>
+        </w:tc>
+        <w:tc>
+          <w:tcPr>
+            <w:tcW w:w="308" w:type="dxa"/>
+            <w:tcBorders>
+              <w:top w:val="single" w:sz="4" w:space="0" w:color="auto"/>
+            </w:tcBorders>
+            <w:vAlign w:val="center"/>
+          </w:tcPr>
+          <w:p>
+            <w:pPr>
+              <w:rPr>
+                <w:rFonts w:ascii="Noto Sans" w:hAnsi="Noto Sans" w:cs="Noto Sans"/>
+                <w:sz w:val="14"/>
+                <w:szCs w:val="14"/>
+              </w:rPr>
+            </w:pPr>
+            <w:r>
+              <w:rPr>
+                <w:rFonts w:ascii="Noto Sans" w:hAnsi="Noto Sans" w:cs="Noto Sans"/>
+                <w:sz w:val="14"/>
+                <w:szCs w:val="14"/>
+              </w:rPr>
+              <w:t>$</w:t>
+            </w:r>
+          </w:p>
+        </w:tc>
+        <w:tc>
+          <w:tcPr>
+            <w:tcW w:w="1247" w:type="dxa"/>
+            <w:tcBorders>
+              <w:top w:val="single" w:sz="4" w:space="0" w:color="auto"/>
+              <w:right w:val="single" w:sz="4" w:space="0" w:color="auto"/>
+            </w:tcBorders>
+            <w:vAlign w:val="center"/>
+          </w:tcPr>
+          <w:p>
+            <w:pPr>
+              <w:jc w:val="right"/>
+              <w:rPr>
+                <w:rFonts w:ascii="Noto Sans" w:hAnsi="Noto Sans" w:cs="Noto Sans"/>
+                <w:sz w:val="14"/>
+                <w:szCs w:val="14"/>
+              </w:rPr>
+            </w:pPr>
+            <w:r>
+              <w:rPr>
+                <w:rFonts w:ascii="Noto Sans" w:hAnsi="Noto Sans" w:cs="Noto Sans"/>
+                <w:sz w:val="14"/>
+                <w:szCs w:val="14"/>
+              </w:rPr>
+              <w:t>{{mensualidad60}}</w:t>
+            </w:r>
+          </w:p>
+        </w:tc>
+      </w:tr>
+      <w:tr>
+        <w:trPr>
+          <w:trHeight w:val="227"/>
+        </w:trPr>
+        <w:tc>
+          <w:tcPr>
+            <w:tcW w:w="2211" w:type="dxa"/>
+            <w:tcBorders>
+              <w:left w:val="single" w:sz="4" w:space="0" w:color="auto"/>
+              <w:bottom w:val="single" w:sz="4" w:space="0" w:color="auto"/>
+            </w:tcBorders>
+            <w:vAlign w:val="center"/>
+          </w:tcPr>
+          <w:p>
+            <w:pPr>
+              <w:rPr>
+                <w:rFonts w:ascii="Noto Sans" w:hAnsi="Noto Sans" w:cs="Noto Sans"/>
+                <w:sz w:val="14"/>
+                <w:szCs w:val="14"/>
+              </w:rPr>
+            </w:pPr>
+            <w:r>
+              <w:rPr>
+                <w:rFonts w:ascii="Noto Sans" w:hAnsi="Noto Sans" w:cs="Noto Sans"/>
+                <w:sz w:val="14"/>
+                <w:szCs w:val="14"/>
+              </w:rPr>
+              <w:t xml:space="preserve">Membresía Plan </w:t>
+            </w:r>
+            <w:r>
+              <w:rPr>
+                <w:rFonts w:ascii="Noto Sans" w:hAnsi="Noto Sans" w:cs="Noto Sans"/>
+                <w:sz w:val="14"/>
+                <w:szCs w:val="14"/>
+              </w:rPr>
+              <w:t>{{plan}}</w:t>
             </w:r>
           </w:p>
         </w:tc>
@@ -9014,7 +9482,51 @@
           <w:sz w:val="14"/>
           <w:szCs w:val="14"/>
         </w:rPr>
-        <w:t>El kilometraje máximo es de 30,000 kms. anuales aplicables en caso de devolución del activo al término del plazo</w:t>
+        <w:t xml:space="preserve">El kilometraje máximo es de 30,000 </w:t>
+      </w:r>
+      <w:proofErr w:type="spellStart"/>
+      <w:r>
+        <w:rPr>
+          <w:rFonts w:ascii="Noto Sans" w:hAnsi="Noto Sans" w:cs="Noto Sans"/>
+          <w:sz w:val="14"/>
+          <w:szCs w:val="14"/>
+        </w:rPr>
+        <w:t>kms</w:t>
+      </w:r>
+      <w:proofErr w:type="spellEnd"/>
+      <w:r>
+        <w:rPr>
+          <w:rFonts w:ascii="Noto Sans" w:hAnsi="Noto Sans" w:cs="Noto Sans"/>
+          <w:sz w:val="14"/>
+          <w:szCs w:val="14"/>
+        </w:rPr>
+        <w:t>. anuales aplicables en caso de devolución del activo al término del plazo</w:t>
+      </w:r>
+    </w:p>
+    <w:p>
+      <w:pPr>
+        <w:spacing w:after="0" w:line="240" w:lineRule="auto"/>
+        <w:rPr>
+          <w:rFonts w:ascii="Noto Sans" w:hAnsi="Noto Sans" w:cs="Noto Sans"/>
+          <w:sz w:val="14"/>
+          <w:szCs w:val="14"/>
+        </w:rPr>
+      </w:pPr>
+      <w:r>
+        <w:rPr>
+          <w:rFonts w:ascii="Noto Sans" w:hAnsi="Noto Sans" w:cs="Noto Sans"/>
+          <w:sz w:val="14"/>
+          <w:szCs w:val="14"/>
+        </w:rPr>
+        <w:t>*E</w:t>
+      </w:r>
+      <w:r>
+        <w:rPr>
+          <w:rFonts w:ascii="Noto Sans" w:hAnsi="Noto Sans" w:cs="Noto Sans"/>
+          <w:sz w:val="14"/>
+          <w:szCs w:val="14"/>
+        </w:rPr>
+        <w:t>n caso de que se contrate seguro anual de contado, se contratarán pólizas anuales por los periodos anuales subsecuentes durante la vigencia del contrato con cargo al cliente</w:t>
       </w:r>
     </w:p>
     <w:p>
@@ -9057,7 +9569,29 @@
           <w:sz w:val="14"/>
           <w:szCs w:val="14"/>
         </w:rPr>
-        <w:t>Para cualquier duda o aclaración escríbenos a info@firstlease.com.mx o llama al teléfono (55) 5160-5604</w:t>
+        <w:t xml:space="preserve">Para cualquier duda o aclaración escríbenos a info@firstlease.com.mx o </w:t>
+      </w:r>
+      <w:proofErr w:type="spellStart"/>
+      <w:r>
+        <w:rPr>
+          <w:rFonts w:ascii="Noto Sans" w:hAnsi="Noto Sans" w:cs="Noto Sans"/>
+          <w:b/>
+          <w:bCs/>
+          <w:sz w:val="14"/>
+          <w:szCs w:val="14"/>
+        </w:rPr>
+        <w:t>llama</w:t>
+      </w:r>
+      <w:proofErr w:type="spellEnd"/>
+      <w:r>
+        <w:rPr>
+          <w:rFonts w:ascii="Noto Sans" w:hAnsi="Noto Sans" w:cs="Noto Sans"/>
+          <w:b/>
+          <w:bCs/>
+          <w:sz w:val="14"/>
+          <w:szCs w:val="14"/>
+        </w:rPr>
+        <w:t xml:space="preserve"> al teléfono (55) 5160-5604</w:t>
       </w:r>
     </w:p>
     <w:p>

</xml_diff>

<commit_message>
Ajustes adicionales a plantilla tag
</commit_message>
<xml_diff>
--- a/api-cotizaciones/templates/Plantilla_Cotizacion.docx
+++ b/api-cotizaciones/templates/Plantilla_Cotizacion.docx
@@ -5734,15 +5734,7 @@
                 <w:sz w:val="14"/>
                 <w:szCs w:val="14"/>
               </w:rPr>
-              <w:t xml:space="preserve">Membresía Plan </w:t>
-            </w:r>
-            <w:r>
-              <w:rPr>
-                <w:rFonts w:ascii="Noto Sans" w:hAnsi="Noto Sans" w:cs="Noto Sans"/>
-                <w:sz w:val="14"/>
-                <w:szCs w:val="14"/>
-              </w:rPr>
-              <w:t>{{plan}}</w:t>
+              <w:t>{{plantag}}</w:t>
             </w:r>
           </w:p>
         </w:tc>

</xml_diff>

<commit_message>
Planes/defaults + correcciones enganche/accesorios y plantilla
</commit_message>
<xml_diff>
--- a/api-cotizaciones/templates/Plantilla_Cotizacion.docx
+++ b/api-cotizaciones/templates/Plantilla_Cotizacion.docx
@@ -375,11 +375,11 @@
         <w:tblLook w:val="04A0" w:firstRow="1" w:lastRow="0" w:firstColumn="1" w:lastColumn="0" w:noHBand="0" w:noVBand="1"/>
       </w:tblPr>
       <w:tblGrid>
-        <w:gridCol w:w="1811"/>
-        <w:gridCol w:w="3336"/>
+        <w:gridCol w:w="1808"/>
+        <w:gridCol w:w="3327"/>
         <w:gridCol w:w="291"/>
-        <w:gridCol w:w="2909"/>
-        <w:gridCol w:w="1004"/>
+        <w:gridCol w:w="2904"/>
+        <w:gridCol w:w="1021"/>
       </w:tblGrid>
       <w:tr>
         <w:trPr>
@@ -715,7 +715,7 @@
                 <w:sz w:val="14"/>
                 <w:szCs w:val="14"/>
               </w:rPr>
-              <w:t>Seguro de Daños Premium</w:t>
+              <w:t>{{segurotag}}</w:t>
             </w:r>
           </w:p>
         </w:tc>
@@ -870,7 +870,7 @@
                 <w:sz w:val="14"/>
                 <w:szCs w:val="14"/>
               </w:rPr>
-              <w:t>{{segbool}}</w:t>
+              <w:t>{{autobool}}</w:t>
             </w:r>
           </w:p>
         </w:tc>
@@ -1007,7 +1007,7 @@
                 <w:sz w:val="14"/>
                 <w:szCs w:val="14"/>
               </w:rPr>
-              <w:t>{{segbool}}</w:t>
+              <w:t>{{autobool}}</w:t>
             </w:r>
           </w:p>
         </w:tc>
@@ -1121,7 +1121,7 @@
                 <w:sz w:val="14"/>
                 <w:szCs w:val="14"/>
               </w:rPr>
-              <w:t>GPS con plataforma de rastreo</w:t>
+              <w:t>{{GPStag}}</w:t>
             </w:r>
           </w:p>
         </w:tc>

</xml_diff>

<commit_message>
Refactor variables: defaults montos + includes + asistencia + limpieza planes
</commit_message>
<xml_diff>
--- a/api-cotizaciones/templates/Plantilla_Cotizacion.docx
+++ b/api-cotizaciones/templates/Plantilla_Cotizacion.docx
@@ -375,11 +375,11 @@
         <w:tblLook w:val="04A0" w:firstRow="1" w:lastRow="0" w:firstColumn="1" w:lastColumn="0" w:noHBand="0" w:noVBand="1"/>
       </w:tblPr>
       <w:tblGrid>
-        <w:gridCol w:w="1808"/>
-        <w:gridCol w:w="3327"/>
-        <w:gridCol w:w="291"/>
-        <w:gridCol w:w="2904"/>
-        <w:gridCol w:w="1021"/>
+        <w:gridCol w:w="1747"/>
+        <w:gridCol w:w="3175"/>
+        <w:gridCol w:w="286"/>
+        <w:gridCol w:w="2775"/>
+        <w:gridCol w:w="1368"/>
       </w:tblGrid>
       <w:tr>
         <w:trPr>
@@ -1007,7 +1007,7 @@
                 <w:sz w:val="14"/>
                 <w:szCs w:val="14"/>
               </w:rPr>
-              <w:t>{{autobool}}</w:t>
+              <w:t>{{asistenciabool}}</w:t>
             </w:r>
           </w:p>
         </w:tc>

</xml_diff>